<commit_message>
Change Create SharePoint Lists Description
</commit_message>
<xml_diff>
--- a/docs/Báo cáo.docx
+++ b/docs/Báo cáo.docx
@@ -167,39 +167,7 @@
           <w:i/>
           <w:sz w:val="42"/>
         </w:rPr>
-        <w:fldChar w:fldCharType="begin"/>
-      </w:r>
-      <w:r>
-        <w:rPr>
-          <w:b/>
-          <w:i/>
-          <w:sz w:val="42"/>
-        </w:rPr>
-        <w:instrText xml:space="preserve"> SUBJECT   \* MERGEFORMAT </w:instrText>
-      </w:r>
-      <w:r>
-        <w:rPr>
-          <w:b/>
-          <w:i/>
-          <w:sz w:val="42"/>
-        </w:rPr>
-        <w:fldChar w:fldCharType="separate"/>
-      </w:r>
-      <w:r>
-        <w:rPr>
-          <w:b/>
-          <w:i/>
-          <w:sz w:val="42"/>
-        </w:rPr>
-        <w:t>Tên dự án nguồn mở</w:t>
-      </w:r>
-      <w:r>
-        <w:rPr>
-          <w:b/>
-          <w:i/>
-          <w:sz w:val="42"/>
-        </w:rPr>
-        <w:fldChar w:fldCharType="end"/>
+        <w:t>Visitor Management App</w:t>
       </w:r>
     </w:p>
     <w:p>
@@ -209,12 +177,15 @@
         </w:rPr>
         <w:t>[</w:t>
       </w:r>
-      <w:r>
-        <w:rPr>
-          <w:i/>
-        </w:rPr>
-        <w:t>Link GitHub nguồn:………………</w:t>
-      </w:r>
+      <w:hyperlink r:id="rId8" w:history="1">
+        <w:r>
+          <w:rPr>
+            <w:rStyle w:val="Hyperlink"/>
+            <w:i/>
+          </w:rPr>
+          <w:t>https://github.com/OfficeDev/microsoft-teams-apps-visitormanagement</w:t>
+        </w:r>
+      </w:hyperlink>
       <w:r>
         <w:rPr>
           <w:i/>
@@ -284,8 +255,6 @@
         <w:lastRenderedPageBreak/>
         <w:t>MỤC LỤC</w:t>
       </w:r>
-      <w:bookmarkStart w:id="0" w:name="_GoBack"/>
-      <w:bookmarkEnd w:id="0"/>
     </w:p>
     <w:p>
       <w:pPr>
@@ -2309,1370 +2278,11 @@
     </w:p>
     <w:p>
       <w:pPr>
-        <w:pStyle w:val="NormalH"/>
-        <w:rPr>
-          <w:color w:val="951B13"/>
-        </w:rPr>
-      </w:pPr>
-      <w:r>
-        <w:rPr>
-          <w:color w:val="951B13"/>
-        </w:rPr>
-        <w:lastRenderedPageBreak/>
-        <w:t xml:space="preserve">YÊU CẦU </w:t>
-      </w:r>
-      <w:r>
-        <w:rPr>
-          <w:color w:val="951B13"/>
-        </w:rPr>
-        <w:t xml:space="preserve">BẮT BUỘC </w:t>
-      </w:r>
-      <w:r>
-        <w:rPr>
-          <w:color w:val="951B13"/>
-        </w:rPr>
-        <w:t>CỦA BÀI T</w:t>
-      </w:r>
-      <w:r>
-        <w:rPr>
-          <w:color w:val="951B13"/>
-        </w:rPr>
-        <w:t>ẬP Lớn</w:t>
-      </w:r>
-    </w:p>
-    <w:p>
-      <w:pPr>
-        <w:jc w:val="center"/>
-      </w:pPr>
-      <w:r>
-        <w:t xml:space="preserve">(Nội dung này </w:t>
-      </w:r>
-      <w:r>
-        <w:t>để tha</w:t>
-      </w:r>
-      <w:r>
-        <w:t>m khảo cách làm bài tập lớn</w:t>
-      </w:r>
-      <w:r>
-        <w:t xml:space="preserve">. Trong </w:t>
-      </w:r>
-      <w:r>
-        <w:t>Quản lý dự án</w:t>
-      </w:r>
-      <w:r>
-        <w:t xml:space="preserve">, các qui tắc tương tự cũng sẽ được viết ra </w:t>
-      </w:r>
-      <w:r>
-        <w:t>và phải</w:t>
-      </w:r>
-      <w:r>
-        <w:t xml:space="preserve"> bảo</w:t>
-      </w:r>
-      <w:r>
-        <w:t xml:space="preserve"> </w:t>
-      </w:r>
-      <w:r>
-        <w:t xml:space="preserve"> đảm cả nhóm phải tuân th</w:t>
-      </w:r>
-      <w:r>
-        <w:t>ủ</w:t>
-      </w:r>
-      <w:r>
-        <w:t>.</w:t>
-      </w:r>
-      <w:r>
-        <w:t>)</w:t>
-      </w:r>
-    </w:p>
-    <w:p/>
-    <w:p>
-      <w:pPr>
-        <w:rPr>
-          <w:rStyle w:val="Strong"/>
-        </w:rPr>
-      </w:pPr>
-      <w:r>
-        <w:rPr>
-          <w:rStyle w:val="Strong"/>
-        </w:rPr>
-        <w:t>V</w:t>
-      </w:r>
-      <w:r>
-        <w:rPr>
-          <w:rStyle w:val="Strong"/>
-        </w:rPr>
-        <w:t>Ề TỔ CHỨ</w:t>
-      </w:r>
-      <w:r>
-        <w:rPr>
-          <w:rStyle w:val="Strong"/>
-        </w:rPr>
-        <w:t>C</w:t>
-      </w:r>
-    </w:p>
-    <w:p>
-      <w:pPr>
-        <w:pStyle w:val="ListParagraph"/>
-        <w:numPr>
-          <w:ilvl w:val="0"/>
-          <w:numId w:val="34"/>
-        </w:numPr>
-      </w:pPr>
-      <w:r>
-        <w:t xml:space="preserve">Nhóm 4 </w:t>
-      </w:r>
-      <w:r>
-        <w:t>sinh viên</w:t>
-      </w:r>
-    </w:p>
-    <w:p>
-      <w:pPr>
-        <w:pStyle w:val="ListParagraph"/>
-        <w:numPr>
-          <w:ilvl w:val="0"/>
-          <w:numId w:val="34"/>
-        </w:numPr>
-      </w:pPr>
-      <w:r>
-        <w:t>Ngày 2020</w:t>
-      </w:r>
-      <w:r>
-        <w:t>/</w:t>
-      </w:r>
-      <w:r>
-        <w:t>12</w:t>
-      </w:r>
-      <w:r>
-        <w:t>/</w:t>
-      </w:r>
-      <w:r>
-        <w:t>10</w:t>
-      </w:r>
-      <w:r>
-        <w:t xml:space="preserve"> được coi là ngày </w:t>
-      </w:r>
-      <w:r>
-        <w:t>G, ng</w:t>
-      </w:r>
-      <w:r>
-        <w:t xml:space="preserve">ày nộp bài, ngày kiểm tra để áp dụng cho mọi </w:t>
-      </w:r>
-      <w:r>
-        <w:t>thông tin bên dưới</w:t>
-      </w:r>
-    </w:p>
-    <w:p>
-      <w:pPr>
-        <w:ind w:left="360"/>
-      </w:pPr>
-    </w:p>
-    <w:p>
-      <w:r>
-        <w:rPr>
-          <w:rStyle w:val="Strong"/>
-        </w:rPr>
-        <w:t>VỀ QUẢN LÝ MÃ NGUỒN</w:t>
-      </w:r>
-    </w:p>
-    <w:p>
-      <w:r>
-        <w:t>Quản lý mã nguồn, tài liệu đều dựa trên Git.</w:t>
-      </w:r>
-    </w:p>
-    <w:p>
-      <w:pPr>
-        <w:pStyle w:val="ListParagraph"/>
-        <w:numPr>
-          <w:ilvl w:val="0"/>
-          <w:numId w:val="35"/>
-        </w:numPr>
-      </w:pPr>
-      <w:r>
-        <w:t>Mỗi SV đều phải có t</w:t>
-      </w:r>
-      <w:r>
-        <w:t>ài khoản GitHub cá nhân.</w:t>
-      </w:r>
-    </w:p>
-    <w:p>
-      <w:pPr>
-        <w:pStyle w:val="ListParagraph"/>
-        <w:numPr>
-          <w:ilvl w:val="0"/>
-          <w:numId w:val="35"/>
-        </w:numPr>
-      </w:pPr>
-      <w:r>
-        <w:t>Một sinh viên đại điện fork từ Repository sẵn có</w:t>
-      </w:r>
-      <w:r>
-        <w:t>, và bổ sung collaborator</w:t>
-      </w:r>
-      <w:r>
-        <w:t xml:space="preserve"> </w:t>
-      </w:r>
-      <w:r>
-        <w:t>ch</w:t>
-      </w:r>
-      <w:r>
-        <w:t>o cả nhóm</w:t>
-      </w:r>
-      <w:r>
-        <w:t xml:space="preserve">. </w:t>
-      </w:r>
-      <w:r>
-        <w:t xml:space="preserve">Add thêm tài khoản giáo viên </w:t>
-      </w:r>
-      <w:r>
-        <w:rPr>
-          <w:i/>
-          <w:iCs/>
-        </w:rPr>
-        <w:t>neittien0110</w:t>
-      </w:r>
-      <w:r>
-        <w:t>.</w:t>
-      </w:r>
-    </w:p>
-    <w:p>
-      <w:pPr>
-        <w:pStyle w:val="ListParagraph"/>
-        <w:numPr>
-          <w:ilvl w:val="0"/>
-          <w:numId w:val="35"/>
-        </w:numPr>
-      </w:pPr>
-      <w:r>
-        <w:t xml:space="preserve">Bổ sung thêm vào </w:t>
-      </w:r>
-      <w:r>
-        <w:t>Repo</w:t>
-      </w:r>
-      <w:r>
-        <w:t>sitory</w:t>
-      </w:r>
-      <w:r>
-        <w:t xml:space="preserve"> các mục sau:</w:t>
-      </w:r>
-    </w:p>
-    <w:p>
-      <w:pPr>
-        <w:pStyle w:val="ListParagraph"/>
-        <w:numPr>
-          <w:ilvl w:val="2"/>
-          <w:numId w:val="35"/>
-        </w:numPr>
-        <w:ind w:left="1620"/>
-      </w:pPr>
-      <w:r>
-        <w:t xml:space="preserve">Thư mục </w:t>
-      </w:r>
-      <w:r>
-        <w:rPr>
-          <w:b/>
-          <w:bCs/>
-        </w:rPr>
-        <w:t>d</w:t>
-      </w:r>
-      <w:r>
-        <w:rPr>
-          <w:b/>
-          <w:bCs/>
-        </w:rPr>
-        <w:t>ocs:</w:t>
-      </w:r>
-      <w:r>
-        <w:t xml:space="preserve"> chứa tài liệu dự </w:t>
-      </w:r>
-      <w:r>
-        <w:t>án</w:t>
-      </w:r>
-      <w:r>
-        <w:t xml:space="preserve"> tự viết</w:t>
-      </w:r>
-      <w:r>
-        <w:t>.</w:t>
-      </w:r>
-      <w:r>
-        <w:t xml:space="preserve"> Đây là thư mục nội bộ của dự án</w:t>
-      </w:r>
-      <w:r>
-        <w:t>.</w:t>
-      </w:r>
-      <w:r>
-        <w:t xml:space="preserve"> </w:t>
-      </w:r>
-      <w:r>
-        <w:rPr>
-          <w:color w:val="FF0000"/>
-        </w:rPr>
-        <w:t>Trong học phần này, SV phải để chính</w:t>
-      </w:r>
-      <w:r>
-        <w:rPr>
-          <w:color w:val="FF0000"/>
-        </w:rPr>
-        <w:t xml:space="preserve"> bản</w:t>
-      </w:r>
-      <w:r>
-        <w:rPr>
-          <w:color w:val="FF0000"/>
-        </w:rPr>
-        <w:t xml:space="preserve"> báo cáo này</w:t>
-      </w:r>
-      <w:r>
-        <w:rPr>
-          <w:color w:val="FF0000"/>
-        </w:rPr>
-        <w:t xml:space="preserve"> vào đây, và cùng nhau kết hợp soạn thảo chung với file này</w:t>
-      </w:r>
-      <w:r>
-        <w:t xml:space="preserve">. </w:t>
-      </w:r>
-    </w:p>
-    <w:p>
-      <w:pPr>
-        <w:pStyle w:val="ListParagraph"/>
-        <w:numPr>
-          <w:ilvl w:val="0"/>
-          <w:numId w:val="35"/>
-        </w:numPr>
-        <w:rPr>
-          <w:color w:val="FF0000"/>
-        </w:rPr>
-      </w:pPr>
-      <w:r>
-        <w:t>Mỗi thành viên trong nhóm tự soạn thảo và phải upload</w:t>
-      </w:r>
-      <w:r>
-        <w:t xml:space="preserve"> các chỉnh sửa lên GitHub. </w:t>
-      </w:r>
-      <w:r>
-        <w:rPr>
-          <w:color w:val="FF0000"/>
-        </w:rPr>
-        <w:t xml:space="preserve">Trong học phần này, </w:t>
-      </w:r>
-      <w:r>
-        <w:rPr>
-          <w:color w:val="FF0000"/>
-        </w:rPr>
-        <w:t xml:space="preserve">mỗi </w:t>
-      </w:r>
-      <w:r>
-        <w:rPr>
-          <w:color w:val="FF0000"/>
-        </w:rPr>
-        <w:t xml:space="preserve">SV cần đạt được </w:t>
-      </w:r>
-      <w:r>
-        <w:rPr>
-          <w:color w:val="FF0000"/>
-        </w:rPr>
-        <w:t>&gt;=</w:t>
-      </w:r>
-      <w:r>
-        <w:rPr>
-          <w:color w:val="FF0000"/>
-        </w:rPr>
-        <w:t>10 commit</w:t>
-      </w:r>
-      <w:r>
-        <w:rPr>
-          <w:color w:val="FF0000"/>
-        </w:rPr>
-        <w:t xml:space="preserve"> </w:t>
-      </w:r>
-      <w:r>
-        <w:rPr>
-          <w:color w:val="FF0000"/>
-        </w:rPr>
-        <w:t>cho file báo cáo này</w:t>
-      </w:r>
-      <w:r>
-        <w:rPr>
-          <w:color w:val="FF0000"/>
-        </w:rPr>
-        <w:t xml:space="preserve"> hoặc với các đoạn mã nguồn mở</w:t>
-      </w:r>
-      <w:r>
-        <w:rPr>
-          <w:color w:val="FF0000"/>
-        </w:rPr>
-        <w:t>.</w:t>
-      </w:r>
-    </w:p>
-    <w:p>
-      <w:pPr>
-        <w:rPr>
-          <w:rStyle w:val="Strong"/>
-        </w:rPr>
-      </w:pPr>
-    </w:p>
-    <w:p>
-      <w:pPr>
-        <w:widowControl/>
-        <w:suppressAutoHyphens w:val="0"/>
-        <w:spacing w:after="0" w:line="240" w:lineRule="auto"/>
-        <w:jc w:val="left"/>
-        <w:rPr>
-          <w:rStyle w:val="Strong"/>
-        </w:rPr>
-      </w:pPr>
-      <w:r>
-        <w:rPr>
-          <w:rStyle w:val="Strong"/>
-        </w:rPr>
-        <w:br w:type="page"/>
-      </w:r>
-    </w:p>
-    <w:p>
-      <w:pPr>
-        <w:rPr>
-          <w:rStyle w:val="Strong"/>
-        </w:rPr>
-      </w:pPr>
-      <w:r>
-        <w:rPr>
-          <w:rStyle w:val="Strong"/>
-        </w:rPr>
-        <w:lastRenderedPageBreak/>
-        <w:t>VỀ QUẢN LÝ CÔNG VIỆC</w:t>
-      </w:r>
-    </w:p>
-    <w:p>
-      <w:r>
-        <w:t>Sử dụng công cụ MS Planner với tài khoản email trường của SV</w:t>
-      </w:r>
-      <w:r>
-        <w:t xml:space="preserve">. </w:t>
-      </w:r>
-      <w:r>
-        <w:t xml:space="preserve">  </w:t>
-      </w:r>
-      <w:hyperlink r:id="rId8" w:history="1">
-        <w:r>
-          <w:rPr>
-            <w:rStyle w:val="Hyperlink"/>
-          </w:rPr>
-          <w:t>https://tasks.office.com/</w:t>
-        </w:r>
-      </w:hyperlink>
-    </w:p>
-    <w:p>
-      <w:pPr>
-        <w:rPr>
-          <w:i/>
-          <w:iCs/>
-        </w:rPr>
-      </w:pPr>
-      <w:r>
-        <w:rPr>
-          <w:i/>
-          <w:iCs/>
-        </w:rPr>
-        <w:t>Gợi ý</w:t>
-      </w:r>
-      <w:r>
-        <w:rPr>
-          <w:i/>
-          <w:iCs/>
-        </w:rPr>
-        <w:t>:</w:t>
-      </w:r>
-      <w:r>
-        <w:rPr>
-          <w:i/>
-          <w:iCs/>
-        </w:rPr>
-        <w:t xml:space="preserve"> </w:t>
-      </w:r>
-      <w:r>
-        <w:rPr>
-          <w:i/>
-          <w:iCs/>
-        </w:rPr>
-        <w:t>yêu cầu này của bài tập lớn có thể tiến hành luôn và ngay, không ảnh hưởng tới phần báo cáo</w:t>
-      </w:r>
-    </w:p>
-    <w:p>
-      <w:pPr>
-        <w:rPr>
-          <w:i/>
-          <w:iCs/>
-        </w:rPr>
-      </w:pPr>
-    </w:p>
-    <w:p>
-      <w:pPr>
-        <w:pStyle w:val="ListParagraph"/>
-        <w:numPr>
-          <w:ilvl w:val="0"/>
-          <w:numId w:val="36"/>
-        </w:numPr>
-      </w:pPr>
-      <w:r>
-        <w:t xml:space="preserve"> </w:t>
-      </w:r>
-      <w:r>
-        <w:t xml:space="preserve">Mỗi SV đều phải có tài khoản </w:t>
-      </w:r>
-      <w:r>
-        <w:t xml:space="preserve">MS Planner </w:t>
-      </w:r>
-      <w:r>
-        <w:t>cá nhân.</w:t>
-      </w:r>
-    </w:p>
-    <w:p>
-      <w:pPr>
-        <w:pStyle w:val="ListParagraph"/>
-        <w:numPr>
-          <w:ilvl w:val="0"/>
-          <w:numId w:val="36"/>
-        </w:numPr>
-      </w:pPr>
-      <w:r>
-        <w:t xml:space="preserve">Tạo một Project chung cho cả nhóm </w:t>
-      </w:r>
-    </w:p>
-    <w:p>
-      <w:pPr>
-        <w:pStyle w:val="ListParagraph"/>
-        <w:numPr>
-          <w:ilvl w:val="0"/>
-          <w:numId w:val="36"/>
-        </w:numPr>
-      </w:pPr>
-      <w:r>
-        <w:t xml:space="preserve">Add tài khoản giáo viên </w:t>
-      </w:r>
-      <w:hyperlink r:id="rId9" w:history="1">
-        <w:r>
-          <w:rPr>
-            <w:rStyle w:val="Hyperlink"/>
-          </w:rPr>
-          <w:t>tien.nguyenduc@hust.edu.vn</w:t>
-        </w:r>
-      </w:hyperlink>
-      <w:r>
-        <w:t xml:space="preserve"> như là m</w:t>
-      </w:r>
-      <w:r>
-        <w:t>ột thành viên của dự án</w:t>
-      </w:r>
-    </w:p>
-    <w:p>
-      <w:pPr>
-        <w:pStyle w:val="ListParagraph"/>
-        <w:numPr>
-          <w:ilvl w:val="0"/>
-          <w:numId w:val="36"/>
-        </w:numPr>
-      </w:pPr>
-      <w:r>
-        <w:t>Cấu trúc Project với 3 cột cơ bản</w:t>
-      </w:r>
-      <w:r>
-        <w:t xml:space="preserve"> (T</w:t>
-      </w:r>
-      <w:r>
-        <w:t>ùy ý thêm các cột khác)</w:t>
-      </w:r>
-    </w:p>
-    <w:p>
-      <w:pPr>
-        <w:pStyle w:val="ListParagraph"/>
-        <w:ind w:left="720"/>
-        <w:jc w:val="center"/>
-      </w:pPr>
-      <w:r>
-        <w:rPr>
-          <w:noProof/>
-        </w:rPr>
-        <w:drawing>
-          <wp:inline distT="0" distB="0" distL="0" distR="0" wp14:anchorId="0202A120" wp14:editId="5DE3375F">
-            <wp:extent cx="2790908" cy="1711100"/>
-            <wp:effectExtent l="0" t="0" r="0" b="0"/>
-            <wp:docPr id="4" name="Picture 4" descr="Image result for kanban"/>
-            <wp:cNvGraphicFramePr>
-              <a:graphicFrameLocks xmlns:a="http://schemas.openxmlformats.org/drawingml/2006/main" noChangeAspect="1"/>
-            </wp:cNvGraphicFramePr>
-            <a:graphic xmlns:a="http://schemas.openxmlformats.org/drawingml/2006/main">
-              <a:graphicData uri="http://schemas.openxmlformats.org/drawingml/2006/picture">
-                <pic:pic xmlns:pic="http://schemas.openxmlformats.org/drawingml/2006/picture">
-                  <pic:nvPicPr>
-                    <pic:cNvPr id="0" name="Picture 1" descr="Image result for kanban"/>
-                    <pic:cNvPicPr>
-                      <a:picLocks noChangeAspect="1" noChangeArrowheads="1"/>
-                    </pic:cNvPicPr>
-                  </pic:nvPicPr>
-                  <pic:blipFill>
-                    <a:blip r:embed="rId10" cstate="print">
-                      <a:extLst>
-                        <a:ext uri="{28A0092B-C50C-407E-A947-70E740481C1C}">
-                          <a14:useLocalDpi xmlns:a14="http://schemas.microsoft.com/office/drawing/2010/main" val="0"/>
-                        </a:ext>
-                      </a:extLst>
-                    </a:blip>
-                    <a:srcRect/>
-                    <a:stretch>
-                      <a:fillRect/>
-                    </a:stretch>
-                  </pic:blipFill>
-                  <pic:spPr bwMode="auto">
-                    <a:xfrm>
-                      <a:off x="0" y="0"/>
-                      <a:ext cx="2815768" cy="1726342"/>
-                    </a:xfrm>
-                    <a:prstGeom prst="rect">
-                      <a:avLst/>
-                    </a:prstGeom>
-                    <a:noFill/>
-                    <a:ln>
-                      <a:noFill/>
-                    </a:ln>
-                  </pic:spPr>
-                </pic:pic>
-              </a:graphicData>
-            </a:graphic>
-          </wp:inline>
-        </w:drawing>
-      </w:r>
-    </w:p>
-    <w:p>
-      <w:pPr>
-        <w:pStyle w:val="ListParagraph"/>
-        <w:numPr>
-          <w:ilvl w:val="0"/>
-          <w:numId w:val="36"/>
-        </w:numPr>
-      </w:pPr>
-      <w:r>
-        <w:t>Ở mỗi cột,</w:t>
-      </w:r>
-      <w:r>
-        <w:t xml:space="preserve">  yêu cầu t</w:t>
-      </w:r>
-      <w:r>
-        <w:t>ạo ra</w:t>
-      </w:r>
-      <w:r>
-        <w:t xml:space="preserve"> 12</w:t>
-      </w:r>
-      <w:r>
-        <w:t xml:space="preserve"> công việc</w:t>
-      </w:r>
-      <w:r>
-        <w:t xml:space="preserve"> (</w:t>
-      </w:r>
-      <w:r>
-        <w:t>task</w:t>
-      </w:r>
-      <w:r>
-        <w:t>)</w:t>
-      </w:r>
-      <w:r>
-        <w:t xml:space="preserve"> và gán</w:t>
-      </w:r>
-      <w:r>
-        <w:t xml:space="preserve"> (assign)</w:t>
-      </w:r>
-      <w:r>
-        <w:t xml:space="preserve"> đều cho mỗi</w:t>
-      </w:r>
-      <w:r>
-        <w:t xml:space="preserve"> thành viên</w:t>
-      </w:r>
-      <w:r>
-        <w:t xml:space="preserve"> 3 task</w:t>
-      </w:r>
-      <w:r>
-        <w:t xml:space="preserve">. </w:t>
-      </w:r>
-    </w:p>
-    <w:p>
-      <w:pPr>
-        <w:pStyle w:val="ListParagraph"/>
-        <w:numPr>
-          <w:ilvl w:val="0"/>
-          <w:numId w:val="36"/>
-        </w:numPr>
-      </w:pPr>
-      <w:r>
-        <w:t xml:space="preserve">Gán due date (ngày kết thúc) của tất cả các job là </w:t>
-      </w:r>
-      <w:r>
-        <w:rPr>
-          <w:b/>
-          <w:bCs/>
-        </w:rPr>
-        <w:t>ngày</w:t>
-      </w:r>
-      <w:r>
-        <w:rPr>
-          <w:b/>
-          <w:bCs/>
-        </w:rPr>
-        <w:t xml:space="preserve"> G</w:t>
-      </w:r>
-    </w:p>
-    <w:p>
-      <w:pPr>
-        <w:pStyle w:val="ListParagraph"/>
-        <w:ind w:left="720"/>
-        <w:jc w:val="center"/>
-      </w:pPr>
-    </w:p>
-    <w:p>
-      <w:pPr>
-        <w:pStyle w:val="NormalH"/>
-        <w:rPr>
-          <w:color w:val="951B13"/>
-        </w:rPr>
-      </w:pPr>
-      <w:r>
-        <w:rPr>
-          <w:color w:val="951B13"/>
-        </w:rPr>
-        <w:lastRenderedPageBreak/>
-        <w:t>Phiên bản tài liệu</w:t>
-      </w:r>
-    </w:p>
-    <w:tbl>
-      <w:tblPr>
-        <w:tblStyle w:val="GridTable1Light-Accent2"/>
-        <w:tblW w:w="8730" w:type="dxa"/>
-        <w:tblLayout w:type="fixed"/>
-        <w:tblLook w:val="00A0" w:firstRow="1" w:lastRow="0" w:firstColumn="1" w:lastColumn="0" w:noHBand="0" w:noVBand="0"/>
-      </w:tblPr>
-      <w:tblGrid>
-        <w:gridCol w:w="1495"/>
-        <w:gridCol w:w="3095"/>
-        <w:gridCol w:w="1148"/>
-        <w:gridCol w:w="1552"/>
-        <w:gridCol w:w="1440"/>
-      </w:tblGrid>
-      <w:tr>
-        <w:trPr>
-          <w:cnfStyle w:val="100000000000" w:firstRow="1" w:lastRow="0" w:firstColumn="0" w:lastColumn="0" w:oddVBand="0" w:evenVBand="0" w:oddHBand="0" w:evenHBand="0" w:firstRowFirstColumn="0" w:firstRowLastColumn="0" w:lastRowFirstColumn="0" w:lastRowLastColumn="0"/>
-        </w:trPr>
-        <w:tc>
-          <w:tcPr>
-            <w:cnfStyle w:val="001000000000" w:firstRow="0" w:lastRow="0" w:firstColumn="1" w:lastColumn="0" w:oddVBand="0" w:evenVBand="0" w:oddHBand="0" w:evenHBand="0" w:firstRowFirstColumn="0" w:firstRowLastColumn="0" w:lastRowFirstColumn="0" w:lastRowLastColumn="0"/>
-            <w:tcW w:w="1495" w:type="dxa"/>
-          </w:tcPr>
-          <w:p>
-            <w:r>
-              <w:t>Ngày lập</w:t>
-            </w:r>
-          </w:p>
-        </w:tc>
-        <w:tc>
-          <w:tcPr>
-            <w:tcW w:w="3095" w:type="dxa"/>
-          </w:tcPr>
-          <w:p>
-            <w:pPr>
-              <w:cnfStyle w:val="100000000000" w:firstRow="1" w:lastRow="0" w:firstColumn="0" w:lastColumn="0" w:oddVBand="0" w:evenVBand="0" w:oddHBand="0" w:evenHBand="0" w:firstRowFirstColumn="0" w:firstRowLastColumn="0" w:lastRowFirstColumn="0" w:lastRowLastColumn="0"/>
-              <w:rPr>
-                <w:snapToGrid w:val="0"/>
-              </w:rPr>
-            </w:pPr>
-            <w:r>
-              <w:rPr>
-                <w:snapToGrid w:val="0"/>
-              </w:rPr>
-              <w:t>Mô tả thay đổi</w:t>
-            </w:r>
-          </w:p>
-        </w:tc>
-        <w:tc>
-          <w:tcPr>
-            <w:tcW w:w="1148" w:type="dxa"/>
-          </w:tcPr>
-          <w:p>
-            <w:pPr>
-              <w:cnfStyle w:val="100000000000" w:firstRow="1" w:lastRow="0" w:firstColumn="0" w:lastColumn="0" w:oddVBand="0" w:evenVBand="0" w:oddHBand="0" w:evenHBand="0" w:firstRowFirstColumn="0" w:firstRowLastColumn="0" w:lastRowFirstColumn="0" w:lastRowLastColumn="0"/>
-            </w:pPr>
-            <w:r>
-              <w:t>Phiên bản</w:t>
-            </w:r>
-          </w:p>
-        </w:tc>
-        <w:tc>
-          <w:tcPr>
-            <w:tcW w:w="1552" w:type="dxa"/>
-          </w:tcPr>
-          <w:p>
-            <w:pPr>
-              <w:cnfStyle w:val="100000000000" w:firstRow="1" w:lastRow="0" w:firstColumn="0" w:lastColumn="0" w:oddVBand="0" w:evenVBand="0" w:oddHBand="0" w:evenHBand="0" w:firstRowFirstColumn="0" w:firstRowLastColumn="0" w:lastRowFirstColumn="0" w:lastRowLastColumn="0"/>
-            </w:pPr>
-            <w:r>
-              <w:t>Người lập</w:t>
-            </w:r>
-          </w:p>
-        </w:tc>
-        <w:tc>
-          <w:tcPr>
-            <w:tcW w:w="1440" w:type="dxa"/>
-          </w:tcPr>
-          <w:p>
-            <w:pPr>
-              <w:cnfStyle w:val="100000000000" w:firstRow="1" w:lastRow="0" w:firstColumn="0" w:lastColumn="0" w:oddVBand="0" w:evenVBand="0" w:oddHBand="0" w:evenHBand="0" w:firstRowFirstColumn="0" w:firstRowLastColumn="0" w:lastRowFirstColumn="0" w:lastRowLastColumn="0"/>
-            </w:pPr>
-            <w:r>
-              <w:t>Người duyệt</w:t>
-            </w:r>
-          </w:p>
-        </w:tc>
-      </w:tr>
-      <w:tr>
-        <w:trPr>
-          <w:trHeight w:val="495"/>
-        </w:trPr>
-        <w:tc>
-          <w:tcPr>
-            <w:cnfStyle w:val="001000000000" w:firstRow="0" w:lastRow="0" w:firstColumn="1" w:lastColumn="0" w:oddVBand="0" w:evenVBand="0" w:oddHBand="0" w:evenHBand="0" w:firstRowFirstColumn="0" w:firstRowLastColumn="0" w:lastRowFirstColumn="0" w:lastRowLastColumn="0"/>
-            <w:tcW w:w="1495" w:type="dxa"/>
-          </w:tcPr>
-          <w:p>
-            <w:r>
-              <w:t>15/09/2005</w:t>
-            </w:r>
-          </w:p>
-        </w:tc>
-        <w:tc>
-          <w:tcPr>
-            <w:tcW w:w="3095" w:type="dxa"/>
-          </w:tcPr>
-          <w:p>
-            <w:pPr>
-              <w:cnfStyle w:val="000000000000" w:firstRow="0" w:lastRow="0" w:firstColumn="0" w:lastColumn="0" w:oddVBand="0" w:evenVBand="0" w:oddHBand="0" w:evenHBand="0" w:firstRowFirstColumn="0" w:firstRowLastColumn="0" w:lastRowFirstColumn="0" w:lastRowLastColumn="0"/>
-            </w:pPr>
-          </w:p>
-        </w:tc>
-        <w:tc>
-          <w:tcPr>
-            <w:tcW w:w="1148" w:type="dxa"/>
-          </w:tcPr>
-          <w:p>
-            <w:pPr>
-              <w:cnfStyle w:val="000000000000" w:firstRow="0" w:lastRow="0" w:firstColumn="0" w:lastColumn="0" w:oddVBand="0" w:evenVBand="0" w:oddHBand="0" w:evenHBand="0" w:firstRowFirstColumn="0" w:firstRowLastColumn="0" w:lastRowFirstColumn="0" w:lastRowLastColumn="0"/>
-            </w:pPr>
-            <w:r>
-              <w:t>0.4</w:t>
-            </w:r>
-          </w:p>
-        </w:tc>
-        <w:tc>
-          <w:tcPr>
-            <w:tcW w:w="1552" w:type="dxa"/>
-          </w:tcPr>
-          <w:p>
-            <w:pPr>
-              <w:cnfStyle w:val="000000000000" w:firstRow="0" w:lastRow="0" w:firstColumn="0" w:lastColumn="0" w:oddVBand="0" w:evenVBand="0" w:oddHBand="0" w:evenHBand="0" w:firstRowFirstColumn="0" w:firstRowLastColumn="0" w:lastRowFirstColumn="0" w:lastRowLastColumn="0"/>
-            </w:pPr>
-          </w:p>
-        </w:tc>
-        <w:tc>
-          <w:tcPr>
-            <w:tcW w:w="1440" w:type="dxa"/>
-          </w:tcPr>
-          <w:p>
-            <w:pPr>
-              <w:cnfStyle w:val="000000000000" w:firstRow="0" w:lastRow="0" w:firstColumn="0" w:lastColumn="0" w:oddVBand="0" w:evenVBand="0" w:oddHBand="0" w:evenHBand="0" w:firstRowFirstColumn="0" w:firstRowLastColumn="0" w:lastRowFirstColumn="0" w:lastRowLastColumn="0"/>
-            </w:pPr>
-          </w:p>
-        </w:tc>
-      </w:tr>
-      <w:tr>
-        <w:trPr>
-          <w:trHeight w:val="540"/>
-        </w:trPr>
-        <w:tc>
-          <w:tcPr>
-            <w:cnfStyle w:val="001000000000" w:firstRow="0" w:lastRow="0" w:firstColumn="1" w:lastColumn="0" w:oddVBand="0" w:evenVBand="0" w:oddHBand="0" w:evenHBand="0" w:firstRowFirstColumn="0" w:firstRowLastColumn="0" w:lastRowFirstColumn="0" w:lastRowLastColumn="0"/>
-            <w:tcW w:w="1495" w:type="dxa"/>
-          </w:tcPr>
-          <w:p>
-            <w:r>
-              <w:t>15/11/2005</w:t>
-            </w:r>
-          </w:p>
-        </w:tc>
-        <w:tc>
-          <w:tcPr>
-            <w:tcW w:w="3095" w:type="dxa"/>
-          </w:tcPr>
-          <w:p>
-            <w:pPr>
-              <w:cnfStyle w:val="000000000000" w:firstRow="0" w:lastRow="0" w:firstColumn="0" w:lastColumn="0" w:oddVBand="0" w:evenVBand="0" w:oddHBand="0" w:evenHBand="0" w:firstRowFirstColumn="0" w:firstRowLastColumn="0" w:lastRowFirstColumn="0" w:lastRowLastColumn="0"/>
-            </w:pPr>
-          </w:p>
-        </w:tc>
-        <w:tc>
-          <w:tcPr>
-            <w:tcW w:w="1148" w:type="dxa"/>
-          </w:tcPr>
-          <w:p>
-            <w:pPr>
-              <w:cnfStyle w:val="000000000000" w:firstRow="0" w:lastRow="0" w:firstColumn="0" w:lastColumn="0" w:oddVBand="0" w:evenVBand="0" w:oddHBand="0" w:evenHBand="0" w:firstRowFirstColumn="0" w:firstRowLastColumn="0" w:lastRowFirstColumn="0" w:lastRowLastColumn="0"/>
-            </w:pPr>
-            <w:r>
-              <w:t>0.6</w:t>
-            </w:r>
-          </w:p>
-        </w:tc>
-        <w:tc>
-          <w:tcPr>
-            <w:tcW w:w="1552" w:type="dxa"/>
-          </w:tcPr>
-          <w:p>
-            <w:pPr>
-              <w:cnfStyle w:val="000000000000" w:firstRow="0" w:lastRow="0" w:firstColumn="0" w:lastColumn="0" w:oddVBand="0" w:evenVBand="0" w:oddHBand="0" w:evenHBand="0" w:firstRowFirstColumn="0" w:firstRowLastColumn="0" w:lastRowFirstColumn="0" w:lastRowLastColumn="0"/>
-            </w:pPr>
-          </w:p>
-        </w:tc>
-        <w:tc>
-          <w:tcPr>
-            <w:tcW w:w="1440" w:type="dxa"/>
-          </w:tcPr>
-          <w:p>
-            <w:pPr>
-              <w:cnfStyle w:val="000000000000" w:firstRow="0" w:lastRow="0" w:firstColumn="0" w:lastColumn="0" w:oddVBand="0" w:evenVBand="0" w:oddHBand="0" w:evenHBand="0" w:firstRowFirstColumn="0" w:firstRowLastColumn="0" w:lastRowFirstColumn="0" w:lastRowLastColumn="0"/>
-            </w:pPr>
-          </w:p>
-        </w:tc>
-      </w:tr>
-      <w:tr>
-        <w:trPr>
-          <w:trHeight w:val="540"/>
-        </w:trPr>
-        <w:tc>
-          <w:tcPr>
-            <w:cnfStyle w:val="001000000000" w:firstRow="0" w:lastRow="0" w:firstColumn="1" w:lastColumn="0" w:oddVBand="0" w:evenVBand="0" w:oddHBand="0" w:evenHBand="0" w:firstRowFirstColumn="0" w:firstRowLastColumn="0" w:lastRowFirstColumn="0" w:lastRowLastColumn="0"/>
-            <w:tcW w:w="1495" w:type="dxa"/>
-          </w:tcPr>
-          <w:p>
-            <w:r>
-              <w:t>15/12/2005</w:t>
-            </w:r>
-          </w:p>
-        </w:tc>
-        <w:tc>
-          <w:tcPr>
-            <w:tcW w:w="3095" w:type="dxa"/>
-          </w:tcPr>
-          <w:p>
-            <w:pPr>
-              <w:cnfStyle w:val="000000000000" w:firstRow="0" w:lastRow="0" w:firstColumn="0" w:lastColumn="0" w:oddVBand="0" w:evenVBand="0" w:oddHBand="0" w:evenHBand="0" w:firstRowFirstColumn="0" w:firstRowLastColumn="0" w:lastRowFirstColumn="0" w:lastRowLastColumn="0"/>
-            </w:pPr>
-          </w:p>
-        </w:tc>
-        <w:tc>
-          <w:tcPr>
-            <w:tcW w:w="1148" w:type="dxa"/>
-          </w:tcPr>
-          <w:p>
-            <w:pPr>
-              <w:cnfStyle w:val="000000000000" w:firstRow="0" w:lastRow="0" w:firstColumn="0" w:lastColumn="0" w:oddVBand="0" w:evenVBand="0" w:oddHBand="0" w:evenHBand="0" w:firstRowFirstColumn="0" w:firstRowLastColumn="0" w:lastRowFirstColumn="0" w:lastRowLastColumn="0"/>
-            </w:pPr>
-            <w:r>
-              <w:t>0.9</w:t>
-            </w:r>
-          </w:p>
-        </w:tc>
-        <w:tc>
-          <w:tcPr>
-            <w:tcW w:w="1552" w:type="dxa"/>
-          </w:tcPr>
-          <w:p>
-            <w:pPr>
-              <w:cnfStyle w:val="000000000000" w:firstRow="0" w:lastRow="0" w:firstColumn="0" w:lastColumn="0" w:oddVBand="0" w:evenVBand="0" w:oddHBand="0" w:evenHBand="0" w:firstRowFirstColumn="0" w:firstRowLastColumn="0" w:lastRowFirstColumn="0" w:lastRowLastColumn="0"/>
-            </w:pPr>
-          </w:p>
-        </w:tc>
-        <w:tc>
-          <w:tcPr>
-            <w:tcW w:w="1440" w:type="dxa"/>
-          </w:tcPr>
-          <w:p>
-            <w:pPr>
-              <w:cnfStyle w:val="000000000000" w:firstRow="0" w:lastRow="0" w:firstColumn="0" w:lastColumn="0" w:oddVBand="0" w:evenVBand="0" w:oddHBand="0" w:evenHBand="0" w:firstRowFirstColumn="0" w:firstRowLastColumn="0" w:lastRowFirstColumn="0" w:lastRowLastColumn="0"/>
-            </w:pPr>
-          </w:p>
-        </w:tc>
-      </w:tr>
-      <w:tr>
-        <w:trPr>
-          <w:trHeight w:val="540"/>
-        </w:trPr>
-        <w:tc>
-          <w:tcPr>
-            <w:cnfStyle w:val="001000000000" w:firstRow="0" w:lastRow="0" w:firstColumn="1" w:lastColumn="0" w:oddVBand="0" w:evenVBand="0" w:oddHBand="0" w:evenHBand="0" w:firstRowFirstColumn="0" w:firstRowLastColumn="0" w:lastRowFirstColumn="0" w:lastRowLastColumn="0"/>
-            <w:tcW w:w="1495" w:type="dxa"/>
-          </w:tcPr>
-          <w:p/>
-        </w:tc>
-        <w:tc>
-          <w:tcPr>
-            <w:tcW w:w="3095" w:type="dxa"/>
-          </w:tcPr>
-          <w:p>
-            <w:pPr>
-              <w:cnfStyle w:val="000000000000" w:firstRow="0" w:lastRow="0" w:firstColumn="0" w:lastColumn="0" w:oddVBand="0" w:evenVBand="0" w:oddHBand="0" w:evenHBand="0" w:firstRowFirstColumn="0" w:firstRowLastColumn="0" w:lastRowFirstColumn="0" w:lastRowLastColumn="0"/>
-            </w:pPr>
-          </w:p>
-        </w:tc>
-        <w:tc>
-          <w:tcPr>
-            <w:tcW w:w="1148" w:type="dxa"/>
-          </w:tcPr>
-          <w:p>
-            <w:pPr>
-              <w:cnfStyle w:val="000000000000" w:firstRow="0" w:lastRow="0" w:firstColumn="0" w:lastColumn="0" w:oddVBand="0" w:evenVBand="0" w:oddHBand="0" w:evenHBand="0" w:firstRowFirstColumn="0" w:firstRowLastColumn="0" w:lastRowFirstColumn="0" w:lastRowLastColumn="0"/>
-            </w:pPr>
-          </w:p>
-        </w:tc>
-        <w:tc>
-          <w:tcPr>
-            <w:tcW w:w="1552" w:type="dxa"/>
-          </w:tcPr>
-          <w:p>
-            <w:pPr>
-              <w:cnfStyle w:val="000000000000" w:firstRow="0" w:lastRow="0" w:firstColumn="0" w:lastColumn="0" w:oddVBand="0" w:evenVBand="0" w:oddHBand="0" w:evenHBand="0" w:firstRowFirstColumn="0" w:firstRowLastColumn="0" w:lastRowFirstColumn="0" w:lastRowLastColumn="0"/>
-            </w:pPr>
-          </w:p>
-        </w:tc>
-        <w:tc>
-          <w:tcPr>
-            <w:tcW w:w="1440" w:type="dxa"/>
-          </w:tcPr>
-          <w:p>
-            <w:pPr>
-              <w:cnfStyle w:val="000000000000" w:firstRow="0" w:lastRow="0" w:firstColumn="0" w:lastColumn="0" w:oddVBand="0" w:evenVBand="0" w:oddHBand="0" w:evenHBand="0" w:firstRowFirstColumn="0" w:firstRowLastColumn="0" w:lastRowFirstColumn="0" w:lastRowLastColumn="0"/>
-            </w:pPr>
-          </w:p>
-        </w:tc>
-      </w:tr>
-      <w:tr>
-        <w:trPr>
-          <w:trHeight w:val="540"/>
-        </w:trPr>
-        <w:tc>
-          <w:tcPr>
-            <w:cnfStyle w:val="001000000000" w:firstRow="0" w:lastRow="0" w:firstColumn="1" w:lastColumn="0" w:oddVBand="0" w:evenVBand="0" w:oddHBand="0" w:evenHBand="0" w:firstRowFirstColumn="0" w:firstRowLastColumn="0" w:lastRowFirstColumn="0" w:lastRowLastColumn="0"/>
-            <w:tcW w:w="1495" w:type="dxa"/>
-          </w:tcPr>
-          <w:p/>
-        </w:tc>
-        <w:tc>
-          <w:tcPr>
-            <w:tcW w:w="3095" w:type="dxa"/>
-          </w:tcPr>
-          <w:p>
-            <w:pPr>
-              <w:cnfStyle w:val="000000000000" w:firstRow="0" w:lastRow="0" w:firstColumn="0" w:lastColumn="0" w:oddVBand="0" w:evenVBand="0" w:oddHBand="0" w:evenHBand="0" w:firstRowFirstColumn="0" w:firstRowLastColumn="0" w:lastRowFirstColumn="0" w:lastRowLastColumn="0"/>
-            </w:pPr>
-          </w:p>
-        </w:tc>
-        <w:tc>
-          <w:tcPr>
-            <w:tcW w:w="1148" w:type="dxa"/>
-          </w:tcPr>
-          <w:p>
-            <w:pPr>
-              <w:cnfStyle w:val="000000000000" w:firstRow="0" w:lastRow="0" w:firstColumn="0" w:lastColumn="0" w:oddVBand="0" w:evenVBand="0" w:oddHBand="0" w:evenHBand="0" w:firstRowFirstColumn="0" w:firstRowLastColumn="0" w:lastRowFirstColumn="0" w:lastRowLastColumn="0"/>
-            </w:pPr>
-          </w:p>
-        </w:tc>
-        <w:tc>
-          <w:tcPr>
-            <w:tcW w:w="1552" w:type="dxa"/>
-          </w:tcPr>
-          <w:p>
-            <w:pPr>
-              <w:cnfStyle w:val="000000000000" w:firstRow="0" w:lastRow="0" w:firstColumn="0" w:lastColumn="0" w:oddVBand="0" w:evenVBand="0" w:oddHBand="0" w:evenHBand="0" w:firstRowFirstColumn="0" w:firstRowLastColumn="0" w:lastRowFirstColumn="0" w:lastRowLastColumn="0"/>
-            </w:pPr>
-          </w:p>
-        </w:tc>
-        <w:tc>
-          <w:tcPr>
-            <w:tcW w:w="1440" w:type="dxa"/>
-          </w:tcPr>
-          <w:p>
-            <w:pPr>
-              <w:cnfStyle w:val="000000000000" w:firstRow="0" w:lastRow="0" w:firstColumn="0" w:lastColumn="0" w:oddVBand="0" w:evenVBand="0" w:oddHBand="0" w:evenHBand="0" w:firstRowFirstColumn="0" w:firstRowLastColumn="0" w:lastRowFirstColumn="0" w:lastRowLastColumn="0"/>
-            </w:pPr>
-          </w:p>
-        </w:tc>
-      </w:tr>
-      <w:tr>
-        <w:trPr>
-          <w:trHeight w:val="540"/>
-        </w:trPr>
-        <w:tc>
-          <w:tcPr>
-            <w:cnfStyle w:val="001000000000" w:firstRow="0" w:lastRow="0" w:firstColumn="1" w:lastColumn="0" w:oddVBand="0" w:evenVBand="0" w:oddHBand="0" w:evenHBand="0" w:firstRowFirstColumn="0" w:firstRowLastColumn="0" w:lastRowFirstColumn="0" w:lastRowLastColumn="0"/>
-            <w:tcW w:w="1495" w:type="dxa"/>
-          </w:tcPr>
-          <w:p/>
-        </w:tc>
-        <w:tc>
-          <w:tcPr>
-            <w:tcW w:w="3095" w:type="dxa"/>
-          </w:tcPr>
-          <w:p>
-            <w:pPr>
-              <w:cnfStyle w:val="000000000000" w:firstRow="0" w:lastRow="0" w:firstColumn="0" w:lastColumn="0" w:oddVBand="0" w:evenVBand="0" w:oddHBand="0" w:evenHBand="0" w:firstRowFirstColumn="0" w:firstRowLastColumn="0" w:lastRowFirstColumn="0" w:lastRowLastColumn="0"/>
-            </w:pPr>
-          </w:p>
-        </w:tc>
-        <w:tc>
-          <w:tcPr>
-            <w:tcW w:w="1148" w:type="dxa"/>
-          </w:tcPr>
-          <w:p>
-            <w:pPr>
-              <w:cnfStyle w:val="000000000000" w:firstRow="0" w:lastRow="0" w:firstColumn="0" w:lastColumn="0" w:oddVBand="0" w:evenVBand="0" w:oddHBand="0" w:evenHBand="0" w:firstRowFirstColumn="0" w:firstRowLastColumn="0" w:lastRowFirstColumn="0" w:lastRowLastColumn="0"/>
-            </w:pPr>
-          </w:p>
-        </w:tc>
-        <w:tc>
-          <w:tcPr>
-            <w:tcW w:w="1552" w:type="dxa"/>
-          </w:tcPr>
-          <w:p>
-            <w:pPr>
-              <w:cnfStyle w:val="000000000000" w:firstRow="0" w:lastRow="0" w:firstColumn="0" w:lastColumn="0" w:oddVBand="0" w:evenVBand="0" w:oddHBand="0" w:evenHBand="0" w:firstRowFirstColumn="0" w:firstRowLastColumn="0" w:lastRowFirstColumn="0" w:lastRowLastColumn="0"/>
-            </w:pPr>
-          </w:p>
-        </w:tc>
-        <w:tc>
-          <w:tcPr>
-            <w:tcW w:w="1440" w:type="dxa"/>
-          </w:tcPr>
-          <w:p>
-            <w:pPr>
-              <w:cnfStyle w:val="000000000000" w:firstRow="0" w:lastRow="0" w:firstColumn="0" w:lastColumn="0" w:oddVBand="0" w:evenVBand="0" w:oddHBand="0" w:evenHBand="0" w:firstRowFirstColumn="0" w:firstRowLastColumn="0" w:lastRowFirstColumn="0" w:lastRowLastColumn="0"/>
-            </w:pPr>
-          </w:p>
-        </w:tc>
-      </w:tr>
-      <w:tr>
-        <w:trPr>
-          <w:trHeight w:val="540"/>
-        </w:trPr>
-        <w:tc>
-          <w:tcPr>
-            <w:cnfStyle w:val="001000000000" w:firstRow="0" w:lastRow="0" w:firstColumn="1" w:lastColumn="0" w:oddVBand="0" w:evenVBand="0" w:oddHBand="0" w:evenHBand="0" w:firstRowFirstColumn="0" w:firstRowLastColumn="0" w:lastRowFirstColumn="0" w:lastRowLastColumn="0"/>
-            <w:tcW w:w="1495" w:type="dxa"/>
-          </w:tcPr>
-          <w:p/>
-        </w:tc>
-        <w:tc>
-          <w:tcPr>
-            <w:tcW w:w="3095" w:type="dxa"/>
-          </w:tcPr>
-          <w:p>
-            <w:pPr>
-              <w:cnfStyle w:val="000000000000" w:firstRow="0" w:lastRow="0" w:firstColumn="0" w:lastColumn="0" w:oddVBand="0" w:evenVBand="0" w:oddHBand="0" w:evenHBand="0" w:firstRowFirstColumn="0" w:firstRowLastColumn="0" w:lastRowFirstColumn="0" w:lastRowLastColumn="0"/>
-            </w:pPr>
-          </w:p>
-        </w:tc>
-        <w:tc>
-          <w:tcPr>
-            <w:tcW w:w="1148" w:type="dxa"/>
-          </w:tcPr>
-          <w:p>
-            <w:pPr>
-              <w:cnfStyle w:val="000000000000" w:firstRow="0" w:lastRow="0" w:firstColumn="0" w:lastColumn="0" w:oddVBand="0" w:evenVBand="0" w:oddHBand="0" w:evenHBand="0" w:firstRowFirstColumn="0" w:firstRowLastColumn="0" w:lastRowFirstColumn="0" w:lastRowLastColumn="0"/>
-            </w:pPr>
-          </w:p>
-        </w:tc>
-        <w:tc>
-          <w:tcPr>
-            <w:tcW w:w="1552" w:type="dxa"/>
-          </w:tcPr>
-          <w:p>
-            <w:pPr>
-              <w:cnfStyle w:val="000000000000" w:firstRow="0" w:lastRow="0" w:firstColumn="0" w:lastColumn="0" w:oddVBand="0" w:evenVBand="0" w:oddHBand="0" w:evenHBand="0" w:firstRowFirstColumn="0" w:firstRowLastColumn="0" w:lastRowFirstColumn="0" w:lastRowLastColumn="0"/>
-            </w:pPr>
-          </w:p>
-        </w:tc>
-        <w:tc>
-          <w:tcPr>
-            <w:tcW w:w="1440" w:type="dxa"/>
-          </w:tcPr>
-          <w:p>
-            <w:pPr>
-              <w:cnfStyle w:val="000000000000" w:firstRow="0" w:lastRow="0" w:firstColumn="0" w:lastColumn="0" w:oddVBand="0" w:evenVBand="0" w:oddHBand="0" w:evenHBand="0" w:firstRowFirstColumn="0" w:firstRowLastColumn="0" w:lastRowFirstColumn="0" w:lastRowLastColumn="0"/>
-            </w:pPr>
-          </w:p>
-        </w:tc>
-      </w:tr>
-      <w:tr>
-        <w:trPr>
-          <w:trHeight w:val="540"/>
-        </w:trPr>
-        <w:tc>
-          <w:tcPr>
-            <w:cnfStyle w:val="001000000000" w:firstRow="0" w:lastRow="0" w:firstColumn="1" w:lastColumn="0" w:oddVBand="0" w:evenVBand="0" w:oddHBand="0" w:evenHBand="0" w:firstRowFirstColumn="0" w:firstRowLastColumn="0" w:lastRowFirstColumn="0" w:lastRowLastColumn="0"/>
-            <w:tcW w:w="1495" w:type="dxa"/>
-          </w:tcPr>
-          <w:p/>
-        </w:tc>
-        <w:tc>
-          <w:tcPr>
-            <w:tcW w:w="3095" w:type="dxa"/>
-          </w:tcPr>
-          <w:p>
-            <w:pPr>
-              <w:cnfStyle w:val="000000000000" w:firstRow="0" w:lastRow="0" w:firstColumn="0" w:lastColumn="0" w:oddVBand="0" w:evenVBand="0" w:oddHBand="0" w:evenHBand="0" w:firstRowFirstColumn="0" w:firstRowLastColumn="0" w:lastRowFirstColumn="0" w:lastRowLastColumn="0"/>
-            </w:pPr>
-          </w:p>
-        </w:tc>
-        <w:tc>
-          <w:tcPr>
-            <w:tcW w:w="1148" w:type="dxa"/>
-          </w:tcPr>
-          <w:p>
-            <w:pPr>
-              <w:cnfStyle w:val="000000000000" w:firstRow="0" w:lastRow="0" w:firstColumn="0" w:lastColumn="0" w:oddVBand="0" w:evenVBand="0" w:oddHBand="0" w:evenHBand="0" w:firstRowFirstColumn="0" w:firstRowLastColumn="0" w:lastRowFirstColumn="0" w:lastRowLastColumn="0"/>
-            </w:pPr>
-          </w:p>
-        </w:tc>
-        <w:tc>
-          <w:tcPr>
-            <w:tcW w:w="1552" w:type="dxa"/>
-          </w:tcPr>
-          <w:p>
-            <w:pPr>
-              <w:cnfStyle w:val="000000000000" w:firstRow="0" w:lastRow="0" w:firstColumn="0" w:lastColumn="0" w:oddVBand="0" w:evenVBand="0" w:oddHBand="0" w:evenHBand="0" w:firstRowFirstColumn="0" w:firstRowLastColumn="0" w:lastRowFirstColumn="0" w:lastRowLastColumn="0"/>
-            </w:pPr>
-          </w:p>
-        </w:tc>
-        <w:tc>
-          <w:tcPr>
-            <w:tcW w:w="1440" w:type="dxa"/>
-          </w:tcPr>
-          <w:p>
-            <w:pPr>
-              <w:cnfStyle w:val="000000000000" w:firstRow="0" w:lastRow="0" w:firstColumn="0" w:lastColumn="0" w:oddVBand="0" w:evenVBand="0" w:oddHBand="0" w:evenHBand="0" w:firstRowFirstColumn="0" w:firstRowLastColumn="0" w:lastRowFirstColumn="0" w:lastRowLastColumn="0"/>
-            </w:pPr>
-          </w:p>
-        </w:tc>
-      </w:tr>
-      <w:tr>
-        <w:trPr>
-          <w:trHeight w:val="540"/>
-        </w:trPr>
-        <w:tc>
-          <w:tcPr>
-            <w:cnfStyle w:val="001000000000" w:firstRow="0" w:lastRow="0" w:firstColumn="1" w:lastColumn="0" w:oddVBand="0" w:evenVBand="0" w:oddHBand="0" w:evenHBand="0" w:firstRowFirstColumn="0" w:firstRowLastColumn="0" w:lastRowFirstColumn="0" w:lastRowLastColumn="0"/>
-            <w:tcW w:w="1495" w:type="dxa"/>
-          </w:tcPr>
-          <w:p/>
-        </w:tc>
-        <w:tc>
-          <w:tcPr>
-            <w:tcW w:w="3095" w:type="dxa"/>
-          </w:tcPr>
-          <w:p>
-            <w:pPr>
-              <w:cnfStyle w:val="000000000000" w:firstRow="0" w:lastRow="0" w:firstColumn="0" w:lastColumn="0" w:oddVBand="0" w:evenVBand="0" w:oddHBand="0" w:evenHBand="0" w:firstRowFirstColumn="0" w:firstRowLastColumn="0" w:lastRowFirstColumn="0" w:lastRowLastColumn="0"/>
-            </w:pPr>
-          </w:p>
-        </w:tc>
-        <w:tc>
-          <w:tcPr>
-            <w:tcW w:w="1148" w:type="dxa"/>
-          </w:tcPr>
-          <w:p>
-            <w:pPr>
-              <w:cnfStyle w:val="000000000000" w:firstRow="0" w:lastRow="0" w:firstColumn="0" w:lastColumn="0" w:oddVBand="0" w:evenVBand="0" w:oddHBand="0" w:evenHBand="0" w:firstRowFirstColumn="0" w:firstRowLastColumn="0" w:lastRowFirstColumn="0" w:lastRowLastColumn="0"/>
-            </w:pPr>
-          </w:p>
-        </w:tc>
-        <w:tc>
-          <w:tcPr>
-            <w:tcW w:w="1552" w:type="dxa"/>
-          </w:tcPr>
-          <w:p>
-            <w:pPr>
-              <w:cnfStyle w:val="000000000000" w:firstRow="0" w:lastRow="0" w:firstColumn="0" w:lastColumn="0" w:oddVBand="0" w:evenVBand="0" w:oddHBand="0" w:evenHBand="0" w:firstRowFirstColumn="0" w:firstRowLastColumn="0" w:lastRowFirstColumn="0" w:lastRowLastColumn="0"/>
-            </w:pPr>
-          </w:p>
-        </w:tc>
-        <w:tc>
-          <w:tcPr>
-            <w:tcW w:w="1440" w:type="dxa"/>
-          </w:tcPr>
-          <w:p>
-            <w:pPr>
-              <w:cnfStyle w:val="000000000000" w:firstRow="0" w:lastRow="0" w:firstColumn="0" w:lastColumn="0" w:oddVBand="0" w:evenVBand="0" w:oddHBand="0" w:evenHBand="0" w:firstRowFirstColumn="0" w:firstRowLastColumn="0" w:lastRowFirstColumn="0" w:lastRowLastColumn="0"/>
-            </w:pPr>
-          </w:p>
-        </w:tc>
-      </w:tr>
-      <w:tr>
-        <w:tc>
-          <w:tcPr>
-            <w:cnfStyle w:val="001000000000" w:firstRow="0" w:lastRow="0" w:firstColumn="1" w:lastColumn="0" w:oddVBand="0" w:evenVBand="0" w:oddHBand="0" w:evenHBand="0" w:firstRowFirstColumn="0" w:firstRowLastColumn="0" w:lastRowFirstColumn="0" w:lastRowLastColumn="0"/>
-            <w:tcW w:w="1495" w:type="dxa"/>
-          </w:tcPr>
-          <w:p/>
-        </w:tc>
-        <w:tc>
-          <w:tcPr>
-            <w:tcW w:w="3095" w:type="dxa"/>
-          </w:tcPr>
-          <w:p>
-            <w:pPr>
-              <w:cnfStyle w:val="000000000000" w:firstRow="0" w:lastRow="0" w:firstColumn="0" w:lastColumn="0" w:oddVBand="0" w:evenVBand="0" w:oddHBand="0" w:evenHBand="0" w:firstRowFirstColumn="0" w:firstRowLastColumn="0" w:lastRowFirstColumn="0" w:lastRowLastColumn="0"/>
-            </w:pPr>
-          </w:p>
-        </w:tc>
-        <w:tc>
-          <w:tcPr>
-            <w:tcW w:w="1148" w:type="dxa"/>
-          </w:tcPr>
-          <w:p>
-            <w:pPr>
-              <w:cnfStyle w:val="000000000000" w:firstRow="0" w:lastRow="0" w:firstColumn="0" w:lastColumn="0" w:oddVBand="0" w:evenVBand="0" w:oddHBand="0" w:evenHBand="0" w:firstRowFirstColumn="0" w:firstRowLastColumn="0" w:lastRowFirstColumn="0" w:lastRowLastColumn="0"/>
-            </w:pPr>
-          </w:p>
-        </w:tc>
-        <w:tc>
-          <w:tcPr>
-            <w:tcW w:w="1552" w:type="dxa"/>
-          </w:tcPr>
-          <w:p>
-            <w:pPr>
-              <w:cnfStyle w:val="000000000000" w:firstRow="0" w:lastRow="0" w:firstColumn="0" w:lastColumn="0" w:oddVBand="0" w:evenVBand="0" w:oddHBand="0" w:evenHBand="0" w:firstRowFirstColumn="0" w:firstRowLastColumn="0" w:lastRowFirstColumn="0" w:lastRowLastColumn="0"/>
-            </w:pPr>
-          </w:p>
-        </w:tc>
-        <w:tc>
-          <w:tcPr>
-            <w:tcW w:w="1440" w:type="dxa"/>
-          </w:tcPr>
-          <w:p>
-            <w:pPr>
-              <w:cnfStyle w:val="000000000000" w:firstRow="0" w:lastRow="0" w:firstColumn="0" w:lastColumn="0" w:oddVBand="0" w:evenVBand="0" w:oddHBand="0" w:evenHBand="0" w:firstRowFirstColumn="0" w:firstRowLastColumn="0" w:lastRowFirstColumn="0" w:lastRowLastColumn="0"/>
-            </w:pPr>
-          </w:p>
-        </w:tc>
-      </w:tr>
-    </w:tbl>
-    <w:p>
-      <w:pPr>
         <w:pStyle w:val="TOC3"/>
         <w:sectPr>
-          <w:headerReference w:type="default" r:id="rId11"/>
-          <w:footerReference w:type="default" r:id="rId12"/>
-          <w:footerReference w:type="first" r:id="rId13"/>
+          <w:headerReference w:type="default" r:id="rId9"/>
+          <w:footerReference w:type="default" r:id="rId10"/>
+          <w:footerReference w:type="first" r:id="rId11"/>
           <w:footnotePr>
             <w:pos w:val="beneathText"/>
           </w:footnotePr>
@@ -3689,56 +2299,58 @@
       <w:pPr>
         <w:pStyle w:val="Heading1"/>
       </w:pPr>
-      <w:bookmarkStart w:id="1" w:name="_Toc57272138"/>
+      <w:bookmarkStart w:id="0" w:name="_Toc57272138"/>
       <w:r>
         <w:lastRenderedPageBreak/>
         <w:t>Giới thiệu dự án</w:t>
       </w:r>
+      <w:bookmarkEnd w:id="0"/>
+    </w:p>
+    <w:p>
+      <w:pPr>
+        <w:pStyle w:val="Heading2"/>
+      </w:pPr>
+      <w:bookmarkStart w:id="1" w:name="_Toc57272139"/>
+      <w:r>
+        <w:t xml:space="preserve">Mô tả </w:t>
+      </w:r>
+      <w:r>
+        <w:t>dự án</w:t>
+      </w:r>
       <w:bookmarkEnd w:id="1"/>
     </w:p>
     <w:p>
       <w:pPr>
+        <w:rPr>
+          <w:i/>
+          <w:iCs/>
+        </w:rPr>
+      </w:pPr>
+      <w:r>
+        <w:rPr>
+          <w:i/>
+          <w:iCs/>
+        </w:rPr>
+        <w:t xml:space="preserve">Nêu sơ lược về </w:t>
+      </w:r>
+      <w:r>
+        <w:rPr>
+          <w:i/>
+          <w:iCs/>
+        </w:rPr>
+        <w:t>chức năng của phần mềm nguồn mở</w:t>
+      </w:r>
+    </w:p>
+    <w:p>
+      <w:pPr>
         <w:pStyle w:val="Heading2"/>
       </w:pPr>
-      <w:bookmarkStart w:id="2" w:name="_Toc57272139"/>
-      <w:r>
-        <w:t xml:space="preserve">Mô tả </w:t>
-      </w:r>
-      <w:r>
-        <w:t>dự án</w:t>
-      </w:r>
+      <w:bookmarkStart w:id="2" w:name="_Toc57272140"/>
+      <w:r>
+        <w:t>Công cụ quản lý</w:t>
+      </w:r>
+      <w:bookmarkStart w:id="3" w:name="_GoBack"/>
       <w:bookmarkEnd w:id="2"/>
-    </w:p>
-    <w:p>
-      <w:pPr>
-        <w:rPr>
-          <w:i/>
-          <w:iCs/>
-        </w:rPr>
-      </w:pPr>
-      <w:r>
-        <w:rPr>
-          <w:i/>
-          <w:iCs/>
-        </w:rPr>
-        <w:t xml:space="preserve">Nêu sơ lược về </w:t>
-      </w:r>
-      <w:r>
-        <w:rPr>
-          <w:i/>
-          <w:iCs/>
-        </w:rPr>
-        <w:t>chức năng của phần mềm nguồn mở</w:t>
-      </w:r>
-    </w:p>
-    <w:p>
-      <w:pPr>
-        <w:pStyle w:val="Heading2"/>
-      </w:pPr>
-      <w:bookmarkStart w:id="3" w:name="_Toc57272140"/>
-      <w:r>
-        <w:t>Công cụ quản lý</w:t>
-      </w:r>
       <w:bookmarkEnd w:id="3"/>
     </w:p>
     <w:p>
@@ -5155,12 +3767,12 @@
     </w:p>
     <w:p/>
     <w:sectPr>
-      <w:headerReference w:type="even" r:id="rId14"/>
-      <w:headerReference w:type="default" r:id="rId15"/>
-      <w:footerReference w:type="even" r:id="rId16"/>
-      <w:footerReference w:type="default" r:id="rId17"/>
-      <w:headerReference w:type="first" r:id="rId18"/>
-      <w:footerReference w:type="first" r:id="rId19"/>
+      <w:headerReference w:type="even" r:id="rId12"/>
+      <w:headerReference w:type="default" r:id="rId13"/>
+      <w:footerReference w:type="even" r:id="rId14"/>
+      <w:footerReference w:type="default" r:id="rId15"/>
+      <w:headerReference w:type="first" r:id="rId16"/>
+      <w:footerReference w:type="first" r:id="rId17"/>
       <w:footnotePr>
         <w:pos w:val="beneathText"/>
       </w:footnotePr>
@@ -5224,56 +3836,7 @@
         <w:color w:val="951B13"/>
         <w:lang w:eastAsia="ar-SA" w:bidi="ar-SA"/>
       </w:rPr>
-      <w:t>www.techlinkvn.com</w:t>
-    </w:r>
-    <w:r>
-      <w:rPr>
-        <w:i/>
-        <w:color w:val="951B13"/>
-        <w:lang w:eastAsia="ar-SA" w:bidi="ar-SA"/>
-      </w:rPr>
       <w:tab/>
-    </w:r>
-    <w:r>
-      <w:rPr>
-        <w:i/>
-        <w:color w:val="951B13"/>
-        <w:lang w:eastAsia="ar-SA" w:bidi="ar-SA"/>
-      </w:rPr>
-      <w:fldChar w:fldCharType="begin"/>
-    </w:r>
-    <w:r>
-      <w:rPr>
-        <w:i/>
-        <w:color w:val="951B13"/>
-        <w:lang w:eastAsia="ar-SA" w:bidi="ar-SA"/>
-      </w:rPr>
-      <w:instrText xml:space="preserve"> PAGE </w:instrText>
-    </w:r>
-    <w:r>
-      <w:rPr>
-        <w:i/>
-        <w:color w:val="951B13"/>
-        <w:lang w:eastAsia="ar-SA" w:bidi="ar-SA"/>
-      </w:rPr>
-      <w:fldChar w:fldCharType="separate"/>
-    </w:r>
-    <w:r>
-      <w:rPr>
-        <w:i/>
-        <w:noProof/>
-        <w:color w:val="951B13"/>
-        <w:lang w:eastAsia="ar-SA" w:bidi="ar-SA"/>
-      </w:rPr>
-      <w:t>ii</w:t>
-    </w:r>
-    <w:r>
-      <w:rPr>
-        <w:i/>
-        <w:color w:val="951B13"/>
-        <w:lang w:eastAsia="ar-SA" w:bidi="ar-SA"/>
-      </w:rPr>
-      <w:fldChar w:fldCharType="end"/>
     </w:r>
   </w:p>
 </w:ftr>
@@ -5521,6 +4084,117 @@
 <w:hdr xmlns:wpc="http://schemas.microsoft.com/office/word/2010/wordprocessingCanvas" xmlns:cx="http://schemas.microsoft.com/office/drawing/2014/chartex" xmlns:cx1="http://schemas.microsoft.com/office/drawing/2015/9/8/chartex" xmlns:cx2="http://schemas.microsoft.com/office/drawing/2015/10/21/chartex" xmlns:cx3="http://schemas.microsoft.com/office/drawing/2016/5/9/chartex" xmlns:cx4="http://schemas.microsoft.com/office/drawing/2016/5/10/chartex" xmlns:cx5="http://schemas.microsoft.com/office/drawing/2016/5/11/chartex" xmlns:cx6="http://schemas.microsoft.com/office/drawing/2016/5/12/chartex" xmlns:cx7="http://schemas.microsoft.com/office/drawing/2016/5/13/chartex" xmlns:cx8="http://schemas.microsoft.com/office/drawing/2016/5/14/chartex" xmlns:mc="http://schemas.openxmlformats.org/markup-compatibility/2006" xmlns:aink="http://schemas.microsoft.com/office/drawing/2016/ink" xmlns:am3d="http://schemas.microsoft.com/office/drawing/2017/model3d" xmlns:o="urn:schemas-microsoft-com:office:office" xmlns:r="http://schemas.openxmlformats.org/officeDocument/2006/relationships" xmlns:m="http://schemas.openxmlformats.org/officeDocument/2006/math" xmlns:v="urn:schemas-microsoft-com:vml" xmlns:wp14="http://schemas.microsoft.com/office/word/2010/wordprocessingDrawing" xmlns:wp="http://schemas.openxmlformats.org/drawingml/2006/wordprocessingDrawing" xmlns:w10="urn:schemas-microsoft-com:office:word" xmlns:w="http://schemas.openxmlformats.org/wordprocessingml/2006/main" xmlns:w14="http://schemas.microsoft.com/office/word/2010/wordml" xmlns:w15="http://schemas.microsoft.com/office/word/2012/wordml" xmlns:w16cid="http://schemas.microsoft.com/office/word/2016/wordml/cid" xmlns:w16se="http://schemas.microsoft.com/office/word/2015/wordml/symex" xmlns:wpg="http://schemas.microsoft.com/office/word/2010/wordprocessingGroup" xmlns:wpi="http://schemas.microsoft.com/office/word/2010/wordprocessingInk" xmlns:wne="http://schemas.microsoft.com/office/word/2006/wordml" xmlns:wps="http://schemas.microsoft.com/office/word/2010/wordprocessingShape" mc:Ignorable="w14 w15 w16se w16cid wp14">
   <w:p>
     <w:pPr>
+      <w:spacing w:after="80"/>
+      <w:rPr>
+        <w:rFonts w:ascii="Arial" w:hAnsi="Arial" w:cs="Arial"/>
+        <w:bCs/>
+        <w:iCs/>
+        <w:color w:val="951B13"/>
+        <w:sz w:val="22"/>
+        <w:szCs w:val="8"/>
+        <w:lang w:val="vi-VN"/>
+      </w:rPr>
+    </w:pPr>
+    <w:r>
+      <w:rPr>
+        <w:bCs/>
+        <w:i/>
+        <w:color w:val="FF0000"/>
+      </w:rPr>
+      <w:t>Visitor Management App</w:t>
+    </w:r>
+    <w:r>
+      <w:rPr>
+        <w:i/>
+        <w:color w:val="C00000"/>
+        <w:lang w:eastAsia="ar-SA" w:bidi="ar-SA"/>
+      </w:rPr>
+      <w:tab/>
+    </w:r>
+    <w:r>
+      <w:rPr>
+        <w:i/>
+        <w:color w:val="C00000"/>
+        <w:lang w:eastAsia="ar-SA" w:bidi="ar-SA"/>
+      </w:rPr>
+      <w:tab/>
+    </w:r>
+    <w:r>
+      <w:rPr>
+        <w:i/>
+        <w:color w:val="C00000"/>
+        <w:lang w:eastAsia="ar-SA" w:bidi="ar-SA"/>
+      </w:rPr>
+      <w:tab/>
+      <w:t xml:space="preserve">     </w:t>
+    </w:r>
+    <w:r>
+      <w:rPr>
+        <w:i/>
+        <w:color w:val="FF0000"/>
+        <w:lang w:eastAsia="ar-SA" w:bidi="ar-SA"/>
+      </w:rPr>
+      <w:fldChar w:fldCharType="begin"/>
+    </w:r>
+    <w:r>
+      <w:rPr>
+        <w:i/>
+        <w:color w:val="FF0000"/>
+        <w:lang w:eastAsia="ar-SA" w:bidi="ar-SA"/>
+      </w:rPr>
+      <w:instrText xml:space="preserve"> TITLE   \* MERGEFORMAT </w:instrText>
+    </w:r>
+    <w:r>
+      <w:rPr>
+        <w:i/>
+        <w:color w:val="FF0000"/>
+        <w:lang w:eastAsia="ar-SA" w:bidi="ar-SA"/>
+      </w:rPr>
+      <w:fldChar w:fldCharType="separate"/>
+    </w:r>
+    <w:r>
+      <w:rPr>
+        <w:i/>
+        <w:color w:val="FF0000"/>
+        <w:lang w:eastAsia="ar-SA" w:bidi="ar-SA"/>
+      </w:rPr>
+      <w:t>Ước lượng dự án nguồn mở</w:t>
+    </w:r>
+    <w:r>
+      <w:rPr>
+        <w:i/>
+        <w:color w:val="FF0000"/>
+        <w:lang w:eastAsia="ar-SA" w:bidi="ar-SA"/>
+      </w:rPr>
+      <w:fldChar w:fldCharType="end"/>
+    </w:r>
+    <w:r>
+      <w:rPr>
+        <w:i/>
+        <w:color w:val="C00000"/>
+        <w:lang w:eastAsia="ar-SA" w:bidi="ar-SA"/>
+      </w:rPr>
+      <w:t>:</w:t>
+    </w:r>
+    <w:r>
+      <w:rPr>
+        <w:i/>
+        <w:color w:val="C00000"/>
+        <w:lang w:eastAsia="ar-SA" w:bidi="ar-SA"/>
+      </w:rPr>
+      <w:t xml:space="preserve"> </w:t>
+    </w:r>
+    <w:r>
+      <w:rPr>
+        <w:bCs/>
+        <w:i/>
+        <w:color w:val="FF0000"/>
+      </w:rPr>
+      <w:t>Visitor Management App</w:t>
+    </w:r>
+  </w:p>
+  <w:p>
+    <w:pPr>
       <w:pStyle w:val="Header"/>
       <w:pBdr>
         <w:bottom w:val="single" w:sz="8" w:space="1" w:color="365F91"/>
@@ -5532,286 +4206,15 @@
       <w:rPr>
         <w:i/>
         <w:color w:val="C00000"/>
-        <w:lang w:eastAsia="ar-SA" w:bidi="ar-SA"/>
+        <w:lang w:val="vi-VN" w:eastAsia="ar-SA" w:bidi="ar-SA"/>
       </w:rPr>
     </w:pPr>
-    <w:r>
-      <w:rPr>
-        <w:b/>
-        <w:i/>
-        <w:noProof/>
-        <w:color w:val="2A62A6"/>
-        <w:sz w:val="32"/>
-        <w:szCs w:val="32"/>
-      </w:rPr>
-      <mc:AlternateContent>
-        <mc:Choice Requires="wps">
-          <w:drawing>
-            <wp:anchor distT="0" distB="0" distL="114300" distR="114300" simplePos="0" relativeHeight="251658240" behindDoc="0" locked="0" layoutInCell="1" allowOverlap="1" wp14:anchorId="2A850F9D" wp14:editId="5974689E">
-              <wp:simplePos x="0" y="0"/>
-              <wp:positionH relativeFrom="margin">
-                <wp:posOffset>-991097</wp:posOffset>
-              </wp:positionH>
-              <wp:positionV relativeFrom="paragraph">
-                <wp:posOffset>-130699</wp:posOffset>
-              </wp:positionV>
-              <wp:extent cx="906449" cy="389614"/>
-              <wp:effectExtent l="0" t="0" r="27305" b="10795"/>
-              <wp:wrapNone/>
-              <wp:docPr id="14" name="Text Box 14"/>
-              <wp:cNvGraphicFramePr/>
-              <a:graphic xmlns:a="http://schemas.openxmlformats.org/drawingml/2006/main">
-                <a:graphicData uri="http://schemas.microsoft.com/office/word/2010/wordprocessingShape">
-                  <wps:wsp>
-                    <wps:cNvSpPr txBox="1"/>
-                    <wps:spPr>
-                      <a:xfrm>
-                        <a:off x="0" y="0"/>
-                        <a:ext cx="906449" cy="389614"/>
-                      </a:xfrm>
-                      <a:prstGeom prst="rect">
-                        <a:avLst/>
-                      </a:prstGeom>
-                      <a:solidFill>
-                        <a:schemeClr val="lt1"/>
-                      </a:solidFill>
-                      <a:ln w="6350">
-                        <a:solidFill>
-                          <a:prstClr val="black"/>
-                        </a:solidFill>
-                      </a:ln>
-                    </wps:spPr>
-                    <wps:txbx>
-                      <w:txbxContent>
-                        <w:p>
-                          <w:pPr>
-                            <w:rPr>
-                              <w:b/>
-                              <w:i/>
-                              <w:color w:val="C00000"/>
-                              <w:sz w:val="16"/>
-                            </w:rPr>
-                          </w:pPr>
-                          <w:r>
-                            <w:rPr>
-                              <w:b/>
-                              <w:i/>
-                              <w:color w:val="C00000"/>
-                              <w:sz w:val="16"/>
-                            </w:rPr>
-                            <w:t>My Company Logo</w:t>
-                          </w:r>
-                        </w:p>
-                      </w:txbxContent>
-                    </wps:txbx>
-                    <wps:bodyPr rot="0" spcFirstLastPara="0" vertOverflow="overflow" horzOverflow="overflow" vert="horz" wrap="square" lIns="91440" tIns="45720" rIns="91440" bIns="45720" numCol="1" spcCol="0" rtlCol="0" fromWordArt="0" anchor="t" anchorCtr="0" forceAA="0" compatLnSpc="1">
-                      <a:prstTxWarp prst="textNoShape">
-                        <a:avLst/>
-                      </a:prstTxWarp>
-                      <a:noAutofit/>
-                    </wps:bodyPr>
-                  </wps:wsp>
-                </a:graphicData>
-              </a:graphic>
-              <wp14:sizeRelH relativeFrom="margin">
-                <wp14:pctWidth>0</wp14:pctWidth>
-              </wp14:sizeRelH>
-              <wp14:sizeRelV relativeFrom="margin">
-                <wp14:pctHeight>0</wp14:pctHeight>
-              </wp14:sizeRelV>
-            </wp:anchor>
-          </w:drawing>
-        </mc:Choice>
-        <mc:Fallback xmlns:w16="http://schemas.microsoft.com/office/word/2018/wordml" xmlns:w16cex="http://schemas.microsoft.com/office/word/2018/wordml/cex">
-          <w:pict>
-            <v:shapetype w14:anchorId="2A850F9D" id="_x0000_t202" coordsize="21600,21600" o:spt="202" path="m,l,21600r21600,l21600,xe">
-              <v:stroke joinstyle="miter"/>
-              <v:path gradientshapeok="t" o:connecttype="rect"/>
-            </v:shapetype>
-            <v:shape id="Text Box 14" o:spid="_x0000_s1027" type="#_x0000_t202" style="position:absolute;left:0;text-align:left;margin-left:-78.05pt;margin-top:-10.3pt;width:71.35pt;height:30.7pt;z-index:251659264;visibility:visible;mso-wrap-style:square;mso-width-percent:0;mso-height-percent:0;mso-wrap-distance-left:9pt;mso-wrap-distance-top:0;mso-wrap-distance-right:9pt;mso-wrap-distance-bottom:0;mso-position-horizontal:absolute;mso-position-horizontal-relative:margin;mso-position-vertical:absolute;mso-position-vertical-relative:text;mso-width-percent:0;mso-height-percent:0;mso-width-relative:margin;mso-height-relative:margin;v-text-anchor:top" o:gfxdata="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" fillcolor="white [3201]" strokeweight=".5pt">
-              <v:textbox>
-                <w:txbxContent>
-                  <w:p>
-                    <w:pPr>
-                      <w:rPr>
-                        <w:b/>
-                        <w:i/>
-                        <w:color w:val="C00000"/>
-                        <w:sz w:val="16"/>
-                      </w:rPr>
-                    </w:pPr>
-                    <w:r>
-                      <w:rPr>
-                        <w:b/>
-                        <w:i/>
-                        <w:color w:val="C00000"/>
-                        <w:sz w:val="16"/>
-                      </w:rPr>
-                      <w:t>My Company Logo</w:t>
-                    </w:r>
-                  </w:p>
-                </w:txbxContent>
-              </v:textbox>
-              <w10:wrap anchorx="margin"/>
-            </v:shape>
-          </w:pict>
-        </mc:Fallback>
-      </mc:AlternateContent>
-    </w:r>
-    <w:r>
-      <w:rPr>
-        <w:i/>
-        <w:color w:val="C00000"/>
-        <w:lang w:eastAsia="ar-SA" w:bidi="ar-SA"/>
-      </w:rPr>
-      <w:t xml:space="preserve">Project </w:t>
-    </w:r>
-    <w:r>
-      <w:rPr>
-        <w:i/>
-        <w:color w:val="C00000"/>
-        <w:lang w:eastAsia="ar-SA" w:bidi="ar-SA"/>
-      </w:rPr>
-      <w:fldChar w:fldCharType="begin"/>
-    </w:r>
-    <w:r>
-      <w:rPr>
-        <w:i/>
-        <w:color w:val="C00000"/>
-        <w:lang w:eastAsia="ar-SA" w:bidi="ar-SA"/>
-      </w:rPr>
-      <w:instrText xml:space="preserve"> DOCPROPERTY  Project  \* MERGEFORMAT </w:instrText>
-    </w:r>
-    <w:r>
-      <w:rPr>
-        <w:i/>
-        <w:color w:val="C00000"/>
-        <w:lang w:eastAsia="ar-SA" w:bidi="ar-SA"/>
-      </w:rPr>
-      <w:fldChar w:fldCharType="separate"/>
-    </w:r>
-    <w:r>
-      <w:rPr>
-        <w:i/>
-        <w:color w:val="C00000"/>
-        <w:lang w:eastAsia="ar-SA" w:bidi="ar-SA"/>
-      </w:rPr>
-      <w:t>Name of Project</w:t>
-    </w:r>
-    <w:r>
-      <w:rPr>
-        <w:i/>
-        <w:color w:val="C00000"/>
-        <w:lang w:eastAsia="ar-SA" w:bidi="ar-SA"/>
-      </w:rPr>
-      <w:fldChar w:fldCharType="end"/>
-    </w:r>
-    <w:r>
-      <w:rPr>
-        <w:i/>
-        <w:color w:val="C00000"/>
-        <w:lang w:eastAsia="ar-SA" w:bidi="ar-SA"/>
-      </w:rPr>
-      <w:tab/>
-    </w:r>
-    <w:r>
-      <w:rPr>
-        <w:i/>
-        <w:color w:val="C00000"/>
-        <w:lang w:eastAsia="ar-SA" w:bidi="ar-SA"/>
-      </w:rPr>
-      <w:fldChar w:fldCharType="begin"/>
-    </w:r>
-    <w:r>
-      <w:rPr>
-        <w:i/>
-        <w:color w:val="C00000"/>
-        <w:lang w:eastAsia="ar-SA" w:bidi="ar-SA"/>
-      </w:rPr>
-      <w:instrText xml:space="preserve"> TITLE   \* MERGEFORMAT </w:instrText>
-    </w:r>
-    <w:r>
-      <w:rPr>
-        <w:i/>
-        <w:color w:val="C00000"/>
-        <w:lang w:eastAsia="ar-SA" w:bidi="ar-SA"/>
-      </w:rPr>
-      <w:fldChar w:fldCharType="separate"/>
-    </w:r>
-    <w:r>
-      <w:rPr>
-        <w:i/>
-        <w:color w:val="C00000"/>
-        <w:lang w:eastAsia="ar-SA" w:bidi="ar-SA"/>
-      </w:rPr>
-      <w:t>Ước lượng dự án nguồn mở</w:t>
-    </w:r>
-    <w:r>
-      <w:rPr>
-        <w:i/>
-        <w:color w:val="C00000"/>
-        <w:lang w:eastAsia="ar-SA" w:bidi="ar-SA"/>
-      </w:rPr>
-      <w:fldChar w:fldCharType="end"/>
-    </w:r>
-    <w:r>
-      <w:rPr>
-        <w:i/>
-        <w:color w:val="C00000"/>
-        <w:lang w:eastAsia="ar-SA" w:bidi="ar-SA"/>
-      </w:rPr>
-      <w:t>:</w:t>
-    </w:r>
-    <w:r>
-      <w:rPr>
-        <w:i/>
-        <w:color w:val="C00000"/>
-        <w:lang w:eastAsia="ar-SA" w:bidi="ar-SA"/>
-      </w:rPr>
-      <w:t xml:space="preserve"> </w:t>
-    </w:r>
-    <w:r>
-      <w:rPr>
-        <w:i/>
-        <w:color w:val="C00000"/>
-        <w:lang w:eastAsia="ar-SA" w:bidi="ar-SA"/>
-      </w:rPr>
-      <w:fldChar w:fldCharType="begin"/>
-    </w:r>
-    <w:r>
-      <w:rPr>
-        <w:i/>
-        <w:color w:val="C00000"/>
-        <w:lang w:eastAsia="ar-SA" w:bidi="ar-SA"/>
-      </w:rPr>
-      <w:instrText xml:space="preserve"> SUBJECT   \* MERGEFORMAT </w:instrText>
-    </w:r>
-    <w:r>
-      <w:rPr>
-        <w:i/>
-        <w:color w:val="C00000"/>
-        <w:lang w:eastAsia="ar-SA" w:bidi="ar-SA"/>
-      </w:rPr>
-      <w:fldChar w:fldCharType="separate"/>
-    </w:r>
-    <w:r>
-      <w:rPr>
-        <w:i/>
-        <w:color w:val="C00000"/>
-        <w:lang w:eastAsia="ar-SA" w:bidi="ar-SA"/>
-      </w:rPr>
-      <w:t>Tên dự án nguồn mở</w:t>
-    </w:r>
-    <w:r>
-      <w:rPr>
-        <w:i/>
-        <w:color w:val="C00000"/>
-        <w:lang w:eastAsia="ar-SA" w:bidi="ar-SA"/>
-      </w:rPr>
-      <w:fldChar w:fldCharType="end"/>
-    </w:r>
   </w:p>
-  <w:p/>
+  <w:p>
+    <w:pPr>
+      <w:pStyle w:val="Header"/>
+    </w:pPr>
+  </w:p>
 </w:hdr>
 </file>
 
@@ -11038,7 +9441,7 @@
 </file>
 
 <file path=customXml/itemProps1.xml><?xml version="1.0" encoding="utf-8"?>
-<ds:datastoreItem xmlns:ds="http://schemas.openxmlformats.org/officeDocument/2006/customXml" ds:itemID="{2EED211E-47D9-46CF-B39D-C914688E9828}">
+<ds:datastoreItem xmlns:ds="http://schemas.openxmlformats.org/officeDocument/2006/customXml" ds:itemID="{D65FCFAF-5132-401F-BFAB-A9883E94137C}">
   <ds:schemaRefs>
     <ds:schemaRef ds:uri="http://schemas.openxmlformats.org/officeDocument/2006/bibliography"/>
   </ds:schemaRefs>

</xml_diff>

<commit_message>
5.1. uoc luong thoi gian
</commit_message>
<xml_diff>
--- a/docs/Báo cáo.docx
+++ b/docs/Báo cáo.docx
@@ -1,6 +1,6 @@
 
 <file path=word/document.xml><?xml version="1.0" encoding="utf-8"?>
-<w:document xmlns:wpc="http://schemas.microsoft.com/office/word/2010/wordprocessingCanvas" xmlns:cx="http://schemas.microsoft.com/office/drawing/2014/chartex" xmlns:mc="http://schemas.openxmlformats.org/markup-compatibility/2006" xmlns:o="urn:schemas-microsoft-com:office:office" xmlns:r="http://schemas.openxmlformats.org/officeDocument/2006/relationships" xmlns:m="http://schemas.openxmlformats.org/officeDocument/2006/math" xmlns:v="urn:schemas-microsoft-com:vml" xmlns:wp14="http://schemas.microsoft.com/office/word/2010/wordprocessingDrawing" xmlns:wp="http://schemas.openxmlformats.org/drawingml/2006/wordprocessingDrawing" xmlns:w10="urn:schemas-microsoft-com:office:word" xmlns:w="http://schemas.openxmlformats.org/wordprocessingml/2006/main" xmlns:w14="http://schemas.microsoft.com/office/word/2010/wordml" xmlns:w15="http://schemas.microsoft.com/office/word/2012/wordml" xmlns:w16se="http://schemas.microsoft.com/office/word/2015/wordml/symex" xmlns:wpg="http://schemas.microsoft.com/office/word/2010/wordprocessingGroup" xmlns:wpi="http://schemas.microsoft.com/office/word/2010/wordprocessingInk" xmlns:wne="http://schemas.microsoft.com/office/word/2006/wordml" xmlns:wps="http://schemas.microsoft.com/office/word/2010/wordprocessingShape" mc:Ignorable="w14 w15 w16se wp14">
+<w:document xmlns:wpc="http://schemas.microsoft.com/office/word/2010/wordprocessingCanvas" xmlns:mc="http://schemas.openxmlformats.org/markup-compatibility/2006" xmlns:o="urn:schemas-microsoft-com:office:office" xmlns:r="http://schemas.openxmlformats.org/officeDocument/2006/relationships" xmlns:m="http://schemas.openxmlformats.org/officeDocument/2006/math" xmlns:v="urn:schemas-microsoft-com:vml" xmlns:wp14="http://schemas.microsoft.com/office/word/2010/wordprocessingDrawing" xmlns:wp="http://schemas.openxmlformats.org/drawingml/2006/wordprocessingDrawing" xmlns:w10="urn:schemas-microsoft-com:office:word" xmlns:w="http://schemas.openxmlformats.org/wordprocessingml/2006/main" xmlns:w14="http://schemas.microsoft.com/office/word/2010/wordml" xmlns:wpg="http://schemas.microsoft.com/office/word/2010/wordprocessingGroup" xmlns:wpi="http://schemas.microsoft.com/office/word/2010/wordprocessingInk" xmlns:wne="http://schemas.microsoft.com/office/word/2006/wordml" xmlns:wps="http://schemas.microsoft.com/office/word/2010/wordprocessingShape" mc:Ignorable="w14 wp14">
   <w:background w:color="FFFFFF"/>
   <w:body>
     <w:p>
@@ -185,6 +185,7 @@
         <w:t xml:space="preserve"> </w:t>
       </w:r>
       <w:proofErr w:type="spellStart"/>
+      <w:proofErr w:type="gramStart"/>
       <w:r>
         <w:rPr>
           <w:rFonts w:cs="Arial"/>
@@ -196,6 +197,7 @@
         <w:t>án</w:t>
       </w:r>
       <w:proofErr w:type="spellEnd"/>
+      <w:proofErr w:type="gramEnd"/>
       <w:r>
         <w:rPr>
           <w:rFonts w:cs="Arial"/>
@@ -289,7 +291,7 @@
         </w:rPr>
         <w:t>[</w:t>
       </w:r>
-      <w:hyperlink r:id="rId8" w:history="1">
+      <w:hyperlink r:id="rId9" w:history="1">
         <w:r>
           <w:rPr>
             <w:rStyle w:val="Hyperlink"/>
@@ -2392,9 +2394,9 @@
       <w:pPr>
         <w:pStyle w:val="TOC3"/>
         <w:sectPr>
-          <w:headerReference w:type="default" r:id="rId9"/>
-          <w:footerReference w:type="default" r:id="rId10"/>
-          <w:footerReference w:type="first" r:id="rId11"/>
+          <w:headerReference w:type="default" r:id="rId10"/>
+          <w:footerReference w:type="default" r:id="rId11"/>
+          <w:footerReference w:type="first" r:id="rId12"/>
           <w:footnotePr>
             <w:pos w:val="beneathText"/>
           </w:footnotePr>
@@ -2838,13 +2840,8 @@
         <w:t>…</w:t>
       </w:r>
       <w:r>
-        <w:t>……………………………………</w:t>
-      </w:r>
-      <w:proofErr w:type="gramStart"/>
-      <w:r>
-        <w:t>…..</w:t>
-      </w:r>
-      <w:proofErr w:type="gramEnd"/>
+        <w:t>………………………………………..</w:t>
+      </w:r>
       <w:r>
         <w:t>…..</w:t>
       </w:r>
@@ -2924,6 +2921,7 @@
       <w:r>
         <w:t xml:space="preserve"> </w:t>
       </w:r>
+      <w:proofErr w:type="spellStart"/>
       <w:r>
         <w:t>Git</w:t>
       </w:r>
@@ -2933,6 +2931,7 @@
       <w:r>
         <w:t>ub</w:t>
       </w:r>
+      <w:proofErr w:type="spellEnd"/>
       <w:r>
         <w:t>/</w:t>
       </w:r>
@@ -3901,7 +3900,6 @@
         <w:t xml:space="preserve"> </w:t>
       </w:r>
       <w:proofErr w:type="spellStart"/>
-      <w:proofErr w:type="gramStart"/>
       <w:r>
         <w:t>hình</w:t>
       </w:r>
@@ -3914,7 +3912,6 @@
         <w:t>json</w:t>
       </w:r>
       <w:proofErr w:type="spellEnd"/>
-      <w:proofErr w:type="gramEnd"/>
       <w:r>
         <w:t>.</w:t>
       </w:r>
@@ -3983,9 +3980,12 @@
         </w:numPr>
       </w:pPr>
       <w:proofErr w:type="spellStart"/>
+      <w:r>
+        <w:t>Microsoft</w:t>
+      </w:r>
       <w:proofErr w:type="gramStart"/>
       <w:r>
-        <w:t>Microsoft..</w:t>
+        <w:t>..</w:t>
       </w:r>
       <w:proofErr w:type="gramEnd"/>
       <w:r>
@@ -4030,6 +4030,7 @@
       </w:pPr>
       <w:proofErr w:type="spellStart"/>
       <w:r>
+        <w:lastRenderedPageBreak/>
         <w:t>apisMap.json</w:t>
       </w:r>
       <w:proofErr w:type="spellEnd"/>
@@ -4045,7 +4046,6 @@
       </w:pPr>
       <w:proofErr w:type="spellStart"/>
       <w:r>
-        <w:lastRenderedPageBreak/>
         <w:t>connectionsMap.json</w:t>
       </w:r>
       <w:proofErr w:type="spellEnd"/>
@@ -4060,12 +4060,10 @@
         <w:ind w:left="2430" w:hanging="990"/>
       </w:pPr>
       <w:proofErr w:type="spellStart"/>
-      <w:proofErr w:type="gramStart"/>
       <w:r>
         <w:t>definition.json</w:t>
       </w:r>
       <w:proofErr w:type="spellEnd"/>
-      <w:proofErr w:type="gramEnd"/>
     </w:p>
     <w:p>
       <w:pPr>
@@ -4077,12 +4075,10 @@
         <w:ind w:left="1890" w:hanging="810"/>
       </w:pPr>
       <w:proofErr w:type="spellStart"/>
-      <w:proofErr w:type="gramStart"/>
       <w:r>
         <w:t>manifest.json</w:t>
       </w:r>
       <w:proofErr w:type="spellEnd"/>
-      <w:proofErr w:type="gramEnd"/>
     </w:p>
     <w:p>
       <w:pPr>
@@ -4093,19 +4089,15 @@
         </w:numPr>
       </w:pPr>
       <w:proofErr w:type="spellStart"/>
-      <w:proofErr w:type="gramStart"/>
       <w:r>
         <w:t>manifest.json</w:t>
       </w:r>
       <w:proofErr w:type="spellEnd"/>
-      <w:proofErr w:type="gramEnd"/>
     </w:p>
     <w:p>
       <w:pPr>
         <w:pStyle w:val="Heading2"/>
       </w:pPr>
-      <w:bookmarkStart w:id="10" w:name="_GoBack"/>
-      <w:bookmarkEnd w:id="10"/>
       <w:proofErr w:type="spellStart"/>
       <w:r>
         <w:t>Thống</w:t>
@@ -4731,7 +4723,7 @@
       <w:pPr>
         <w:pStyle w:val="Heading2"/>
       </w:pPr>
-      <w:bookmarkStart w:id="11" w:name="_Toc57272148"/>
+      <w:bookmarkStart w:id="10" w:name="_Toc57272148"/>
       <w:proofErr w:type="spellStart"/>
       <w:r>
         <w:t>Kết</w:t>
@@ -4768,7 +4760,7 @@
       <w:r>
         <w:t>nghiệm</w:t>
       </w:r>
-      <w:bookmarkEnd w:id="11"/>
+      <w:bookmarkEnd w:id="10"/>
       <w:proofErr w:type="spellEnd"/>
     </w:p>
     <w:p>
@@ -5199,7 +5191,7 @@
       <w:pPr>
         <w:pStyle w:val="Heading2"/>
       </w:pPr>
-      <w:bookmarkStart w:id="12" w:name="_Toc57272149"/>
+      <w:bookmarkStart w:id="11" w:name="_Toc57272149"/>
       <w:proofErr w:type="spellStart"/>
       <w:r>
         <w:t>Phạm</w:t>
@@ -5223,7 +5215,7 @@
       <w:r>
         <w:t>án</w:t>
       </w:r>
-      <w:bookmarkEnd w:id="12"/>
+      <w:bookmarkEnd w:id="11"/>
       <w:proofErr w:type="spellEnd"/>
     </w:p>
     <w:p>
@@ -5357,7 +5349,7 @@
       <w:pPr>
         <w:pStyle w:val="Heading1"/>
       </w:pPr>
-      <w:bookmarkStart w:id="13" w:name="_Toc57272150"/>
+      <w:bookmarkStart w:id="12" w:name="_Toc57272150"/>
       <w:proofErr w:type="spellStart"/>
       <w:r>
         <w:t>Giao</w:t>
@@ -5398,7 +5390,7 @@
       <w:r>
         <w:t xml:space="preserve"> tin</w:t>
       </w:r>
-      <w:bookmarkEnd w:id="13"/>
+      <w:bookmarkEnd w:id="12"/>
     </w:p>
     <w:p>
       <w:pPr>
@@ -5660,7 +5652,7 @@
       <w:pPr>
         <w:pStyle w:val="Heading1"/>
       </w:pPr>
-      <w:bookmarkStart w:id="14" w:name="_Toc57272151"/>
+      <w:bookmarkStart w:id="13" w:name="_Toc57272151"/>
       <w:proofErr w:type="spellStart"/>
       <w:r>
         <w:t>Ước</w:t>
@@ -5681,14 +5673,14 @@
       <w:r>
         <w:t>chung</w:t>
       </w:r>
-      <w:bookmarkEnd w:id="14"/>
+      <w:bookmarkEnd w:id="13"/>
       <w:proofErr w:type="spellEnd"/>
     </w:p>
     <w:p>
       <w:pPr>
         <w:pStyle w:val="Heading2"/>
       </w:pPr>
-      <w:bookmarkStart w:id="15" w:name="_Toc57272152"/>
+      <w:bookmarkStart w:id="14" w:name="_Toc57272152"/>
       <w:proofErr w:type="spellStart"/>
       <w:r>
         <w:t>Ước</w:t>
@@ -5717,7 +5709,7 @@
       <w:r>
         <w:t>gian</w:t>
       </w:r>
-      <w:bookmarkEnd w:id="15"/>
+      <w:bookmarkEnd w:id="14"/>
       <w:proofErr w:type="spellEnd"/>
     </w:p>
     <w:p>
@@ -5727,194 +5719,77 @@
           <w:ilvl w:val="0"/>
           <w:numId w:val="40"/>
         </w:numPr>
-        <w:rPr>
-          <w:i/>
-          <w:iCs/>
-        </w:rPr>
-      </w:pPr>
-      <w:proofErr w:type="spellStart"/>
-      <w:r>
-        <w:rPr>
-          <w:i/>
-          <w:iCs/>
-        </w:rPr>
+      </w:pPr>
+      <w:proofErr w:type="spellStart"/>
+      <w:r>
         <w:t>Để</w:t>
       </w:r>
       <w:proofErr w:type="spellEnd"/>
       <w:r>
-        <w:rPr>
-          <w:i/>
-          <w:iCs/>
-        </w:rPr>
-        <w:t xml:space="preserve"> </w:t>
-      </w:r>
-      <w:proofErr w:type="spellStart"/>
-      <w:r>
-        <w:rPr>
-          <w:i/>
-          <w:iCs/>
-        </w:rPr>
+        <w:t xml:space="preserve"> </w:t>
+      </w:r>
+      <w:proofErr w:type="spellStart"/>
+      <w:r>
         <w:t>chạy</w:t>
       </w:r>
       <w:proofErr w:type="spellEnd"/>
       <w:r>
-        <w:rPr>
-          <w:i/>
-          <w:iCs/>
-        </w:rPr>
-        <w:t xml:space="preserve"> </w:t>
-      </w:r>
-      <w:proofErr w:type="spellStart"/>
-      <w:r>
-        <w:rPr>
-          <w:i/>
-          <w:iCs/>
-        </w:rPr>
+        <w:t xml:space="preserve"> </w:t>
+      </w:r>
+      <w:proofErr w:type="spellStart"/>
+      <w:r>
         <w:t>thành</w:t>
       </w:r>
       <w:proofErr w:type="spellEnd"/>
       <w:r>
-        <w:rPr>
-          <w:i/>
-          <w:iCs/>
-        </w:rPr>
-        <w:t xml:space="preserve"> </w:t>
-      </w:r>
-      <w:proofErr w:type="spellStart"/>
-      <w:r>
-        <w:rPr>
-          <w:i/>
-          <w:iCs/>
-        </w:rPr>
+        <w:t xml:space="preserve"> </w:t>
+      </w:r>
+      <w:proofErr w:type="spellStart"/>
+      <w:r>
         <w:t>công</w:t>
       </w:r>
       <w:proofErr w:type="spellEnd"/>
       <w:r>
-        <w:rPr>
-          <w:i/>
-          <w:iCs/>
-        </w:rPr>
-        <w:t xml:space="preserve"> </w:t>
-      </w:r>
-      <w:proofErr w:type="spellStart"/>
-      <w:r>
-        <w:rPr>
-          <w:i/>
-          <w:iCs/>
-        </w:rPr>
+        <w:t xml:space="preserve"> </w:t>
+      </w:r>
+      <w:proofErr w:type="spellStart"/>
+      <w:r>
         <w:t>mã</w:t>
       </w:r>
       <w:proofErr w:type="spellEnd"/>
       <w:r>
-        <w:rPr>
-          <w:i/>
-          <w:iCs/>
-        </w:rPr>
-        <w:t xml:space="preserve"> </w:t>
-      </w:r>
-      <w:proofErr w:type="spellStart"/>
-      <w:r>
-        <w:rPr>
-          <w:i/>
-          <w:iCs/>
-        </w:rPr>
+        <w:t xml:space="preserve"> </w:t>
+      </w:r>
+      <w:proofErr w:type="spellStart"/>
+      <w:r>
         <w:t>nguồn</w:t>
       </w:r>
       <w:proofErr w:type="spellEnd"/>
       <w:r>
-        <w:rPr>
-          <w:i/>
-          <w:iCs/>
-        </w:rPr>
-        <w:t xml:space="preserve"> </w:t>
-      </w:r>
-      <w:proofErr w:type="spellStart"/>
-      <w:r>
-        <w:rPr>
-          <w:i/>
-          <w:iCs/>
-        </w:rPr>
+        <w:t xml:space="preserve"> </w:t>
+      </w:r>
+      <w:proofErr w:type="spellStart"/>
+      <w:r>
         <w:t>mở</w:t>
       </w:r>
       <w:proofErr w:type="spellEnd"/>
       <w:r>
-        <w:rPr>
-          <w:i/>
-          <w:iCs/>
-        </w:rPr>
-        <w:t xml:space="preserve"> </w:t>
-      </w:r>
-      <w:proofErr w:type="spellStart"/>
-      <w:r>
-        <w:rPr>
-          <w:i/>
-          <w:iCs/>
-        </w:rPr>
+        <w:t xml:space="preserve"> </w:t>
+      </w:r>
+      <w:proofErr w:type="spellStart"/>
+      <w:r>
         <w:t>cần</w:t>
       </w:r>
       <w:proofErr w:type="spellEnd"/>
       <w:r>
-        <w:rPr>
-          <w:i/>
-          <w:iCs/>
-        </w:rPr>
-        <w:t xml:space="preserve"> </w:t>
-      </w:r>
-      <w:proofErr w:type="spellStart"/>
-      <w:r>
-        <w:rPr>
-          <w:i/>
-          <w:iCs/>
-        </w:rPr>
-        <w:t>bao</w:t>
-      </w:r>
-      <w:proofErr w:type="spellEnd"/>
-      <w:r>
-        <w:rPr>
-          <w:i/>
-          <w:iCs/>
-        </w:rPr>
-        <w:t xml:space="preserve"> </w:t>
-      </w:r>
-      <w:proofErr w:type="spellStart"/>
-      <w:r>
-        <w:rPr>
-          <w:i/>
-          <w:iCs/>
-        </w:rPr>
-        <w:t>nhiêu</w:t>
-      </w:r>
-      <w:proofErr w:type="spellEnd"/>
-      <w:r>
-        <w:rPr>
-          <w:i/>
-          <w:iCs/>
-        </w:rPr>
-        <w:t xml:space="preserve"> </w:t>
-      </w:r>
-      <w:proofErr w:type="spellStart"/>
-      <w:r>
-        <w:rPr>
-          <w:i/>
-          <w:iCs/>
-        </w:rPr>
-        <w:t>thời</w:t>
-      </w:r>
-      <w:proofErr w:type="spellEnd"/>
-      <w:r>
-        <w:rPr>
-          <w:i/>
-          <w:iCs/>
-        </w:rPr>
-        <w:t xml:space="preserve"> </w:t>
-      </w:r>
-      <w:proofErr w:type="spellStart"/>
-      <w:r>
-        <w:rPr>
-          <w:i/>
-          <w:iCs/>
-        </w:rPr>
-        <w:t>gian</w:t>
+        <w:t xml:space="preserve"> </w:t>
+      </w:r>
+      <w:r>
+        <w:t xml:space="preserve">3 </w:t>
+      </w:r>
+      <w:proofErr w:type="spellStart"/>
+      <w:r>
+        <w:t>tiếng</w:t>
       </w:r>
       <w:proofErr w:type="spellEnd"/>
     </w:p>
@@ -5925,178 +5800,69 @@
           <w:ilvl w:val="0"/>
           <w:numId w:val="40"/>
         </w:numPr>
-        <w:rPr>
-          <w:i/>
-          <w:iCs/>
-        </w:rPr>
-      </w:pPr>
-      <w:proofErr w:type="spellStart"/>
-      <w:r>
-        <w:rPr>
-          <w:i/>
-          <w:iCs/>
-        </w:rPr>
+      </w:pPr>
+      <w:proofErr w:type="spellStart"/>
+      <w:r>
         <w:t>Để</w:t>
       </w:r>
       <w:proofErr w:type="spellEnd"/>
       <w:r>
-        <w:rPr>
-          <w:i/>
-          <w:iCs/>
-        </w:rPr>
-        <w:t xml:space="preserve"> </w:t>
-      </w:r>
-      <w:proofErr w:type="spellStart"/>
-      <w:r>
-        <w:rPr>
-          <w:i/>
-          <w:iCs/>
-        </w:rPr>
+        <w:t xml:space="preserve"> </w:t>
+      </w:r>
+      <w:proofErr w:type="spellStart"/>
+      <w:r>
         <w:t>hiểu</w:t>
       </w:r>
       <w:proofErr w:type="spellEnd"/>
       <w:r>
-        <w:rPr>
-          <w:i/>
-          <w:iCs/>
-        </w:rPr>
-        <w:t xml:space="preserve"> </w:t>
-      </w:r>
-      <w:proofErr w:type="spellStart"/>
-      <w:r>
-        <w:rPr>
-          <w:i/>
-          <w:iCs/>
-        </w:rPr>
+        <w:t xml:space="preserve"> </w:t>
+      </w:r>
+      <w:proofErr w:type="spellStart"/>
+      <w:r>
         <w:t>rõ</w:t>
       </w:r>
       <w:proofErr w:type="spellEnd"/>
       <w:r>
-        <w:rPr>
-          <w:i/>
-          <w:iCs/>
-        </w:rPr>
-        <w:t xml:space="preserve"> </w:t>
-      </w:r>
-      <w:proofErr w:type="spellStart"/>
-      <w:r>
-        <w:rPr>
-          <w:i/>
-          <w:iCs/>
-        </w:rPr>
+        <w:t xml:space="preserve"> </w:t>
+      </w:r>
+      <w:proofErr w:type="spellStart"/>
+      <w:r>
         <w:t>mã</w:t>
       </w:r>
       <w:proofErr w:type="spellEnd"/>
       <w:r>
-        <w:rPr>
-          <w:i/>
-          <w:iCs/>
-        </w:rPr>
-        <w:t xml:space="preserve"> </w:t>
-      </w:r>
-      <w:proofErr w:type="spellStart"/>
-      <w:r>
-        <w:rPr>
-          <w:i/>
-          <w:iCs/>
-        </w:rPr>
+        <w:t xml:space="preserve"> </w:t>
+      </w:r>
+      <w:proofErr w:type="spellStart"/>
+      <w:r>
         <w:t>nguồn</w:t>
       </w:r>
       <w:proofErr w:type="spellEnd"/>
       <w:r>
-        <w:rPr>
-          <w:i/>
-          <w:iCs/>
-        </w:rPr>
-        <w:t xml:space="preserve"> </w:t>
-      </w:r>
-      <w:proofErr w:type="spellStart"/>
-      <w:r>
-        <w:rPr>
-          <w:i/>
-          <w:iCs/>
-        </w:rPr>
+        <w:t xml:space="preserve"> </w:t>
+      </w:r>
+      <w:proofErr w:type="spellStart"/>
+      <w:r>
         <w:t>mở</w:t>
       </w:r>
       <w:proofErr w:type="spellEnd"/>
       <w:r>
-        <w:rPr>
-          <w:i/>
-          <w:iCs/>
-        </w:rPr>
-        <w:t xml:space="preserve"> </w:t>
-      </w:r>
-      <w:proofErr w:type="spellStart"/>
-      <w:r>
-        <w:rPr>
-          <w:i/>
-          <w:iCs/>
-        </w:rPr>
+        <w:t xml:space="preserve"> </w:t>
+      </w:r>
+      <w:proofErr w:type="spellStart"/>
+      <w:r>
         <w:t>cần</w:t>
       </w:r>
       <w:proofErr w:type="spellEnd"/>
       <w:r>
-        <w:rPr>
-          <w:i/>
-          <w:iCs/>
-        </w:rPr>
-        <w:t xml:space="preserve"> </w:t>
-      </w:r>
-      <w:proofErr w:type="spellStart"/>
-      <w:r>
-        <w:rPr>
-          <w:i/>
-          <w:iCs/>
-        </w:rPr>
-        <w:t>bao</w:t>
-      </w:r>
-      <w:proofErr w:type="spellEnd"/>
-      <w:r>
-        <w:rPr>
-          <w:i/>
-          <w:iCs/>
-        </w:rPr>
-        <w:t xml:space="preserve"> </w:t>
-      </w:r>
-      <w:proofErr w:type="spellStart"/>
-      <w:r>
-        <w:rPr>
-          <w:i/>
-          <w:iCs/>
-        </w:rPr>
-        <w:t>nhiêu</w:t>
-      </w:r>
-      <w:proofErr w:type="spellEnd"/>
-      <w:r>
-        <w:rPr>
-          <w:i/>
-          <w:iCs/>
-        </w:rPr>
-        <w:t xml:space="preserve"> </w:t>
-      </w:r>
-      <w:proofErr w:type="spellStart"/>
-      <w:r>
-        <w:rPr>
-          <w:i/>
-          <w:iCs/>
-        </w:rPr>
-        <w:t>thời</w:t>
-      </w:r>
-      <w:proofErr w:type="spellEnd"/>
-      <w:r>
-        <w:rPr>
-          <w:i/>
-          <w:iCs/>
-        </w:rPr>
-        <w:t xml:space="preserve"> </w:t>
-      </w:r>
-      <w:proofErr w:type="spellStart"/>
-      <w:r>
-        <w:rPr>
-          <w:i/>
-          <w:iCs/>
-        </w:rPr>
-        <w:t>gian</w:t>
+        <w:t xml:space="preserve"> </w:t>
+      </w:r>
+      <w:r>
+        <w:t xml:space="preserve">1 </w:t>
+      </w:r>
+      <w:proofErr w:type="spellStart"/>
+      <w:r>
+        <w:t>tháng</w:t>
       </w:r>
       <w:proofErr w:type="spellEnd"/>
     </w:p>
@@ -6112,239 +5878,112 @@
           <w:iCs/>
         </w:rPr>
       </w:pPr>
-      <w:proofErr w:type="spellStart"/>
-      <w:r>
-        <w:rPr>
-          <w:i/>
-          <w:iCs/>
-        </w:rPr>
+      <w:bookmarkStart w:id="15" w:name="_GoBack"/>
+      <w:bookmarkEnd w:id="15"/>
+      <w:proofErr w:type="spellStart"/>
+      <w:r>
         <w:t>Để</w:t>
       </w:r>
       <w:proofErr w:type="spellEnd"/>
       <w:r>
-        <w:rPr>
-          <w:i/>
-          <w:iCs/>
-        </w:rPr>
-        <w:t xml:space="preserve"> </w:t>
-      </w:r>
-      <w:proofErr w:type="spellStart"/>
-      <w:r>
-        <w:rPr>
-          <w:i/>
-          <w:iCs/>
-        </w:rPr>
+        <w:t xml:space="preserve"> </w:t>
+      </w:r>
+      <w:proofErr w:type="spellStart"/>
+      <w:r>
         <w:t>thay</w:t>
       </w:r>
       <w:proofErr w:type="spellEnd"/>
       <w:r>
-        <w:rPr>
-          <w:i/>
-          <w:iCs/>
-        </w:rPr>
-        <w:t xml:space="preserve"> </w:t>
-      </w:r>
-      <w:proofErr w:type="spellStart"/>
-      <w:r>
-        <w:rPr>
-          <w:i/>
-          <w:iCs/>
-        </w:rPr>
+        <w:t xml:space="preserve"> </w:t>
+      </w:r>
+      <w:proofErr w:type="spellStart"/>
+      <w:r>
         <w:t>đổi</w:t>
       </w:r>
       <w:proofErr w:type="spellEnd"/>
       <w:r>
-        <w:rPr>
-          <w:i/>
-          <w:iCs/>
-        </w:rPr>
-        <w:t xml:space="preserve"> </w:t>
-      </w:r>
-      <w:proofErr w:type="spellStart"/>
-      <w:r>
-        <w:rPr>
-          <w:i/>
-          <w:iCs/>
-        </w:rPr>
+        <w:t xml:space="preserve"> </w:t>
+      </w:r>
+      <w:proofErr w:type="spellStart"/>
+      <w:r>
         <w:t>giao</w:t>
       </w:r>
       <w:proofErr w:type="spellEnd"/>
       <w:r>
-        <w:rPr>
-          <w:i/>
-          <w:iCs/>
-        </w:rPr>
-        <w:t xml:space="preserve"> </w:t>
-      </w:r>
-      <w:proofErr w:type="spellStart"/>
-      <w:r>
-        <w:rPr>
-          <w:i/>
-          <w:iCs/>
-        </w:rPr>
+        <w:t xml:space="preserve"> </w:t>
+      </w:r>
+      <w:proofErr w:type="spellStart"/>
+      <w:r>
         <w:t>diện</w:t>
       </w:r>
       <w:proofErr w:type="spellEnd"/>
       <w:r>
-        <w:rPr>
-          <w:i/>
-          <w:iCs/>
-        </w:rPr>
         <w:t xml:space="preserve">, </w:t>
       </w:r>
       <w:proofErr w:type="spellStart"/>
       <w:r>
-        <w:rPr>
-          <w:i/>
-          <w:iCs/>
-        </w:rPr>
         <w:t>để</w:t>
       </w:r>
       <w:proofErr w:type="spellEnd"/>
       <w:r>
-        <w:rPr>
-          <w:i/>
-          <w:iCs/>
-        </w:rPr>
-        <w:t xml:space="preserve"> </w:t>
-      </w:r>
-      <w:proofErr w:type="spellStart"/>
-      <w:r>
-        <w:rPr>
-          <w:i/>
-          <w:iCs/>
-        </w:rPr>
+        <w:t xml:space="preserve"> </w:t>
+      </w:r>
+      <w:proofErr w:type="spellStart"/>
+      <w:r>
         <w:t>chỉnh</w:t>
       </w:r>
       <w:proofErr w:type="spellEnd"/>
       <w:r>
-        <w:rPr>
-          <w:i/>
-          <w:iCs/>
-        </w:rPr>
-        <w:t xml:space="preserve"> </w:t>
-      </w:r>
-      <w:proofErr w:type="spellStart"/>
-      <w:r>
-        <w:rPr>
-          <w:i/>
-          <w:iCs/>
-        </w:rPr>
+        <w:t xml:space="preserve"> </w:t>
+      </w:r>
+      <w:proofErr w:type="spellStart"/>
+      <w:r>
         <w:t>sửa</w:t>
       </w:r>
       <w:proofErr w:type="spellEnd"/>
       <w:r>
-        <w:rPr>
-          <w:i/>
-          <w:iCs/>
-        </w:rPr>
-        <w:t xml:space="preserve"> </w:t>
-      </w:r>
-      <w:proofErr w:type="spellStart"/>
-      <w:r>
-        <w:rPr>
-          <w:i/>
-          <w:iCs/>
-        </w:rPr>
+        <w:t xml:space="preserve"> </w:t>
+      </w:r>
+      <w:proofErr w:type="spellStart"/>
+      <w:r>
         <w:t>tính</w:t>
       </w:r>
       <w:proofErr w:type="spellEnd"/>
       <w:r>
-        <w:rPr>
-          <w:i/>
-          <w:iCs/>
-        </w:rPr>
-        <w:t xml:space="preserve"> </w:t>
-      </w:r>
-      <w:proofErr w:type="spellStart"/>
-      <w:r>
-        <w:rPr>
-          <w:i/>
-          <w:iCs/>
-        </w:rPr>
+        <w:t xml:space="preserve"> </w:t>
+      </w:r>
+      <w:proofErr w:type="spellStart"/>
+      <w:r>
         <w:t>năng</w:t>
       </w:r>
       <w:proofErr w:type="spellEnd"/>
       <w:r>
-        <w:rPr>
-          <w:i/>
-          <w:iCs/>
-        </w:rPr>
-        <w:t xml:space="preserve"> </w:t>
-      </w:r>
-      <w:proofErr w:type="spellStart"/>
-      <w:r>
-        <w:rPr>
-          <w:i/>
-          <w:iCs/>
-        </w:rPr>
+        <w:t xml:space="preserve"> </w:t>
+      </w:r>
+      <w:proofErr w:type="spellStart"/>
+      <w:r>
         <w:t>cần</w:t>
       </w:r>
       <w:proofErr w:type="spellEnd"/>
       <w:r>
-        <w:rPr>
-          <w:i/>
-          <w:iCs/>
-        </w:rPr>
-        <w:t xml:space="preserve"> </w:t>
-      </w:r>
-      <w:proofErr w:type="spellStart"/>
-      <w:r>
-        <w:rPr>
-          <w:i/>
-          <w:iCs/>
-        </w:rPr>
-        <w:t>bao</w:t>
-      </w:r>
-      <w:proofErr w:type="spellEnd"/>
-      <w:r>
-        <w:rPr>
-          <w:i/>
-          <w:iCs/>
-        </w:rPr>
-        <w:t xml:space="preserve"> </w:t>
-      </w:r>
-      <w:proofErr w:type="spellStart"/>
-      <w:r>
-        <w:rPr>
-          <w:i/>
-          <w:iCs/>
-        </w:rPr>
-        <w:t>nhiêu</w:t>
-      </w:r>
-      <w:proofErr w:type="spellEnd"/>
-      <w:r>
-        <w:rPr>
-          <w:i/>
-          <w:iCs/>
-        </w:rPr>
-        <w:t xml:space="preserve"> </w:t>
-      </w:r>
-      <w:proofErr w:type="spellStart"/>
-      <w:r>
-        <w:rPr>
-          <w:i/>
-          <w:iCs/>
-        </w:rPr>
-        <w:t>thời</w:t>
-      </w:r>
-      <w:proofErr w:type="spellEnd"/>
-      <w:r>
-        <w:rPr>
-          <w:i/>
-          <w:iCs/>
-        </w:rPr>
-        <w:t xml:space="preserve"> </w:t>
-      </w:r>
-      <w:proofErr w:type="spellStart"/>
-      <w:r>
-        <w:rPr>
-          <w:i/>
-          <w:iCs/>
-        </w:rPr>
-        <w:t>gian</w:t>
-      </w:r>
-      <w:proofErr w:type="spellEnd"/>
+        <w:t xml:space="preserve"> </w:t>
+      </w:r>
+      <w:r>
+        <w:t xml:space="preserve">2 </w:t>
+      </w:r>
+      <w:proofErr w:type="spellStart"/>
+      <w:r>
+        <w:t>tháng</w:t>
+      </w:r>
+      <w:proofErr w:type="spellEnd"/>
+    </w:p>
+    <w:p>
+      <w:pPr>
+        <w:rPr>
+          <w:i/>
+          <w:iCs/>
+        </w:rPr>
+      </w:pPr>
     </w:p>
     <w:p>
       <w:pPr>
@@ -6962,6 +6601,7 @@
           <w:i/>
           <w:iCs/>
         </w:rPr>
+        <w:lastRenderedPageBreak/>
         <w:t>Xác</w:t>
       </w:r>
       <w:proofErr w:type="spellEnd"/>
@@ -7102,7 +6742,6 @@
           <w:i/>
           <w:iCs/>
         </w:rPr>
-        <w:lastRenderedPageBreak/>
         <w:t>Giải</w:t>
       </w:r>
       <w:proofErr w:type="spellEnd"/>
@@ -8659,7 +8298,7 @@
       <w:r>
         <w:rPr>
           <w:noProof/>
-          <w:lang w:eastAsia="en-US" w:bidi="ar-SA"/>
+          <w:lang w:eastAsia="ja-JP" w:bidi="ar-SA"/>
         </w:rPr>
         <w:lastRenderedPageBreak/>
         <w:drawing>
@@ -8667,52 +8306,6 @@
             <wp:extent cx="2552700" cy="4438650"/>
             <wp:effectExtent l="0" t="0" r="0" b="0"/>
             <wp:docPr id="6" name="Picture 6"/>
-            <wp:cNvGraphicFramePr>
-              <a:graphicFrameLocks xmlns:a="http://schemas.openxmlformats.org/drawingml/2006/main" noChangeAspect="1"/>
-            </wp:cNvGraphicFramePr>
-            <a:graphic xmlns:a="http://schemas.openxmlformats.org/drawingml/2006/main">
-              <a:graphicData uri="http://schemas.openxmlformats.org/drawingml/2006/picture">
-                <pic:pic xmlns:pic="http://schemas.openxmlformats.org/drawingml/2006/picture">
-                  <pic:nvPicPr>
-                    <pic:cNvPr id="1" name=""/>
-                    <pic:cNvPicPr/>
-                  </pic:nvPicPr>
-                  <pic:blipFill>
-                    <a:blip r:embed="rId12"/>
-                    <a:stretch>
-                      <a:fillRect/>
-                    </a:stretch>
-                  </pic:blipFill>
-                  <pic:spPr>
-                    <a:xfrm>
-                      <a:off x="0" y="0"/>
-                      <a:ext cx="2552700" cy="4438650"/>
-                    </a:xfrm>
-                    <a:prstGeom prst="rect">
-                      <a:avLst/>
-                    </a:prstGeom>
-                  </pic:spPr>
-                </pic:pic>
-              </a:graphicData>
-            </a:graphic>
-          </wp:inline>
-        </w:drawing>
-      </w:r>
-    </w:p>
-    <w:p>
-      <w:pPr>
-        <w:jc w:val="center"/>
-      </w:pPr>
-      <w:r>
-        <w:rPr>
-          <w:noProof/>
-          <w:lang w:eastAsia="en-US" w:bidi="ar-SA"/>
-        </w:rPr>
-        <w:drawing>
-          <wp:inline distT="0" distB="0" distL="0" distR="0" wp14:anchorId="1A694670" wp14:editId="53BFFE3E">
-            <wp:extent cx="4238625" cy="4048125"/>
-            <wp:effectExtent l="0" t="0" r="9525" b="9525"/>
-            <wp:docPr id="7" name="Picture 7"/>
             <wp:cNvGraphicFramePr>
               <a:graphicFrameLocks xmlns:a="http://schemas.openxmlformats.org/drawingml/2006/main" noChangeAspect="1"/>
             </wp:cNvGraphicFramePr>
@@ -8732,7 +8325,7 @@
                   <pic:spPr>
                     <a:xfrm>
                       <a:off x="0" y="0"/>
-                      <a:ext cx="4238625" cy="4048125"/>
+                      <a:ext cx="2552700" cy="4438650"/>
                     </a:xfrm>
                     <a:prstGeom prst="rect">
                       <a:avLst/>
@@ -8752,14 +8345,13 @@
       <w:r>
         <w:rPr>
           <w:noProof/>
-          <w:lang w:eastAsia="en-US" w:bidi="ar-SA"/>
-        </w:rPr>
-        <w:lastRenderedPageBreak/>
+          <w:lang w:eastAsia="ja-JP" w:bidi="ar-SA"/>
+        </w:rPr>
         <w:drawing>
-          <wp:inline distT="0" distB="0" distL="0" distR="0" wp14:anchorId="07897C46" wp14:editId="4071448C">
-            <wp:extent cx="5575300" cy="3158490"/>
-            <wp:effectExtent l="0" t="0" r="6350" b="3810"/>
-            <wp:docPr id="8" name="Picture 8"/>
+          <wp:inline distT="0" distB="0" distL="0" distR="0" wp14:anchorId="1A694670" wp14:editId="53BFFE3E">
+            <wp:extent cx="4238625" cy="4048125"/>
+            <wp:effectExtent l="0" t="0" r="9525" b="9525"/>
+            <wp:docPr id="7" name="Picture 7"/>
             <wp:cNvGraphicFramePr>
               <a:graphicFrameLocks xmlns:a="http://schemas.openxmlformats.org/drawingml/2006/main" noChangeAspect="1"/>
             </wp:cNvGraphicFramePr>
@@ -8779,6 +8371,53 @@
                   <pic:spPr>
                     <a:xfrm>
                       <a:off x="0" y="0"/>
+                      <a:ext cx="4238625" cy="4048125"/>
+                    </a:xfrm>
+                    <a:prstGeom prst="rect">
+                      <a:avLst/>
+                    </a:prstGeom>
+                  </pic:spPr>
+                </pic:pic>
+              </a:graphicData>
+            </a:graphic>
+          </wp:inline>
+        </w:drawing>
+      </w:r>
+    </w:p>
+    <w:p>
+      <w:pPr>
+        <w:jc w:val="center"/>
+      </w:pPr>
+      <w:r>
+        <w:rPr>
+          <w:noProof/>
+          <w:lang w:eastAsia="ja-JP" w:bidi="ar-SA"/>
+        </w:rPr>
+        <w:lastRenderedPageBreak/>
+        <w:drawing>
+          <wp:inline distT="0" distB="0" distL="0" distR="0" wp14:anchorId="07897C46" wp14:editId="4071448C">
+            <wp:extent cx="5575300" cy="3158490"/>
+            <wp:effectExtent l="0" t="0" r="6350" b="3810"/>
+            <wp:docPr id="8" name="Picture 8"/>
+            <wp:cNvGraphicFramePr>
+              <a:graphicFrameLocks xmlns:a="http://schemas.openxmlformats.org/drawingml/2006/main" noChangeAspect="1"/>
+            </wp:cNvGraphicFramePr>
+            <a:graphic xmlns:a="http://schemas.openxmlformats.org/drawingml/2006/main">
+              <a:graphicData uri="http://schemas.openxmlformats.org/drawingml/2006/picture">
+                <pic:pic xmlns:pic="http://schemas.openxmlformats.org/drawingml/2006/picture">
+                  <pic:nvPicPr>
+                    <pic:cNvPr id="1" name=""/>
+                    <pic:cNvPicPr/>
+                  </pic:nvPicPr>
+                  <pic:blipFill>
+                    <a:blip r:embed="rId15"/>
+                    <a:stretch>
+                      <a:fillRect/>
+                    </a:stretch>
+                  </pic:blipFill>
+                  <pic:spPr>
+                    <a:xfrm>
+                      <a:off x="0" y="0"/>
                       <a:ext cx="5575300" cy="3158490"/>
                     </a:xfrm>
                     <a:prstGeom prst="rect">
@@ -8793,12 +8432,12 @@
       </w:r>
     </w:p>
     <w:sectPr>
-      <w:headerReference w:type="even" r:id="rId15"/>
-      <w:headerReference w:type="default" r:id="rId16"/>
-      <w:footerReference w:type="even" r:id="rId17"/>
-      <w:footerReference w:type="default" r:id="rId18"/>
-      <w:headerReference w:type="first" r:id="rId19"/>
-      <w:footerReference w:type="first" r:id="rId20"/>
+      <w:headerReference w:type="even" r:id="rId16"/>
+      <w:headerReference w:type="default" r:id="rId17"/>
+      <w:footerReference w:type="even" r:id="rId18"/>
+      <w:footerReference w:type="default" r:id="rId19"/>
+      <w:headerReference w:type="first" r:id="rId20"/>
+      <w:footerReference w:type="first" r:id="rId21"/>
       <w:footnotePr>
         <w:pos w:val="beneathText"/>
       </w:footnotePr>
@@ -8812,7 +8451,7 @@
 </file>
 
 <file path=word/endnotes.xml><?xml version="1.0" encoding="utf-8"?>
-<w:endnotes xmlns:wpc="http://schemas.microsoft.com/office/word/2010/wordprocessingCanvas" xmlns:cx="http://schemas.microsoft.com/office/drawing/2014/chartex" xmlns:mc="http://schemas.openxmlformats.org/markup-compatibility/2006" xmlns:o="urn:schemas-microsoft-com:office:office" xmlns:r="http://schemas.openxmlformats.org/officeDocument/2006/relationships" xmlns:m="http://schemas.openxmlformats.org/officeDocument/2006/math" xmlns:v="urn:schemas-microsoft-com:vml" xmlns:wp14="http://schemas.microsoft.com/office/word/2010/wordprocessingDrawing" xmlns:wp="http://schemas.openxmlformats.org/drawingml/2006/wordprocessingDrawing" xmlns:w10="urn:schemas-microsoft-com:office:word" xmlns:w="http://schemas.openxmlformats.org/wordprocessingml/2006/main" xmlns:w14="http://schemas.microsoft.com/office/word/2010/wordml" xmlns:w15="http://schemas.microsoft.com/office/word/2012/wordml" xmlns:w16se="http://schemas.microsoft.com/office/word/2015/wordml/symex" xmlns:wpg="http://schemas.microsoft.com/office/word/2010/wordprocessingGroup" xmlns:wpi="http://schemas.microsoft.com/office/word/2010/wordprocessingInk" xmlns:wne="http://schemas.microsoft.com/office/word/2006/wordml" xmlns:wps="http://schemas.microsoft.com/office/word/2010/wordprocessingShape" mc:Ignorable="w14 w15 w16se wp14">
+<w:endnotes xmlns:wpc="http://schemas.microsoft.com/office/word/2010/wordprocessingCanvas" xmlns:mc="http://schemas.openxmlformats.org/markup-compatibility/2006" xmlns:o="urn:schemas-microsoft-com:office:office" xmlns:r="http://schemas.openxmlformats.org/officeDocument/2006/relationships" xmlns:m="http://schemas.openxmlformats.org/officeDocument/2006/math" xmlns:v="urn:schemas-microsoft-com:vml" xmlns:wp14="http://schemas.microsoft.com/office/word/2010/wordprocessingDrawing" xmlns:wp="http://schemas.openxmlformats.org/drawingml/2006/wordprocessingDrawing" xmlns:w10="urn:schemas-microsoft-com:office:word" xmlns:w="http://schemas.openxmlformats.org/wordprocessingml/2006/main" xmlns:w14="http://schemas.microsoft.com/office/word/2010/wordml" xmlns:wpg="http://schemas.microsoft.com/office/word/2010/wordprocessingGroup" xmlns:wpi="http://schemas.microsoft.com/office/word/2010/wordprocessingInk" xmlns:wne="http://schemas.microsoft.com/office/word/2006/wordml" xmlns:wps="http://schemas.microsoft.com/office/word/2010/wordprocessingShape" mc:Ignorable="w14 wp14">
   <w:endnote w:type="separator" w:id="-1">
     <w:p>
       <w:r>
@@ -8840,7 +8479,7 @@
 </file>
 
 <file path=word/footer1.xml><?xml version="1.0" encoding="utf-8"?>
-<w:ftr xmlns:wpc="http://schemas.microsoft.com/office/word/2010/wordprocessingCanvas" xmlns:cx="http://schemas.microsoft.com/office/drawing/2014/chartex" xmlns:mc="http://schemas.openxmlformats.org/markup-compatibility/2006" xmlns:o="urn:schemas-microsoft-com:office:office" xmlns:r="http://schemas.openxmlformats.org/officeDocument/2006/relationships" xmlns:m="http://schemas.openxmlformats.org/officeDocument/2006/math" xmlns:v="urn:schemas-microsoft-com:vml" xmlns:wp14="http://schemas.microsoft.com/office/word/2010/wordprocessingDrawing" xmlns:wp="http://schemas.openxmlformats.org/drawingml/2006/wordprocessingDrawing" xmlns:w10="urn:schemas-microsoft-com:office:word" xmlns:w="http://schemas.openxmlformats.org/wordprocessingml/2006/main" xmlns:w14="http://schemas.microsoft.com/office/word/2010/wordml" xmlns:w15="http://schemas.microsoft.com/office/word/2012/wordml" xmlns:w16se="http://schemas.microsoft.com/office/word/2015/wordml/symex" xmlns:wpg="http://schemas.microsoft.com/office/word/2010/wordprocessingGroup" xmlns:wpi="http://schemas.microsoft.com/office/word/2010/wordprocessingInk" xmlns:wne="http://schemas.microsoft.com/office/word/2006/wordml" xmlns:wps="http://schemas.microsoft.com/office/word/2010/wordprocessingShape" mc:Ignorable="w14 w15 w16se wp14">
+<w:ftr xmlns:wpc="http://schemas.microsoft.com/office/word/2010/wordprocessingCanvas" xmlns:mc="http://schemas.openxmlformats.org/markup-compatibility/2006" xmlns:o="urn:schemas-microsoft-com:office:office" xmlns:r="http://schemas.openxmlformats.org/officeDocument/2006/relationships" xmlns:m="http://schemas.openxmlformats.org/officeDocument/2006/math" xmlns:v="urn:schemas-microsoft-com:vml" xmlns:wp14="http://schemas.microsoft.com/office/word/2010/wordprocessingDrawing" xmlns:wp="http://schemas.openxmlformats.org/drawingml/2006/wordprocessingDrawing" xmlns:w10="urn:schemas-microsoft-com:office:word" xmlns:w="http://schemas.openxmlformats.org/wordprocessingml/2006/main" xmlns:w14="http://schemas.microsoft.com/office/word/2010/wordml" xmlns:wpg="http://schemas.microsoft.com/office/word/2010/wordprocessingGroup" xmlns:wpi="http://schemas.microsoft.com/office/word/2010/wordprocessingInk" xmlns:wne="http://schemas.microsoft.com/office/word/2006/wordml" xmlns:wps="http://schemas.microsoft.com/office/word/2010/wordprocessingShape" mc:Ignorable="w14 wp14">
   <w:p>
     <w:pPr>
       <w:pStyle w:val="Footer"/>
@@ -8869,7 +8508,7 @@
 </file>
 
 <file path=word/footer2.xml><?xml version="1.0" encoding="utf-8"?>
-<w:ftr xmlns:wpc="http://schemas.microsoft.com/office/word/2010/wordprocessingCanvas" xmlns:cx="http://schemas.microsoft.com/office/drawing/2014/chartex" xmlns:mc="http://schemas.openxmlformats.org/markup-compatibility/2006" xmlns:o="urn:schemas-microsoft-com:office:office" xmlns:r="http://schemas.openxmlformats.org/officeDocument/2006/relationships" xmlns:m="http://schemas.openxmlformats.org/officeDocument/2006/math" xmlns:v="urn:schemas-microsoft-com:vml" xmlns:wp14="http://schemas.microsoft.com/office/word/2010/wordprocessingDrawing" xmlns:wp="http://schemas.openxmlformats.org/drawingml/2006/wordprocessingDrawing" xmlns:w10="urn:schemas-microsoft-com:office:word" xmlns:w="http://schemas.openxmlformats.org/wordprocessingml/2006/main" xmlns:w14="http://schemas.microsoft.com/office/word/2010/wordml" xmlns:w15="http://schemas.microsoft.com/office/word/2012/wordml" xmlns:w16se="http://schemas.microsoft.com/office/word/2015/wordml/symex" xmlns:wpg="http://schemas.microsoft.com/office/word/2010/wordprocessingGroup" xmlns:wpi="http://schemas.microsoft.com/office/word/2010/wordprocessingInk" xmlns:wne="http://schemas.microsoft.com/office/word/2006/wordml" xmlns:wps="http://schemas.microsoft.com/office/word/2010/wordprocessingShape" mc:Ignorable="w14 w15 w16se wp14">
+<w:ftr xmlns:wpc="http://schemas.microsoft.com/office/word/2010/wordprocessingCanvas" xmlns:mc="http://schemas.openxmlformats.org/markup-compatibility/2006" xmlns:o="urn:schemas-microsoft-com:office:office" xmlns:r="http://schemas.openxmlformats.org/officeDocument/2006/relationships" xmlns:m="http://schemas.openxmlformats.org/officeDocument/2006/math" xmlns:v="urn:schemas-microsoft-com:vml" xmlns:wp14="http://schemas.microsoft.com/office/word/2010/wordprocessingDrawing" xmlns:wp="http://schemas.openxmlformats.org/drawingml/2006/wordprocessingDrawing" xmlns:w10="urn:schemas-microsoft-com:office:word" xmlns:w="http://schemas.openxmlformats.org/wordprocessingml/2006/main" xmlns:w14="http://schemas.microsoft.com/office/word/2010/wordml" xmlns:wpg="http://schemas.microsoft.com/office/word/2010/wordprocessingGroup" xmlns:wpi="http://schemas.microsoft.com/office/word/2010/wordprocessingInk" xmlns:wne="http://schemas.microsoft.com/office/word/2006/wordml" xmlns:wps="http://schemas.microsoft.com/office/word/2010/wordprocessingShape" mc:Ignorable="w14 wp14">
   <w:p>
     <w:pPr>
       <w:pStyle w:val="Footer"/>
@@ -8901,14 +8540,14 @@
 </file>
 
 <file path=word/footer3.xml><?xml version="1.0" encoding="utf-8"?>
-<w:ftr xmlns:wpc="http://schemas.microsoft.com/office/word/2010/wordprocessingCanvas" xmlns:cx="http://schemas.microsoft.com/office/drawing/2014/chartex" xmlns:mc="http://schemas.openxmlformats.org/markup-compatibility/2006" xmlns:o="urn:schemas-microsoft-com:office:office" xmlns:r="http://schemas.openxmlformats.org/officeDocument/2006/relationships" xmlns:m="http://schemas.openxmlformats.org/officeDocument/2006/math" xmlns:v="urn:schemas-microsoft-com:vml" xmlns:wp14="http://schemas.microsoft.com/office/word/2010/wordprocessingDrawing" xmlns:wp="http://schemas.openxmlformats.org/drawingml/2006/wordprocessingDrawing" xmlns:w10="urn:schemas-microsoft-com:office:word" xmlns:w="http://schemas.openxmlformats.org/wordprocessingml/2006/main" xmlns:w14="http://schemas.microsoft.com/office/word/2010/wordml" xmlns:w15="http://schemas.microsoft.com/office/word/2012/wordml" xmlns:w16se="http://schemas.microsoft.com/office/word/2015/wordml/symex" xmlns:wpg="http://schemas.microsoft.com/office/word/2010/wordprocessingGroup" xmlns:wpi="http://schemas.microsoft.com/office/word/2010/wordprocessingInk" xmlns:wne="http://schemas.microsoft.com/office/word/2006/wordml" xmlns:wps="http://schemas.microsoft.com/office/word/2010/wordprocessingShape" mc:Ignorable="w14 w15 w16se wp14">
+<w:ftr xmlns:wpc="http://schemas.microsoft.com/office/word/2010/wordprocessingCanvas" xmlns:mc="http://schemas.openxmlformats.org/markup-compatibility/2006" xmlns:o="urn:schemas-microsoft-com:office:office" xmlns:r="http://schemas.openxmlformats.org/officeDocument/2006/relationships" xmlns:m="http://schemas.openxmlformats.org/officeDocument/2006/math" xmlns:v="urn:schemas-microsoft-com:vml" xmlns:wp14="http://schemas.microsoft.com/office/word/2010/wordprocessingDrawing" xmlns:wp="http://schemas.openxmlformats.org/drawingml/2006/wordprocessingDrawing" xmlns:w10="urn:schemas-microsoft-com:office:word" xmlns:w="http://schemas.openxmlformats.org/wordprocessingml/2006/main" xmlns:w14="http://schemas.microsoft.com/office/word/2010/wordml" xmlns:wpg="http://schemas.microsoft.com/office/word/2010/wordprocessingGroup" xmlns:wpi="http://schemas.microsoft.com/office/word/2010/wordprocessingInk" xmlns:wne="http://schemas.microsoft.com/office/word/2006/wordml" xmlns:wps="http://schemas.microsoft.com/office/word/2010/wordprocessingShape" mc:Ignorable="w14 wp14">
   <w:p/>
   <w:p/>
 </w:ftr>
 </file>
 
 <file path=word/footer4.xml><?xml version="1.0" encoding="utf-8"?>
-<w:ftr xmlns:wpc="http://schemas.microsoft.com/office/word/2010/wordprocessingCanvas" xmlns:cx="http://schemas.microsoft.com/office/drawing/2014/chartex" xmlns:mc="http://schemas.openxmlformats.org/markup-compatibility/2006" xmlns:o="urn:schemas-microsoft-com:office:office" xmlns:r="http://schemas.openxmlformats.org/officeDocument/2006/relationships" xmlns:m="http://schemas.openxmlformats.org/officeDocument/2006/math" xmlns:v="urn:schemas-microsoft-com:vml" xmlns:wp14="http://schemas.microsoft.com/office/word/2010/wordprocessingDrawing" xmlns:wp="http://schemas.openxmlformats.org/drawingml/2006/wordprocessingDrawing" xmlns:w10="urn:schemas-microsoft-com:office:word" xmlns:w="http://schemas.openxmlformats.org/wordprocessingml/2006/main" xmlns:w14="http://schemas.microsoft.com/office/word/2010/wordml" xmlns:w15="http://schemas.microsoft.com/office/word/2012/wordml" xmlns:w16se="http://schemas.microsoft.com/office/word/2015/wordml/symex" xmlns:wpg="http://schemas.microsoft.com/office/word/2010/wordprocessingGroup" xmlns:wpi="http://schemas.microsoft.com/office/word/2010/wordprocessingInk" xmlns:wne="http://schemas.microsoft.com/office/word/2006/wordml" xmlns:wps="http://schemas.microsoft.com/office/word/2010/wordprocessingShape" mc:Ignorable="w14 w15 w16se wp14">
+<w:ftr xmlns:wpc="http://schemas.microsoft.com/office/word/2010/wordprocessingCanvas" xmlns:mc="http://schemas.openxmlformats.org/markup-compatibility/2006" xmlns:o="urn:schemas-microsoft-com:office:office" xmlns:r="http://schemas.openxmlformats.org/officeDocument/2006/relationships" xmlns:m="http://schemas.openxmlformats.org/officeDocument/2006/math" xmlns:v="urn:schemas-microsoft-com:vml" xmlns:wp14="http://schemas.microsoft.com/office/word/2010/wordprocessingDrawing" xmlns:wp="http://schemas.openxmlformats.org/drawingml/2006/wordprocessingDrawing" xmlns:w10="urn:schemas-microsoft-com:office:word" xmlns:w="http://schemas.openxmlformats.org/wordprocessingml/2006/main" xmlns:w14="http://schemas.microsoft.com/office/word/2010/wordml" xmlns:wpg="http://schemas.microsoft.com/office/word/2010/wordprocessingGroup" xmlns:wpi="http://schemas.microsoft.com/office/word/2010/wordprocessingInk" xmlns:wne="http://schemas.microsoft.com/office/word/2006/wordml" xmlns:wps="http://schemas.microsoft.com/office/word/2010/wordprocessingShape" mc:Ignorable="w14 wp14">
   <w:p>
     <w:pPr>
       <w:pStyle w:val="Footer"/>
@@ -8971,7 +8610,7 @@
         <w:color w:val="C00000"/>
         <w:lang w:eastAsia="ar-SA" w:bidi="ar-SA"/>
       </w:rPr>
-      <w:t>7</w:t>
+      <w:t>5</w:t>
     </w:r>
     <w:r>
       <w:rPr>
@@ -9035,13 +8674,13 @@
 </file>
 
 <file path=word/footer5.xml><?xml version="1.0" encoding="utf-8"?>
-<w:ftr xmlns:wpc="http://schemas.microsoft.com/office/word/2010/wordprocessingCanvas" xmlns:cx="http://schemas.microsoft.com/office/drawing/2014/chartex" xmlns:mc="http://schemas.openxmlformats.org/markup-compatibility/2006" xmlns:o="urn:schemas-microsoft-com:office:office" xmlns:r="http://schemas.openxmlformats.org/officeDocument/2006/relationships" xmlns:m="http://schemas.openxmlformats.org/officeDocument/2006/math" xmlns:v="urn:schemas-microsoft-com:vml" xmlns:wp14="http://schemas.microsoft.com/office/word/2010/wordprocessingDrawing" xmlns:wp="http://schemas.openxmlformats.org/drawingml/2006/wordprocessingDrawing" xmlns:w10="urn:schemas-microsoft-com:office:word" xmlns:w="http://schemas.openxmlformats.org/wordprocessingml/2006/main" xmlns:w14="http://schemas.microsoft.com/office/word/2010/wordml" xmlns:w15="http://schemas.microsoft.com/office/word/2012/wordml" xmlns:w16se="http://schemas.microsoft.com/office/word/2015/wordml/symex" xmlns:wpg="http://schemas.microsoft.com/office/word/2010/wordprocessingGroup" xmlns:wpi="http://schemas.microsoft.com/office/word/2010/wordprocessingInk" xmlns:wne="http://schemas.microsoft.com/office/word/2006/wordml" xmlns:wps="http://schemas.microsoft.com/office/word/2010/wordprocessingShape" mc:Ignorable="w14 w15 w16se wp14">
+<w:ftr xmlns:wpc="http://schemas.microsoft.com/office/word/2010/wordprocessingCanvas" xmlns:mc="http://schemas.openxmlformats.org/markup-compatibility/2006" xmlns:o="urn:schemas-microsoft-com:office:office" xmlns:r="http://schemas.openxmlformats.org/officeDocument/2006/relationships" xmlns:m="http://schemas.openxmlformats.org/officeDocument/2006/math" xmlns:v="urn:schemas-microsoft-com:vml" xmlns:wp14="http://schemas.microsoft.com/office/word/2010/wordprocessingDrawing" xmlns:wp="http://schemas.openxmlformats.org/drawingml/2006/wordprocessingDrawing" xmlns:w10="urn:schemas-microsoft-com:office:word" xmlns:w="http://schemas.openxmlformats.org/wordprocessingml/2006/main" xmlns:w14="http://schemas.microsoft.com/office/word/2010/wordml" xmlns:wpg="http://schemas.microsoft.com/office/word/2010/wordprocessingGroup" xmlns:wpi="http://schemas.microsoft.com/office/word/2010/wordprocessingInk" xmlns:wne="http://schemas.microsoft.com/office/word/2006/wordml" xmlns:wps="http://schemas.microsoft.com/office/word/2010/wordprocessingShape" mc:Ignorable="w14 wp14">
   <w:p/>
 </w:ftr>
 </file>
 
 <file path=word/footnotes.xml><?xml version="1.0" encoding="utf-8"?>
-<w:footnotes xmlns:wpc="http://schemas.microsoft.com/office/word/2010/wordprocessingCanvas" xmlns:cx="http://schemas.microsoft.com/office/drawing/2014/chartex" xmlns:mc="http://schemas.openxmlformats.org/markup-compatibility/2006" xmlns:o="urn:schemas-microsoft-com:office:office" xmlns:r="http://schemas.openxmlformats.org/officeDocument/2006/relationships" xmlns:m="http://schemas.openxmlformats.org/officeDocument/2006/math" xmlns:v="urn:schemas-microsoft-com:vml" xmlns:wp14="http://schemas.microsoft.com/office/word/2010/wordprocessingDrawing" xmlns:wp="http://schemas.openxmlformats.org/drawingml/2006/wordprocessingDrawing" xmlns:w10="urn:schemas-microsoft-com:office:word" xmlns:w="http://schemas.openxmlformats.org/wordprocessingml/2006/main" xmlns:w14="http://schemas.microsoft.com/office/word/2010/wordml" xmlns:w15="http://schemas.microsoft.com/office/word/2012/wordml" xmlns:w16se="http://schemas.microsoft.com/office/word/2015/wordml/symex" xmlns:wpg="http://schemas.microsoft.com/office/word/2010/wordprocessingGroup" xmlns:wpi="http://schemas.microsoft.com/office/word/2010/wordprocessingInk" xmlns:wne="http://schemas.microsoft.com/office/word/2006/wordml" xmlns:wps="http://schemas.microsoft.com/office/word/2010/wordprocessingShape" mc:Ignorable="w14 w15 w16se wp14">
+<w:footnotes xmlns:wpc="http://schemas.microsoft.com/office/word/2010/wordprocessingCanvas" xmlns:mc="http://schemas.openxmlformats.org/markup-compatibility/2006" xmlns:o="urn:schemas-microsoft-com:office:office" xmlns:r="http://schemas.openxmlformats.org/officeDocument/2006/relationships" xmlns:m="http://schemas.openxmlformats.org/officeDocument/2006/math" xmlns:v="urn:schemas-microsoft-com:vml" xmlns:wp14="http://schemas.microsoft.com/office/word/2010/wordprocessingDrawing" xmlns:wp="http://schemas.openxmlformats.org/drawingml/2006/wordprocessingDrawing" xmlns:w10="urn:schemas-microsoft-com:office:word" xmlns:w="http://schemas.openxmlformats.org/wordprocessingml/2006/main" xmlns:w14="http://schemas.microsoft.com/office/word/2010/wordml" xmlns:wpg="http://schemas.microsoft.com/office/word/2010/wordprocessingGroup" xmlns:wpi="http://schemas.microsoft.com/office/word/2010/wordprocessingInk" xmlns:wne="http://schemas.microsoft.com/office/word/2006/wordml" xmlns:wps="http://schemas.microsoft.com/office/word/2010/wordprocessingShape" mc:Ignorable="w14 wp14">
   <w:footnote w:type="separator" w:id="-1">
     <w:p>
       <w:r>
@@ -9069,7 +8708,7 @@
 </file>
 
 <file path=word/header1.xml><?xml version="1.0" encoding="utf-8"?>
-<w:hdr xmlns:wpc="http://schemas.microsoft.com/office/word/2010/wordprocessingCanvas" xmlns:cx="http://schemas.microsoft.com/office/drawing/2014/chartex" xmlns:mc="http://schemas.openxmlformats.org/markup-compatibility/2006" xmlns:o="urn:schemas-microsoft-com:office:office" xmlns:r="http://schemas.openxmlformats.org/officeDocument/2006/relationships" xmlns:m="http://schemas.openxmlformats.org/officeDocument/2006/math" xmlns:v="urn:schemas-microsoft-com:vml" xmlns:wp14="http://schemas.microsoft.com/office/word/2010/wordprocessingDrawing" xmlns:wp="http://schemas.openxmlformats.org/drawingml/2006/wordprocessingDrawing" xmlns:w10="urn:schemas-microsoft-com:office:word" xmlns:w="http://schemas.openxmlformats.org/wordprocessingml/2006/main" xmlns:w14="http://schemas.microsoft.com/office/word/2010/wordml" xmlns:w15="http://schemas.microsoft.com/office/word/2012/wordml" xmlns:w16se="http://schemas.microsoft.com/office/word/2015/wordml/symex" xmlns:wpg="http://schemas.microsoft.com/office/word/2010/wordprocessingGroup" xmlns:wpi="http://schemas.microsoft.com/office/word/2010/wordprocessingInk" xmlns:wne="http://schemas.microsoft.com/office/word/2006/wordml" xmlns:wps="http://schemas.microsoft.com/office/word/2010/wordprocessingShape" mc:Ignorable="w14 w15 w16se wp14">
+<w:hdr xmlns:wpc="http://schemas.microsoft.com/office/word/2010/wordprocessingCanvas" xmlns:mc="http://schemas.openxmlformats.org/markup-compatibility/2006" xmlns:o="urn:schemas-microsoft-com:office:office" xmlns:r="http://schemas.openxmlformats.org/officeDocument/2006/relationships" xmlns:m="http://schemas.openxmlformats.org/officeDocument/2006/math" xmlns:v="urn:schemas-microsoft-com:vml" xmlns:wp14="http://schemas.microsoft.com/office/word/2010/wordprocessingDrawing" xmlns:wp="http://schemas.openxmlformats.org/drawingml/2006/wordprocessingDrawing" xmlns:w10="urn:schemas-microsoft-com:office:word" xmlns:w="http://schemas.openxmlformats.org/wordprocessingml/2006/main" xmlns:w14="http://schemas.microsoft.com/office/word/2010/wordml" xmlns:wpg="http://schemas.microsoft.com/office/word/2010/wordprocessingGroup" xmlns:wpi="http://schemas.microsoft.com/office/word/2010/wordprocessingInk" xmlns:wne="http://schemas.microsoft.com/office/word/2006/wordml" xmlns:wps="http://schemas.microsoft.com/office/word/2010/wordprocessingShape" mc:Ignorable="w14 wp14">
   <w:p>
     <w:pPr>
       <w:pStyle w:val="Header"/>
@@ -9101,13 +8740,13 @@
 </file>
 
 <file path=word/header2.xml><?xml version="1.0" encoding="utf-8"?>
-<w:hdr xmlns:wpc="http://schemas.microsoft.com/office/word/2010/wordprocessingCanvas" xmlns:cx="http://schemas.microsoft.com/office/drawing/2014/chartex" xmlns:mc="http://schemas.openxmlformats.org/markup-compatibility/2006" xmlns:o="urn:schemas-microsoft-com:office:office" xmlns:r="http://schemas.openxmlformats.org/officeDocument/2006/relationships" xmlns:m="http://schemas.openxmlformats.org/officeDocument/2006/math" xmlns:v="urn:schemas-microsoft-com:vml" xmlns:wp14="http://schemas.microsoft.com/office/word/2010/wordprocessingDrawing" xmlns:wp="http://schemas.openxmlformats.org/drawingml/2006/wordprocessingDrawing" xmlns:w10="urn:schemas-microsoft-com:office:word" xmlns:w="http://schemas.openxmlformats.org/wordprocessingml/2006/main" xmlns:w14="http://schemas.microsoft.com/office/word/2010/wordml" xmlns:w15="http://schemas.microsoft.com/office/word/2012/wordml" xmlns:w16se="http://schemas.microsoft.com/office/word/2015/wordml/symex" xmlns:wpg="http://schemas.microsoft.com/office/word/2010/wordprocessingGroup" xmlns:wpi="http://schemas.microsoft.com/office/word/2010/wordprocessingInk" xmlns:wne="http://schemas.microsoft.com/office/word/2006/wordml" xmlns:wps="http://schemas.microsoft.com/office/word/2010/wordprocessingShape" mc:Ignorable="w14 w15 w16se wp14">
+<w:hdr xmlns:wpc="http://schemas.microsoft.com/office/word/2010/wordprocessingCanvas" xmlns:mc="http://schemas.openxmlformats.org/markup-compatibility/2006" xmlns:o="urn:schemas-microsoft-com:office:office" xmlns:r="http://schemas.openxmlformats.org/officeDocument/2006/relationships" xmlns:m="http://schemas.openxmlformats.org/officeDocument/2006/math" xmlns:v="urn:schemas-microsoft-com:vml" xmlns:wp14="http://schemas.microsoft.com/office/word/2010/wordprocessingDrawing" xmlns:wp="http://schemas.openxmlformats.org/drawingml/2006/wordprocessingDrawing" xmlns:w10="urn:schemas-microsoft-com:office:word" xmlns:w="http://schemas.openxmlformats.org/wordprocessingml/2006/main" xmlns:w14="http://schemas.microsoft.com/office/word/2010/wordml" xmlns:wpg="http://schemas.microsoft.com/office/word/2010/wordprocessingGroup" xmlns:wpi="http://schemas.microsoft.com/office/word/2010/wordprocessingInk" xmlns:wne="http://schemas.microsoft.com/office/word/2006/wordml" xmlns:wps="http://schemas.microsoft.com/office/word/2010/wordprocessingShape" mc:Ignorable="w14 wp14">
   <w:p/>
 </w:hdr>
 </file>
 
 <file path=word/header3.xml><?xml version="1.0" encoding="utf-8"?>
-<w:hdr xmlns:wpc="http://schemas.microsoft.com/office/word/2010/wordprocessingCanvas" xmlns:cx="http://schemas.microsoft.com/office/drawing/2014/chartex" xmlns:mc="http://schemas.openxmlformats.org/markup-compatibility/2006" xmlns:o="urn:schemas-microsoft-com:office:office" xmlns:r="http://schemas.openxmlformats.org/officeDocument/2006/relationships" xmlns:m="http://schemas.openxmlformats.org/officeDocument/2006/math" xmlns:v="urn:schemas-microsoft-com:vml" xmlns:wp14="http://schemas.microsoft.com/office/word/2010/wordprocessingDrawing" xmlns:wp="http://schemas.openxmlformats.org/drawingml/2006/wordprocessingDrawing" xmlns:w10="urn:schemas-microsoft-com:office:word" xmlns:w="http://schemas.openxmlformats.org/wordprocessingml/2006/main" xmlns:w14="http://schemas.microsoft.com/office/word/2010/wordml" xmlns:w15="http://schemas.microsoft.com/office/word/2012/wordml" xmlns:w16se="http://schemas.microsoft.com/office/word/2015/wordml/symex" xmlns:wpg="http://schemas.microsoft.com/office/word/2010/wordprocessingGroup" xmlns:wpi="http://schemas.microsoft.com/office/word/2010/wordprocessingInk" xmlns:wne="http://schemas.microsoft.com/office/word/2006/wordml" xmlns:wps="http://schemas.microsoft.com/office/word/2010/wordprocessingShape" mc:Ignorable="w14 w15 w16se wp14">
+<w:hdr xmlns:wpc="http://schemas.microsoft.com/office/word/2010/wordprocessingCanvas" xmlns:mc="http://schemas.openxmlformats.org/markup-compatibility/2006" xmlns:o="urn:schemas-microsoft-com:office:office" xmlns:r="http://schemas.openxmlformats.org/officeDocument/2006/relationships" xmlns:m="http://schemas.openxmlformats.org/officeDocument/2006/math" xmlns:v="urn:schemas-microsoft-com:vml" xmlns:wp14="http://schemas.microsoft.com/office/word/2010/wordprocessingDrawing" xmlns:wp="http://schemas.openxmlformats.org/drawingml/2006/wordprocessingDrawing" xmlns:w10="urn:schemas-microsoft-com:office:word" xmlns:w="http://schemas.openxmlformats.org/wordprocessingml/2006/main" xmlns:w14="http://schemas.microsoft.com/office/word/2010/wordml" xmlns:wpg="http://schemas.microsoft.com/office/word/2010/wordprocessingGroup" xmlns:wpi="http://schemas.microsoft.com/office/word/2010/wordprocessingInk" xmlns:wne="http://schemas.microsoft.com/office/word/2006/wordml" xmlns:wps="http://schemas.microsoft.com/office/word/2010/wordprocessingShape" mc:Ignorable="w14 wp14">
   <w:p>
     <w:pPr>
       <w:spacing w:after="80"/>
@@ -9337,14 +8976,14 @@
 </file>
 
 <file path=word/header4.xml><?xml version="1.0" encoding="utf-8"?>
-<w:hdr xmlns:wpc="http://schemas.microsoft.com/office/word/2010/wordprocessingCanvas" xmlns:cx="http://schemas.microsoft.com/office/drawing/2014/chartex" xmlns:mc="http://schemas.openxmlformats.org/markup-compatibility/2006" xmlns:o="urn:schemas-microsoft-com:office:office" xmlns:r="http://schemas.openxmlformats.org/officeDocument/2006/relationships" xmlns:m="http://schemas.openxmlformats.org/officeDocument/2006/math" xmlns:v="urn:schemas-microsoft-com:vml" xmlns:wp14="http://schemas.microsoft.com/office/word/2010/wordprocessingDrawing" xmlns:wp="http://schemas.openxmlformats.org/drawingml/2006/wordprocessingDrawing" xmlns:w10="urn:schemas-microsoft-com:office:word" xmlns:w="http://schemas.openxmlformats.org/wordprocessingml/2006/main" xmlns:w14="http://schemas.microsoft.com/office/word/2010/wordml" xmlns:w15="http://schemas.microsoft.com/office/word/2012/wordml" xmlns:w16se="http://schemas.microsoft.com/office/word/2015/wordml/symex" xmlns:wpg="http://schemas.microsoft.com/office/word/2010/wordprocessingGroup" xmlns:wpi="http://schemas.microsoft.com/office/word/2010/wordprocessingInk" xmlns:wne="http://schemas.microsoft.com/office/word/2006/wordml" xmlns:wps="http://schemas.microsoft.com/office/word/2010/wordprocessingShape" mc:Ignorable="w14 w15 w16se wp14">
+<w:hdr xmlns:wpc="http://schemas.microsoft.com/office/word/2010/wordprocessingCanvas" xmlns:mc="http://schemas.openxmlformats.org/markup-compatibility/2006" xmlns:o="urn:schemas-microsoft-com:office:office" xmlns:r="http://schemas.openxmlformats.org/officeDocument/2006/relationships" xmlns:m="http://schemas.openxmlformats.org/officeDocument/2006/math" xmlns:v="urn:schemas-microsoft-com:vml" xmlns:wp14="http://schemas.microsoft.com/office/word/2010/wordprocessingDrawing" xmlns:wp="http://schemas.openxmlformats.org/drawingml/2006/wordprocessingDrawing" xmlns:w10="urn:schemas-microsoft-com:office:word" xmlns:w="http://schemas.openxmlformats.org/wordprocessingml/2006/main" xmlns:w14="http://schemas.microsoft.com/office/word/2010/wordml" xmlns:wpg="http://schemas.microsoft.com/office/word/2010/wordprocessingGroup" xmlns:wpi="http://schemas.microsoft.com/office/word/2010/wordprocessingInk" xmlns:wne="http://schemas.microsoft.com/office/word/2006/wordml" xmlns:wps="http://schemas.microsoft.com/office/word/2010/wordprocessingShape" mc:Ignorable="w14 wp14">
   <w:p/>
 </w:hdr>
 </file>
 
 <file path=word/numbering.xml><?xml version="1.0" encoding="utf-8"?>
-<w:numbering xmlns:wpc="http://schemas.microsoft.com/office/word/2010/wordprocessingCanvas" xmlns:cx="http://schemas.microsoft.com/office/drawing/2014/chartex" xmlns:mc="http://schemas.openxmlformats.org/markup-compatibility/2006" xmlns:o="urn:schemas-microsoft-com:office:office" xmlns:r="http://schemas.openxmlformats.org/officeDocument/2006/relationships" xmlns:m="http://schemas.openxmlformats.org/officeDocument/2006/math" xmlns:v="urn:schemas-microsoft-com:vml" xmlns:wp14="http://schemas.microsoft.com/office/word/2010/wordprocessingDrawing" xmlns:wp="http://schemas.openxmlformats.org/drawingml/2006/wordprocessingDrawing" xmlns:w10="urn:schemas-microsoft-com:office:word" xmlns:w="http://schemas.openxmlformats.org/wordprocessingml/2006/main" xmlns:w14="http://schemas.microsoft.com/office/word/2010/wordml" xmlns:w15="http://schemas.microsoft.com/office/word/2012/wordml" xmlns:w16se="http://schemas.microsoft.com/office/word/2015/wordml/symex" xmlns:wpg="http://schemas.microsoft.com/office/word/2010/wordprocessingGroup" xmlns:wpi="http://schemas.microsoft.com/office/word/2010/wordprocessingInk" xmlns:wne="http://schemas.microsoft.com/office/word/2006/wordml" xmlns:wps="http://schemas.microsoft.com/office/word/2010/wordprocessingShape" mc:Ignorable="w14 w15 w16se wp14">
-  <w:abstractNum w:abstractNumId="0" w15:restartNumberingAfterBreak="0">
+<w:numbering xmlns:wpc="http://schemas.microsoft.com/office/word/2010/wordprocessingCanvas" xmlns:mc="http://schemas.openxmlformats.org/markup-compatibility/2006" xmlns:o="urn:schemas-microsoft-com:office:office" xmlns:r="http://schemas.openxmlformats.org/officeDocument/2006/relationships" xmlns:m="http://schemas.openxmlformats.org/officeDocument/2006/math" xmlns:v="urn:schemas-microsoft-com:vml" xmlns:wp14="http://schemas.microsoft.com/office/word/2010/wordprocessingDrawing" xmlns:wp="http://schemas.openxmlformats.org/drawingml/2006/wordprocessingDrawing" xmlns:w10="urn:schemas-microsoft-com:office:word" xmlns:w="http://schemas.openxmlformats.org/wordprocessingml/2006/main" xmlns:w14="http://schemas.microsoft.com/office/word/2010/wordml" xmlns:wpg="http://schemas.microsoft.com/office/word/2010/wordprocessingGroup" xmlns:wpi="http://schemas.microsoft.com/office/word/2010/wordprocessingInk" xmlns:wne="http://schemas.microsoft.com/office/word/2006/wordml" xmlns:wps="http://schemas.microsoft.com/office/word/2010/wordprocessingShape" mc:Ignorable="w14 wp14">
+  <w:abstractNum w:abstractNumId="0">
     <w:nsid w:val="00000001"/>
     <w:multiLevelType w:val="multilevel"/>
     <w:tmpl w:val="AC12CE28"/>
@@ -9463,7 +9102,7 @@
       </w:pPr>
     </w:lvl>
   </w:abstractNum>
-  <w:abstractNum w:abstractNumId="1" w15:restartNumberingAfterBreak="0">
+  <w:abstractNum w:abstractNumId="1">
     <w:nsid w:val="00000002"/>
     <w:multiLevelType w:val="singleLevel"/>
     <w:tmpl w:val="00000002"/>
@@ -9484,7 +9123,7 @@
       </w:rPr>
     </w:lvl>
   </w:abstractNum>
-  <w:abstractNum w:abstractNumId="2" w15:restartNumberingAfterBreak="0">
+  <w:abstractNum w:abstractNumId="2">
     <w:nsid w:val="00000003"/>
     <w:multiLevelType w:val="multilevel"/>
     <w:tmpl w:val="00000003"/>
@@ -9598,7 +9237,7 @@
       </w:pPr>
     </w:lvl>
   </w:abstractNum>
-  <w:abstractNum w:abstractNumId="3" w15:restartNumberingAfterBreak="0">
+  <w:abstractNum w:abstractNumId="3">
     <w:nsid w:val="00000004"/>
     <w:multiLevelType w:val="singleLevel"/>
     <w:tmpl w:val="00000004"/>
@@ -9615,7 +9254,7 @@
       </w:pPr>
     </w:lvl>
   </w:abstractNum>
-  <w:abstractNum w:abstractNumId="4" w15:restartNumberingAfterBreak="0">
+  <w:abstractNum w:abstractNumId="4">
     <w:nsid w:val="00000005"/>
     <w:multiLevelType w:val="singleLevel"/>
     <w:tmpl w:val="00000005"/>
@@ -9638,7 +9277,7 @@
       </w:rPr>
     </w:lvl>
   </w:abstractNum>
-  <w:abstractNum w:abstractNumId="5" w15:restartNumberingAfterBreak="0">
+  <w:abstractNum w:abstractNumId="5">
     <w:nsid w:val="00000006"/>
     <w:multiLevelType w:val="singleLevel"/>
     <w:tmpl w:val="00000006"/>
@@ -9659,7 +9298,7 @@
       </w:rPr>
     </w:lvl>
   </w:abstractNum>
-  <w:abstractNum w:abstractNumId="6" w15:restartNumberingAfterBreak="0">
+  <w:abstractNum w:abstractNumId="6">
     <w:nsid w:val="00000007"/>
     <w:multiLevelType w:val="singleLevel"/>
     <w:tmpl w:val="00000007"/>
@@ -9677,7 +9316,7 @@
       </w:pPr>
     </w:lvl>
   </w:abstractNum>
-  <w:abstractNum w:abstractNumId="7" w15:restartNumberingAfterBreak="0">
+  <w:abstractNum w:abstractNumId="7">
     <w:nsid w:val="00000008"/>
     <w:multiLevelType w:val="singleLevel"/>
     <w:tmpl w:val="00000008"/>
@@ -9700,7 +9339,7 @@
       </w:rPr>
     </w:lvl>
   </w:abstractNum>
-  <w:abstractNum w:abstractNumId="8" w15:restartNumberingAfterBreak="0">
+  <w:abstractNum w:abstractNumId="8">
     <w:nsid w:val="00000009"/>
     <w:multiLevelType w:val="singleLevel"/>
     <w:tmpl w:val="00000009"/>
@@ -9718,7 +9357,7 @@
       </w:pPr>
     </w:lvl>
   </w:abstractNum>
-  <w:abstractNum w:abstractNumId="9" w15:restartNumberingAfterBreak="0">
+  <w:abstractNum w:abstractNumId="9">
     <w:nsid w:val="0000000A"/>
     <w:multiLevelType w:val="singleLevel"/>
     <w:tmpl w:val="0000000A"/>
@@ -9736,7 +9375,7 @@
       </w:pPr>
     </w:lvl>
   </w:abstractNum>
-  <w:abstractNum w:abstractNumId="10" w15:restartNumberingAfterBreak="0">
+  <w:abstractNum w:abstractNumId="10">
     <w:nsid w:val="0000000B"/>
     <w:multiLevelType w:val="singleLevel"/>
     <w:tmpl w:val="0000000B"/>
@@ -9757,7 +9396,7 @@
       </w:rPr>
     </w:lvl>
   </w:abstractNum>
-  <w:abstractNum w:abstractNumId="11" w15:restartNumberingAfterBreak="0">
+  <w:abstractNum w:abstractNumId="11">
     <w:nsid w:val="0000000C"/>
     <w:multiLevelType w:val="singleLevel"/>
     <w:tmpl w:val="0000000C"/>
@@ -9780,7 +9419,7 @@
       </w:rPr>
     </w:lvl>
   </w:abstractNum>
-  <w:abstractNum w:abstractNumId="12" w15:restartNumberingAfterBreak="0">
+  <w:abstractNum w:abstractNumId="12">
     <w:nsid w:val="0000000D"/>
     <w:multiLevelType w:val="singleLevel"/>
     <w:tmpl w:val="0000000D"/>
@@ -9798,7 +9437,7 @@
       </w:pPr>
     </w:lvl>
   </w:abstractNum>
-  <w:abstractNum w:abstractNumId="13" w15:restartNumberingAfterBreak="0">
+  <w:abstractNum w:abstractNumId="13">
     <w:nsid w:val="0000000E"/>
     <w:multiLevelType w:val="multilevel"/>
     <w:tmpl w:val="0000000E"/>
@@ -9912,7 +9551,7 @@
       </w:pPr>
     </w:lvl>
   </w:abstractNum>
-  <w:abstractNum w:abstractNumId="14" w15:restartNumberingAfterBreak="0">
+  <w:abstractNum w:abstractNumId="14">
     <w:nsid w:val="0000000F"/>
     <w:multiLevelType w:val="singleLevel"/>
     <w:tmpl w:val="0000000F"/>
@@ -9930,7 +9569,7 @@
       </w:pPr>
     </w:lvl>
   </w:abstractNum>
-  <w:abstractNum w:abstractNumId="15" w15:restartNumberingAfterBreak="0">
+  <w:abstractNum w:abstractNumId="15">
     <w:nsid w:val="00000010"/>
     <w:multiLevelType w:val="multilevel"/>
     <w:tmpl w:val="00000010"/>
@@ -10044,7 +9683,7 @@
       </w:pPr>
     </w:lvl>
   </w:abstractNum>
-  <w:abstractNum w:abstractNumId="16" w15:restartNumberingAfterBreak="0">
+  <w:abstractNum w:abstractNumId="16">
     <w:nsid w:val="00000011"/>
     <w:multiLevelType w:val="multilevel"/>
     <w:tmpl w:val="00000011"/>
@@ -10157,7 +9796,7 @@
       </w:pPr>
     </w:lvl>
   </w:abstractNum>
-  <w:abstractNum w:abstractNumId="17" w15:restartNumberingAfterBreak="0">
+  <w:abstractNum w:abstractNumId="17">
     <w:nsid w:val="00000012"/>
     <w:multiLevelType w:val="singleLevel"/>
     <w:tmpl w:val="00000012"/>
@@ -10175,7 +9814,7 @@
       </w:pPr>
     </w:lvl>
   </w:abstractNum>
-  <w:abstractNum w:abstractNumId="18" w15:restartNumberingAfterBreak="0">
+  <w:abstractNum w:abstractNumId="18">
     <w:nsid w:val="04196722"/>
     <w:multiLevelType w:val="hybridMultilevel"/>
     <w:tmpl w:val="CF6020C4"/>
@@ -10287,7 +9926,7 @@
       </w:rPr>
     </w:lvl>
   </w:abstractNum>
-  <w:abstractNum w:abstractNumId="19" w15:restartNumberingAfterBreak="0">
+  <w:abstractNum w:abstractNumId="19">
     <w:nsid w:val="0AC548F3"/>
     <w:multiLevelType w:val="hybridMultilevel"/>
     <w:tmpl w:val="E95ADD7E"/>
@@ -10376,7 +10015,7 @@
       </w:pPr>
     </w:lvl>
   </w:abstractNum>
-  <w:abstractNum w:abstractNumId="20" w15:restartNumberingAfterBreak="0">
+  <w:abstractNum w:abstractNumId="20">
     <w:nsid w:val="0F1C5952"/>
     <w:multiLevelType w:val="hybridMultilevel"/>
     <w:tmpl w:val="C2D8673A"/>
@@ -10516,7 +10155,7 @@
       </w:rPr>
     </w:lvl>
   </w:abstractNum>
-  <w:abstractNum w:abstractNumId="21" w15:restartNumberingAfterBreak="0">
+  <w:abstractNum w:abstractNumId="21">
     <w:nsid w:val="10071F88"/>
     <w:multiLevelType w:val="hybridMultilevel"/>
     <w:tmpl w:val="09AED870"/>
@@ -10628,7 +10267,7 @@
       </w:rPr>
     </w:lvl>
   </w:abstractNum>
-  <w:abstractNum w:abstractNumId="22" w15:restartNumberingAfterBreak="0">
+  <w:abstractNum w:abstractNumId="22">
     <w:nsid w:val="17E86640"/>
     <w:multiLevelType w:val="hybridMultilevel"/>
     <w:tmpl w:val="E75E9EBC"/>
@@ -10769,7 +10408,7 @@
       </w:rPr>
     </w:lvl>
   </w:abstractNum>
-  <w:abstractNum w:abstractNumId="23" w15:restartNumberingAfterBreak="0">
+  <w:abstractNum w:abstractNumId="23">
     <w:nsid w:val="1904704E"/>
     <w:multiLevelType w:val="multilevel"/>
     <w:tmpl w:val="00000011"/>
@@ -10882,7 +10521,7 @@
       </w:pPr>
     </w:lvl>
   </w:abstractNum>
-  <w:abstractNum w:abstractNumId="24" w15:restartNumberingAfterBreak="0">
+  <w:abstractNum w:abstractNumId="24">
     <w:nsid w:val="1F391341"/>
     <w:multiLevelType w:val="hybridMultilevel"/>
     <w:tmpl w:val="28D01D6A"/>
@@ -11022,7 +10661,7 @@
       </w:rPr>
     </w:lvl>
   </w:abstractNum>
-  <w:abstractNum w:abstractNumId="25" w15:restartNumberingAfterBreak="0">
+  <w:abstractNum w:abstractNumId="25">
     <w:nsid w:val="1FCD39A1"/>
     <w:multiLevelType w:val="multilevel"/>
     <w:tmpl w:val="AC12CE28"/>
@@ -11138,7 +10777,7 @@
       </w:pPr>
     </w:lvl>
   </w:abstractNum>
-  <w:abstractNum w:abstractNumId="26" w15:restartNumberingAfterBreak="0">
+  <w:abstractNum w:abstractNumId="26">
     <w:nsid w:val="1FE2537C"/>
     <w:multiLevelType w:val="hybridMultilevel"/>
     <w:tmpl w:val="DC94D102"/>
@@ -11227,7 +10866,7 @@
       </w:pPr>
     </w:lvl>
   </w:abstractNum>
-  <w:abstractNum w:abstractNumId="27" w15:restartNumberingAfterBreak="0">
+  <w:abstractNum w:abstractNumId="27">
     <w:nsid w:val="22EB47C4"/>
     <w:multiLevelType w:val="hybridMultilevel"/>
     <w:tmpl w:val="58A2CCCA"/>
@@ -11316,7 +10955,7 @@
       </w:pPr>
     </w:lvl>
   </w:abstractNum>
-  <w:abstractNum w:abstractNumId="28" w15:restartNumberingAfterBreak="0">
+  <w:abstractNum w:abstractNumId="28">
     <w:nsid w:val="2A332316"/>
     <w:multiLevelType w:val="hybridMultilevel"/>
     <w:tmpl w:val="8D50A05A"/>
@@ -11428,7 +11067,7 @@
       </w:rPr>
     </w:lvl>
   </w:abstractNum>
-  <w:abstractNum w:abstractNumId="29" w15:restartNumberingAfterBreak="0">
+  <w:abstractNum w:abstractNumId="29">
     <w:nsid w:val="2D5B3E5E"/>
     <w:multiLevelType w:val="multilevel"/>
     <w:tmpl w:val="AC12CE28"/>
@@ -11544,7 +11183,7 @@
       </w:pPr>
     </w:lvl>
   </w:abstractNum>
-  <w:abstractNum w:abstractNumId="30" w15:restartNumberingAfterBreak="0">
+  <w:abstractNum w:abstractNumId="30">
     <w:nsid w:val="3A2B4E87"/>
     <w:multiLevelType w:val="multilevel"/>
     <w:tmpl w:val="AC12CE28"/>
@@ -11660,7 +11299,7 @@
       </w:pPr>
     </w:lvl>
   </w:abstractNum>
-  <w:abstractNum w:abstractNumId="31" w15:restartNumberingAfterBreak="0">
+  <w:abstractNum w:abstractNumId="31">
     <w:nsid w:val="3EFA4FB6"/>
     <w:multiLevelType w:val="multilevel"/>
     <w:tmpl w:val="0409001F"/>
@@ -11746,7 +11385,7 @@
       </w:pPr>
     </w:lvl>
   </w:abstractNum>
-  <w:abstractNum w:abstractNumId="32" w15:restartNumberingAfterBreak="0">
+  <w:abstractNum w:abstractNumId="32">
     <w:nsid w:val="434F6183"/>
     <w:multiLevelType w:val="hybridMultilevel"/>
     <w:tmpl w:val="77F43510"/>
@@ -11832,7 +11471,7 @@
       </w:pPr>
     </w:lvl>
   </w:abstractNum>
-  <w:abstractNum w:abstractNumId="33" w15:restartNumberingAfterBreak="0">
+  <w:abstractNum w:abstractNumId="33">
     <w:nsid w:val="48A10028"/>
     <w:multiLevelType w:val="hybridMultilevel"/>
     <w:tmpl w:val="58A2CCCA"/>
@@ -11921,7 +11560,7 @@
       </w:pPr>
     </w:lvl>
   </w:abstractNum>
-  <w:abstractNum w:abstractNumId="34" w15:restartNumberingAfterBreak="0">
+  <w:abstractNum w:abstractNumId="34">
     <w:nsid w:val="4EAF51D8"/>
     <w:multiLevelType w:val="hybridMultilevel"/>
     <w:tmpl w:val="58A2CCCA"/>
@@ -12010,7 +11649,7 @@
       </w:pPr>
     </w:lvl>
   </w:abstractNum>
-  <w:abstractNum w:abstractNumId="35" w15:restartNumberingAfterBreak="0">
+  <w:abstractNum w:abstractNumId="35">
     <w:nsid w:val="4F867D13"/>
     <w:multiLevelType w:val="hybridMultilevel"/>
     <w:tmpl w:val="38D47170"/>
@@ -12123,7 +11762,7 @@
       </w:rPr>
     </w:lvl>
   </w:abstractNum>
-  <w:abstractNum w:abstractNumId="36" w15:restartNumberingAfterBreak="0">
+  <w:abstractNum w:abstractNumId="36">
     <w:nsid w:val="58B72105"/>
     <w:multiLevelType w:val="multilevel"/>
     <w:tmpl w:val="D960FB60"/>
@@ -12272,7 +11911,7 @@
       </w:rPr>
     </w:lvl>
   </w:abstractNum>
-  <w:abstractNum w:abstractNumId="37" w15:restartNumberingAfterBreak="0">
+  <w:abstractNum w:abstractNumId="37">
     <w:nsid w:val="67C1146D"/>
     <w:multiLevelType w:val="hybridMultilevel"/>
     <w:tmpl w:val="7DA8282E"/>
@@ -12412,7 +12051,7 @@
       </w:rPr>
     </w:lvl>
   </w:abstractNum>
-  <w:abstractNum w:abstractNumId="38" w15:restartNumberingAfterBreak="0">
+  <w:abstractNum w:abstractNumId="38">
     <w:nsid w:val="6E6566D4"/>
     <w:multiLevelType w:val="hybridMultilevel"/>
     <w:tmpl w:val="DC94D102"/>
@@ -12501,7 +12140,7 @@
       </w:pPr>
     </w:lvl>
   </w:abstractNum>
-  <w:abstractNum w:abstractNumId="39" w15:restartNumberingAfterBreak="0">
+  <w:abstractNum w:abstractNumId="39">
     <w:nsid w:val="7745669D"/>
     <w:multiLevelType w:val="hybridMultilevel"/>
     <w:tmpl w:val="7C84415A"/>
@@ -12590,7 +12229,7 @@
       </w:pPr>
     </w:lvl>
   </w:abstractNum>
-  <w:abstractNum w:abstractNumId="40" w15:restartNumberingAfterBreak="0">
+  <w:abstractNum w:abstractNumId="40">
     <w:nsid w:val="79405515"/>
     <w:multiLevelType w:val="hybridMultilevel"/>
     <w:tmpl w:val="B588D586"/>
@@ -12706,7 +12345,7 @@
       </w:pPr>
     </w:lvl>
   </w:abstractNum>
-  <w:abstractNum w:abstractNumId="41" w15:restartNumberingAfterBreak="0">
+  <w:abstractNum w:abstractNumId="41">
     <w:nsid w:val="795348F1"/>
     <w:multiLevelType w:val="multilevel"/>
     <w:tmpl w:val="00000011"/>
@@ -12949,7 +12588,7 @@
 </file>
 
 <file path=word/styles.xml><?xml version="1.0" encoding="utf-8"?>
-<w:styles xmlns:mc="http://schemas.openxmlformats.org/markup-compatibility/2006" xmlns:r="http://schemas.openxmlformats.org/officeDocument/2006/relationships" xmlns:w="http://schemas.openxmlformats.org/wordprocessingml/2006/main" xmlns:w14="http://schemas.microsoft.com/office/word/2010/wordml" xmlns:w15="http://schemas.microsoft.com/office/word/2012/wordml" xmlns:w16se="http://schemas.microsoft.com/office/word/2015/wordml/symex" mc:Ignorable="w14 w15 w16se">
+<w:styles xmlns:mc="http://schemas.openxmlformats.org/markup-compatibility/2006" xmlns:r="http://schemas.openxmlformats.org/officeDocument/2006/relationships" xmlns:w="http://schemas.openxmlformats.org/wordprocessingml/2006/main" xmlns:w14="http://schemas.microsoft.com/office/word/2010/wordml" mc:Ignorable="w14">
   <w:docDefaults>
     <w:rPrDefault>
       <w:rPr>
@@ -12959,370 +12598,146 @@
     </w:rPrDefault>
     <w:pPrDefault/>
   </w:docDefaults>
-  <w:latentStyles w:defLockedState="0" w:defUIPriority="0" w:defSemiHidden="0" w:defUnhideWhenUsed="0" w:defQFormat="0" w:count="371">
-    <w:lsdException w:name="Normal" w:qFormat="1"/>
-    <w:lsdException w:name="heading 1" w:qFormat="1"/>
-    <w:lsdException w:name="heading 2" w:qFormat="1"/>
-    <w:lsdException w:name="heading 3" w:semiHidden="1" w:unhideWhenUsed="1" w:qFormat="1"/>
-    <w:lsdException w:name="heading 4" w:semiHidden="1" w:unhideWhenUsed="1" w:qFormat="1"/>
-    <w:lsdException w:name="heading 5" w:semiHidden="1" w:unhideWhenUsed="1" w:qFormat="1"/>
-    <w:lsdException w:name="heading 6" w:semiHidden="1" w:unhideWhenUsed="1" w:qFormat="1"/>
-    <w:lsdException w:name="heading 7" w:semiHidden="1" w:unhideWhenUsed="1" w:qFormat="1"/>
-    <w:lsdException w:name="heading 8" w:semiHidden="1" w:unhideWhenUsed="1" w:qFormat="1"/>
-    <w:lsdException w:name="heading 9" w:semiHidden="1" w:unhideWhenUsed="1" w:qFormat="1"/>
-    <w:lsdException w:name="index 1" w:semiHidden="1" w:unhideWhenUsed="1"/>
-    <w:lsdException w:name="index 2" w:semiHidden="1" w:unhideWhenUsed="1"/>
-    <w:lsdException w:name="index 3" w:semiHidden="1" w:unhideWhenUsed="1"/>
-    <w:lsdException w:name="index 4" w:semiHidden="1" w:unhideWhenUsed="1"/>
-    <w:lsdException w:name="index 5" w:semiHidden="1" w:unhideWhenUsed="1"/>
-    <w:lsdException w:name="index 6" w:semiHidden="1" w:unhideWhenUsed="1"/>
-    <w:lsdException w:name="index 7" w:semiHidden="1" w:unhideWhenUsed="1"/>
-    <w:lsdException w:name="index 8" w:semiHidden="1" w:unhideWhenUsed="1"/>
-    <w:lsdException w:name="index 9" w:semiHidden="1" w:unhideWhenUsed="1"/>
-    <w:lsdException w:name="toc 1" w:semiHidden="1" w:uiPriority="39" w:unhideWhenUsed="1"/>
-    <w:lsdException w:name="toc 2" w:semiHidden="1" w:uiPriority="39" w:unhideWhenUsed="1"/>
-    <w:lsdException w:name="toc 3" w:semiHidden="1" w:uiPriority="39" w:unhideWhenUsed="1"/>
-    <w:lsdException w:name="toc 4" w:semiHidden="1" w:unhideWhenUsed="1"/>
-    <w:lsdException w:name="toc 5" w:semiHidden="1" w:unhideWhenUsed="1"/>
-    <w:lsdException w:name="toc 6" w:semiHidden="1" w:unhideWhenUsed="1"/>
-    <w:lsdException w:name="toc 7" w:semiHidden="1" w:unhideWhenUsed="1"/>
-    <w:lsdException w:name="toc 8" w:semiHidden="1" w:unhideWhenUsed="1"/>
-    <w:lsdException w:name="toc 9" w:semiHidden="1" w:unhideWhenUsed="1"/>
-    <w:lsdException w:name="Normal Indent" w:semiHidden="1" w:unhideWhenUsed="1"/>
-    <w:lsdException w:name="footnote text" w:semiHidden="1" w:unhideWhenUsed="1"/>
-    <w:lsdException w:name="annotation text" w:semiHidden="1" w:unhideWhenUsed="1"/>
-    <w:lsdException w:name="header" w:semiHidden="1" w:unhideWhenUsed="1"/>
-    <w:lsdException w:name="footer" w:semiHidden="1" w:unhideWhenUsed="1"/>
-    <w:lsdException w:name="index heading" w:semiHidden="1" w:unhideWhenUsed="1"/>
-    <w:lsdException w:name="caption" w:semiHidden="1" w:unhideWhenUsed="1" w:qFormat="1"/>
-    <w:lsdException w:name="table of figures" w:semiHidden="1" w:unhideWhenUsed="1"/>
-    <w:lsdException w:name="envelope address" w:semiHidden="1" w:unhideWhenUsed="1"/>
-    <w:lsdException w:name="envelope return" w:semiHidden="1" w:unhideWhenUsed="1"/>
-    <w:lsdException w:name="footnote reference" w:semiHidden="1" w:unhideWhenUsed="1"/>
-    <w:lsdException w:name="annotation reference" w:semiHidden="1" w:unhideWhenUsed="1"/>
-    <w:lsdException w:name="line number" w:semiHidden="1" w:unhideWhenUsed="1"/>
-    <w:lsdException w:name="page number" w:semiHidden="1" w:unhideWhenUsed="1"/>
-    <w:lsdException w:name="endnote reference" w:semiHidden="1" w:unhideWhenUsed="1"/>
-    <w:lsdException w:name="endnote text" w:semiHidden="1" w:unhideWhenUsed="1"/>
-    <w:lsdException w:name="table of authorities" w:semiHidden="1" w:unhideWhenUsed="1"/>
-    <w:lsdException w:name="toa heading" w:semiHidden="1" w:unhideWhenUsed="1"/>
-    <w:lsdException w:name="List" w:semiHidden="1" w:unhideWhenUsed="1"/>
-    <w:lsdException w:name="List 2" w:semiHidden="1" w:unhideWhenUsed="1"/>
-    <w:lsdException w:name="List 3" w:semiHidden="1" w:unhideWhenUsed="1"/>
-    <w:lsdException w:name="List 4" w:semiHidden="1" w:unhideWhenUsed="1"/>
-    <w:lsdException w:name="List 5" w:semiHidden="1" w:unhideWhenUsed="1"/>
-    <w:lsdException w:name="List Bullet 2" w:semiHidden="1" w:unhideWhenUsed="1"/>
-    <w:lsdException w:name="List Bullet 3" w:semiHidden="1" w:unhideWhenUsed="1"/>
-    <w:lsdException w:name="List Bullet 4" w:semiHidden="1" w:unhideWhenUsed="1"/>
-    <w:lsdException w:name="List Bullet 5" w:semiHidden="1" w:unhideWhenUsed="1"/>
-    <w:lsdException w:name="List Number 2" w:semiHidden="1" w:unhideWhenUsed="1"/>
-    <w:lsdException w:name="List Number 3" w:semiHidden="1" w:unhideWhenUsed="1"/>
-    <w:lsdException w:name="List Number 4" w:semiHidden="1" w:unhideWhenUsed="1"/>
-    <w:lsdException w:name="List Number 5" w:semiHidden="1" w:unhideWhenUsed="1"/>
-    <w:lsdException w:name="Title" w:qFormat="1"/>
-    <w:lsdException w:name="Closing" w:semiHidden="1" w:unhideWhenUsed="1"/>
-    <w:lsdException w:name="Signature" w:semiHidden="1" w:unhideWhenUsed="1"/>
-    <w:lsdException w:name="Default Paragraph Font" w:semiHidden="1" w:unhideWhenUsed="1"/>
-    <w:lsdException w:name="Body Text" w:semiHidden="1" w:unhideWhenUsed="1"/>
-    <w:lsdException w:name="Body Text Indent" w:semiHidden="1" w:unhideWhenUsed="1"/>
-    <w:lsdException w:name="List Continue" w:semiHidden="1" w:unhideWhenUsed="1"/>
-    <w:lsdException w:name="List Continue 2" w:semiHidden="1" w:unhideWhenUsed="1"/>
-    <w:lsdException w:name="Subtitle" w:qFormat="1"/>
-    <w:lsdException w:name="Salutation" w:semiHidden="1" w:unhideWhenUsed="1"/>
-    <w:lsdException w:name="Date" w:semiHidden="1" w:unhideWhenUsed="1"/>
-    <w:lsdException w:name="Body Text First Indent" w:semiHidden="1" w:unhideWhenUsed="1"/>
-    <w:lsdException w:name="Body Text First Indent 2" w:semiHidden="1" w:unhideWhenUsed="1"/>
-    <w:lsdException w:name="Note Heading" w:semiHidden="1" w:unhideWhenUsed="1"/>
-    <w:lsdException w:name="Body Text 2" w:semiHidden="1" w:unhideWhenUsed="1"/>
-    <w:lsdException w:name="Body Text 3" w:semiHidden="1" w:unhideWhenUsed="1"/>
-    <w:lsdException w:name="Body Text Indent 2" w:semiHidden="1" w:unhideWhenUsed="1"/>
-    <w:lsdException w:name="Body Text Indent 3" w:semiHidden="1" w:unhideWhenUsed="1"/>
-    <w:lsdException w:name="Block Text" w:semiHidden="1" w:unhideWhenUsed="1"/>
-    <w:lsdException w:name="Hyperlink" w:semiHidden="1" w:uiPriority="99" w:unhideWhenUsed="1"/>
-    <w:lsdException w:name="FollowedHyperlink" w:semiHidden="1" w:unhideWhenUsed="1"/>
-    <w:lsdException w:name="Strong" w:qFormat="1"/>
-    <w:lsdException w:name="Emphasis" w:qFormat="1"/>
-    <w:lsdException w:name="Document Map" w:semiHidden="1" w:unhideWhenUsed="1"/>
-    <w:lsdException w:name="Plain Text" w:semiHidden="1" w:unhideWhenUsed="1"/>
-    <w:lsdException w:name="E-mail Signature" w:semiHidden="1" w:unhideWhenUsed="1"/>
-    <w:lsdException w:name="HTML Top of Form" w:semiHidden="1" w:unhideWhenUsed="1"/>
-    <w:lsdException w:name="HTML Bottom of Form" w:semiHidden="1" w:unhideWhenUsed="1"/>
-    <w:lsdException w:name="Normal (Web)" w:semiHidden="1" w:uiPriority="99" w:unhideWhenUsed="1"/>
-    <w:lsdException w:name="HTML Acronym" w:semiHidden="1" w:unhideWhenUsed="1"/>
-    <w:lsdException w:name="HTML Address" w:semiHidden="1" w:unhideWhenUsed="1"/>
-    <w:lsdException w:name="HTML Cite" w:semiHidden="1" w:unhideWhenUsed="1"/>
-    <w:lsdException w:name="HTML Code" w:semiHidden="1" w:unhideWhenUsed="1"/>
-    <w:lsdException w:name="HTML Definition" w:semiHidden="1" w:unhideWhenUsed="1"/>
-    <w:lsdException w:name="HTML Keyboard" w:semiHidden="1" w:unhideWhenUsed="1"/>
-    <w:lsdException w:name="HTML Preformatted" w:semiHidden="1" w:unhideWhenUsed="1"/>
-    <w:lsdException w:name="HTML Sample" w:semiHidden="1" w:unhideWhenUsed="1"/>
-    <w:lsdException w:name="HTML Typewriter" w:semiHidden="1" w:unhideWhenUsed="1"/>
-    <w:lsdException w:name="HTML Variable" w:semiHidden="1" w:unhideWhenUsed="1"/>
-    <w:lsdException w:name="Normal Table" w:semiHidden="1" w:unhideWhenUsed="1"/>
-    <w:lsdException w:name="annotation subject" w:semiHidden="1" w:unhideWhenUsed="1"/>
-    <w:lsdException w:name="No List" w:semiHidden="1" w:unhideWhenUsed="1"/>
-    <w:lsdException w:name="Outline List 1" w:semiHidden="1" w:unhideWhenUsed="1"/>
-    <w:lsdException w:name="Outline List 2" w:semiHidden="1" w:unhideWhenUsed="1"/>
-    <w:lsdException w:name="Outline List 3" w:semiHidden="1" w:unhideWhenUsed="1"/>
-    <w:lsdException w:name="Table Simple 1" w:semiHidden="1" w:unhideWhenUsed="1"/>
-    <w:lsdException w:name="Table Simple 2" w:semiHidden="1" w:unhideWhenUsed="1"/>
-    <w:lsdException w:name="Table Simple 3" w:semiHidden="1" w:unhideWhenUsed="1"/>
-    <w:lsdException w:name="Table Classic 1" w:semiHidden="1" w:unhideWhenUsed="1"/>
-    <w:lsdException w:name="Table Classic 2" w:semiHidden="1" w:unhideWhenUsed="1"/>
-    <w:lsdException w:name="Table Classic 3" w:semiHidden="1" w:unhideWhenUsed="1"/>
-    <w:lsdException w:name="Table Classic 4" w:semiHidden="1" w:unhideWhenUsed="1"/>
-    <w:lsdException w:name="Table Colorful 1" w:semiHidden="1" w:unhideWhenUsed="1"/>
-    <w:lsdException w:name="Table Colorful 2" w:semiHidden="1" w:unhideWhenUsed="1"/>
-    <w:lsdException w:name="Table Colorful 3" w:semiHidden="1" w:unhideWhenUsed="1"/>
-    <w:lsdException w:name="Table Columns 1" w:semiHidden="1" w:unhideWhenUsed="1"/>
-    <w:lsdException w:name="Table Columns 2" w:semiHidden="1" w:unhideWhenUsed="1"/>
-    <w:lsdException w:name="Table Columns 3" w:semiHidden="1" w:unhideWhenUsed="1"/>
-    <w:lsdException w:name="Table Columns 4" w:semiHidden="1" w:unhideWhenUsed="1"/>
-    <w:lsdException w:name="Table Columns 5" w:semiHidden="1" w:unhideWhenUsed="1"/>
-    <w:lsdException w:name="Table Grid 1" w:semiHidden="1" w:unhideWhenUsed="1"/>
-    <w:lsdException w:name="Table Grid 2" w:semiHidden="1" w:unhideWhenUsed="1"/>
-    <w:lsdException w:name="Table Grid 3" w:semiHidden="1" w:unhideWhenUsed="1"/>
-    <w:lsdException w:name="Table Grid 4" w:semiHidden="1" w:unhideWhenUsed="1"/>
-    <w:lsdException w:name="Table Grid 5" w:semiHidden="1" w:unhideWhenUsed="1"/>
-    <w:lsdException w:name="Table Grid 6" w:semiHidden="1" w:unhideWhenUsed="1"/>
-    <w:lsdException w:name="Table Grid 7" w:semiHidden="1" w:unhideWhenUsed="1"/>
-    <w:lsdException w:name="Table Grid 8" w:semiHidden="1" w:unhideWhenUsed="1"/>
-    <w:lsdException w:name="Table List 1" w:semiHidden="1" w:unhideWhenUsed="1"/>
-    <w:lsdException w:name="Table List 2" w:semiHidden="1" w:unhideWhenUsed="1"/>
-    <w:lsdException w:name="Table List 3" w:semiHidden="1" w:unhideWhenUsed="1"/>
-    <w:lsdException w:name="Table List 4" w:semiHidden="1" w:unhideWhenUsed="1"/>
-    <w:lsdException w:name="Table List 5" w:semiHidden="1" w:unhideWhenUsed="1"/>
-    <w:lsdException w:name="Table List 6" w:semiHidden="1" w:unhideWhenUsed="1"/>
-    <w:lsdException w:name="Table List 7" w:semiHidden="1" w:unhideWhenUsed="1"/>
-    <w:lsdException w:name="Table List 8" w:semiHidden="1" w:unhideWhenUsed="1"/>
-    <w:lsdException w:name="Table 3D effects 1" w:semiHidden="1" w:unhideWhenUsed="1"/>
-    <w:lsdException w:name="Table 3D effects 2" w:semiHidden="1" w:unhideWhenUsed="1"/>
-    <w:lsdException w:name="Table 3D effects 3" w:semiHidden="1" w:unhideWhenUsed="1"/>
-    <w:lsdException w:name="Table Contemporary" w:semiHidden="1" w:unhideWhenUsed="1"/>
-    <w:lsdException w:name="Table Elegant" w:semiHidden="1" w:unhideWhenUsed="1"/>
-    <w:lsdException w:name="Table Professional" w:semiHidden="1" w:unhideWhenUsed="1"/>
-    <w:lsdException w:name="Table Subtle 1" w:semiHidden="1" w:unhideWhenUsed="1"/>
-    <w:lsdException w:name="Table Subtle 2" w:semiHidden="1" w:unhideWhenUsed="1"/>
-    <w:lsdException w:name="Table Web 1" w:semiHidden="1" w:unhideWhenUsed="1"/>
-    <w:lsdException w:name="Table Web 2" w:semiHidden="1" w:unhideWhenUsed="1"/>
-    <w:lsdException w:name="Table Web 3" w:semiHidden="1" w:unhideWhenUsed="1"/>
-    <w:lsdException w:name="Balloon Text" w:semiHidden="1" w:unhideWhenUsed="1"/>
-    <w:lsdException w:name="Table Theme" w:semiHidden="1" w:unhideWhenUsed="1"/>
-    <w:lsdException w:name="Placeholder Text" w:semiHidden="1" w:uiPriority="99"/>
-    <w:lsdException w:name="No Spacing" w:uiPriority="1" w:qFormat="1"/>
-    <w:lsdException w:name="Light Shading" w:uiPriority="60"/>
-    <w:lsdException w:name="Light List" w:uiPriority="61"/>
-    <w:lsdException w:name="Light Grid" w:uiPriority="62"/>
-    <w:lsdException w:name="Medium Shading 1" w:uiPriority="63"/>
-    <w:lsdException w:name="Medium Shading 2" w:uiPriority="64"/>
-    <w:lsdException w:name="Medium List 1" w:uiPriority="65"/>
-    <w:lsdException w:name="Medium List 2" w:uiPriority="66"/>
-    <w:lsdException w:name="Medium Grid 1" w:uiPriority="67"/>
-    <w:lsdException w:name="Medium Grid 2" w:uiPriority="68"/>
-    <w:lsdException w:name="Medium Grid 3" w:uiPriority="69"/>
-    <w:lsdException w:name="Dark List" w:uiPriority="70"/>
-    <w:lsdException w:name="Colorful Shading" w:uiPriority="71"/>
-    <w:lsdException w:name="Colorful List" w:uiPriority="72"/>
-    <w:lsdException w:name="Colorful Grid" w:uiPriority="73"/>
-    <w:lsdException w:name="Light Shading Accent 1" w:uiPriority="60"/>
-    <w:lsdException w:name="Light List Accent 1" w:uiPriority="61"/>
-    <w:lsdException w:name="Light Grid Accent 1" w:uiPriority="62"/>
-    <w:lsdException w:name="Medium Shading 1 Accent 1" w:uiPriority="63"/>
-    <w:lsdException w:name="Medium Shading 2 Accent 1" w:uiPriority="64"/>
-    <w:lsdException w:name="Medium List 1 Accent 1" w:uiPriority="65"/>
-    <w:lsdException w:name="Revision" w:semiHidden="1" w:uiPriority="99"/>
-    <w:lsdException w:name="List Paragraph" w:qFormat="1"/>
-    <w:lsdException w:name="Quote" w:uiPriority="29" w:qFormat="1"/>
-    <w:lsdException w:name="Intense Quote" w:uiPriority="30" w:qFormat="1"/>
-    <w:lsdException w:name="Medium List 2 Accent 1" w:uiPriority="66"/>
-    <w:lsdException w:name="Medium Grid 1 Accent 1" w:uiPriority="67"/>
-    <w:lsdException w:name="Medium Grid 2 Accent 1" w:uiPriority="68"/>
-    <w:lsdException w:name="Medium Grid 3 Accent 1" w:uiPriority="69"/>
-    <w:lsdException w:name="Dark List Accent 1" w:uiPriority="70"/>
-    <w:lsdException w:name="Colorful Shading Accent 1" w:uiPriority="71"/>
-    <w:lsdException w:name="Colorful List Accent 1" w:uiPriority="72"/>
-    <w:lsdException w:name="Colorful Grid Accent 1" w:uiPriority="73"/>
-    <w:lsdException w:name="Light Shading Accent 2" w:uiPriority="60"/>
-    <w:lsdException w:name="Light List Accent 2" w:uiPriority="61"/>
-    <w:lsdException w:name="Light Grid Accent 2" w:uiPriority="62"/>
-    <w:lsdException w:name="Medium Shading 1 Accent 2" w:uiPriority="63"/>
-    <w:lsdException w:name="Medium Shading 2 Accent 2" w:uiPriority="64"/>
-    <w:lsdException w:name="Medium List 1 Accent 2" w:uiPriority="65"/>
-    <w:lsdException w:name="Medium List 2 Accent 2" w:uiPriority="66"/>
-    <w:lsdException w:name="Medium Grid 1 Accent 2" w:uiPriority="67"/>
-    <w:lsdException w:name="Medium Grid 2 Accent 2" w:uiPriority="68"/>
-    <w:lsdException w:name="Medium Grid 3 Accent 2" w:uiPriority="69"/>
-    <w:lsdException w:name="Dark List Accent 2" w:uiPriority="70"/>
-    <w:lsdException w:name="Colorful Shading Accent 2" w:uiPriority="71"/>
-    <w:lsdException w:name="Colorful List Accent 2" w:uiPriority="72"/>
-    <w:lsdException w:name="Colorful Grid Accent 2" w:uiPriority="73"/>
-    <w:lsdException w:name="Light Shading Accent 3" w:uiPriority="60"/>
-    <w:lsdException w:name="Light List Accent 3" w:uiPriority="61"/>
-    <w:lsdException w:name="Light Grid Accent 3" w:uiPriority="62"/>
-    <w:lsdException w:name="Medium Shading 1 Accent 3" w:uiPriority="63"/>
-    <w:lsdException w:name="Medium Shading 2 Accent 3" w:uiPriority="64"/>
-    <w:lsdException w:name="Medium List 1 Accent 3" w:uiPriority="65"/>
-    <w:lsdException w:name="Medium List 2 Accent 3" w:uiPriority="66"/>
-    <w:lsdException w:name="Medium Grid 1 Accent 3" w:uiPriority="67"/>
-    <w:lsdException w:name="Medium Grid 2 Accent 3" w:uiPriority="68"/>
-    <w:lsdException w:name="Medium Grid 3 Accent 3" w:uiPriority="69"/>
-    <w:lsdException w:name="Dark List Accent 3" w:uiPriority="70"/>
-    <w:lsdException w:name="Colorful Shading Accent 3" w:uiPriority="71"/>
-    <w:lsdException w:name="Colorful List Accent 3" w:uiPriority="72"/>
-    <w:lsdException w:name="Colorful Grid Accent 3" w:uiPriority="73"/>
-    <w:lsdException w:name="Light Shading Accent 4" w:uiPriority="60"/>
-    <w:lsdException w:name="Light List Accent 4" w:uiPriority="61"/>
-    <w:lsdException w:name="Light Grid Accent 4" w:uiPriority="62"/>
-    <w:lsdException w:name="Medium Shading 1 Accent 4" w:uiPriority="63"/>
-    <w:lsdException w:name="Medium Shading 2 Accent 4" w:uiPriority="64"/>
-    <w:lsdException w:name="Medium List 1 Accent 4" w:uiPriority="65"/>
-    <w:lsdException w:name="Medium List 2 Accent 4" w:uiPriority="66"/>
-    <w:lsdException w:name="Medium Grid 1 Accent 4" w:uiPriority="67"/>
-    <w:lsdException w:name="Medium Grid 2 Accent 4" w:uiPriority="68"/>
-    <w:lsdException w:name="Medium Grid 3 Accent 4" w:uiPriority="69"/>
-    <w:lsdException w:name="Dark List Accent 4" w:uiPriority="70"/>
-    <w:lsdException w:name="Colorful Shading Accent 4" w:uiPriority="71"/>
-    <w:lsdException w:name="Colorful List Accent 4" w:uiPriority="72"/>
-    <w:lsdException w:name="Colorful Grid Accent 4" w:uiPriority="73"/>
-    <w:lsdException w:name="Light Shading Accent 5" w:uiPriority="60"/>
-    <w:lsdException w:name="Light List Accent 5" w:uiPriority="61"/>
-    <w:lsdException w:name="Light Grid Accent 5" w:uiPriority="62"/>
-    <w:lsdException w:name="Medium Shading 1 Accent 5" w:uiPriority="63"/>
-    <w:lsdException w:name="Medium Shading 2 Accent 5" w:uiPriority="64"/>
-    <w:lsdException w:name="Medium List 1 Accent 5" w:uiPriority="65"/>
-    <w:lsdException w:name="Medium List 2 Accent 5" w:uiPriority="66"/>
-    <w:lsdException w:name="Medium Grid 1 Accent 5" w:uiPriority="67"/>
-    <w:lsdException w:name="Medium Grid 2 Accent 5" w:uiPriority="68"/>
-    <w:lsdException w:name="Medium Grid 3 Accent 5" w:uiPriority="69"/>
-    <w:lsdException w:name="Dark List Accent 5" w:uiPriority="70"/>
-    <w:lsdException w:name="Colorful Shading Accent 5" w:uiPriority="71"/>
-    <w:lsdException w:name="Colorful List Accent 5" w:uiPriority="72"/>
-    <w:lsdException w:name="Colorful Grid Accent 5" w:uiPriority="73"/>
-    <w:lsdException w:name="Light Shading Accent 6" w:uiPriority="60"/>
-    <w:lsdException w:name="Light List Accent 6" w:uiPriority="61"/>
-    <w:lsdException w:name="Light Grid Accent 6" w:uiPriority="62"/>
-    <w:lsdException w:name="Medium Shading 1 Accent 6" w:uiPriority="63"/>
-    <w:lsdException w:name="Medium Shading 2 Accent 6" w:uiPriority="64"/>
-    <w:lsdException w:name="Medium List 1 Accent 6" w:uiPriority="65"/>
-    <w:lsdException w:name="Medium List 2 Accent 6" w:uiPriority="66"/>
-    <w:lsdException w:name="Medium Grid 1 Accent 6" w:uiPriority="67"/>
-    <w:lsdException w:name="Medium Grid 2 Accent 6" w:uiPriority="68"/>
-    <w:lsdException w:name="Medium Grid 3 Accent 6" w:uiPriority="69"/>
-    <w:lsdException w:name="Dark List Accent 6" w:uiPriority="70"/>
-    <w:lsdException w:name="Colorful Shading Accent 6" w:uiPriority="71"/>
-    <w:lsdException w:name="Colorful List Accent 6" w:uiPriority="72"/>
-    <w:lsdException w:name="Colorful Grid Accent 6" w:uiPriority="73"/>
-    <w:lsdException w:name="Subtle Emphasis" w:uiPriority="19" w:qFormat="1"/>
-    <w:lsdException w:name="Intense Emphasis" w:uiPriority="21" w:qFormat="1"/>
-    <w:lsdException w:name="Subtle Reference" w:uiPriority="31" w:qFormat="1"/>
-    <w:lsdException w:name="Intense Reference" w:uiPriority="32" w:qFormat="1"/>
-    <w:lsdException w:name="Book Title" w:uiPriority="33" w:qFormat="1"/>
-    <w:lsdException w:name="Bibliography" w:semiHidden="1" w:uiPriority="37" w:unhideWhenUsed="1"/>
-    <w:lsdException w:name="TOC Heading" w:semiHidden="1" w:uiPriority="39" w:unhideWhenUsed="1" w:qFormat="1"/>
-    <w:lsdException w:name="Plain Table 1" w:uiPriority="41"/>
-    <w:lsdException w:name="Plain Table 2" w:uiPriority="42"/>
-    <w:lsdException w:name="Plain Table 3" w:uiPriority="43"/>
-    <w:lsdException w:name="Plain Table 4" w:uiPriority="44"/>
-    <w:lsdException w:name="Plain Table 5" w:uiPriority="45"/>
-    <w:lsdException w:name="Grid Table Light" w:uiPriority="40"/>
-    <w:lsdException w:name="Grid Table 1 Light" w:uiPriority="46"/>
-    <w:lsdException w:name="Grid Table 2" w:uiPriority="47"/>
-    <w:lsdException w:name="Grid Table 3" w:uiPriority="48"/>
-    <w:lsdException w:name="Grid Table 4" w:uiPriority="49"/>
-    <w:lsdException w:name="Grid Table 5 Dark" w:uiPriority="50"/>
-    <w:lsdException w:name="Grid Table 6 Colorful" w:uiPriority="51"/>
-    <w:lsdException w:name="Grid Table 7 Colorful" w:uiPriority="52"/>
-    <w:lsdException w:name="Grid Table 1 Light Accent 1" w:uiPriority="46"/>
-    <w:lsdException w:name="Grid Table 2 Accent 1" w:uiPriority="47"/>
-    <w:lsdException w:name="Grid Table 3 Accent 1" w:uiPriority="48"/>
-    <w:lsdException w:name="Grid Table 4 Accent 1" w:uiPriority="49"/>
-    <w:lsdException w:name="Grid Table 5 Dark Accent 1" w:uiPriority="50"/>
-    <w:lsdException w:name="Grid Table 6 Colorful Accent 1" w:uiPriority="51"/>
-    <w:lsdException w:name="Grid Table 7 Colorful Accent 1" w:uiPriority="52"/>
-    <w:lsdException w:name="Grid Table 1 Light Accent 2" w:uiPriority="46"/>
-    <w:lsdException w:name="Grid Table 2 Accent 2" w:uiPriority="47"/>
-    <w:lsdException w:name="Grid Table 3 Accent 2" w:uiPriority="48"/>
-    <w:lsdException w:name="Grid Table 4 Accent 2" w:uiPriority="49"/>
-    <w:lsdException w:name="Grid Table 5 Dark Accent 2" w:uiPriority="50"/>
-    <w:lsdException w:name="Grid Table 6 Colorful Accent 2" w:uiPriority="51"/>
-    <w:lsdException w:name="Grid Table 7 Colorful Accent 2" w:uiPriority="52"/>
-    <w:lsdException w:name="Grid Table 1 Light Accent 3" w:uiPriority="46"/>
-    <w:lsdException w:name="Grid Table 2 Accent 3" w:uiPriority="47"/>
-    <w:lsdException w:name="Grid Table 3 Accent 3" w:uiPriority="48"/>
-    <w:lsdException w:name="Grid Table 4 Accent 3" w:uiPriority="49"/>
-    <w:lsdException w:name="Grid Table 5 Dark Accent 3" w:uiPriority="50"/>
-    <w:lsdException w:name="Grid Table 6 Colorful Accent 3" w:uiPriority="51"/>
-    <w:lsdException w:name="Grid Table 7 Colorful Accent 3" w:uiPriority="52"/>
-    <w:lsdException w:name="Grid Table 1 Light Accent 4" w:uiPriority="46"/>
-    <w:lsdException w:name="Grid Table 2 Accent 4" w:uiPriority="47"/>
-    <w:lsdException w:name="Grid Table 3 Accent 4" w:uiPriority="48"/>
-    <w:lsdException w:name="Grid Table 4 Accent 4" w:uiPriority="49"/>
-    <w:lsdException w:name="Grid Table 5 Dark Accent 4" w:uiPriority="50"/>
-    <w:lsdException w:name="Grid Table 6 Colorful Accent 4" w:uiPriority="51"/>
-    <w:lsdException w:name="Grid Table 7 Colorful Accent 4" w:uiPriority="52"/>
-    <w:lsdException w:name="Grid Table 1 Light Accent 5" w:uiPriority="46"/>
-    <w:lsdException w:name="Grid Table 2 Accent 5" w:uiPriority="47"/>
-    <w:lsdException w:name="Grid Table 3 Accent 5" w:uiPriority="48"/>
-    <w:lsdException w:name="Grid Table 4 Accent 5" w:uiPriority="49"/>
-    <w:lsdException w:name="Grid Table 5 Dark Accent 5" w:uiPriority="50"/>
-    <w:lsdException w:name="Grid Table 6 Colorful Accent 5" w:uiPriority="51"/>
-    <w:lsdException w:name="Grid Table 7 Colorful Accent 5" w:uiPriority="52"/>
-    <w:lsdException w:name="Grid Table 1 Light Accent 6" w:uiPriority="46"/>
-    <w:lsdException w:name="Grid Table 2 Accent 6" w:uiPriority="47"/>
-    <w:lsdException w:name="Grid Table 3 Accent 6" w:uiPriority="48"/>
-    <w:lsdException w:name="Grid Table 4 Accent 6" w:uiPriority="49"/>
-    <w:lsdException w:name="Grid Table 5 Dark Accent 6" w:uiPriority="50"/>
-    <w:lsdException w:name="Grid Table 6 Colorful Accent 6" w:uiPriority="51"/>
-    <w:lsdException w:name="Grid Table 7 Colorful Accent 6" w:uiPriority="52"/>
-    <w:lsdException w:name="List Table 1 Light" w:uiPriority="46"/>
-    <w:lsdException w:name="List Table 2" w:uiPriority="47"/>
-    <w:lsdException w:name="List Table 3" w:uiPriority="48"/>
-    <w:lsdException w:name="List Table 4" w:uiPriority="49"/>
-    <w:lsdException w:name="List Table 5 Dark" w:uiPriority="50"/>
-    <w:lsdException w:name="List Table 6 Colorful" w:uiPriority="51"/>
-    <w:lsdException w:name="List Table 7 Colorful" w:uiPriority="52"/>
-    <w:lsdException w:name="List Table 1 Light Accent 1" w:uiPriority="46"/>
-    <w:lsdException w:name="List Table 2 Accent 1" w:uiPriority="47"/>
-    <w:lsdException w:name="List Table 3 Accent 1" w:uiPriority="48"/>
-    <w:lsdException w:name="List Table 4 Accent 1" w:uiPriority="49"/>
-    <w:lsdException w:name="List Table 5 Dark Accent 1" w:uiPriority="50"/>
-    <w:lsdException w:name="List Table 6 Colorful Accent 1" w:uiPriority="51"/>
-    <w:lsdException w:name="List Table 7 Colorful Accent 1" w:uiPriority="52"/>
-    <w:lsdException w:name="List Table 1 Light Accent 2" w:uiPriority="46"/>
-    <w:lsdException w:name="List Table 2 Accent 2" w:uiPriority="47"/>
-    <w:lsdException w:name="List Table 3 Accent 2" w:uiPriority="48"/>
-    <w:lsdException w:name="List Table 4 Accent 2" w:uiPriority="49"/>
-    <w:lsdException w:name="List Table 5 Dark Accent 2" w:uiPriority="50"/>
-    <w:lsdException w:name="List Table 6 Colorful Accent 2" w:uiPriority="51"/>
-    <w:lsdException w:name="List Table 7 Colorful Accent 2" w:uiPriority="52"/>
-    <w:lsdException w:name="List Table 1 Light Accent 3" w:uiPriority="46"/>
-    <w:lsdException w:name="List Table 2 Accent 3" w:uiPriority="47"/>
-    <w:lsdException w:name="List Table 3 Accent 3" w:uiPriority="48"/>
-    <w:lsdException w:name="List Table 4 Accent 3" w:uiPriority="49"/>
-    <w:lsdException w:name="List Table 5 Dark Accent 3" w:uiPriority="50"/>
-    <w:lsdException w:name="List Table 6 Colorful Accent 3" w:uiPriority="51"/>
-    <w:lsdException w:name="List Table 7 Colorful Accent 3" w:uiPriority="52"/>
-    <w:lsdException w:name="List Table 1 Light Accent 4" w:uiPriority="46"/>
-    <w:lsdException w:name="List Table 2 Accent 4" w:uiPriority="47"/>
-    <w:lsdException w:name="List Table 3 Accent 4" w:uiPriority="48"/>
-    <w:lsdException w:name="List Table 4 Accent 4" w:uiPriority="49"/>
-    <w:lsdException w:name="List Table 5 Dark Accent 4" w:uiPriority="50"/>
-    <w:lsdException w:name="List Table 6 Colorful Accent 4" w:uiPriority="51"/>
-    <w:lsdException w:name="List Table 7 Colorful Accent 4" w:uiPriority="52"/>
-    <w:lsdException w:name="List Table 1 Light Accent 5" w:uiPriority="46"/>
-    <w:lsdException w:name="List Table 2 Accent 5" w:uiPriority="47"/>
-    <w:lsdException w:name="List Table 3 Accent 5" w:uiPriority="48"/>
-    <w:lsdException w:name="List Table 4 Accent 5" w:uiPriority="49"/>
-    <w:lsdException w:name="List Table 5 Dark Accent 5" w:uiPriority="50"/>
-    <w:lsdException w:name="List Table 6 Colorful Accent 5" w:uiPriority="51"/>
-    <w:lsdException w:name="List Table 7 Colorful Accent 5" w:uiPriority="52"/>
-    <w:lsdException w:name="List Table 1 Light Accent 6" w:uiPriority="46"/>
-    <w:lsdException w:name="List Table 2 Accent 6" w:uiPriority="47"/>
-    <w:lsdException w:name="List Table 3 Accent 6" w:uiPriority="48"/>
-    <w:lsdException w:name="List Table 4 Accent 6" w:uiPriority="49"/>
-    <w:lsdException w:name="List Table 5 Dark Accent 6" w:uiPriority="50"/>
-    <w:lsdException w:name="List Table 6 Colorful Accent 6" w:uiPriority="51"/>
-    <w:lsdException w:name="List Table 7 Colorful Accent 6" w:uiPriority="52"/>
+  <w:latentStyles w:defLockedState="0" w:defUIPriority="0" w:defSemiHidden="1" w:defUnhideWhenUsed="1" w:defQFormat="0" w:count="267">
+    <w:lsdException w:name="Normal" w:semiHidden="0" w:unhideWhenUsed="0" w:qFormat="1"/>
+    <w:lsdException w:name="heading 1" w:semiHidden="0" w:unhideWhenUsed="0" w:qFormat="1"/>
+    <w:lsdException w:name="heading 2" w:semiHidden="0" w:unhideWhenUsed="0" w:qFormat="1"/>
+    <w:lsdException w:name="heading 3" w:qFormat="1"/>
+    <w:lsdException w:name="heading 4" w:qFormat="1"/>
+    <w:lsdException w:name="heading 5" w:qFormat="1"/>
+    <w:lsdException w:name="heading 6" w:qFormat="1"/>
+    <w:lsdException w:name="heading 7" w:qFormat="1"/>
+    <w:lsdException w:name="heading 8" w:qFormat="1"/>
+    <w:lsdException w:name="heading 9" w:qFormat="1"/>
+    <w:lsdException w:name="toc 1" w:uiPriority="39"/>
+    <w:lsdException w:name="toc 2" w:uiPriority="39"/>
+    <w:lsdException w:name="toc 3" w:uiPriority="39"/>
+    <w:lsdException w:name="caption" w:qFormat="1"/>
+    <w:lsdException w:name="macro" w:semiHidden="0" w:unhideWhenUsed="0"/>
+    <w:lsdException w:name="List Bullet" w:semiHidden="0" w:unhideWhenUsed="0"/>
+    <w:lsdException w:name="List Number" w:semiHidden="0" w:unhideWhenUsed="0"/>
+    <w:lsdException w:name="Title" w:semiHidden="0" w:unhideWhenUsed="0" w:qFormat="1"/>
+    <w:lsdException w:name="List Continue 3" w:semiHidden="0" w:unhideWhenUsed="0"/>
+    <w:lsdException w:name="List Continue 4" w:semiHidden="0" w:unhideWhenUsed="0"/>
+    <w:lsdException w:name="List Continue 5" w:semiHidden="0" w:unhideWhenUsed="0"/>
+    <w:lsdException w:name="Message Header" w:semiHidden="0" w:unhideWhenUsed="0"/>
+    <w:lsdException w:name="Subtitle" w:semiHidden="0" w:unhideWhenUsed="0" w:qFormat="1"/>
+    <w:lsdException w:name="Hyperlink" w:uiPriority="99"/>
+    <w:lsdException w:name="Strong" w:semiHidden="0" w:unhideWhenUsed="0" w:qFormat="1"/>
+    <w:lsdException w:name="Emphasis" w:semiHidden="0" w:unhideWhenUsed="0" w:qFormat="1"/>
+    <w:lsdException w:name="Normal (Web)" w:uiPriority="99"/>
+    <w:lsdException w:name="Table Grid" w:semiHidden="0" w:unhideWhenUsed="0"/>
+    <w:lsdException w:name="Placeholder Text" w:uiPriority="99" w:unhideWhenUsed="0"/>
+    <w:lsdException w:name="No Spacing" w:semiHidden="0" w:uiPriority="1" w:unhideWhenUsed="0" w:qFormat="1"/>
+    <w:lsdException w:name="Light Shading" w:semiHidden="0" w:uiPriority="60" w:unhideWhenUsed="0"/>
+    <w:lsdException w:name="Light List" w:semiHidden="0" w:uiPriority="61" w:unhideWhenUsed="0"/>
+    <w:lsdException w:name="Light Grid" w:semiHidden="0" w:uiPriority="62" w:unhideWhenUsed="0"/>
+    <w:lsdException w:name="Medium Shading 1" w:semiHidden="0" w:uiPriority="63" w:unhideWhenUsed="0"/>
+    <w:lsdException w:name="Medium Shading 2" w:semiHidden="0" w:uiPriority="64" w:unhideWhenUsed="0"/>
+    <w:lsdException w:name="Medium List 1" w:semiHidden="0" w:uiPriority="65" w:unhideWhenUsed="0"/>
+    <w:lsdException w:name="Medium List 2" w:semiHidden="0" w:uiPriority="66" w:unhideWhenUsed="0"/>
+    <w:lsdException w:name="Medium Grid 1" w:semiHidden="0" w:uiPriority="67" w:unhideWhenUsed="0"/>
+    <w:lsdException w:name="Medium Grid 2" w:semiHidden="0" w:uiPriority="68" w:unhideWhenUsed="0"/>
+    <w:lsdException w:name="Medium Grid 3" w:semiHidden="0" w:uiPriority="69" w:unhideWhenUsed="0"/>
+    <w:lsdException w:name="Dark List" w:semiHidden="0" w:uiPriority="70" w:unhideWhenUsed="0"/>
+    <w:lsdException w:name="Colorful Shading" w:semiHidden="0" w:uiPriority="71" w:unhideWhenUsed="0"/>
+    <w:lsdException w:name="Colorful List" w:semiHidden="0" w:uiPriority="72" w:unhideWhenUsed="0"/>
+    <w:lsdException w:name="Colorful Grid" w:semiHidden="0" w:uiPriority="73" w:unhideWhenUsed="0"/>
+    <w:lsdException w:name="Light Shading Accent 1" w:semiHidden="0" w:uiPriority="60" w:unhideWhenUsed="0"/>
+    <w:lsdException w:name="Light List Accent 1" w:semiHidden="0" w:uiPriority="61" w:unhideWhenUsed="0"/>
+    <w:lsdException w:name="Light Grid Accent 1" w:semiHidden="0" w:uiPriority="62" w:unhideWhenUsed="0"/>
+    <w:lsdException w:name="Medium Shading 1 Accent 1" w:semiHidden="0" w:uiPriority="63" w:unhideWhenUsed="0"/>
+    <w:lsdException w:name="Medium Shading 2 Accent 1" w:semiHidden="0" w:uiPriority="64" w:unhideWhenUsed="0"/>
+    <w:lsdException w:name="Medium List 1 Accent 1" w:semiHidden="0" w:uiPriority="65" w:unhideWhenUsed="0"/>
+    <w:lsdException w:name="Revision" w:uiPriority="99" w:unhideWhenUsed="0"/>
+    <w:lsdException w:name="List Paragraph" w:semiHidden="0" w:unhideWhenUsed="0" w:qFormat="1"/>
+    <w:lsdException w:name="Quote" w:semiHidden="0" w:uiPriority="29" w:unhideWhenUsed="0" w:qFormat="1"/>
+    <w:lsdException w:name="Intense Quote" w:semiHidden="0" w:uiPriority="30" w:unhideWhenUsed="0" w:qFormat="1"/>
+    <w:lsdException w:name="Medium List 2 Accent 1" w:semiHidden="0" w:uiPriority="66" w:unhideWhenUsed="0"/>
+    <w:lsdException w:name="Medium Grid 1 Accent 1" w:semiHidden="0" w:uiPriority="67" w:unhideWhenUsed="0"/>
+    <w:lsdException w:name="Medium Grid 2 Accent 1" w:semiHidden="0" w:uiPriority="68" w:unhideWhenUsed="0"/>
+    <w:lsdException w:name="Medium Grid 3 Accent 1" w:semiHidden="0" w:uiPriority="69" w:unhideWhenUsed="0"/>
+    <w:lsdException w:name="Dark List Accent 1" w:semiHidden="0" w:uiPriority="70" w:unhideWhenUsed="0"/>
+    <w:lsdException w:name="Colorful Shading Accent 1" w:semiHidden="0" w:uiPriority="71" w:unhideWhenUsed="0"/>
+    <w:lsdException w:name="Colorful List Accent 1" w:semiHidden="0" w:uiPriority="72" w:unhideWhenUsed="0"/>
+    <w:lsdException w:name="Colorful Grid Accent 1" w:semiHidden="0" w:uiPriority="73" w:unhideWhenUsed="0"/>
+    <w:lsdException w:name="Light Shading Accent 2" w:semiHidden="0" w:uiPriority="60" w:unhideWhenUsed="0"/>
+    <w:lsdException w:name="Light List Accent 2" w:semiHidden="0" w:uiPriority="61" w:unhideWhenUsed="0"/>
+    <w:lsdException w:name="Light Grid Accent 2" w:semiHidden="0" w:uiPriority="62" w:unhideWhenUsed="0"/>
+    <w:lsdException w:name="Medium Shading 1 Accent 2" w:semiHidden="0" w:uiPriority="63" w:unhideWhenUsed="0"/>
+    <w:lsdException w:name="Medium Shading 2 Accent 2" w:semiHidden="0" w:uiPriority="64" w:unhideWhenUsed="0"/>
+    <w:lsdException w:name="Medium List 1 Accent 2" w:semiHidden="0" w:uiPriority="65" w:unhideWhenUsed="0"/>
+    <w:lsdException w:name="Medium List 2 Accent 2" w:semiHidden="0" w:uiPriority="66" w:unhideWhenUsed="0"/>
+    <w:lsdException w:name="Medium Grid 1 Accent 2" w:semiHidden="0" w:uiPriority="67" w:unhideWhenUsed="0"/>
+    <w:lsdException w:name="Medium Grid 2 Accent 2" w:semiHidden="0" w:uiPriority="68" w:unhideWhenUsed="0"/>
+    <w:lsdException w:name="Medium Grid 3 Accent 2" w:semiHidden="0" w:uiPriority="69" w:unhideWhenUsed="0"/>
+    <w:lsdException w:name="Dark List Accent 2" w:semiHidden="0" w:uiPriority="70" w:unhideWhenUsed="0"/>
+    <w:lsdException w:name="Colorful Shading Accent 2" w:semiHidden="0" w:uiPriority="71" w:unhideWhenUsed="0"/>
+    <w:lsdException w:name="Colorful List Accent 2" w:semiHidden="0" w:uiPriority="72" w:unhideWhenUsed="0"/>
+    <w:lsdException w:name="Colorful Grid Accent 2" w:semiHidden="0" w:uiPriority="73" w:unhideWhenUsed="0"/>
+    <w:lsdException w:name="Light Shading Accent 3" w:semiHidden="0" w:uiPriority="60" w:unhideWhenUsed="0"/>
+    <w:lsdException w:name="Light List Accent 3" w:semiHidden="0" w:uiPriority="61" w:unhideWhenUsed="0"/>
+    <w:lsdException w:name="Light Grid Accent 3" w:semiHidden="0" w:uiPriority="62" w:unhideWhenUsed="0"/>
+    <w:lsdException w:name="Medium Shading 1 Accent 3" w:semiHidden="0" w:uiPriority="63" w:unhideWhenUsed="0"/>
+    <w:lsdException w:name="Medium Shading 2 Accent 3" w:semiHidden="0" w:uiPriority="64" w:unhideWhenUsed="0"/>
+    <w:lsdException w:name="Medium List 1 Accent 3" w:semiHidden="0" w:uiPriority="65" w:unhideWhenUsed="0"/>
+    <w:lsdException w:name="Medium List 2 Accent 3" w:semiHidden="0" w:uiPriority="66" w:unhideWhenUsed="0"/>
+    <w:lsdException w:name="Medium Grid 1 Accent 3" w:semiHidden="0" w:uiPriority="67" w:unhideWhenUsed="0"/>
+    <w:lsdException w:name="Medium Grid 2 Accent 3" w:semiHidden="0" w:uiPriority="68" w:unhideWhenUsed="0"/>
+    <w:lsdException w:name="Medium Grid 3 Accent 3" w:semiHidden="0" w:uiPriority="69" w:unhideWhenUsed="0"/>
+    <w:lsdException w:name="Dark List Accent 3" w:semiHidden="0" w:uiPriority="70" w:unhideWhenUsed="0"/>
+    <w:lsdException w:name="Colorful Shading Accent 3" w:semiHidden="0" w:uiPriority="71" w:unhideWhenUsed="0"/>
+    <w:lsdException w:name="Colorful List Accent 3" w:semiHidden="0" w:uiPriority="72" w:unhideWhenUsed="0"/>
+    <w:lsdException w:name="Colorful Grid Accent 3" w:semiHidden="0" w:uiPriority="73" w:unhideWhenUsed="0"/>
+    <w:lsdException w:name="Light Shading Accent 4" w:semiHidden="0" w:uiPriority="60" w:unhideWhenUsed="0"/>
+    <w:lsdException w:name="Light List Accent 4" w:semiHidden="0" w:uiPriority="61" w:unhideWhenUsed="0"/>
+    <w:lsdException w:name="Light Grid Accent 4" w:semiHidden="0" w:uiPriority="62" w:unhideWhenUsed="0"/>
+    <w:lsdException w:name="Medium Shading 1 Accent 4" w:semiHidden="0" w:uiPriority="63" w:unhideWhenUsed="0"/>
+    <w:lsdException w:name="Medium Shading 2 Accent 4" w:semiHidden="0" w:uiPriority="64" w:unhideWhenUsed="0"/>
+    <w:lsdException w:name="Medium List 1 Accent 4" w:semiHidden="0" w:uiPriority="65" w:unhideWhenUsed="0"/>
+    <w:lsdException w:name="Medium List 2 Accent 4" w:semiHidden="0" w:uiPriority="66" w:unhideWhenUsed="0"/>
+    <w:lsdException w:name="Medium Grid 1 Accent 4" w:semiHidden="0" w:uiPriority="67" w:unhideWhenUsed="0"/>
+    <w:lsdException w:name="Medium Grid 2 Accent 4" w:semiHidden="0" w:uiPriority="68" w:unhideWhenUsed="0"/>
+    <w:lsdException w:name="Medium Grid 3 Accent 4" w:semiHidden="0" w:uiPriority="69" w:unhideWhenUsed="0"/>
+    <w:lsdException w:name="Dark List Accent 4" w:semiHidden="0" w:uiPriority="70" w:unhideWhenUsed="0"/>
+    <w:lsdException w:name="Colorful Shading Accent 4" w:semiHidden="0" w:uiPriority="71" w:unhideWhenUsed="0"/>
+    <w:lsdException w:name="Colorful List Accent 4" w:semiHidden="0" w:uiPriority="72" w:unhideWhenUsed="0"/>
+    <w:lsdException w:name="Colorful Grid Accent 4" w:semiHidden="0" w:uiPriority="73" w:unhideWhenUsed="0"/>
+    <w:lsdException w:name="Light Shading Accent 5" w:semiHidden="0" w:uiPriority="60" w:unhideWhenUsed="0"/>
+    <w:lsdException w:name="Light List Accent 5" w:semiHidden="0" w:uiPriority="61" w:unhideWhenUsed="0"/>
+    <w:lsdException w:name="Light Grid Accent 5" w:semiHidden="0" w:uiPriority="62" w:unhideWhenUsed="0"/>
+    <w:lsdException w:name="Medium Shading 1 Accent 5" w:semiHidden="0" w:uiPriority="63" w:unhideWhenUsed="0"/>
+    <w:lsdException w:name="Medium Shading 2 Accent 5" w:semiHidden="0" w:uiPriority="64" w:unhideWhenUsed="0"/>
+    <w:lsdException w:name="Medium List 1 Accent 5" w:semiHidden="0" w:uiPriority="65" w:unhideWhenUsed="0"/>
+    <w:lsdException w:name="Medium List 2 Accent 5" w:semiHidden="0" w:uiPriority="66" w:unhideWhenUsed="0"/>
+    <w:lsdException w:name="Medium Grid 1 Accent 5" w:semiHidden="0" w:uiPriority="67" w:unhideWhenUsed="0"/>
+    <w:lsdException w:name="Medium Grid 2 Accent 5" w:semiHidden="0" w:uiPriority="68" w:unhideWhenUsed="0"/>
+    <w:lsdException w:name="Medium Grid 3 Accent 5" w:semiHidden="0" w:uiPriority="69" w:unhideWhenUsed="0"/>
+    <w:lsdException w:name="Dark List Accent 5" w:semiHidden="0" w:uiPriority="70" w:unhideWhenUsed="0"/>
+    <w:lsdException w:name="Colorful Shading Accent 5" w:semiHidden="0" w:uiPriority="71" w:unhideWhenUsed="0"/>
+    <w:lsdException w:name="Colorful List Accent 5" w:semiHidden="0" w:uiPriority="72" w:unhideWhenUsed="0"/>
+    <w:lsdException w:name="Colorful Grid Accent 5" w:semiHidden="0" w:uiPriority="73" w:unhideWhenUsed="0"/>
+    <w:lsdException w:name="Light Shading Accent 6" w:semiHidden="0" w:uiPriority="60" w:unhideWhenUsed="0"/>
+    <w:lsdException w:name="Light List Accent 6" w:semiHidden="0" w:uiPriority="61" w:unhideWhenUsed="0"/>
+    <w:lsdException w:name="Light Grid Accent 6" w:semiHidden="0" w:uiPriority="62" w:unhideWhenUsed="0"/>
+    <w:lsdException w:name="Medium Shading 1 Accent 6" w:semiHidden="0" w:uiPriority="63" w:unhideWhenUsed="0"/>
+    <w:lsdException w:name="Medium Shading 2 Accent 6" w:semiHidden="0" w:uiPriority="64" w:unhideWhenUsed="0"/>
+    <w:lsdException w:name="Medium List 1 Accent 6" w:semiHidden="0" w:uiPriority="65" w:unhideWhenUsed="0"/>
+    <w:lsdException w:name="Medium List 2 Accent 6" w:semiHidden="0" w:uiPriority="66" w:unhideWhenUsed="0"/>
+    <w:lsdException w:name="Medium Grid 1 Accent 6" w:semiHidden="0" w:uiPriority="67" w:unhideWhenUsed="0"/>
+    <w:lsdException w:name="Medium Grid 2 Accent 6" w:semiHidden="0" w:uiPriority="68" w:unhideWhenUsed="0"/>
+    <w:lsdException w:name="Medium Grid 3 Accent 6" w:semiHidden="0" w:uiPriority="69" w:unhideWhenUsed="0"/>
+    <w:lsdException w:name="Dark List Accent 6" w:semiHidden="0" w:uiPriority="70" w:unhideWhenUsed="0"/>
+    <w:lsdException w:name="Colorful Shading Accent 6" w:semiHidden="0" w:uiPriority="71" w:unhideWhenUsed="0"/>
+    <w:lsdException w:name="Colorful List Accent 6" w:semiHidden="0" w:uiPriority="72" w:unhideWhenUsed="0"/>
+    <w:lsdException w:name="Colorful Grid Accent 6" w:semiHidden="0" w:uiPriority="73" w:unhideWhenUsed="0"/>
+    <w:lsdException w:name="Subtle Emphasis" w:semiHidden="0" w:uiPriority="19" w:unhideWhenUsed="0" w:qFormat="1"/>
+    <w:lsdException w:name="Intense Emphasis" w:semiHidden="0" w:uiPriority="21" w:unhideWhenUsed="0" w:qFormat="1"/>
+    <w:lsdException w:name="Subtle Reference" w:semiHidden="0" w:uiPriority="31" w:unhideWhenUsed="0" w:qFormat="1"/>
+    <w:lsdException w:name="Intense Reference" w:semiHidden="0" w:uiPriority="32" w:unhideWhenUsed="0" w:qFormat="1"/>
+    <w:lsdException w:name="Book Title" w:semiHidden="0" w:uiPriority="33" w:unhideWhenUsed="0" w:qFormat="1"/>
+    <w:lsdException w:name="Bibliography" w:uiPriority="37"/>
+    <w:lsdException w:name="TOC Heading" w:uiPriority="39" w:qFormat="1"/>
   </w:latentStyles>
   <w:style w:type="paragraph" w:default="1" w:styleId="Normal">
     <w:name w:val="Normal"/>
@@ -14004,6 +13419,7 @@
     </w:rPr>
     <w:tblPr>
       <w:tblStyleRowBandSize w:val="1"/>
+      <w:tblInd w:w="0" w:type="dxa"/>
       <w:tblBorders>
         <w:top w:val="single" w:sz="4" w:space="0" w:color="6F97C7"/>
         <w:left w:val="single" w:sz="4" w:space="0" w:color="6F97C7"/>
@@ -14013,7 +13429,9 @@
         <w:insideV w:val="single" w:sz="4" w:space="0" w:color="6F97C7"/>
       </w:tblBorders>
       <w:tblCellMar>
+        <w:top w:w="0" w:type="dxa"/>
         <w:left w:w="115" w:type="dxa"/>
+        <w:bottom w:w="0" w:type="dxa"/>
         <w:right w:w="115" w:type="dxa"/>
       </w:tblCellMar>
     </w:tblPr>
@@ -14156,7 +13574,7 @@
       <w:color w:val="951B13"/>
     </w:rPr>
   </w:style>
-  <w:style w:type="table" w:styleId="GridTable1Light-Accent2">
+  <w:style w:type="table" w:customStyle="1" w:styleId="GridTable1LightAccent2">
     <w:name w:val="Grid Table 1 Light Accent 2"/>
     <w:basedOn w:val="TableNormal"/>
     <w:uiPriority w:val="46"/>
@@ -14164,6 +13582,7 @@
     <w:tblPr>
       <w:tblStyleRowBandSize w:val="1"/>
       <w:tblStyleColBandSize w:val="1"/>
+      <w:tblInd w:w="0" w:type="dxa"/>
       <w:tblBorders>
         <w:top w:val="single" w:sz="4" w:space="0" w:color="E5B8B7" w:themeColor="accent2" w:themeTint="66"/>
         <w:left w:val="single" w:sz="4" w:space="0" w:color="E5B8B7" w:themeColor="accent2" w:themeTint="66"/>
@@ -14172,6 +13591,12 @@
         <w:insideH w:val="single" w:sz="4" w:space="0" w:color="E5B8B7" w:themeColor="accent2" w:themeTint="66"/>
         <w:insideV w:val="single" w:sz="4" w:space="0" w:color="E5B8B7" w:themeColor="accent2" w:themeTint="66"/>
       </w:tblBorders>
+      <w:tblCellMar>
+        <w:top w:w="0" w:type="dxa"/>
+        <w:left w:w="108" w:type="dxa"/>
+        <w:bottom w:w="0" w:type="dxa"/>
+        <w:right w:w="108" w:type="dxa"/>
+      </w:tblCellMar>
     </w:tblPr>
     <w:tblStylePr w:type="firstRow">
       <w:rPr>
@@ -14238,7 +13663,7 @@
       <w:iCs/>
     </w:rPr>
   </w:style>
-  <w:style w:type="table" w:styleId="GridTable1Light">
+  <w:style w:type="table" w:customStyle="1" w:styleId="GridTable1Light">
     <w:name w:val="Grid Table 1 Light"/>
     <w:basedOn w:val="TableNormal"/>
     <w:uiPriority w:val="46"/>
@@ -14246,6 +13671,7 @@
     <w:tblPr>
       <w:tblStyleRowBandSize w:val="1"/>
       <w:tblStyleColBandSize w:val="1"/>
+      <w:tblInd w:w="0" w:type="dxa"/>
       <w:tblBorders>
         <w:top w:val="single" w:sz="4" w:space="0" w:color="999999" w:themeColor="text1" w:themeTint="66"/>
         <w:left w:val="single" w:sz="4" w:space="0" w:color="999999" w:themeColor="text1" w:themeTint="66"/>
@@ -14254,6 +13680,12 @@
         <w:insideH w:val="single" w:sz="4" w:space="0" w:color="999999" w:themeColor="text1" w:themeTint="66"/>
         <w:insideV w:val="single" w:sz="4" w:space="0" w:color="999999" w:themeColor="text1" w:themeTint="66"/>
       </w:tblBorders>
+      <w:tblCellMar>
+        <w:top w:w="0" w:type="dxa"/>
+        <w:left w:w="108" w:type="dxa"/>
+        <w:bottom w:w="0" w:type="dxa"/>
+        <w:right w:w="108" w:type="dxa"/>
+      </w:tblCellMar>
     </w:tblPr>
     <w:tblStylePr w:type="firstRow">
       <w:rPr>
@@ -14319,6 +13751,7 @@
     <w:basedOn w:val="TableNormal"/>
     <w:rsid w:val="003E6FB7"/>
     <w:tblPr>
+      <w:tblInd w:w="0" w:type="dxa"/>
       <w:tblBorders>
         <w:top w:val="single" w:sz="4" w:space="0" w:color="auto"/>
         <w:left w:val="single" w:sz="4" w:space="0" w:color="auto"/>
@@ -14327,9 +13760,15 @@
         <w:insideH w:val="single" w:sz="4" w:space="0" w:color="auto"/>
         <w:insideV w:val="single" w:sz="4" w:space="0" w:color="auto"/>
       </w:tblBorders>
+      <w:tblCellMar>
+        <w:top w:w="0" w:type="dxa"/>
+        <w:left w:w="108" w:type="dxa"/>
+        <w:bottom w:w="0" w:type="dxa"/>
+        <w:right w:w="108" w:type="dxa"/>
+      </w:tblCellMar>
     </w:tblPr>
   </w:style>
-  <w:style w:type="table" w:styleId="GridTable4-Accent1">
+  <w:style w:type="table" w:customStyle="1" w:styleId="GridTable4Accent1">
     <w:name w:val="Grid Table 4 Accent 1"/>
     <w:basedOn w:val="TableNormal"/>
     <w:uiPriority w:val="49"/>
@@ -14337,6 +13776,7 @@
     <w:tblPr>
       <w:tblStyleRowBandSize w:val="1"/>
       <w:tblStyleColBandSize w:val="1"/>
+      <w:tblInd w:w="0" w:type="dxa"/>
       <w:tblBorders>
         <w:top w:val="single" w:sz="4" w:space="0" w:color="95B3D7" w:themeColor="accent1" w:themeTint="99"/>
         <w:left w:val="single" w:sz="4" w:space="0" w:color="95B3D7" w:themeColor="accent1" w:themeTint="99"/>
@@ -14345,6 +13785,1342 @@
         <w:insideH w:val="single" w:sz="4" w:space="0" w:color="95B3D7" w:themeColor="accent1" w:themeTint="99"/>
         <w:insideV w:val="single" w:sz="4" w:space="0" w:color="95B3D7" w:themeColor="accent1" w:themeTint="99"/>
       </w:tblBorders>
+      <w:tblCellMar>
+        <w:top w:w="0" w:type="dxa"/>
+        <w:left w:w="108" w:type="dxa"/>
+        <w:bottom w:w="0" w:type="dxa"/>
+        <w:right w:w="108" w:type="dxa"/>
+      </w:tblCellMar>
+    </w:tblPr>
+    <w:tblStylePr w:type="firstRow">
+      <w:rPr>
+        <w:b/>
+        <w:bCs/>
+        <w:color w:val="FFFFFF" w:themeColor="background1"/>
+      </w:rPr>
+      <w:tblPr/>
+      <w:tcPr>
+        <w:tcBorders>
+          <w:top w:val="single" w:sz="4" w:space="0" w:color="4F81BD" w:themeColor="accent1"/>
+          <w:left w:val="single" w:sz="4" w:space="0" w:color="4F81BD" w:themeColor="accent1"/>
+          <w:bottom w:val="single" w:sz="4" w:space="0" w:color="4F81BD" w:themeColor="accent1"/>
+          <w:right w:val="single" w:sz="4" w:space="0" w:color="4F81BD" w:themeColor="accent1"/>
+          <w:insideH w:val="nil"/>
+          <w:insideV w:val="nil"/>
+        </w:tcBorders>
+        <w:shd w:val="clear" w:color="auto" w:fill="4F81BD" w:themeFill="accent1"/>
+      </w:tcPr>
+    </w:tblStylePr>
+    <w:tblStylePr w:type="lastRow">
+      <w:rPr>
+        <w:b/>
+        <w:bCs/>
+      </w:rPr>
+      <w:tblPr/>
+      <w:tcPr>
+        <w:tcBorders>
+          <w:top w:val="double" w:sz="4" w:space="0" w:color="4F81BD" w:themeColor="accent1"/>
+        </w:tcBorders>
+      </w:tcPr>
+    </w:tblStylePr>
+    <w:tblStylePr w:type="firstCol">
+      <w:rPr>
+        <w:b/>
+        <w:bCs/>
+      </w:rPr>
+    </w:tblStylePr>
+    <w:tblStylePr w:type="lastCol">
+      <w:rPr>
+        <w:b/>
+        <w:bCs/>
+      </w:rPr>
+    </w:tblStylePr>
+    <w:tblStylePr w:type="band1Vert">
+      <w:tblPr/>
+      <w:tcPr>
+        <w:shd w:val="clear" w:color="auto" w:fill="DBE5F1" w:themeFill="accent1" w:themeFillTint="33"/>
+      </w:tcPr>
+    </w:tblStylePr>
+    <w:tblStylePr w:type="band1Horz">
+      <w:tblPr/>
+      <w:tcPr>
+        <w:shd w:val="clear" w:color="auto" w:fill="DBE5F1" w:themeFill="accent1" w:themeFillTint="33"/>
+      </w:tcPr>
+    </w:tblStylePr>
+  </w:style>
+  <w:style w:type="paragraph" w:styleId="Title">
+    <w:name w:val="Title"/>
+    <w:basedOn w:val="Normal"/>
+    <w:next w:val="Normal"/>
+    <w:link w:val="TitleChar"/>
+    <w:qFormat/>
+    <w:rsid w:val="006F11C9"/>
+    <w:pPr>
+      <w:spacing w:after="0" w:line="240" w:lineRule="auto"/>
+      <w:contextualSpacing/>
+    </w:pPr>
+    <w:rPr>
+      <w:rFonts w:asciiTheme="majorHAnsi" w:eastAsiaTheme="majorEastAsia" w:hAnsiTheme="majorHAnsi" w:cs="Mangal"/>
+      <w:spacing w:val="-10"/>
+      <w:kern w:val="28"/>
+      <w:sz w:val="56"/>
+      <w:szCs w:val="50"/>
+    </w:rPr>
+  </w:style>
+  <w:style w:type="character" w:customStyle="1" w:styleId="TitleChar">
+    <w:name w:val="Title Char"/>
+    <w:basedOn w:val="DefaultParagraphFont"/>
+    <w:link w:val="Title"/>
+    <w:rsid w:val="006F11C9"/>
+    <w:rPr>
+      <w:rFonts w:asciiTheme="majorHAnsi" w:eastAsiaTheme="majorEastAsia" w:hAnsiTheme="majorHAnsi" w:cs="Mangal"/>
+      <w:spacing w:val="-10"/>
+      <w:kern w:val="28"/>
+      <w:sz w:val="56"/>
+      <w:szCs w:val="50"/>
+      <w:lang w:eastAsia="hi-IN" w:bidi="hi-IN"/>
+    </w:rPr>
+  </w:style>
+  <w:style w:type="paragraph" w:styleId="Subtitle">
+    <w:name w:val="Subtitle"/>
+    <w:basedOn w:val="Normal"/>
+    <w:next w:val="Normal"/>
+    <w:link w:val="SubtitleChar"/>
+    <w:qFormat/>
+    <w:rsid w:val="006F11C9"/>
+    <w:pPr>
+      <w:numPr>
+        <w:ilvl w:val="1"/>
+      </w:numPr>
+      <w:spacing w:after="160"/>
+    </w:pPr>
+    <w:rPr>
+      <w:rFonts w:asciiTheme="minorHAnsi" w:eastAsiaTheme="minorEastAsia" w:hAnsiTheme="minorHAnsi" w:cs="Mangal"/>
+      <w:color w:val="5A5A5A" w:themeColor="text1" w:themeTint="A5"/>
+      <w:spacing w:val="15"/>
+      <w:sz w:val="22"/>
+    </w:rPr>
+  </w:style>
+  <w:style w:type="character" w:customStyle="1" w:styleId="SubtitleChar">
+    <w:name w:val="Subtitle Char"/>
+    <w:basedOn w:val="DefaultParagraphFont"/>
+    <w:link w:val="Subtitle"/>
+    <w:rsid w:val="006F11C9"/>
+    <w:rPr>
+      <w:rFonts w:asciiTheme="minorHAnsi" w:eastAsiaTheme="minorEastAsia" w:hAnsiTheme="minorHAnsi" w:cs="Mangal"/>
+      <w:color w:val="5A5A5A" w:themeColor="text1" w:themeTint="A5"/>
+      <w:spacing w:val="15"/>
+      <w:sz w:val="22"/>
+      <w:lang w:eastAsia="hi-IN" w:bidi="hi-IN"/>
+    </w:rPr>
+  </w:style>
+</w:styles>
+</file>
+
+<file path=word/stylesWithEffects.xml><?xml version="1.0" encoding="utf-8"?>
+<w:styles xmlns:wpc="http://schemas.microsoft.com/office/word/2010/wordprocessingCanvas" xmlns:mc="http://schemas.openxmlformats.org/markup-compatibility/2006" xmlns:o="urn:schemas-microsoft-com:office:office" xmlns:r="http://schemas.openxmlformats.org/officeDocument/2006/relationships" xmlns:m="http://schemas.openxmlformats.org/officeDocument/2006/math" xmlns:v="urn:schemas-microsoft-com:vml" xmlns:wp14="http://schemas.microsoft.com/office/word/2010/wordprocessingDrawing" xmlns:wp="http://schemas.openxmlformats.org/drawingml/2006/wordprocessingDrawing" xmlns:w10="urn:schemas-microsoft-com:office:word" xmlns:w="http://schemas.openxmlformats.org/wordprocessingml/2006/main" xmlns:w14="http://schemas.microsoft.com/office/word/2010/wordml" xmlns:wpg="http://schemas.microsoft.com/office/word/2010/wordprocessingGroup" xmlns:wpi="http://schemas.microsoft.com/office/word/2010/wordprocessingInk" xmlns:wne="http://schemas.microsoft.com/office/word/2006/wordml" xmlns:wps="http://schemas.microsoft.com/office/word/2010/wordprocessingShape" mc:Ignorable="w14 wp14">
+  <w:docDefaults>
+    <w:rPrDefault>
+      <w:rPr>
+        <w:rFonts w:ascii="Times New Roman" w:eastAsia="Times New Roman" w:hAnsi="Times New Roman" w:cs="Times New Roman"/>
+        <w:lang w:val="en-US" w:eastAsia="en-US" w:bidi="ar-SA"/>
+      </w:rPr>
+    </w:rPrDefault>
+    <w:pPrDefault/>
+  </w:docDefaults>
+  <w:latentStyles w:defLockedState="0" w:defUIPriority="0" w:defSemiHidden="1" w:defUnhideWhenUsed="1" w:defQFormat="0" w:count="267">
+    <w:lsdException w:name="Normal" w:semiHidden="0" w:unhideWhenUsed="0" w:qFormat="1"/>
+    <w:lsdException w:name="heading 1" w:semiHidden="0" w:unhideWhenUsed="0" w:qFormat="1"/>
+    <w:lsdException w:name="heading 2" w:semiHidden="0" w:unhideWhenUsed="0" w:qFormat="1"/>
+    <w:lsdException w:name="heading 3" w:qFormat="1"/>
+    <w:lsdException w:name="heading 4" w:qFormat="1"/>
+    <w:lsdException w:name="heading 5" w:qFormat="1"/>
+    <w:lsdException w:name="heading 6" w:qFormat="1"/>
+    <w:lsdException w:name="heading 7" w:qFormat="1"/>
+    <w:lsdException w:name="heading 8" w:qFormat="1"/>
+    <w:lsdException w:name="heading 9" w:qFormat="1"/>
+    <w:lsdException w:name="toc 1" w:uiPriority="39"/>
+    <w:lsdException w:name="toc 2" w:uiPriority="39"/>
+    <w:lsdException w:name="toc 3" w:uiPriority="39"/>
+    <w:lsdException w:name="caption" w:qFormat="1"/>
+    <w:lsdException w:name="macro" w:semiHidden="0" w:unhideWhenUsed="0"/>
+    <w:lsdException w:name="List Bullet" w:semiHidden="0" w:unhideWhenUsed="0"/>
+    <w:lsdException w:name="List Number" w:semiHidden="0" w:unhideWhenUsed="0"/>
+    <w:lsdException w:name="Title" w:semiHidden="0" w:unhideWhenUsed="0" w:qFormat="1"/>
+    <w:lsdException w:name="List Continue 3" w:semiHidden="0" w:unhideWhenUsed="0"/>
+    <w:lsdException w:name="List Continue 4" w:semiHidden="0" w:unhideWhenUsed="0"/>
+    <w:lsdException w:name="List Continue 5" w:semiHidden="0" w:unhideWhenUsed="0"/>
+    <w:lsdException w:name="Message Header" w:semiHidden="0" w:unhideWhenUsed="0"/>
+    <w:lsdException w:name="Subtitle" w:semiHidden="0" w:unhideWhenUsed="0" w:qFormat="1"/>
+    <w:lsdException w:name="Hyperlink" w:uiPriority="99"/>
+    <w:lsdException w:name="Strong" w:semiHidden="0" w:unhideWhenUsed="0" w:qFormat="1"/>
+    <w:lsdException w:name="Emphasis" w:semiHidden="0" w:unhideWhenUsed="0" w:qFormat="1"/>
+    <w:lsdException w:name="Normal (Web)" w:uiPriority="99"/>
+    <w:lsdException w:name="Table Grid" w:semiHidden="0" w:unhideWhenUsed="0"/>
+    <w:lsdException w:name="Placeholder Text" w:uiPriority="99" w:unhideWhenUsed="0"/>
+    <w:lsdException w:name="No Spacing" w:semiHidden="0" w:uiPriority="1" w:unhideWhenUsed="0" w:qFormat="1"/>
+    <w:lsdException w:name="Light Shading" w:semiHidden="0" w:uiPriority="60" w:unhideWhenUsed="0"/>
+    <w:lsdException w:name="Light List" w:semiHidden="0" w:uiPriority="61" w:unhideWhenUsed="0"/>
+    <w:lsdException w:name="Light Grid" w:semiHidden="0" w:uiPriority="62" w:unhideWhenUsed="0"/>
+    <w:lsdException w:name="Medium Shading 1" w:semiHidden="0" w:uiPriority="63" w:unhideWhenUsed="0"/>
+    <w:lsdException w:name="Medium Shading 2" w:semiHidden="0" w:uiPriority="64" w:unhideWhenUsed="0"/>
+    <w:lsdException w:name="Medium List 1" w:semiHidden="0" w:uiPriority="65" w:unhideWhenUsed="0"/>
+    <w:lsdException w:name="Medium List 2" w:semiHidden="0" w:uiPriority="66" w:unhideWhenUsed="0"/>
+    <w:lsdException w:name="Medium Grid 1" w:semiHidden="0" w:uiPriority="67" w:unhideWhenUsed="0"/>
+    <w:lsdException w:name="Medium Grid 2" w:semiHidden="0" w:uiPriority="68" w:unhideWhenUsed="0"/>
+    <w:lsdException w:name="Medium Grid 3" w:semiHidden="0" w:uiPriority="69" w:unhideWhenUsed="0"/>
+    <w:lsdException w:name="Dark List" w:semiHidden="0" w:uiPriority="70" w:unhideWhenUsed="0"/>
+    <w:lsdException w:name="Colorful Shading" w:semiHidden="0" w:uiPriority="71" w:unhideWhenUsed="0"/>
+    <w:lsdException w:name="Colorful List" w:semiHidden="0" w:uiPriority="72" w:unhideWhenUsed="0"/>
+    <w:lsdException w:name="Colorful Grid" w:semiHidden="0" w:uiPriority="73" w:unhideWhenUsed="0"/>
+    <w:lsdException w:name="Light Shading Accent 1" w:semiHidden="0" w:uiPriority="60" w:unhideWhenUsed="0"/>
+    <w:lsdException w:name="Light List Accent 1" w:semiHidden="0" w:uiPriority="61" w:unhideWhenUsed="0"/>
+    <w:lsdException w:name="Light Grid Accent 1" w:semiHidden="0" w:uiPriority="62" w:unhideWhenUsed="0"/>
+    <w:lsdException w:name="Medium Shading 1 Accent 1" w:semiHidden="0" w:uiPriority="63" w:unhideWhenUsed="0"/>
+    <w:lsdException w:name="Medium Shading 2 Accent 1" w:semiHidden="0" w:uiPriority="64" w:unhideWhenUsed="0"/>
+    <w:lsdException w:name="Medium List 1 Accent 1" w:semiHidden="0" w:uiPriority="65" w:unhideWhenUsed="0"/>
+    <w:lsdException w:name="Revision" w:uiPriority="99" w:unhideWhenUsed="0"/>
+    <w:lsdException w:name="List Paragraph" w:semiHidden="0" w:unhideWhenUsed="0" w:qFormat="1"/>
+    <w:lsdException w:name="Quote" w:semiHidden="0" w:uiPriority="29" w:unhideWhenUsed="0" w:qFormat="1"/>
+    <w:lsdException w:name="Intense Quote" w:semiHidden="0" w:uiPriority="30" w:unhideWhenUsed="0" w:qFormat="1"/>
+    <w:lsdException w:name="Medium List 2 Accent 1" w:semiHidden="0" w:uiPriority="66" w:unhideWhenUsed="0"/>
+    <w:lsdException w:name="Medium Grid 1 Accent 1" w:semiHidden="0" w:uiPriority="67" w:unhideWhenUsed="0"/>
+    <w:lsdException w:name="Medium Grid 2 Accent 1" w:semiHidden="0" w:uiPriority="68" w:unhideWhenUsed="0"/>
+    <w:lsdException w:name="Medium Grid 3 Accent 1" w:semiHidden="0" w:uiPriority="69" w:unhideWhenUsed="0"/>
+    <w:lsdException w:name="Dark List Accent 1" w:semiHidden="0" w:uiPriority="70" w:unhideWhenUsed="0"/>
+    <w:lsdException w:name="Colorful Shading Accent 1" w:semiHidden="0" w:uiPriority="71" w:unhideWhenUsed="0"/>
+    <w:lsdException w:name="Colorful List Accent 1" w:semiHidden="0" w:uiPriority="72" w:unhideWhenUsed="0"/>
+    <w:lsdException w:name="Colorful Grid Accent 1" w:semiHidden="0" w:uiPriority="73" w:unhideWhenUsed="0"/>
+    <w:lsdException w:name="Light Shading Accent 2" w:semiHidden="0" w:uiPriority="60" w:unhideWhenUsed="0"/>
+    <w:lsdException w:name="Light List Accent 2" w:semiHidden="0" w:uiPriority="61" w:unhideWhenUsed="0"/>
+    <w:lsdException w:name="Light Grid Accent 2" w:semiHidden="0" w:uiPriority="62" w:unhideWhenUsed="0"/>
+    <w:lsdException w:name="Medium Shading 1 Accent 2" w:semiHidden="0" w:uiPriority="63" w:unhideWhenUsed="0"/>
+    <w:lsdException w:name="Medium Shading 2 Accent 2" w:semiHidden="0" w:uiPriority="64" w:unhideWhenUsed="0"/>
+    <w:lsdException w:name="Medium List 1 Accent 2" w:semiHidden="0" w:uiPriority="65" w:unhideWhenUsed="0"/>
+    <w:lsdException w:name="Medium List 2 Accent 2" w:semiHidden="0" w:uiPriority="66" w:unhideWhenUsed="0"/>
+    <w:lsdException w:name="Medium Grid 1 Accent 2" w:semiHidden="0" w:uiPriority="67" w:unhideWhenUsed="0"/>
+    <w:lsdException w:name="Medium Grid 2 Accent 2" w:semiHidden="0" w:uiPriority="68" w:unhideWhenUsed="0"/>
+    <w:lsdException w:name="Medium Grid 3 Accent 2" w:semiHidden="0" w:uiPriority="69" w:unhideWhenUsed="0"/>
+    <w:lsdException w:name="Dark List Accent 2" w:semiHidden="0" w:uiPriority="70" w:unhideWhenUsed="0"/>
+    <w:lsdException w:name="Colorful Shading Accent 2" w:semiHidden="0" w:uiPriority="71" w:unhideWhenUsed="0"/>
+    <w:lsdException w:name="Colorful List Accent 2" w:semiHidden="0" w:uiPriority="72" w:unhideWhenUsed="0"/>
+    <w:lsdException w:name="Colorful Grid Accent 2" w:semiHidden="0" w:uiPriority="73" w:unhideWhenUsed="0"/>
+    <w:lsdException w:name="Light Shading Accent 3" w:semiHidden="0" w:uiPriority="60" w:unhideWhenUsed="0"/>
+    <w:lsdException w:name="Light List Accent 3" w:semiHidden="0" w:uiPriority="61" w:unhideWhenUsed="0"/>
+    <w:lsdException w:name="Light Grid Accent 3" w:semiHidden="0" w:uiPriority="62" w:unhideWhenUsed="0"/>
+    <w:lsdException w:name="Medium Shading 1 Accent 3" w:semiHidden="0" w:uiPriority="63" w:unhideWhenUsed="0"/>
+    <w:lsdException w:name="Medium Shading 2 Accent 3" w:semiHidden="0" w:uiPriority="64" w:unhideWhenUsed="0"/>
+    <w:lsdException w:name="Medium List 1 Accent 3" w:semiHidden="0" w:uiPriority="65" w:unhideWhenUsed="0"/>
+    <w:lsdException w:name="Medium List 2 Accent 3" w:semiHidden="0" w:uiPriority="66" w:unhideWhenUsed="0"/>
+    <w:lsdException w:name="Medium Grid 1 Accent 3" w:semiHidden="0" w:uiPriority="67" w:unhideWhenUsed="0"/>
+    <w:lsdException w:name="Medium Grid 2 Accent 3" w:semiHidden="0" w:uiPriority="68" w:unhideWhenUsed="0"/>
+    <w:lsdException w:name="Medium Grid 3 Accent 3" w:semiHidden="0" w:uiPriority="69" w:unhideWhenUsed="0"/>
+    <w:lsdException w:name="Dark List Accent 3" w:semiHidden="0" w:uiPriority="70" w:unhideWhenUsed="0"/>
+    <w:lsdException w:name="Colorful Shading Accent 3" w:semiHidden="0" w:uiPriority="71" w:unhideWhenUsed="0"/>
+    <w:lsdException w:name="Colorful List Accent 3" w:semiHidden="0" w:uiPriority="72" w:unhideWhenUsed="0"/>
+    <w:lsdException w:name="Colorful Grid Accent 3" w:semiHidden="0" w:uiPriority="73" w:unhideWhenUsed="0"/>
+    <w:lsdException w:name="Light Shading Accent 4" w:semiHidden="0" w:uiPriority="60" w:unhideWhenUsed="0"/>
+    <w:lsdException w:name="Light List Accent 4" w:semiHidden="0" w:uiPriority="61" w:unhideWhenUsed="0"/>
+    <w:lsdException w:name="Light Grid Accent 4" w:semiHidden="0" w:uiPriority="62" w:unhideWhenUsed="0"/>
+    <w:lsdException w:name="Medium Shading 1 Accent 4" w:semiHidden="0" w:uiPriority="63" w:unhideWhenUsed="0"/>
+    <w:lsdException w:name="Medium Shading 2 Accent 4" w:semiHidden="0" w:uiPriority="64" w:unhideWhenUsed="0"/>
+    <w:lsdException w:name="Medium List 1 Accent 4" w:semiHidden="0" w:uiPriority="65" w:unhideWhenUsed="0"/>
+    <w:lsdException w:name="Medium List 2 Accent 4" w:semiHidden="0" w:uiPriority="66" w:unhideWhenUsed="0"/>
+    <w:lsdException w:name="Medium Grid 1 Accent 4" w:semiHidden="0" w:uiPriority="67" w:unhideWhenUsed="0"/>
+    <w:lsdException w:name="Medium Grid 2 Accent 4" w:semiHidden="0" w:uiPriority="68" w:unhideWhenUsed="0"/>
+    <w:lsdException w:name="Medium Grid 3 Accent 4" w:semiHidden="0" w:uiPriority="69" w:unhideWhenUsed="0"/>
+    <w:lsdException w:name="Dark List Accent 4" w:semiHidden="0" w:uiPriority="70" w:unhideWhenUsed="0"/>
+    <w:lsdException w:name="Colorful Shading Accent 4" w:semiHidden="0" w:uiPriority="71" w:unhideWhenUsed="0"/>
+    <w:lsdException w:name="Colorful List Accent 4" w:semiHidden="0" w:uiPriority="72" w:unhideWhenUsed="0"/>
+    <w:lsdException w:name="Colorful Grid Accent 4" w:semiHidden="0" w:uiPriority="73" w:unhideWhenUsed="0"/>
+    <w:lsdException w:name="Light Shading Accent 5" w:semiHidden="0" w:uiPriority="60" w:unhideWhenUsed="0"/>
+    <w:lsdException w:name="Light List Accent 5" w:semiHidden="0" w:uiPriority="61" w:unhideWhenUsed="0"/>
+    <w:lsdException w:name="Light Grid Accent 5" w:semiHidden="0" w:uiPriority="62" w:unhideWhenUsed="0"/>
+    <w:lsdException w:name="Medium Shading 1 Accent 5" w:semiHidden="0" w:uiPriority="63" w:unhideWhenUsed="0"/>
+    <w:lsdException w:name="Medium Shading 2 Accent 5" w:semiHidden="0" w:uiPriority="64" w:unhideWhenUsed="0"/>
+    <w:lsdException w:name="Medium List 1 Accent 5" w:semiHidden="0" w:uiPriority="65" w:unhideWhenUsed="0"/>
+    <w:lsdException w:name="Medium List 2 Accent 5" w:semiHidden="0" w:uiPriority="66" w:unhideWhenUsed="0"/>
+    <w:lsdException w:name="Medium Grid 1 Accent 5" w:semiHidden="0" w:uiPriority="67" w:unhideWhenUsed="0"/>
+    <w:lsdException w:name="Medium Grid 2 Accent 5" w:semiHidden="0" w:uiPriority="68" w:unhideWhenUsed="0"/>
+    <w:lsdException w:name="Medium Grid 3 Accent 5" w:semiHidden="0" w:uiPriority="69" w:unhideWhenUsed="0"/>
+    <w:lsdException w:name="Dark List Accent 5" w:semiHidden="0" w:uiPriority="70" w:unhideWhenUsed="0"/>
+    <w:lsdException w:name="Colorful Shading Accent 5" w:semiHidden="0" w:uiPriority="71" w:unhideWhenUsed="0"/>
+    <w:lsdException w:name="Colorful List Accent 5" w:semiHidden="0" w:uiPriority="72" w:unhideWhenUsed="0"/>
+    <w:lsdException w:name="Colorful Grid Accent 5" w:semiHidden="0" w:uiPriority="73" w:unhideWhenUsed="0"/>
+    <w:lsdException w:name="Light Shading Accent 6" w:semiHidden="0" w:uiPriority="60" w:unhideWhenUsed="0"/>
+    <w:lsdException w:name="Light List Accent 6" w:semiHidden="0" w:uiPriority="61" w:unhideWhenUsed="0"/>
+    <w:lsdException w:name="Light Grid Accent 6" w:semiHidden="0" w:uiPriority="62" w:unhideWhenUsed="0"/>
+    <w:lsdException w:name="Medium Shading 1 Accent 6" w:semiHidden="0" w:uiPriority="63" w:unhideWhenUsed="0"/>
+    <w:lsdException w:name="Medium Shading 2 Accent 6" w:semiHidden="0" w:uiPriority="64" w:unhideWhenUsed="0"/>
+    <w:lsdException w:name="Medium List 1 Accent 6" w:semiHidden="0" w:uiPriority="65" w:unhideWhenUsed="0"/>
+    <w:lsdException w:name="Medium List 2 Accent 6" w:semiHidden="0" w:uiPriority="66" w:unhideWhenUsed="0"/>
+    <w:lsdException w:name="Medium Grid 1 Accent 6" w:semiHidden="0" w:uiPriority="67" w:unhideWhenUsed="0"/>
+    <w:lsdException w:name="Medium Grid 2 Accent 6" w:semiHidden="0" w:uiPriority="68" w:unhideWhenUsed="0"/>
+    <w:lsdException w:name="Medium Grid 3 Accent 6" w:semiHidden="0" w:uiPriority="69" w:unhideWhenUsed="0"/>
+    <w:lsdException w:name="Dark List Accent 6" w:semiHidden="0" w:uiPriority="70" w:unhideWhenUsed="0"/>
+    <w:lsdException w:name="Colorful Shading Accent 6" w:semiHidden="0" w:uiPriority="71" w:unhideWhenUsed="0"/>
+    <w:lsdException w:name="Colorful List Accent 6" w:semiHidden="0" w:uiPriority="72" w:unhideWhenUsed="0"/>
+    <w:lsdException w:name="Colorful Grid Accent 6" w:semiHidden="0" w:uiPriority="73" w:unhideWhenUsed="0"/>
+    <w:lsdException w:name="Subtle Emphasis" w:semiHidden="0" w:uiPriority="19" w:unhideWhenUsed="0" w:qFormat="1"/>
+    <w:lsdException w:name="Intense Emphasis" w:semiHidden="0" w:uiPriority="21" w:unhideWhenUsed="0" w:qFormat="1"/>
+    <w:lsdException w:name="Subtle Reference" w:semiHidden="0" w:uiPriority="31" w:unhideWhenUsed="0" w:qFormat="1"/>
+    <w:lsdException w:name="Intense Reference" w:semiHidden="0" w:uiPriority="32" w:unhideWhenUsed="0" w:qFormat="1"/>
+    <w:lsdException w:name="Book Title" w:semiHidden="0" w:uiPriority="33" w:unhideWhenUsed="0" w:qFormat="1"/>
+    <w:lsdException w:name="Bibliography" w:uiPriority="37"/>
+    <w:lsdException w:name="TOC Heading" w:uiPriority="39" w:qFormat="1"/>
+  </w:latentStyles>
+  <w:style w:type="paragraph" w:default="1" w:styleId="Normal">
+    <w:name w:val="Normal"/>
+    <w:qFormat/>
+    <w:rsid w:val="0034776F"/>
+    <w:pPr>
+      <w:widowControl w:val="0"/>
+      <w:suppressAutoHyphens/>
+      <w:spacing w:after="120" w:line="276" w:lineRule="auto"/>
+      <w:jc w:val="both"/>
+    </w:pPr>
+    <w:rPr>
+      <w:rFonts w:ascii="Tahoma" w:eastAsia="MS Mincho" w:hAnsi="Tahoma" w:cs="Calibri"/>
+      <w:lang w:eastAsia="hi-IN" w:bidi="hi-IN"/>
+    </w:rPr>
+  </w:style>
+  <w:style w:type="paragraph" w:styleId="Heading1">
+    <w:name w:val="heading 1"/>
+    <w:basedOn w:val="Normal"/>
+    <w:next w:val="Normal"/>
+    <w:qFormat/>
+    <w:rsid w:val="009A57EC"/>
+    <w:pPr>
+      <w:keepNext/>
+      <w:numPr>
+        <w:numId w:val="1"/>
+      </w:numPr>
+      <w:pBdr>
+        <w:bottom w:val="single" w:sz="4" w:space="1" w:color="auto"/>
+      </w:pBdr>
+      <w:spacing w:before="240"/>
+      <w:jc w:val="left"/>
+      <w:outlineLvl w:val="0"/>
+    </w:pPr>
+    <w:rPr>
+      <w:rFonts w:eastAsia="MS Gothic" w:cs="Mangal"/>
+      <w:b/>
+      <w:color w:val="951B13"/>
+      <w:sz w:val="36"/>
+      <w:szCs w:val="36"/>
+    </w:rPr>
+  </w:style>
+  <w:style w:type="paragraph" w:styleId="Heading2">
+    <w:name w:val="heading 2"/>
+    <w:basedOn w:val="Normal"/>
+    <w:next w:val="Normal"/>
+    <w:qFormat/>
+    <w:rsid w:val="009A57EC"/>
+    <w:pPr>
+      <w:keepNext/>
+      <w:numPr>
+        <w:ilvl w:val="1"/>
+        <w:numId w:val="1"/>
+      </w:numPr>
+      <w:spacing w:before="240"/>
+      <w:jc w:val="left"/>
+      <w:outlineLvl w:val="1"/>
+    </w:pPr>
+    <w:rPr>
+      <w:rFonts w:eastAsia="MS Gothic" w:cs="Mangal"/>
+      <w:b/>
+      <w:color w:val="951B13"/>
+      <w:sz w:val="26"/>
+      <w:szCs w:val="26"/>
+    </w:rPr>
+  </w:style>
+  <w:style w:type="paragraph" w:styleId="Heading3">
+    <w:name w:val="heading 3"/>
+    <w:basedOn w:val="Normal"/>
+    <w:next w:val="Normal"/>
+    <w:qFormat/>
+    <w:rsid w:val="009A57EC"/>
+    <w:pPr>
+      <w:keepNext/>
+      <w:numPr>
+        <w:ilvl w:val="2"/>
+        <w:numId w:val="1"/>
+      </w:numPr>
+      <w:spacing w:before="240"/>
+      <w:ind w:left="0" w:firstLine="0"/>
+      <w:jc w:val="left"/>
+      <w:outlineLvl w:val="2"/>
+    </w:pPr>
+    <w:rPr>
+      <w:rFonts w:eastAsia="MS Gothic" w:cs="Times New Roman"/>
+      <w:b/>
+      <w:color w:val="951B13"/>
+      <w:sz w:val="24"/>
+      <w:szCs w:val="24"/>
+    </w:rPr>
+  </w:style>
+  <w:style w:type="character" w:default="1" w:styleId="DefaultParagraphFont">
+    <w:name w:val="Default Paragraph Font"/>
+    <w:uiPriority w:val="1"/>
+    <w:semiHidden/>
+    <w:unhideWhenUsed/>
+  </w:style>
+  <w:style w:type="table" w:default="1" w:styleId="TableNormal">
+    <w:name w:val="Normal Table"/>
+    <w:uiPriority w:val="99"/>
+    <w:semiHidden/>
+    <w:unhideWhenUsed/>
+    <w:tblPr>
+      <w:tblInd w:w="0" w:type="dxa"/>
+      <w:tblCellMar>
+        <w:top w:w="0" w:type="dxa"/>
+        <w:left w:w="108" w:type="dxa"/>
+        <w:bottom w:w="0" w:type="dxa"/>
+        <w:right w:w="108" w:type="dxa"/>
+      </w:tblCellMar>
+    </w:tblPr>
+  </w:style>
+  <w:style w:type="numbering" w:default="1" w:styleId="NoList">
+    <w:name w:val="No List"/>
+    <w:uiPriority w:val="99"/>
+    <w:semiHidden/>
+    <w:unhideWhenUsed/>
+  </w:style>
+  <w:style w:type="character" w:customStyle="1" w:styleId="WW8Num1z0">
+    <w:name w:val="WW8Num1z0"/>
+    <w:rPr>
+      <w:rFonts w:ascii="Symbol" w:hAnsi="Symbol"/>
+    </w:rPr>
+  </w:style>
+  <w:style w:type="character" w:customStyle="1" w:styleId="WW8Num4z0">
+    <w:name w:val="WW8Num4z0"/>
+    <w:rPr>
+      <w:rFonts w:ascii="Tahoma" w:hAnsi="Tahoma" w:cs="Tahoma"/>
+      <w:sz w:val="20"/>
+      <w:szCs w:val="20"/>
+    </w:rPr>
+  </w:style>
+  <w:style w:type="character" w:customStyle="1" w:styleId="WW8Num5z0">
+    <w:name w:val="WW8Num5z0"/>
+    <w:rPr>
+      <w:rFonts w:ascii="Symbol" w:hAnsi="Symbol"/>
+    </w:rPr>
+  </w:style>
+  <w:style w:type="character" w:customStyle="1" w:styleId="WW8Num5z1">
+    <w:name w:val="WW8Num5z1"/>
+    <w:rPr>
+      <w:rFonts w:ascii="Courier New" w:hAnsi="Courier New" w:cs="Courier New"/>
+    </w:rPr>
+  </w:style>
+  <w:style w:type="character" w:customStyle="1" w:styleId="WW8Num5z2">
+    <w:name w:val="WW8Num5z2"/>
+    <w:rPr>
+      <w:rFonts w:ascii="Wingdings" w:hAnsi="Wingdings"/>
+    </w:rPr>
+  </w:style>
+  <w:style w:type="character" w:customStyle="1" w:styleId="WW8Num6z0">
+    <w:name w:val="WW8Num6z0"/>
+    <w:rPr>
+      <w:rFonts w:ascii="Symbol" w:hAnsi="Symbol"/>
+    </w:rPr>
+  </w:style>
+  <w:style w:type="character" w:customStyle="1" w:styleId="WW8Num6z1">
+    <w:name w:val="WW8Num6z1"/>
+    <w:rPr>
+      <w:rFonts w:ascii="Courier New" w:hAnsi="Courier New" w:cs="Courier New"/>
+    </w:rPr>
+  </w:style>
+  <w:style w:type="character" w:customStyle="1" w:styleId="WW8Num6z2">
+    <w:name w:val="WW8Num6z2"/>
+    <w:rPr>
+      <w:rFonts w:ascii="Wingdings" w:hAnsi="Wingdings"/>
+    </w:rPr>
+  </w:style>
+  <w:style w:type="character" w:customStyle="1" w:styleId="WW8Num8z0">
+    <w:name w:val="WW8Num8z0"/>
+    <w:rPr>
+      <w:rFonts w:ascii="Tahoma" w:hAnsi="Tahoma" w:cs="Tahoma"/>
+      <w:sz w:val="20"/>
+      <w:szCs w:val="20"/>
+    </w:rPr>
+  </w:style>
+  <w:style w:type="character" w:customStyle="1" w:styleId="WW8Num11z0">
+    <w:name w:val="WW8Num11z0"/>
+    <w:rPr>
+      <w:lang w:val="en-IE"/>
+    </w:rPr>
+  </w:style>
+  <w:style w:type="character" w:customStyle="1" w:styleId="WW8Num12z0">
+    <w:name w:val="WW8Num12z0"/>
+    <w:rPr>
+      <w:rFonts w:ascii="Symbol" w:hAnsi="Symbol"/>
+    </w:rPr>
+  </w:style>
+  <w:style w:type="character" w:customStyle="1" w:styleId="WW8Num12z1">
+    <w:name w:val="WW8Num12z1"/>
+    <w:rPr>
+      <w:rFonts w:ascii="Courier New" w:hAnsi="Courier New" w:cs="Courier New"/>
+    </w:rPr>
+  </w:style>
+  <w:style w:type="character" w:customStyle="1" w:styleId="WW8Num12z2">
+    <w:name w:val="WW8Num12z2"/>
+    <w:rPr>
+      <w:rFonts w:ascii="Wingdings" w:hAnsi="Wingdings"/>
+    </w:rPr>
+  </w:style>
+  <w:style w:type="character" w:customStyle="1" w:styleId="WW8Num13z0">
+    <w:name w:val="WW8Num13z0"/>
+    <w:rPr>
+      <w:rFonts w:ascii="Tahoma" w:hAnsi="Tahoma" w:cs="Tahoma"/>
+      <w:sz w:val="20"/>
+      <w:szCs w:val="20"/>
+    </w:rPr>
+  </w:style>
+  <w:style w:type="character" w:customStyle="1" w:styleId="NoSpacingChar">
+    <w:name w:val="No Spacing Char"/>
+    <w:basedOn w:val="DefaultParagraphFont"/>
+    <w:rPr>
+      <w:sz w:val="22"/>
+      <w:szCs w:val="22"/>
+      <w:lang w:val="en-US" w:eastAsia="ar-SA" w:bidi="ar-SA"/>
+    </w:rPr>
+  </w:style>
+  <w:style w:type="character" w:customStyle="1" w:styleId="CharChar2">
+    <w:name w:val="Char Char2"/>
+    <w:basedOn w:val="DefaultParagraphFont"/>
+    <w:rPr>
+      <w:rFonts w:ascii="Tahoma" w:hAnsi="Tahoma" w:cs="Mangal"/>
+      <w:sz w:val="16"/>
+      <w:szCs w:val="14"/>
+    </w:rPr>
+  </w:style>
+  <w:style w:type="character" w:customStyle="1" w:styleId="CharChar1">
+    <w:name w:val="Char Char1"/>
+    <w:basedOn w:val="DefaultParagraphFont"/>
+  </w:style>
+  <w:style w:type="character" w:customStyle="1" w:styleId="CharChar">
+    <w:name w:val="Char Char"/>
+    <w:basedOn w:val="DefaultParagraphFont"/>
+  </w:style>
+  <w:style w:type="character" w:styleId="PlaceholderText">
+    <w:name w:val="Placeholder Text"/>
+    <w:basedOn w:val="DefaultParagraphFont"/>
+    <w:rPr>
+      <w:color w:val="808080"/>
+    </w:rPr>
+  </w:style>
+  <w:style w:type="character" w:customStyle="1" w:styleId="CharChar5">
+    <w:name w:val="Char Char5"/>
+    <w:basedOn w:val="DefaultParagraphFont"/>
+    <w:rPr>
+      <w:rFonts w:ascii="Cambria" w:eastAsia="MS Gothic" w:hAnsi="Cambria" w:cs="Mangal"/>
+      <w:sz w:val="24"/>
+      <w:szCs w:val="21"/>
+    </w:rPr>
+  </w:style>
+  <w:style w:type="character" w:customStyle="1" w:styleId="CharChar4">
+    <w:name w:val="Char Char4"/>
+    <w:basedOn w:val="DefaultParagraphFont"/>
+    <w:rPr>
+      <w:rFonts w:ascii="Cambria" w:eastAsia="MS Gothic" w:hAnsi="Cambria" w:cs="Mangal"/>
+    </w:rPr>
+  </w:style>
+  <w:style w:type="character" w:customStyle="1" w:styleId="CharChar3">
+    <w:name w:val="Char Char3"/>
+    <w:basedOn w:val="DefaultParagraphFont"/>
+    <w:rPr>
+      <w:rFonts w:ascii="Cambria" w:eastAsia="MS Gothic" w:hAnsi="Cambria" w:cs="Times New Roman"/>
+    </w:rPr>
+  </w:style>
+  <w:style w:type="character" w:styleId="Hyperlink">
+    <w:name w:val="Hyperlink"/>
+    <w:basedOn w:val="DefaultParagraphFont"/>
+    <w:uiPriority w:val="99"/>
+    <w:rPr>
+      <w:color w:val="0000FF"/>
+      <w:u w:val="single"/>
+    </w:rPr>
+  </w:style>
+  <w:style w:type="character" w:styleId="CommentReference">
+    <w:name w:val="annotation reference"/>
+    <w:basedOn w:val="DefaultParagraphFont"/>
+    <w:rPr>
+      <w:sz w:val="16"/>
+      <w:szCs w:val="16"/>
+    </w:rPr>
+  </w:style>
+  <w:style w:type="character" w:styleId="PageNumber">
+    <w:name w:val="page number"/>
+    <w:basedOn w:val="DefaultParagraphFont"/>
+  </w:style>
+  <w:style w:type="paragraph" w:customStyle="1" w:styleId="Tiu">
+    <w:name w:val="Tiêu đề"/>
+    <w:basedOn w:val="Normal"/>
+    <w:next w:val="BodyText"/>
+    <w:pPr>
+      <w:keepNext/>
+      <w:spacing w:before="240"/>
+    </w:pPr>
+    <w:rPr>
+      <w:rFonts w:ascii="Arial" w:eastAsia="MS PGothic" w:hAnsi="Arial" w:cs="Tahoma"/>
+      <w:sz w:val="28"/>
+      <w:szCs w:val="28"/>
+    </w:rPr>
+  </w:style>
+  <w:style w:type="paragraph" w:styleId="BodyText">
+    <w:name w:val="Body Text"/>
+    <w:basedOn w:val="Normal"/>
+  </w:style>
+  <w:style w:type="paragraph" w:styleId="List">
+    <w:name w:val="List"/>
+    <w:basedOn w:val="BodyText"/>
+    <w:rPr>
+      <w:rFonts w:cs="Tahoma"/>
+    </w:rPr>
+  </w:style>
+  <w:style w:type="paragraph" w:customStyle="1" w:styleId="Ph">
+    <w:name w:val="Phụ đề"/>
+    <w:basedOn w:val="Normal"/>
+    <w:pPr>
+      <w:suppressLineNumbers/>
+      <w:spacing w:before="120"/>
+    </w:pPr>
+    <w:rPr>
+      <w:rFonts w:cs="Tahoma"/>
+      <w:i/>
+      <w:iCs/>
+      <w:sz w:val="24"/>
+      <w:szCs w:val="24"/>
+    </w:rPr>
+  </w:style>
+  <w:style w:type="paragraph" w:customStyle="1" w:styleId="Chmc">
+    <w:name w:val="Chỉ mục"/>
+    <w:basedOn w:val="Normal"/>
+    <w:pPr>
+      <w:suppressLineNumbers/>
+    </w:pPr>
+    <w:rPr>
+      <w:rFonts w:cs="Tahoma"/>
+    </w:rPr>
+  </w:style>
+  <w:style w:type="paragraph" w:styleId="NoSpacing">
+    <w:name w:val="No Spacing"/>
+    <w:qFormat/>
+    <w:pPr>
+      <w:widowControl w:val="0"/>
+      <w:suppressAutoHyphens/>
+    </w:pPr>
+    <w:rPr>
+      <w:rFonts w:ascii="Calibri" w:eastAsia="MS Mincho" w:hAnsi="Calibri" w:cs="Calibri"/>
+      <w:sz w:val="22"/>
+      <w:szCs w:val="22"/>
+      <w:lang w:eastAsia="ar-SA"/>
+    </w:rPr>
+  </w:style>
+  <w:style w:type="paragraph" w:styleId="BalloonText">
+    <w:name w:val="Balloon Text"/>
+    <w:basedOn w:val="Normal"/>
+    <w:pPr>
+      <w:spacing w:after="0" w:line="240" w:lineRule="auto"/>
+    </w:pPr>
+    <w:rPr>
+      <w:rFonts w:cs="Mangal"/>
+      <w:sz w:val="16"/>
+      <w:szCs w:val="14"/>
+    </w:rPr>
+  </w:style>
+  <w:style w:type="paragraph" w:styleId="Header">
+    <w:name w:val="header"/>
+    <w:basedOn w:val="Normal"/>
+    <w:pPr>
+      <w:spacing w:after="0" w:line="240" w:lineRule="auto"/>
+    </w:pPr>
+  </w:style>
+  <w:style w:type="paragraph" w:styleId="Footer">
+    <w:name w:val="footer"/>
+    <w:basedOn w:val="Normal"/>
+    <w:pPr>
+      <w:spacing w:after="0" w:line="240" w:lineRule="auto"/>
+    </w:pPr>
+  </w:style>
+  <w:style w:type="paragraph" w:styleId="ListParagraph">
+    <w:name w:val="List Paragraph"/>
+    <w:basedOn w:val="Normal"/>
+    <w:qFormat/>
+    <w:pPr>
+      <w:ind w:left="840"/>
+    </w:pPr>
+  </w:style>
+  <w:style w:type="paragraph" w:customStyle="1" w:styleId="NormalH">
+    <w:name w:val="NormalH"/>
+    <w:basedOn w:val="Normal"/>
+    <w:pPr>
+      <w:pageBreakBefore/>
+      <w:tabs>
+        <w:tab w:val="left" w:pos="2160"/>
+        <w:tab w:val="right" w:pos="5040"/>
+        <w:tab w:val="left" w:pos="5760"/>
+        <w:tab w:val="right" w:pos="8640"/>
+      </w:tabs>
+      <w:spacing w:before="360" w:after="240" w:line="360" w:lineRule="auto"/>
+      <w:jc w:val="center"/>
+    </w:pPr>
+    <w:rPr>
+      <w:rFonts w:ascii="Verdana" w:hAnsi="Verdana" w:cs="Tahoma"/>
+      <w:b/>
+      <w:bCs/>
+      <w:caps/>
+      <w:color w:val="548DD4"/>
+      <w:sz w:val="24"/>
+      <w:lang w:eastAsia="ar-SA" w:bidi="ar-SA"/>
+    </w:rPr>
+  </w:style>
+  <w:style w:type="paragraph" w:styleId="TOCHeading">
+    <w:name w:val="TOC Heading"/>
+    <w:basedOn w:val="Heading1"/>
+    <w:next w:val="Normal"/>
+    <w:qFormat/>
+    <w:rsid w:val="009A57EC"/>
+    <w:pPr>
+      <w:keepLines/>
+      <w:numPr>
+        <w:numId w:val="0"/>
+      </w:numPr>
+      <w:spacing w:before="480" w:after="0"/>
+      <w:outlineLvl w:val="9"/>
+    </w:pPr>
+    <w:rPr>
+      <w:rFonts w:ascii="Cambria" w:hAnsi="Cambria"/>
+      <w:bCs/>
+      <w:sz w:val="28"/>
+      <w:szCs w:val="28"/>
+      <w:lang w:eastAsia="ar-SA" w:bidi="ar-SA"/>
+    </w:rPr>
+  </w:style>
+  <w:style w:type="paragraph" w:styleId="TOC2">
+    <w:name w:val="toc 2"/>
+    <w:basedOn w:val="Normal"/>
+    <w:next w:val="Normal"/>
+    <w:uiPriority w:val="39"/>
+    <w:rsid w:val="00030EB1"/>
+    <w:pPr>
+      <w:tabs>
+        <w:tab w:val="left" w:pos="1540"/>
+        <w:tab w:val="right" w:leader="dot" w:pos="8827"/>
+      </w:tabs>
+      <w:spacing w:after="0"/>
+      <w:ind w:left="1540" w:hanging="550"/>
+    </w:pPr>
+  </w:style>
+  <w:style w:type="paragraph" w:styleId="TOC1">
+    <w:name w:val="toc 1"/>
+    <w:basedOn w:val="Normal"/>
+    <w:next w:val="Normal"/>
+    <w:uiPriority w:val="39"/>
+    <w:rsid w:val="00030EB1"/>
+    <w:pPr>
+      <w:tabs>
+        <w:tab w:val="left" w:pos="432"/>
+        <w:tab w:val="right" w:leader="underscore" w:pos="8827"/>
+      </w:tabs>
+      <w:spacing w:before="120"/>
+    </w:pPr>
+    <w:rPr>
+      <w:rFonts w:eastAsia="Tahoma" w:cs="Tahoma"/>
+      <w:b/>
+      <w:bCs/>
+      <w:caps/>
+    </w:rPr>
+  </w:style>
+  <w:style w:type="paragraph" w:styleId="TOC3">
+    <w:name w:val="toc 3"/>
+    <w:basedOn w:val="Normal"/>
+    <w:next w:val="Normal"/>
+    <w:uiPriority w:val="39"/>
+    <w:rsid w:val="00030EB1"/>
+    <w:pPr>
+      <w:tabs>
+        <w:tab w:val="left" w:pos="1872"/>
+        <w:tab w:val="right" w:leader="dot" w:pos="8827"/>
+      </w:tabs>
+      <w:spacing w:after="0"/>
+      <w:ind w:left="994"/>
+    </w:pPr>
+    <w:rPr>
+      <w:iCs/>
+    </w:rPr>
+  </w:style>
+  <w:style w:type="paragraph" w:styleId="TOC4">
+    <w:name w:val="toc 4"/>
+    <w:basedOn w:val="Normal"/>
+    <w:next w:val="Normal"/>
+    <w:semiHidden/>
+    <w:pPr>
+      <w:spacing w:after="0"/>
+      <w:ind w:left="660"/>
+    </w:pPr>
+    <w:rPr>
+      <w:sz w:val="18"/>
+      <w:szCs w:val="18"/>
+    </w:rPr>
+  </w:style>
+  <w:style w:type="paragraph" w:styleId="TOC5">
+    <w:name w:val="toc 5"/>
+    <w:basedOn w:val="Normal"/>
+    <w:next w:val="Normal"/>
+    <w:semiHidden/>
+    <w:pPr>
+      <w:spacing w:after="0"/>
+      <w:ind w:left="880"/>
+    </w:pPr>
+    <w:rPr>
+      <w:sz w:val="18"/>
+      <w:szCs w:val="18"/>
+    </w:rPr>
+  </w:style>
+  <w:style w:type="paragraph" w:styleId="TOC6">
+    <w:name w:val="toc 6"/>
+    <w:basedOn w:val="Normal"/>
+    <w:next w:val="Normal"/>
+    <w:semiHidden/>
+    <w:pPr>
+      <w:spacing w:after="0"/>
+      <w:ind w:left="1100"/>
+    </w:pPr>
+    <w:rPr>
+      <w:sz w:val="18"/>
+      <w:szCs w:val="18"/>
+    </w:rPr>
+  </w:style>
+  <w:style w:type="paragraph" w:styleId="TOC7">
+    <w:name w:val="toc 7"/>
+    <w:basedOn w:val="Normal"/>
+    <w:next w:val="Normal"/>
+    <w:semiHidden/>
+    <w:pPr>
+      <w:spacing w:after="0"/>
+      <w:ind w:left="1320"/>
+    </w:pPr>
+    <w:rPr>
+      <w:sz w:val="18"/>
+      <w:szCs w:val="18"/>
+    </w:rPr>
+  </w:style>
+  <w:style w:type="paragraph" w:styleId="TOC8">
+    <w:name w:val="toc 8"/>
+    <w:basedOn w:val="Normal"/>
+    <w:next w:val="Normal"/>
+    <w:semiHidden/>
+    <w:pPr>
+      <w:spacing w:after="0"/>
+      <w:ind w:left="1540"/>
+    </w:pPr>
+    <w:rPr>
+      <w:sz w:val="18"/>
+      <w:szCs w:val="18"/>
+    </w:rPr>
+  </w:style>
+  <w:style w:type="paragraph" w:styleId="TOC9">
+    <w:name w:val="toc 9"/>
+    <w:basedOn w:val="Normal"/>
+    <w:next w:val="Normal"/>
+    <w:semiHidden/>
+    <w:pPr>
+      <w:spacing w:after="0"/>
+      <w:ind w:left="1760"/>
+    </w:pPr>
+    <w:rPr>
+      <w:sz w:val="18"/>
+      <w:szCs w:val="18"/>
+    </w:rPr>
+  </w:style>
+  <w:style w:type="paragraph" w:styleId="DocumentMap">
+    <w:name w:val="Document Map"/>
+    <w:basedOn w:val="Normal"/>
+    <w:pPr>
+      <w:shd w:val="clear" w:color="auto" w:fill="000080"/>
+    </w:pPr>
+    <w:rPr>
+      <w:rFonts w:cs="Tahoma"/>
+    </w:rPr>
+  </w:style>
+  <w:style w:type="paragraph" w:styleId="PlainText">
+    <w:name w:val="Plain Text"/>
+    <w:basedOn w:val="Normal"/>
+    <w:pPr>
+      <w:spacing w:after="0" w:line="240" w:lineRule="auto"/>
+    </w:pPr>
+    <w:rPr>
+      <w:rFonts w:ascii="Courier New" w:hAnsi="Courier New" w:cs="Courier New"/>
+      <w:lang w:eastAsia="ar-SA" w:bidi="ar-SA"/>
+    </w:rPr>
+  </w:style>
+  <w:style w:type="paragraph" w:styleId="CommentText">
+    <w:name w:val="annotation text"/>
+    <w:basedOn w:val="Normal"/>
+  </w:style>
+  <w:style w:type="paragraph" w:styleId="CommentSubject">
+    <w:name w:val="annotation subject"/>
+    <w:basedOn w:val="CommentText"/>
+    <w:next w:val="CommentText"/>
+    <w:rPr>
+      <w:b/>
+      <w:bCs/>
+    </w:rPr>
+  </w:style>
+  <w:style w:type="paragraph" w:styleId="Caption">
+    <w:name w:val="caption"/>
+    <w:basedOn w:val="Normal"/>
+    <w:next w:val="Normal"/>
+    <w:qFormat/>
+    <w:rsid w:val="00A105D3"/>
+    <w:pPr>
+      <w:jc w:val="center"/>
+    </w:pPr>
+    <w:rPr>
+      <w:b/>
+      <w:bCs/>
+    </w:rPr>
+  </w:style>
+  <w:style w:type="paragraph" w:customStyle="1" w:styleId="Nidungkhung">
+    <w:name w:val="Nội dung khung"/>
+    <w:basedOn w:val="BodyText"/>
+  </w:style>
+  <w:style w:type="paragraph" w:customStyle="1" w:styleId="Nidungbng">
+    <w:name w:val="Nội dung bảng"/>
+    <w:basedOn w:val="Normal"/>
+    <w:pPr>
+      <w:suppressLineNumbers/>
+    </w:pPr>
+  </w:style>
+  <w:style w:type="paragraph" w:customStyle="1" w:styleId="Tiubng">
+    <w:name w:val="Tiêu đề bảng"/>
+    <w:basedOn w:val="Nidungbng"/>
+    <w:pPr>
+      <w:jc w:val="center"/>
+    </w:pPr>
+    <w:rPr>
+      <w:b/>
+      <w:bCs/>
+    </w:rPr>
+  </w:style>
+  <w:style w:type="paragraph" w:customStyle="1" w:styleId="StyleHeading2Tahoma13ptBoldCustomColorRGB44105178">
+    <w:name w:val="Style Heading 2 + Tahoma 13 pt Bold Custom Color(RGB(44105178))"/>
+    <w:basedOn w:val="Heading2"/>
+    <w:autoRedefine/>
+    <w:rsid w:val="003748EC"/>
+    <w:rPr>
+      <w:b w:val="0"/>
+      <w:bCs/>
+      <w:color w:val="2C69B2"/>
+    </w:rPr>
+  </w:style>
+  <w:style w:type="paragraph" w:customStyle="1" w:styleId="StyleHeading2Tahoma13ptBoldCustomColorRGB441051781">
+    <w:name w:val="Style Heading 2 + Tahoma 13 pt Bold Custom Color(RGB(44105178))1"/>
+    <w:basedOn w:val="Heading2"/>
+    <w:autoRedefine/>
+    <w:rsid w:val="003748EC"/>
+    <w:rPr>
+      <w:b w:val="0"/>
+      <w:bCs/>
+      <w:color w:val="2C69B2"/>
+    </w:rPr>
+  </w:style>
+  <w:style w:type="paragraph" w:customStyle="1" w:styleId="StyleHeading2Tahoma13ptBoldCustomColorRGB441051782">
+    <w:name w:val="Style Heading 2 + Tahoma 13 pt Bold Custom Color(RGB(44105178))2"/>
+    <w:basedOn w:val="Heading2"/>
+    <w:autoRedefine/>
+    <w:rsid w:val="003748EC"/>
+    <w:rPr>
+      <w:b w:val="0"/>
+      <w:bCs/>
+      <w:color w:val="2C69B2"/>
+    </w:rPr>
+  </w:style>
+  <w:style w:type="table" w:customStyle="1" w:styleId="BlueStripe1">
+    <w:name w:val="BlueStripe 1"/>
+    <w:basedOn w:val="TableNormal"/>
+    <w:rsid w:val="00280184"/>
+    <w:pPr>
+      <w:snapToGrid w:val="0"/>
+    </w:pPr>
+    <w:rPr>
+      <w:rFonts w:ascii="Calibri" w:eastAsia="Arial" w:hAnsi="Calibri" w:cs="Calibri"/>
+    </w:rPr>
+    <w:tblPr>
+      <w:tblStyleRowBandSize w:val="1"/>
+      <w:tblInd w:w="0" w:type="dxa"/>
+      <w:tblBorders>
+        <w:top w:val="single" w:sz="4" w:space="0" w:color="6F97C7"/>
+        <w:left w:val="single" w:sz="4" w:space="0" w:color="6F97C7"/>
+        <w:bottom w:val="single" w:sz="4" w:space="0" w:color="6F97C7"/>
+        <w:right w:val="single" w:sz="4" w:space="0" w:color="6F97C7"/>
+        <w:insideH w:val="single" w:sz="4" w:space="0" w:color="6F97C7"/>
+        <w:insideV w:val="single" w:sz="4" w:space="0" w:color="6F97C7"/>
+      </w:tblBorders>
+      <w:tblCellMar>
+        <w:top w:w="0" w:type="dxa"/>
+        <w:left w:w="115" w:type="dxa"/>
+        <w:bottom w:w="0" w:type="dxa"/>
+        <w:right w:w="115" w:type="dxa"/>
+      </w:tblCellMar>
+    </w:tblPr>
+    <w:tcPr>
+      <w:shd w:val="clear" w:color="auto" w:fill="auto"/>
+    </w:tcPr>
+    <w:tblStylePr w:type="firstRow">
+      <w:rPr>
+        <w:b/>
+        <w:bCs/>
+        <w:color w:val="FFFFFF"/>
+      </w:rPr>
+      <w:tblPr/>
+      <w:tcPr>
+        <w:tcBorders>
+          <w:top w:val="single" w:sz="8" w:space="0" w:color="7BA0CD"/>
+          <w:left w:val="single" w:sz="8" w:space="0" w:color="7BA0CD"/>
+          <w:bottom w:val="single" w:sz="8" w:space="0" w:color="7BA0CD"/>
+          <w:right w:val="single" w:sz="8" w:space="0" w:color="7BA0CD"/>
+          <w:insideH w:val="nil"/>
+          <w:insideV w:val="nil"/>
+        </w:tcBorders>
+        <w:shd w:val="clear" w:color="auto" w:fill="4F81BD"/>
+      </w:tcPr>
+    </w:tblStylePr>
+    <w:tblStylePr w:type="lastRow">
+      <w:rPr>
+        <w:b/>
+        <w:bCs/>
+      </w:rPr>
+      <w:tblPr/>
+      <w:tcPr>
+        <w:tcBorders>
+          <w:top w:val="double" w:sz="6" w:space="0" w:color="7BA0CD"/>
+          <w:left w:val="single" w:sz="8" w:space="0" w:color="7BA0CD"/>
+          <w:bottom w:val="single" w:sz="8" w:space="0" w:color="7BA0CD"/>
+          <w:right w:val="single" w:sz="8" w:space="0" w:color="7BA0CD"/>
+          <w:insideH w:val="nil"/>
+          <w:insideV w:val="nil"/>
+        </w:tcBorders>
+      </w:tcPr>
+    </w:tblStylePr>
+    <w:tblStylePr w:type="firstCol">
+      <w:rPr>
+        <w:b/>
+        <w:bCs/>
+      </w:rPr>
+    </w:tblStylePr>
+    <w:tblStylePr w:type="lastCol">
+      <w:rPr>
+        <w:b/>
+        <w:bCs/>
+      </w:rPr>
+    </w:tblStylePr>
+    <w:tblStylePr w:type="band2Horz">
+      <w:pPr>
+        <w:wordWrap/>
+        <w:spacing w:beforeLines="0" w:beforeAutospacing="0" w:afterLines="0" w:afterAutospacing="0" w:line="240" w:lineRule="auto"/>
+        <w:ind w:leftChars="0" w:left="0" w:rightChars="0" w:right="0"/>
+      </w:pPr>
+      <w:tblPr/>
+      <w:tcPr>
+        <w:tcBorders>
+          <w:top w:val="single" w:sz="4" w:space="0" w:color="6F97C7"/>
+          <w:left w:val="single" w:sz="4" w:space="0" w:color="6F97C7"/>
+          <w:bottom w:val="single" w:sz="4" w:space="0" w:color="6F97C7"/>
+          <w:right w:val="single" w:sz="4" w:space="0" w:color="6F97C7"/>
+          <w:insideH w:val="single" w:sz="4" w:space="0" w:color="6F97C7"/>
+          <w:insideV w:val="single" w:sz="4" w:space="0" w:color="6F97C7"/>
+        </w:tcBorders>
+        <w:shd w:val="clear" w:color="auto" w:fill="D3DFEE"/>
+      </w:tcPr>
+    </w:tblStylePr>
+  </w:style>
+  <w:style w:type="paragraph" w:customStyle="1" w:styleId="Nor">
+    <w:name w:val="Nor"/>
+    <w:basedOn w:val="Heading3"/>
+    <w:rsid w:val="00E22133"/>
+    <w:pPr>
+      <w:numPr>
+        <w:ilvl w:val="0"/>
+        <w:numId w:val="0"/>
+      </w:numPr>
+      <w:ind w:firstLine="720"/>
+    </w:pPr>
+  </w:style>
+  <w:style w:type="paragraph" w:styleId="IntenseQuote">
+    <w:name w:val="Intense Quote"/>
+    <w:basedOn w:val="Normal"/>
+    <w:next w:val="Normal"/>
+    <w:link w:val="IntenseQuoteChar"/>
+    <w:uiPriority w:val="30"/>
+    <w:qFormat/>
+    <w:rsid w:val="009A57EC"/>
+    <w:pPr>
+      <w:pBdr>
+        <w:bottom w:val="single" w:sz="4" w:space="4" w:color="4F81BD"/>
+      </w:pBdr>
+      <w:spacing w:before="200" w:after="280"/>
+      <w:ind w:left="936" w:right="936"/>
+    </w:pPr>
+    <w:rPr>
+      <w:rFonts w:cs="Mangal"/>
+      <w:b/>
+      <w:bCs/>
+      <w:i/>
+      <w:iCs/>
+      <w:color w:val="951B13"/>
+      <w:szCs w:val="18"/>
+    </w:rPr>
+  </w:style>
+  <w:style w:type="character" w:customStyle="1" w:styleId="IntenseQuoteChar">
+    <w:name w:val="Intense Quote Char"/>
+    <w:basedOn w:val="DefaultParagraphFont"/>
+    <w:link w:val="IntenseQuote"/>
+    <w:uiPriority w:val="30"/>
+    <w:rsid w:val="009A57EC"/>
+    <w:rPr>
+      <w:rFonts w:ascii="Tahoma" w:eastAsia="MS Mincho" w:hAnsi="Tahoma" w:cs="Mangal"/>
+      <w:b/>
+      <w:bCs/>
+      <w:i/>
+      <w:iCs/>
+      <w:color w:val="951B13"/>
+      <w:szCs w:val="18"/>
+      <w:lang w:eastAsia="hi-IN" w:bidi="hi-IN"/>
+    </w:rPr>
+  </w:style>
+  <w:style w:type="character" w:styleId="IntenseEmphasis">
+    <w:name w:val="Intense Emphasis"/>
+    <w:basedOn w:val="DefaultParagraphFont"/>
+    <w:uiPriority w:val="21"/>
+    <w:qFormat/>
+    <w:rsid w:val="009A57EC"/>
+    <w:rPr>
+      <w:b/>
+      <w:bCs/>
+      <w:i/>
+      <w:iCs/>
+      <w:color w:val="951B13"/>
+    </w:rPr>
+  </w:style>
+  <w:style w:type="table" w:customStyle="1" w:styleId="GridTable1LightAccent2">
+    <w:name w:val="Grid Table 1 Light Accent 2"/>
+    <w:basedOn w:val="TableNormal"/>
+    <w:uiPriority w:val="46"/>
+    <w:rsid w:val="009A4C41"/>
+    <w:tblPr>
+      <w:tblStyleRowBandSize w:val="1"/>
+      <w:tblStyleColBandSize w:val="1"/>
+      <w:tblInd w:w="0" w:type="dxa"/>
+      <w:tblBorders>
+        <w:top w:val="single" w:sz="4" w:space="0" w:color="E5B8B7" w:themeColor="accent2" w:themeTint="66"/>
+        <w:left w:val="single" w:sz="4" w:space="0" w:color="E5B8B7" w:themeColor="accent2" w:themeTint="66"/>
+        <w:bottom w:val="single" w:sz="4" w:space="0" w:color="E5B8B7" w:themeColor="accent2" w:themeTint="66"/>
+        <w:right w:val="single" w:sz="4" w:space="0" w:color="E5B8B7" w:themeColor="accent2" w:themeTint="66"/>
+        <w:insideH w:val="single" w:sz="4" w:space="0" w:color="E5B8B7" w:themeColor="accent2" w:themeTint="66"/>
+        <w:insideV w:val="single" w:sz="4" w:space="0" w:color="E5B8B7" w:themeColor="accent2" w:themeTint="66"/>
+      </w:tblBorders>
+      <w:tblCellMar>
+        <w:top w:w="0" w:type="dxa"/>
+        <w:left w:w="108" w:type="dxa"/>
+        <w:bottom w:w="0" w:type="dxa"/>
+        <w:right w:w="108" w:type="dxa"/>
+      </w:tblCellMar>
+    </w:tblPr>
+    <w:tblStylePr w:type="firstRow">
+      <w:rPr>
+        <w:b/>
+        <w:bCs/>
+      </w:rPr>
+      <w:tblPr/>
+      <w:tcPr>
+        <w:tcBorders>
+          <w:bottom w:val="single" w:sz="12" w:space="0" w:color="D99594" w:themeColor="accent2" w:themeTint="99"/>
+        </w:tcBorders>
+      </w:tcPr>
+    </w:tblStylePr>
+    <w:tblStylePr w:type="lastRow">
+      <w:rPr>
+        <w:b/>
+        <w:bCs/>
+      </w:rPr>
+      <w:tblPr/>
+      <w:tcPr>
+        <w:tcBorders>
+          <w:top w:val="double" w:sz="2" w:space="0" w:color="D99594" w:themeColor="accent2" w:themeTint="99"/>
+        </w:tcBorders>
+      </w:tcPr>
+    </w:tblStylePr>
+    <w:tblStylePr w:type="firstCol">
+      <w:rPr>
+        <w:b/>
+        <w:bCs/>
+      </w:rPr>
+    </w:tblStylePr>
+    <w:tblStylePr w:type="lastCol">
+      <w:rPr>
+        <w:b/>
+        <w:bCs/>
+      </w:rPr>
+    </w:tblStylePr>
+  </w:style>
+  <w:style w:type="paragraph" w:styleId="NormalWeb">
+    <w:name w:val="Normal (Web)"/>
+    <w:basedOn w:val="Normal"/>
+    <w:uiPriority w:val="99"/>
+    <w:unhideWhenUsed/>
+    <w:rsid w:val="00A105D3"/>
+    <w:pPr>
+      <w:widowControl/>
+      <w:suppressAutoHyphens w:val="0"/>
+      <w:spacing w:before="100" w:beforeAutospacing="1" w:after="100" w:afterAutospacing="1" w:line="240" w:lineRule="auto"/>
+    </w:pPr>
+    <w:rPr>
+      <w:rFonts w:ascii="Times New Roman" w:eastAsia="Times New Roman" w:hAnsi="Times New Roman" w:cs="Times New Roman"/>
+      <w:sz w:val="26"/>
+      <w:szCs w:val="24"/>
+      <w:lang w:eastAsia="en-US" w:bidi="ar-SA"/>
+    </w:rPr>
+  </w:style>
+  <w:style w:type="character" w:styleId="Emphasis">
+    <w:name w:val="Emphasis"/>
+    <w:basedOn w:val="DefaultParagraphFont"/>
+    <w:qFormat/>
+    <w:rsid w:val="00A105D3"/>
+    <w:rPr>
+      <w:i/>
+      <w:iCs/>
+    </w:rPr>
+  </w:style>
+  <w:style w:type="table" w:customStyle="1" w:styleId="GridTable1Light">
+    <w:name w:val="Grid Table 1 Light"/>
+    <w:basedOn w:val="TableNormal"/>
+    <w:uiPriority w:val="46"/>
+    <w:rsid w:val="002817C3"/>
+    <w:tblPr>
+      <w:tblStyleRowBandSize w:val="1"/>
+      <w:tblStyleColBandSize w:val="1"/>
+      <w:tblInd w:w="0" w:type="dxa"/>
+      <w:tblBorders>
+        <w:top w:val="single" w:sz="4" w:space="0" w:color="999999" w:themeColor="text1" w:themeTint="66"/>
+        <w:left w:val="single" w:sz="4" w:space="0" w:color="999999" w:themeColor="text1" w:themeTint="66"/>
+        <w:bottom w:val="single" w:sz="4" w:space="0" w:color="999999" w:themeColor="text1" w:themeTint="66"/>
+        <w:right w:val="single" w:sz="4" w:space="0" w:color="999999" w:themeColor="text1" w:themeTint="66"/>
+        <w:insideH w:val="single" w:sz="4" w:space="0" w:color="999999" w:themeColor="text1" w:themeTint="66"/>
+        <w:insideV w:val="single" w:sz="4" w:space="0" w:color="999999" w:themeColor="text1" w:themeTint="66"/>
+      </w:tblBorders>
+      <w:tblCellMar>
+        <w:top w:w="0" w:type="dxa"/>
+        <w:left w:w="108" w:type="dxa"/>
+        <w:bottom w:w="0" w:type="dxa"/>
+        <w:right w:w="108" w:type="dxa"/>
+      </w:tblCellMar>
+    </w:tblPr>
+    <w:tblStylePr w:type="firstRow">
+      <w:rPr>
+        <w:b/>
+        <w:bCs/>
+      </w:rPr>
+      <w:tblPr/>
+      <w:tcPr>
+        <w:tcBorders>
+          <w:bottom w:val="single" w:sz="12" w:space="0" w:color="666666" w:themeColor="text1" w:themeTint="99"/>
+        </w:tcBorders>
+      </w:tcPr>
+    </w:tblStylePr>
+    <w:tblStylePr w:type="lastRow">
+      <w:rPr>
+        <w:b/>
+        <w:bCs/>
+      </w:rPr>
+      <w:tblPr/>
+      <w:tcPr>
+        <w:tcBorders>
+          <w:top w:val="double" w:sz="2" w:space="0" w:color="666666" w:themeColor="text1" w:themeTint="99"/>
+        </w:tcBorders>
+      </w:tcPr>
+    </w:tblStylePr>
+    <w:tblStylePr w:type="firstCol">
+      <w:rPr>
+        <w:b/>
+        <w:bCs/>
+      </w:rPr>
+    </w:tblStylePr>
+    <w:tblStylePr w:type="lastCol">
+      <w:rPr>
+        <w:b/>
+        <w:bCs/>
+      </w:rPr>
+    </w:tblStylePr>
+  </w:style>
+  <w:style w:type="character" w:styleId="Strong">
+    <w:name w:val="Strong"/>
+    <w:basedOn w:val="DefaultParagraphFont"/>
+    <w:qFormat/>
+    <w:rsid w:val="00A44839"/>
+    <w:rPr>
+      <w:b/>
+      <w:bCs/>
+    </w:rPr>
+  </w:style>
+  <w:style w:type="character" w:customStyle="1" w:styleId="UnresolvedMention">
+    <w:name w:val="Unresolved Mention"/>
+    <w:basedOn w:val="DefaultParagraphFont"/>
+    <w:uiPriority w:val="99"/>
+    <w:semiHidden/>
+    <w:unhideWhenUsed/>
+    <w:rsid w:val="00341689"/>
+    <w:rPr>
+      <w:color w:val="605E5C"/>
+      <w:shd w:val="clear" w:color="auto" w:fill="E1DFDD"/>
+    </w:rPr>
+  </w:style>
+  <w:style w:type="table" w:styleId="TableGrid">
+    <w:name w:val="Table Grid"/>
+    <w:basedOn w:val="TableNormal"/>
+    <w:rsid w:val="003E6FB7"/>
+    <w:tblPr>
+      <w:tblInd w:w="0" w:type="dxa"/>
+      <w:tblBorders>
+        <w:top w:val="single" w:sz="4" w:space="0" w:color="auto"/>
+        <w:left w:val="single" w:sz="4" w:space="0" w:color="auto"/>
+        <w:bottom w:val="single" w:sz="4" w:space="0" w:color="auto"/>
+        <w:right w:val="single" w:sz="4" w:space="0" w:color="auto"/>
+        <w:insideH w:val="single" w:sz="4" w:space="0" w:color="auto"/>
+        <w:insideV w:val="single" w:sz="4" w:space="0" w:color="auto"/>
+      </w:tblBorders>
+      <w:tblCellMar>
+        <w:top w:w="0" w:type="dxa"/>
+        <w:left w:w="108" w:type="dxa"/>
+        <w:bottom w:w="0" w:type="dxa"/>
+        <w:right w:w="108" w:type="dxa"/>
+      </w:tblCellMar>
+    </w:tblPr>
+  </w:style>
+  <w:style w:type="table" w:customStyle="1" w:styleId="GridTable4Accent1">
+    <w:name w:val="Grid Table 4 Accent 1"/>
+    <w:basedOn w:val="TableNormal"/>
+    <w:uiPriority w:val="49"/>
+    <w:rsid w:val="003E6FB7"/>
+    <w:tblPr>
+      <w:tblStyleRowBandSize w:val="1"/>
+      <w:tblStyleColBandSize w:val="1"/>
+      <w:tblInd w:w="0" w:type="dxa"/>
+      <w:tblBorders>
+        <w:top w:val="single" w:sz="4" w:space="0" w:color="95B3D7" w:themeColor="accent1" w:themeTint="99"/>
+        <w:left w:val="single" w:sz="4" w:space="0" w:color="95B3D7" w:themeColor="accent1" w:themeTint="99"/>
+        <w:bottom w:val="single" w:sz="4" w:space="0" w:color="95B3D7" w:themeColor="accent1" w:themeTint="99"/>
+        <w:right w:val="single" w:sz="4" w:space="0" w:color="95B3D7" w:themeColor="accent1" w:themeTint="99"/>
+        <w:insideH w:val="single" w:sz="4" w:space="0" w:color="95B3D7" w:themeColor="accent1" w:themeTint="99"/>
+        <w:insideV w:val="single" w:sz="4" w:space="0" w:color="95B3D7" w:themeColor="accent1" w:themeTint="99"/>
+      </w:tblBorders>
+      <w:tblCellMar>
+        <w:top w:w="0" w:type="dxa"/>
+        <w:left w:w="108" w:type="dxa"/>
+        <w:bottom w:w="0" w:type="dxa"/>
+        <w:right w:w="108" w:type="dxa"/>
+      </w:tblCellMar>
     </w:tblPr>
     <w:tblStylePr w:type="firstRow">
       <w:rPr>
@@ -14759,7 +15535,7 @@
 </file>
 
 <file path=customXml/itemProps1.xml><?xml version="1.0" encoding="utf-8"?>
-<ds:datastoreItem xmlns:ds="http://schemas.openxmlformats.org/officeDocument/2006/customXml" ds:itemID="{94C5BEB2-8A13-46B9-B676-E77D88CA0114}">
+<ds:datastoreItem xmlns:ds="http://schemas.openxmlformats.org/officeDocument/2006/customXml" ds:itemID="{59D08646-8245-4191-A805-0EBF30582FF7}">
   <ds:schemaRefs>
     <ds:schemaRef ds:uri="http://schemas.openxmlformats.org/officeDocument/2006/bibliography"/>
   </ds:schemaRefs>

</xml_diff>

<commit_message>
5.2. Uoc luong rui ro (rui ro 1)
</commit_message>
<xml_diff>
--- a/docs/Báo cáo.docx
+++ b/docs/Báo cáo.docx
@@ -5878,8 +5878,6 @@
           <w:iCs/>
         </w:rPr>
       </w:pPr>
-      <w:bookmarkStart w:id="15" w:name="_GoBack"/>
-      <w:bookmarkEnd w:id="15"/>
       <w:proofErr w:type="spellStart"/>
       <w:r>
         <w:t>Để</w:t>
@@ -5989,7 +5987,7 @@
       <w:pPr>
         <w:pStyle w:val="Heading2"/>
       </w:pPr>
-      <w:bookmarkStart w:id="16" w:name="_Toc57272153"/>
+      <w:bookmarkStart w:id="15" w:name="_Toc57272153"/>
       <w:proofErr w:type="spellStart"/>
       <w:r>
         <w:t>Ước</w:t>
@@ -6018,7 +6016,7 @@
       <w:r>
         <w:t>ro</w:t>
       </w:r>
-      <w:bookmarkEnd w:id="16"/>
+      <w:bookmarkEnd w:id="15"/>
       <w:proofErr w:type="spellEnd"/>
     </w:p>
     <w:p>
@@ -6125,6 +6123,7 @@
         <w:t xml:space="preserve"> </w:t>
       </w:r>
       <w:proofErr w:type="spellStart"/>
+      <w:proofErr w:type="gramStart"/>
       <w:r>
         <w:rPr>
           <w:i/>
@@ -6133,6 +6132,7 @@
         <w:t>án</w:t>
       </w:r>
       <w:proofErr w:type="spellEnd"/>
+      <w:proofErr w:type="gramEnd"/>
       <w:r>
         <w:rPr>
           <w:i/>
@@ -6387,200 +6387,153 @@
         <w:t>rõ</w:t>
       </w:r>
       <w:proofErr w:type="spellEnd"/>
+    </w:p>
+    <w:p>
+      <w:pPr>
+        <w:rPr>
+          <w:i/>
+          <w:iCs/>
+        </w:rPr>
+      </w:pPr>
+    </w:p>
+    <w:p>
+      <w:pPr>
+        <w:rPr>
+          <w:i/>
+          <w:iCs/>
+        </w:rPr>
+      </w:pPr>
     </w:p>
     <w:p>
       <w:pPr>
         <w:pStyle w:val="ListParagraph"/>
         <w:numPr>
           <w:ilvl w:val="0"/>
-          <w:numId w:val="40"/>
+          <w:numId w:val="43"/>
         </w:numPr>
-        <w:rPr>
-          <w:i/>
-          <w:iCs/>
-        </w:rPr>
-      </w:pPr>
-      <w:proofErr w:type="spellStart"/>
-      <w:r>
-        <w:rPr>
-          <w:i/>
-          <w:iCs/>
-        </w:rPr>
-        <w:t>Tên</w:t>
-      </w:r>
-      <w:proofErr w:type="spellEnd"/>
-      <w:r>
-        <w:rPr>
-          <w:i/>
-          <w:iCs/>
-        </w:rPr>
-        <w:t xml:space="preserve"> </w:t>
-      </w:r>
-      <w:proofErr w:type="spellStart"/>
-      <w:r>
-        <w:rPr>
-          <w:i/>
-          <w:iCs/>
-        </w:rPr>
-        <w:t>rủi</w:t>
-      </w:r>
-      <w:proofErr w:type="spellEnd"/>
-      <w:r>
-        <w:rPr>
-          <w:i/>
-          <w:iCs/>
-        </w:rPr>
-        <w:t xml:space="preserve"> </w:t>
-      </w:r>
-      <w:proofErr w:type="spellStart"/>
-      <w:r>
-        <w:rPr>
-          <w:i/>
-          <w:iCs/>
-        </w:rPr>
+        <w:ind w:left="270" w:hanging="270"/>
+      </w:pPr>
+      <w:proofErr w:type="spellStart"/>
+      <w:r>
+        <w:lastRenderedPageBreak/>
+        <w:t>Rủi</w:t>
+      </w:r>
+      <w:proofErr w:type="spellEnd"/>
+      <w:r>
+        <w:t xml:space="preserve"> </w:t>
+      </w:r>
+      <w:proofErr w:type="spellStart"/>
+      <w:r>
         <w:t>ro</w:t>
       </w:r>
       <w:proofErr w:type="spellEnd"/>
       <w:r>
-        <w:rPr>
-          <w:i/>
-          <w:iCs/>
-        </w:rPr>
-        <w:t xml:space="preserve">: </w:t>
-      </w:r>
-      <w:proofErr w:type="spellStart"/>
-      <w:r>
-        <w:rPr>
-          <w:i/>
-          <w:iCs/>
-        </w:rPr>
-        <w:t>ngắn</w:t>
-      </w:r>
-      <w:proofErr w:type="spellEnd"/>
-      <w:r>
-        <w:rPr>
-          <w:i/>
-          <w:iCs/>
-        </w:rPr>
-        <w:t xml:space="preserve"> </w:t>
-      </w:r>
-      <w:proofErr w:type="spellStart"/>
-      <w:r>
-        <w:rPr>
-          <w:i/>
-          <w:iCs/>
-        </w:rPr>
-        <w:t>gọn</w:t>
-      </w:r>
-      <w:proofErr w:type="spellEnd"/>
-      <w:r>
-        <w:rPr>
-          <w:i/>
-          <w:iCs/>
-        </w:rPr>
-        <w:t xml:space="preserve"> </w:t>
-      </w:r>
-      <w:proofErr w:type="spellStart"/>
-      <w:r>
-        <w:rPr>
-          <w:i/>
-          <w:iCs/>
-        </w:rPr>
-        <w:t>trong</w:t>
-      </w:r>
-      <w:proofErr w:type="spellEnd"/>
-      <w:r>
-        <w:rPr>
-          <w:i/>
-          <w:iCs/>
-        </w:rPr>
-        <w:t xml:space="preserve"> 1 </w:t>
-      </w:r>
-      <w:proofErr w:type="spellStart"/>
-      <w:r>
-        <w:rPr>
-          <w:i/>
-          <w:iCs/>
-        </w:rPr>
-        <w:t>dòng</w:t>
-      </w:r>
-      <w:proofErr w:type="spellEnd"/>
+        <w:t xml:space="preserve"> 1</w:t>
+      </w:r>
     </w:p>
     <w:p>
       <w:pPr>
         <w:pStyle w:val="ListParagraph"/>
         <w:numPr>
           <w:ilvl w:val="0"/>
-          <w:numId w:val="40"/>
+          <w:numId w:val="44"/>
         </w:numPr>
-        <w:rPr>
-          <w:i/>
-          <w:iCs/>
-        </w:rPr>
-      </w:pPr>
-      <w:proofErr w:type="spellStart"/>
-      <w:r>
-        <w:rPr>
-          <w:i/>
-          <w:iCs/>
-        </w:rPr>
+      </w:pPr>
+      <w:proofErr w:type="spellStart"/>
+      <w:r>
         <w:t>Mô</w:t>
       </w:r>
       <w:proofErr w:type="spellEnd"/>
       <w:r>
-        <w:rPr>
-          <w:i/>
-          <w:iCs/>
-        </w:rPr>
-        <w:t xml:space="preserve"> </w:t>
-      </w:r>
-      <w:proofErr w:type="spellStart"/>
-      <w:r>
-        <w:rPr>
-          <w:i/>
-          <w:iCs/>
-        </w:rPr>
+        <w:t xml:space="preserve"> </w:t>
+      </w:r>
+      <w:proofErr w:type="spellStart"/>
+      <w:r>
         <w:t>tả</w:t>
       </w:r>
       <w:proofErr w:type="spellEnd"/>
       <w:r>
-        <w:rPr>
-          <w:i/>
-          <w:iCs/>
-        </w:rPr>
-        <w:t xml:space="preserve"> </w:t>
-      </w:r>
-      <w:proofErr w:type="spellStart"/>
-      <w:r>
-        <w:rPr>
-          <w:i/>
-          <w:iCs/>
-        </w:rPr>
-        <w:t>rủi</w:t>
-      </w:r>
-      <w:proofErr w:type="spellEnd"/>
-      <w:r>
-        <w:rPr>
-          <w:i/>
-          <w:iCs/>
-        </w:rPr>
-        <w:t xml:space="preserve"> </w:t>
-      </w:r>
-      <w:proofErr w:type="spellStart"/>
-      <w:r>
-        <w:rPr>
-          <w:i/>
-          <w:iCs/>
-        </w:rPr>
-        <w:t>ro</w:t>
-      </w:r>
-      <w:proofErr w:type="spellEnd"/>
-      <w:r>
-        <w:rPr>
-          <w:i/>
-          <w:iCs/>
-        </w:rPr>
-        <w:t>:</w:t>
+        <w:t xml:space="preserve">: </w:t>
+      </w:r>
+      <w:proofErr w:type="spellStart"/>
+      <w:r>
+        <w:t>Lập</w:t>
+      </w:r>
+      <w:proofErr w:type="spellEnd"/>
+      <w:r>
+        <w:t xml:space="preserve"> </w:t>
+      </w:r>
+      <w:proofErr w:type="spellStart"/>
+      <w:r>
+        <w:t>trình</w:t>
+      </w:r>
+      <w:proofErr w:type="spellEnd"/>
+      <w:r>
+        <w:t xml:space="preserve"> </w:t>
+      </w:r>
+      <w:proofErr w:type="spellStart"/>
+      <w:r>
+        <w:t>viên</w:t>
+      </w:r>
+      <w:proofErr w:type="spellEnd"/>
+      <w:r>
+        <w:t xml:space="preserve"> </w:t>
+      </w:r>
+      <w:proofErr w:type="spellStart"/>
+      <w:r>
+        <w:t>Lê</w:t>
+      </w:r>
+      <w:proofErr w:type="spellEnd"/>
+      <w:r>
+        <w:t xml:space="preserve"> Chung </w:t>
+      </w:r>
+      <w:proofErr w:type="spellStart"/>
+      <w:r>
+        <w:t>Phương</w:t>
+      </w:r>
+      <w:proofErr w:type="spellEnd"/>
+      <w:r>
+        <w:t xml:space="preserve"> </w:t>
+      </w:r>
+      <w:proofErr w:type="spellStart"/>
+      <w:r>
+        <w:t>bị</w:t>
+      </w:r>
+      <w:proofErr w:type="spellEnd"/>
+      <w:r>
+        <w:t xml:space="preserve"> </w:t>
+      </w:r>
+      <w:proofErr w:type="spellStart"/>
+      <w:r>
+        <w:t>cách</w:t>
+      </w:r>
+      <w:proofErr w:type="spellEnd"/>
+      <w:r>
+        <w:t xml:space="preserve"> </w:t>
+      </w:r>
+      <w:proofErr w:type="spellStart"/>
+      <w:r>
+        <w:t>ly</w:t>
+      </w:r>
+      <w:proofErr w:type="spellEnd"/>
+      <w:r>
+        <w:t xml:space="preserve"> 14 </w:t>
+      </w:r>
+      <w:proofErr w:type="spellStart"/>
+      <w:r>
+        <w:t>ngày</w:t>
+      </w:r>
+      <w:proofErr w:type="spellEnd"/>
+      <w:r>
+        <w:t xml:space="preserve"> do </w:t>
+      </w:r>
+      <w:proofErr w:type="spellStart"/>
+      <w:r>
+        <w:t>dịch</w:t>
+      </w:r>
+      <w:proofErr w:type="spellEnd"/>
+      <w:r>
+        <w:t xml:space="preserve"> COVID-19</w:t>
       </w:r>
     </w:p>
     <w:p>
@@ -6588,139 +6541,127 @@
         <w:pStyle w:val="ListParagraph"/>
         <w:numPr>
           <w:ilvl w:val="0"/>
-          <w:numId w:val="40"/>
+          <w:numId w:val="44"/>
         </w:numPr>
-        <w:rPr>
-          <w:i/>
-          <w:iCs/>
-        </w:rPr>
-      </w:pPr>
-      <w:proofErr w:type="spellStart"/>
-      <w:r>
-        <w:rPr>
-          <w:i/>
-          <w:iCs/>
-        </w:rPr>
-        <w:lastRenderedPageBreak/>
+      </w:pPr>
+      <w:proofErr w:type="spellStart"/>
+      <w:r>
         <w:t>Xác</w:t>
       </w:r>
       <w:proofErr w:type="spellEnd"/>
       <w:r>
-        <w:rPr>
-          <w:i/>
-          <w:iCs/>
-        </w:rPr>
-        <w:t xml:space="preserve"> </w:t>
-      </w:r>
-      <w:proofErr w:type="spellStart"/>
-      <w:r>
-        <w:rPr>
-          <w:i/>
-          <w:iCs/>
-        </w:rPr>
+        <w:t xml:space="preserve"> </w:t>
+      </w:r>
+      <w:proofErr w:type="spellStart"/>
+      <w:r>
         <w:t>suất</w:t>
       </w:r>
       <w:proofErr w:type="spellEnd"/>
       <w:r>
-        <w:rPr>
-          <w:i/>
-          <w:iCs/>
-        </w:rPr>
-        <w:t xml:space="preserve"> </w:t>
-      </w:r>
-      <w:proofErr w:type="spellStart"/>
-      <w:r>
-        <w:rPr>
-          <w:i/>
-          <w:iCs/>
-        </w:rPr>
-        <w:t>xảy</w:t>
-      </w:r>
-      <w:proofErr w:type="spellEnd"/>
-      <w:r>
-        <w:rPr>
-          <w:i/>
-          <w:iCs/>
-        </w:rPr>
-        <w:t xml:space="preserve"> </w:t>
-      </w:r>
-      <w:proofErr w:type="spellStart"/>
-      <w:r>
-        <w:rPr>
-          <w:i/>
-          <w:iCs/>
-        </w:rPr>
-        <w:t>ra</w:t>
-      </w:r>
-      <w:proofErr w:type="spellEnd"/>
+        <w:t>: 10 %</w:t>
+      </w:r>
     </w:p>
     <w:p>
       <w:pPr>
         <w:pStyle w:val="ListParagraph"/>
         <w:numPr>
           <w:ilvl w:val="0"/>
-          <w:numId w:val="40"/>
+          <w:numId w:val="44"/>
         </w:numPr>
-        <w:rPr>
-          <w:i/>
-          <w:iCs/>
-        </w:rPr>
-      </w:pPr>
-      <w:proofErr w:type="spellStart"/>
-      <w:r>
-        <w:rPr>
-          <w:i/>
-          <w:iCs/>
-        </w:rPr>
+      </w:pPr>
+      <w:bookmarkStart w:id="16" w:name="_GoBack"/>
+      <w:bookmarkEnd w:id="16"/>
+      <w:proofErr w:type="spellStart"/>
+      <w:r>
         <w:t>Mức</w:t>
       </w:r>
       <w:proofErr w:type="spellEnd"/>
       <w:r>
-        <w:rPr>
-          <w:i/>
-          <w:iCs/>
-        </w:rPr>
-        <w:t xml:space="preserve"> </w:t>
-      </w:r>
-      <w:proofErr w:type="spellStart"/>
-      <w:r>
-        <w:rPr>
-          <w:i/>
-          <w:iCs/>
-        </w:rPr>
+        <w:t xml:space="preserve"> </w:t>
+      </w:r>
+      <w:proofErr w:type="spellStart"/>
+      <w:r>
         <w:t>độ</w:t>
       </w:r>
       <w:proofErr w:type="spellEnd"/>
       <w:r>
-        <w:rPr>
-          <w:i/>
-          <w:iCs/>
-        </w:rPr>
-        <w:t xml:space="preserve"> </w:t>
-      </w:r>
-      <w:proofErr w:type="spellStart"/>
-      <w:r>
-        <w:rPr>
-          <w:i/>
-          <w:iCs/>
-        </w:rPr>
+        <w:t xml:space="preserve"> </w:t>
+      </w:r>
+      <w:proofErr w:type="spellStart"/>
+      <w:r>
         <w:t>thiệt</w:t>
       </w:r>
       <w:proofErr w:type="spellEnd"/>
       <w:r>
-        <w:rPr>
-          <w:i/>
-          <w:iCs/>
-        </w:rPr>
-        <w:t xml:space="preserve"> </w:t>
-      </w:r>
-      <w:proofErr w:type="spellStart"/>
-      <w:r>
-        <w:rPr>
-          <w:i/>
-          <w:iCs/>
-        </w:rPr>
+        <w:t xml:space="preserve"> </w:t>
+      </w:r>
+      <w:proofErr w:type="spellStart"/>
+      <w:r>
         <w:t>hại</w:t>
+      </w:r>
+      <w:proofErr w:type="spellEnd"/>
+      <w:r>
+        <w:t xml:space="preserve">: </w:t>
+      </w:r>
+      <w:proofErr w:type="spellStart"/>
+      <w:r>
+        <w:t>Trung</w:t>
+      </w:r>
+      <w:proofErr w:type="spellEnd"/>
+      <w:r>
+        <w:t xml:space="preserve"> </w:t>
+      </w:r>
+      <w:proofErr w:type="spellStart"/>
+      <w:r>
+        <w:t>bình</w:t>
+      </w:r>
+      <w:proofErr w:type="spellEnd"/>
+      <w:r>
+        <w:t xml:space="preserve"> do </w:t>
+      </w:r>
+      <w:proofErr w:type="spellStart"/>
+      <w:r>
+        <w:t>nhóm</w:t>
+      </w:r>
+      <w:proofErr w:type="spellEnd"/>
+      <w:r>
+        <w:t xml:space="preserve"> </w:t>
+      </w:r>
+      <w:proofErr w:type="spellStart"/>
+      <w:r>
+        <w:t>thiếu</w:t>
+      </w:r>
+      <w:proofErr w:type="spellEnd"/>
+      <w:r>
+        <w:t xml:space="preserve"> </w:t>
+      </w:r>
+      <w:proofErr w:type="spellStart"/>
+      <w:r>
+        <w:t>chuyên</w:t>
+      </w:r>
+      <w:proofErr w:type="spellEnd"/>
+      <w:r>
+        <w:t xml:space="preserve"> </w:t>
+      </w:r>
+      <w:proofErr w:type="spellStart"/>
+      <w:r>
+        <w:t>gia</w:t>
+      </w:r>
+      <w:proofErr w:type="spellEnd"/>
+      <w:r>
+        <w:t xml:space="preserve"> </w:t>
+      </w:r>
+      <w:proofErr w:type="spellStart"/>
+      <w:r>
+        <w:t>về</w:t>
+      </w:r>
+      <w:proofErr w:type="spellEnd"/>
+      <w:r>
+        <w:t xml:space="preserve"> </w:t>
+      </w:r>
+      <w:proofErr w:type="spellStart"/>
+      <w:r>
+        <w:t>Git</w:t>
       </w:r>
       <w:proofErr w:type="spellEnd"/>
     </w:p>
@@ -6729,70 +6670,105 @@
         <w:pStyle w:val="ListParagraph"/>
         <w:numPr>
           <w:ilvl w:val="0"/>
-          <w:numId w:val="40"/>
+          <w:numId w:val="44"/>
         </w:numPr>
-        <w:rPr>
-          <w:i/>
-          <w:iCs/>
-        </w:rPr>
-      </w:pPr>
-      <w:proofErr w:type="spellStart"/>
-      <w:r>
-        <w:rPr>
-          <w:i/>
-          <w:iCs/>
-        </w:rPr>
+      </w:pPr>
+      <w:proofErr w:type="spellStart"/>
+      <w:r>
         <w:t>Giải</w:t>
       </w:r>
       <w:proofErr w:type="spellEnd"/>
       <w:r>
-        <w:rPr>
-          <w:i/>
-          <w:iCs/>
-        </w:rPr>
-        <w:t xml:space="preserve"> </w:t>
-      </w:r>
-      <w:proofErr w:type="spellStart"/>
-      <w:r>
-        <w:rPr>
-          <w:i/>
-          <w:iCs/>
-        </w:rPr>
+        <w:t xml:space="preserve"> </w:t>
+      </w:r>
+      <w:proofErr w:type="spellStart"/>
+      <w:r>
         <w:t>pháp</w:t>
       </w:r>
       <w:proofErr w:type="spellEnd"/>
       <w:r>
-        <w:rPr>
-          <w:i/>
-          <w:iCs/>
-        </w:rPr>
-        <w:t xml:space="preserve"> </w:t>
-      </w:r>
-      <w:proofErr w:type="spellStart"/>
-      <w:r>
-        <w:rPr>
-          <w:i/>
-          <w:iCs/>
-        </w:rPr>
-        <w:t>xử</w:t>
-      </w:r>
-      <w:proofErr w:type="spellEnd"/>
-      <w:r>
-        <w:rPr>
-          <w:i/>
-          <w:iCs/>
-        </w:rPr>
-        <w:t xml:space="preserve"> </w:t>
-      </w:r>
-      <w:proofErr w:type="spellStart"/>
-      <w:r>
-        <w:rPr>
-          <w:i/>
-          <w:iCs/>
-        </w:rPr>
-        <w:t>lý</w:t>
-      </w:r>
-      <w:proofErr w:type="spellEnd"/>
+        <w:t xml:space="preserve">: </w:t>
+      </w:r>
+      <w:proofErr w:type="spellStart"/>
+      <w:r>
+        <w:t>Thuê</w:t>
+      </w:r>
+      <w:proofErr w:type="spellEnd"/>
+      <w:r>
+        <w:t xml:space="preserve"> </w:t>
+      </w:r>
+      <w:proofErr w:type="spellStart"/>
+      <w:r>
+        <w:t>một</w:t>
+      </w:r>
+      <w:proofErr w:type="spellEnd"/>
+      <w:r>
+        <w:t xml:space="preserve"> </w:t>
+      </w:r>
+      <w:proofErr w:type="spellStart"/>
+      <w:r>
+        <w:t>chuyên</w:t>
+      </w:r>
+      <w:proofErr w:type="spellEnd"/>
+      <w:r>
+        <w:t xml:space="preserve"> </w:t>
+      </w:r>
+      <w:proofErr w:type="spellStart"/>
+      <w:r>
+        <w:t>gia</w:t>
+      </w:r>
+      <w:proofErr w:type="spellEnd"/>
+      <w:r>
+        <w:t xml:space="preserve"> </w:t>
+      </w:r>
+      <w:proofErr w:type="spellStart"/>
+      <w:r>
+        <w:t>của</w:t>
+      </w:r>
+      <w:proofErr w:type="spellEnd"/>
+      <w:r>
+        <w:t xml:space="preserve"> </w:t>
+      </w:r>
+      <w:proofErr w:type="spellStart"/>
+      <w:r>
+        <w:t>nhóm</w:t>
+      </w:r>
+      <w:proofErr w:type="spellEnd"/>
+      <w:r>
+        <w:t xml:space="preserve"> </w:t>
+      </w:r>
+      <w:proofErr w:type="spellStart"/>
+      <w:r>
+        <w:t>khác</w:t>
+      </w:r>
+      <w:proofErr w:type="spellEnd"/>
+      <w:r>
+        <w:t xml:space="preserve"> </w:t>
+      </w:r>
+      <w:proofErr w:type="spellStart"/>
+      <w:r>
+        <w:t>để</w:t>
+      </w:r>
+      <w:proofErr w:type="spellEnd"/>
+      <w:r>
+        <w:t xml:space="preserve"> </w:t>
+      </w:r>
+      <w:proofErr w:type="spellStart"/>
+      <w:r>
+        <w:t>thay</w:t>
+      </w:r>
+      <w:proofErr w:type="spellEnd"/>
+      <w:r>
+        <w:t xml:space="preserve"> </w:t>
+      </w:r>
+      <w:proofErr w:type="spellStart"/>
+      <w:r>
+        <w:t>thế</w:t>
+      </w:r>
+      <w:proofErr w:type="spellEnd"/>
+      <w:r>
+        <w:t xml:space="preserve"> </w:t>
+      </w:r>
     </w:p>
     <w:p/>
     <w:p>
@@ -10268,6 +10244,119 @@
     </w:lvl>
   </w:abstractNum>
   <w:abstractNum w:abstractNumId="22">
+    <w:nsid w:val="145C3B29"/>
+    <w:multiLevelType w:val="hybridMultilevel"/>
+    <w:tmpl w:val="94261D7E"/>
+    <w:lvl w:ilvl="0" w:tplc="04090001">
+      <w:start w:val="1"/>
+      <w:numFmt w:val="bullet"/>
+      <w:lvlText w:val=""/>
+      <w:lvlJc w:val="left"/>
+      <w:pPr>
+        <w:ind w:left="990" w:hanging="360"/>
+      </w:pPr>
+      <w:rPr>
+        <w:rFonts w:ascii="Symbol" w:hAnsi="Symbol" w:hint="default"/>
+      </w:rPr>
+    </w:lvl>
+    <w:lvl w:ilvl="1" w:tplc="04090003">
+      <w:start w:val="1"/>
+      <w:numFmt w:val="bullet"/>
+      <w:lvlText w:val="o"/>
+      <w:lvlJc w:val="left"/>
+      <w:pPr>
+        <w:ind w:left="1710" w:hanging="360"/>
+      </w:pPr>
+      <w:rPr>
+        <w:rFonts w:ascii="Courier New" w:hAnsi="Courier New" w:cs="Courier New" w:hint="default"/>
+      </w:rPr>
+    </w:lvl>
+    <w:lvl w:ilvl="2" w:tplc="04090005">
+      <w:start w:val="1"/>
+      <w:numFmt w:val="bullet"/>
+      <w:lvlText w:val=""/>
+      <w:lvlJc w:val="left"/>
+      <w:pPr>
+        <w:ind w:left="2430" w:hanging="360"/>
+      </w:pPr>
+      <w:rPr>
+        <w:rFonts w:ascii="Wingdings" w:hAnsi="Wingdings" w:hint="default"/>
+      </w:rPr>
+    </w:lvl>
+    <w:lvl w:ilvl="3" w:tplc="04090001">
+      <w:start w:val="1"/>
+      <w:numFmt w:val="bullet"/>
+      <w:lvlText w:val=""/>
+      <w:lvlJc w:val="left"/>
+      <w:pPr>
+        <w:ind w:left="3150" w:hanging="360"/>
+      </w:pPr>
+      <w:rPr>
+        <w:rFonts w:ascii="Symbol" w:hAnsi="Symbol" w:hint="default"/>
+      </w:rPr>
+    </w:lvl>
+    <w:lvl w:ilvl="4" w:tplc="04090003">
+      <w:start w:val="1"/>
+      <w:numFmt w:val="bullet"/>
+      <w:lvlText w:val="o"/>
+      <w:lvlJc w:val="left"/>
+      <w:pPr>
+        <w:ind w:left="3870" w:hanging="360"/>
+      </w:pPr>
+      <w:rPr>
+        <w:rFonts w:ascii="Courier New" w:hAnsi="Courier New" w:cs="Courier New" w:hint="default"/>
+      </w:rPr>
+    </w:lvl>
+    <w:lvl w:ilvl="5" w:tplc="04090005">
+      <w:start w:val="1"/>
+      <w:numFmt w:val="bullet"/>
+      <w:lvlText w:val=""/>
+      <w:lvlJc w:val="left"/>
+      <w:pPr>
+        <w:ind w:left="4590" w:hanging="360"/>
+      </w:pPr>
+      <w:rPr>
+        <w:rFonts w:ascii="Wingdings" w:hAnsi="Wingdings" w:hint="default"/>
+      </w:rPr>
+    </w:lvl>
+    <w:lvl w:ilvl="6" w:tplc="04090001">
+      <w:start w:val="1"/>
+      <w:numFmt w:val="bullet"/>
+      <w:lvlText w:val=""/>
+      <w:lvlJc w:val="left"/>
+      <w:pPr>
+        <w:ind w:left="5310" w:hanging="360"/>
+      </w:pPr>
+      <w:rPr>
+        <w:rFonts w:ascii="Symbol" w:hAnsi="Symbol" w:hint="default"/>
+      </w:rPr>
+    </w:lvl>
+    <w:lvl w:ilvl="7" w:tplc="04090003">
+      <w:start w:val="1"/>
+      <w:numFmt w:val="bullet"/>
+      <w:lvlText w:val="o"/>
+      <w:lvlJc w:val="left"/>
+      <w:pPr>
+        <w:ind w:left="6030" w:hanging="360"/>
+      </w:pPr>
+      <w:rPr>
+        <w:rFonts w:ascii="Courier New" w:hAnsi="Courier New" w:cs="Courier New" w:hint="default"/>
+      </w:rPr>
+    </w:lvl>
+    <w:lvl w:ilvl="8" w:tplc="04090005">
+      <w:start w:val="1"/>
+      <w:numFmt w:val="bullet"/>
+      <w:lvlText w:val=""/>
+      <w:lvlJc w:val="left"/>
+      <w:pPr>
+        <w:ind w:left="6750" w:hanging="360"/>
+      </w:pPr>
+      <w:rPr>
+        <w:rFonts w:ascii="Wingdings" w:hAnsi="Wingdings" w:hint="default"/>
+      </w:rPr>
+    </w:lvl>
+  </w:abstractNum>
+  <w:abstractNum w:abstractNumId="23">
     <w:nsid w:val="17E86640"/>
     <w:multiLevelType w:val="hybridMultilevel"/>
     <w:tmpl w:val="E75E9EBC"/>
@@ -10408,7 +10497,7 @@
       </w:rPr>
     </w:lvl>
   </w:abstractNum>
-  <w:abstractNum w:abstractNumId="23">
+  <w:abstractNum w:abstractNumId="24">
     <w:nsid w:val="1904704E"/>
     <w:multiLevelType w:val="multilevel"/>
     <w:tmpl w:val="00000011"/>
@@ -10521,7 +10610,7 @@
       </w:pPr>
     </w:lvl>
   </w:abstractNum>
-  <w:abstractNum w:abstractNumId="24">
+  <w:abstractNum w:abstractNumId="25">
     <w:nsid w:val="1F391341"/>
     <w:multiLevelType w:val="hybridMultilevel"/>
     <w:tmpl w:val="28D01D6A"/>
@@ -10661,7 +10750,7 @@
       </w:rPr>
     </w:lvl>
   </w:abstractNum>
-  <w:abstractNum w:abstractNumId="25">
+  <w:abstractNum w:abstractNumId="26">
     <w:nsid w:val="1FCD39A1"/>
     <w:multiLevelType w:val="multilevel"/>
     <w:tmpl w:val="AC12CE28"/>
@@ -10777,7 +10866,7 @@
       </w:pPr>
     </w:lvl>
   </w:abstractNum>
-  <w:abstractNum w:abstractNumId="26">
+  <w:abstractNum w:abstractNumId="27">
     <w:nsid w:val="1FE2537C"/>
     <w:multiLevelType w:val="hybridMultilevel"/>
     <w:tmpl w:val="DC94D102"/>
@@ -10866,7 +10955,7 @@
       </w:pPr>
     </w:lvl>
   </w:abstractNum>
-  <w:abstractNum w:abstractNumId="27">
+  <w:abstractNum w:abstractNumId="28">
     <w:nsid w:val="22EB47C4"/>
     <w:multiLevelType w:val="hybridMultilevel"/>
     <w:tmpl w:val="58A2CCCA"/>
@@ -10955,7 +11044,7 @@
       </w:pPr>
     </w:lvl>
   </w:abstractNum>
-  <w:abstractNum w:abstractNumId="28">
+  <w:abstractNum w:abstractNumId="29">
     <w:nsid w:val="2A332316"/>
     <w:multiLevelType w:val="hybridMultilevel"/>
     <w:tmpl w:val="8D50A05A"/>
@@ -11067,7 +11156,93 @@
       </w:rPr>
     </w:lvl>
   </w:abstractNum>
-  <w:abstractNum w:abstractNumId="29">
+  <w:abstractNum w:abstractNumId="30">
+    <w:nsid w:val="2AD15838"/>
+    <w:multiLevelType w:val="hybridMultilevel"/>
+    <w:tmpl w:val="9BA23232"/>
+    <w:lvl w:ilvl="0" w:tplc="0409000F">
+      <w:start w:val="1"/>
+      <w:numFmt w:val="decimal"/>
+      <w:lvlText w:val="%1."/>
+      <w:lvlJc w:val="left"/>
+      <w:pPr>
+        <w:ind w:left="720" w:hanging="360"/>
+      </w:pPr>
+    </w:lvl>
+    <w:lvl w:ilvl="1" w:tplc="04090019">
+      <w:start w:val="1"/>
+      <w:numFmt w:val="lowerLetter"/>
+      <w:lvlText w:val="%2."/>
+      <w:lvlJc w:val="left"/>
+      <w:pPr>
+        <w:ind w:left="1440" w:hanging="360"/>
+      </w:pPr>
+    </w:lvl>
+    <w:lvl w:ilvl="2" w:tplc="0409001B">
+      <w:start w:val="1"/>
+      <w:numFmt w:val="lowerRoman"/>
+      <w:lvlText w:val="%3."/>
+      <w:lvlJc w:val="right"/>
+      <w:pPr>
+        <w:ind w:left="2160" w:hanging="180"/>
+      </w:pPr>
+    </w:lvl>
+    <w:lvl w:ilvl="3" w:tplc="0409000F">
+      <w:start w:val="1"/>
+      <w:numFmt w:val="decimal"/>
+      <w:lvlText w:val="%4."/>
+      <w:lvlJc w:val="left"/>
+      <w:pPr>
+        <w:ind w:left="2880" w:hanging="360"/>
+      </w:pPr>
+    </w:lvl>
+    <w:lvl w:ilvl="4" w:tplc="04090019">
+      <w:start w:val="1"/>
+      <w:numFmt w:val="lowerLetter"/>
+      <w:lvlText w:val="%5."/>
+      <w:lvlJc w:val="left"/>
+      <w:pPr>
+        <w:ind w:left="3600" w:hanging="360"/>
+      </w:pPr>
+    </w:lvl>
+    <w:lvl w:ilvl="5" w:tplc="0409001B">
+      <w:start w:val="1"/>
+      <w:numFmt w:val="lowerRoman"/>
+      <w:lvlText w:val="%6."/>
+      <w:lvlJc w:val="right"/>
+      <w:pPr>
+        <w:ind w:left="4320" w:hanging="180"/>
+      </w:pPr>
+    </w:lvl>
+    <w:lvl w:ilvl="6" w:tplc="0409000F">
+      <w:start w:val="1"/>
+      <w:numFmt w:val="decimal"/>
+      <w:lvlText w:val="%7."/>
+      <w:lvlJc w:val="left"/>
+      <w:pPr>
+        <w:ind w:left="5040" w:hanging="360"/>
+      </w:pPr>
+    </w:lvl>
+    <w:lvl w:ilvl="7" w:tplc="04090019">
+      <w:start w:val="1"/>
+      <w:numFmt w:val="lowerLetter"/>
+      <w:lvlText w:val="%8."/>
+      <w:lvlJc w:val="left"/>
+      <w:pPr>
+        <w:ind w:left="5760" w:hanging="360"/>
+      </w:pPr>
+    </w:lvl>
+    <w:lvl w:ilvl="8" w:tplc="0409001B">
+      <w:start w:val="1"/>
+      <w:numFmt w:val="lowerRoman"/>
+      <w:lvlText w:val="%9."/>
+      <w:lvlJc w:val="right"/>
+      <w:pPr>
+        <w:ind w:left="6480" w:hanging="180"/>
+      </w:pPr>
+    </w:lvl>
+  </w:abstractNum>
+  <w:abstractNum w:abstractNumId="31">
     <w:nsid w:val="2D5B3E5E"/>
     <w:multiLevelType w:val="multilevel"/>
     <w:tmpl w:val="AC12CE28"/>
@@ -11183,7 +11358,7 @@
       </w:pPr>
     </w:lvl>
   </w:abstractNum>
-  <w:abstractNum w:abstractNumId="30">
+  <w:abstractNum w:abstractNumId="32">
     <w:nsid w:val="3A2B4E87"/>
     <w:multiLevelType w:val="multilevel"/>
     <w:tmpl w:val="AC12CE28"/>
@@ -11299,7 +11474,7 @@
       </w:pPr>
     </w:lvl>
   </w:abstractNum>
-  <w:abstractNum w:abstractNumId="31">
+  <w:abstractNum w:abstractNumId="33">
     <w:nsid w:val="3EFA4FB6"/>
     <w:multiLevelType w:val="multilevel"/>
     <w:tmpl w:val="0409001F"/>
@@ -11385,7 +11560,7 @@
       </w:pPr>
     </w:lvl>
   </w:abstractNum>
-  <w:abstractNum w:abstractNumId="32">
+  <w:abstractNum w:abstractNumId="34">
     <w:nsid w:val="434F6183"/>
     <w:multiLevelType w:val="hybridMultilevel"/>
     <w:tmpl w:val="77F43510"/>
@@ -11471,7 +11646,7 @@
       </w:pPr>
     </w:lvl>
   </w:abstractNum>
-  <w:abstractNum w:abstractNumId="33">
+  <w:abstractNum w:abstractNumId="35">
     <w:nsid w:val="48A10028"/>
     <w:multiLevelType w:val="hybridMultilevel"/>
     <w:tmpl w:val="58A2CCCA"/>
@@ -11560,7 +11735,7 @@
       </w:pPr>
     </w:lvl>
   </w:abstractNum>
-  <w:abstractNum w:abstractNumId="34">
+  <w:abstractNum w:abstractNumId="36">
     <w:nsid w:val="4EAF51D8"/>
     <w:multiLevelType w:val="hybridMultilevel"/>
     <w:tmpl w:val="58A2CCCA"/>
@@ -11649,7 +11824,7 @@
       </w:pPr>
     </w:lvl>
   </w:abstractNum>
-  <w:abstractNum w:abstractNumId="35">
+  <w:abstractNum w:abstractNumId="37">
     <w:nsid w:val="4F867D13"/>
     <w:multiLevelType w:val="hybridMultilevel"/>
     <w:tmpl w:val="38D47170"/>
@@ -11762,7 +11937,7 @@
       </w:rPr>
     </w:lvl>
   </w:abstractNum>
-  <w:abstractNum w:abstractNumId="36">
+  <w:abstractNum w:abstractNumId="38">
     <w:nsid w:val="58B72105"/>
     <w:multiLevelType w:val="multilevel"/>
     <w:tmpl w:val="D960FB60"/>
@@ -11911,7 +12086,7 @@
       </w:rPr>
     </w:lvl>
   </w:abstractNum>
-  <w:abstractNum w:abstractNumId="37">
+  <w:abstractNum w:abstractNumId="39">
     <w:nsid w:val="67C1146D"/>
     <w:multiLevelType w:val="hybridMultilevel"/>
     <w:tmpl w:val="7DA8282E"/>
@@ -12051,7 +12226,7 @@
       </w:rPr>
     </w:lvl>
   </w:abstractNum>
-  <w:abstractNum w:abstractNumId="38">
+  <w:abstractNum w:abstractNumId="40">
     <w:nsid w:val="6E6566D4"/>
     <w:multiLevelType w:val="hybridMultilevel"/>
     <w:tmpl w:val="DC94D102"/>
@@ -12140,7 +12315,7 @@
       </w:pPr>
     </w:lvl>
   </w:abstractNum>
-  <w:abstractNum w:abstractNumId="39">
+  <w:abstractNum w:abstractNumId="41">
     <w:nsid w:val="7745669D"/>
     <w:multiLevelType w:val="hybridMultilevel"/>
     <w:tmpl w:val="7C84415A"/>
@@ -12229,7 +12404,7 @@
       </w:pPr>
     </w:lvl>
   </w:abstractNum>
-  <w:abstractNum w:abstractNumId="40">
+  <w:abstractNum w:abstractNumId="42">
     <w:nsid w:val="79405515"/>
     <w:multiLevelType w:val="hybridMultilevel"/>
     <w:tmpl w:val="B588D586"/>
@@ -12345,7 +12520,7 @@
       </w:pPr>
     </w:lvl>
   </w:abstractNum>
-  <w:abstractNum w:abstractNumId="41">
+  <w:abstractNum w:abstractNumId="43">
     <w:nsid w:val="795348F1"/>
     <w:multiLevelType w:val="multilevel"/>
     <w:tmpl w:val="00000011"/>
@@ -12513,34 +12688,34 @@
     <w:abstractNumId w:val="17"/>
   </w:num>
   <w:num w:numId="19">
-    <w:abstractNumId w:val="23"/>
+    <w:abstractNumId w:val="24"/>
   </w:num>
   <w:num w:numId="20">
-    <w:abstractNumId w:val="41"/>
+    <w:abstractNumId w:val="43"/>
   </w:num>
   <w:num w:numId="21">
-    <w:abstractNumId w:val="40"/>
+    <w:abstractNumId w:val="42"/>
   </w:num>
   <w:num w:numId="22">
-    <w:abstractNumId w:val="22"/>
+    <w:abstractNumId w:val="23"/>
   </w:num>
   <w:num w:numId="23">
     <w:abstractNumId w:val="20"/>
   </w:num>
   <w:num w:numId="24">
-    <w:abstractNumId w:val="24"/>
+    <w:abstractNumId w:val="25"/>
   </w:num>
   <w:num w:numId="25">
-    <w:abstractNumId w:val="29"/>
+    <w:abstractNumId w:val="31"/>
   </w:num>
   <w:num w:numId="26">
-    <w:abstractNumId w:val="25"/>
+    <w:abstractNumId w:val="26"/>
   </w:num>
   <w:num w:numId="27">
-    <w:abstractNumId w:val="37"/>
+    <w:abstractNumId w:val="39"/>
   </w:num>
   <w:num w:numId="28">
-    <w:abstractNumId w:val="30"/>
+    <w:abstractNumId w:val="32"/>
   </w:num>
   <w:num w:numId="29">
     <w:abstractNumId w:val="21"/>
@@ -12549,40 +12724,82 @@
     <w:abstractNumId w:val="19"/>
   </w:num>
   <w:num w:numId="31">
+    <w:abstractNumId w:val="38"/>
+  </w:num>
+  <w:num w:numId="32">
+    <w:abstractNumId w:val="29"/>
+  </w:num>
+  <w:num w:numId="33">
+    <w:abstractNumId w:val="34"/>
+  </w:num>
+  <w:num w:numId="34">
+    <w:abstractNumId w:val="28"/>
+  </w:num>
+  <w:num w:numId="35">
     <w:abstractNumId w:val="36"/>
   </w:num>
-  <w:num w:numId="32">
-    <w:abstractNumId w:val="28"/>
+  <w:num w:numId="36">
+    <w:abstractNumId w:val="35"/>
   </w:num>
-  <w:num w:numId="33">
-    <w:abstractNumId w:val="32"/>
+  <w:num w:numId="37">
+    <w:abstractNumId w:val="40"/>
   </w:num>
-  <w:num w:numId="34">
+  <w:num w:numId="38">
     <w:abstractNumId w:val="27"/>
   </w:num>
-  <w:num w:numId="35">
-    <w:abstractNumId w:val="34"/>
-  </w:num>
-  <w:num w:numId="36">
-    <w:abstractNumId w:val="33"/>
-  </w:num>
-  <w:num w:numId="37">
-    <w:abstractNumId w:val="38"/>
-  </w:num>
-  <w:num w:numId="38">
-    <w:abstractNumId w:val="26"/>
-  </w:num>
   <w:num w:numId="39">
-    <w:abstractNumId w:val="39"/>
+    <w:abstractNumId w:val="41"/>
   </w:num>
   <w:num w:numId="40">
     <w:abstractNumId w:val="18"/>
   </w:num>
   <w:num w:numId="41">
-    <w:abstractNumId w:val="35"/>
+    <w:abstractNumId w:val="37"/>
   </w:num>
   <w:num w:numId="42">
-    <w:abstractNumId w:val="31"/>
+    <w:abstractNumId w:val="33"/>
+  </w:num>
+  <w:num w:numId="43">
+    <w:abstractNumId w:val="30"/>
+    <w:lvlOverride w:ilvl="0">
+      <w:startOverride w:val="1"/>
+    </w:lvlOverride>
+    <w:lvlOverride w:ilvl="1">
+      <w:startOverride w:val="1"/>
+    </w:lvlOverride>
+    <w:lvlOverride w:ilvl="2">
+      <w:startOverride w:val="1"/>
+    </w:lvlOverride>
+    <w:lvlOverride w:ilvl="3">
+      <w:startOverride w:val="1"/>
+    </w:lvlOverride>
+    <w:lvlOverride w:ilvl="4">
+      <w:startOverride w:val="1"/>
+    </w:lvlOverride>
+    <w:lvlOverride w:ilvl="5">
+      <w:startOverride w:val="1"/>
+    </w:lvlOverride>
+    <w:lvlOverride w:ilvl="6">
+      <w:startOverride w:val="1"/>
+    </w:lvlOverride>
+    <w:lvlOverride w:ilvl="7">
+      <w:startOverride w:val="1"/>
+    </w:lvlOverride>
+    <w:lvlOverride w:ilvl="8">
+      <w:startOverride w:val="1"/>
+    </w:lvlOverride>
+  </w:num>
+  <w:num w:numId="44">
+    <w:abstractNumId w:val="22"/>
+    <w:lvlOverride w:ilvl="0"/>
+    <w:lvlOverride w:ilvl="1"/>
+    <w:lvlOverride w:ilvl="2"/>
+    <w:lvlOverride w:ilvl="3"/>
+    <w:lvlOverride w:ilvl="4"/>
+    <w:lvlOverride w:ilvl="5"/>
+    <w:lvlOverride w:ilvl="6"/>
+    <w:lvlOverride w:ilvl="7"/>
+    <w:lvlOverride w:ilvl="8"/>
   </w:num>
 </w:numbering>
 </file>
@@ -15535,7 +15752,7 @@
 </file>
 
 <file path=customXml/itemProps1.xml><?xml version="1.0" encoding="utf-8"?>
-<ds:datastoreItem xmlns:ds="http://schemas.openxmlformats.org/officeDocument/2006/customXml" ds:itemID="{59D08646-8245-4191-A805-0EBF30582FF7}">
+<ds:datastoreItem xmlns:ds="http://schemas.openxmlformats.org/officeDocument/2006/customXml" ds:itemID="{CAE2F5D8-6C91-4A10-909E-03379FC5405D}">
   <ds:schemaRefs>
     <ds:schemaRef ds:uri="http://schemas.openxmlformats.org/officeDocument/2006/bibliography"/>
   </ds:schemaRefs>

</xml_diff>

<commit_message>
5.2. Uoc luong rui ro (rui ro 2)
</commit_message>
<xml_diff>
--- a/docs/Báo cáo.docx
+++ b/docs/Báo cáo.docx
@@ -6569,8 +6569,6 @@
           <w:numId w:val="44"/>
         </w:numPr>
       </w:pPr>
-      <w:bookmarkStart w:id="16" w:name="_GoBack"/>
-      <w:bookmarkEnd w:id="16"/>
       <w:proofErr w:type="spellStart"/>
       <w:r>
         <w:t>Mức</w:t>
@@ -6770,6 +6768,453 @@
         <w:t xml:space="preserve"> </w:t>
       </w:r>
     </w:p>
+    <w:p>
+      <w:pPr>
+        <w:pStyle w:val="ListParagraph"/>
+        <w:numPr>
+          <w:ilvl w:val="0"/>
+          <w:numId w:val="45"/>
+        </w:numPr>
+        <w:ind w:left="270" w:hanging="270"/>
+      </w:pPr>
+      <w:proofErr w:type="spellStart"/>
+      <w:r>
+        <w:t>Rủi</w:t>
+      </w:r>
+      <w:proofErr w:type="spellEnd"/>
+      <w:r>
+        <w:t xml:space="preserve"> </w:t>
+      </w:r>
+      <w:proofErr w:type="spellStart"/>
+      <w:r>
+        <w:t>ro</w:t>
+      </w:r>
+      <w:proofErr w:type="spellEnd"/>
+      <w:r>
+        <w:t xml:space="preserve"> 2</w:t>
+      </w:r>
+    </w:p>
+    <w:p>
+      <w:pPr>
+        <w:pStyle w:val="ListParagraph"/>
+        <w:numPr>
+          <w:ilvl w:val="0"/>
+          <w:numId w:val="46"/>
+        </w:numPr>
+      </w:pPr>
+      <w:proofErr w:type="spellStart"/>
+      <w:r>
+        <w:t>Mô</w:t>
+      </w:r>
+      <w:proofErr w:type="spellEnd"/>
+      <w:r>
+        <w:t xml:space="preserve"> </w:t>
+      </w:r>
+      <w:proofErr w:type="spellStart"/>
+      <w:r>
+        <w:t>tả</w:t>
+      </w:r>
+      <w:proofErr w:type="spellEnd"/>
+      <w:r>
+        <w:t xml:space="preserve">: </w:t>
+      </w:r>
+      <w:proofErr w:type="spellStart"/>
+      <w:r>
+        <w:t>Tài</w:t>
+      </w:r>
+      <w:proofErr w:type="spellEnd"/>
+      <w:r>
+        <w:t xml:space="preserve"> </w:t>
+      </w:r>
+      <w:proofErr w:type="spellStart"/>
+      <w:r>
+        <w:t>khoản</w:t>
+      </w:r>
+      <w:proofErr w:type="spellEnd"/>
+      <w:r>
+        <w:t xml:space="preserve"> Microsoft </w:t>
+      </w:r>
+      <w:proofErr w:type="spellStart"/>
+      <w:r>
+        <w:t>của</w:t>
+      </w:r>
+      <w:proofErr w:type="spellEnd"/>
+      <w:r>
+        <w:t xml:space="preserve"> </w:t>
+      </w:r>
+      <w:proofErr w:type="spellStart"/>
+      <w:r>
+        <w:t>l</w:t>
+      </w:r>
+      <w:r>
+        <w:t>ập</w:t>
+      </w:r>
+      <w:proofErr w:type="spellEnd"/>
+      <w:r>
+        <w:t xml:space="preserve"> </w:t>
+      </w:r>
+      <w:proofErr w:type="spellStart"/>
+      <w:r>
+        <w:t>trình</w:t>
+      </w:r>
+      <w:proofErr w:type="spellEnd"/>
+      <w:r>
+        <w:t xml:space="preserve"> </w:t>
+      </w:r>
+      <w:proofErr w:type="spellStart"/>
+      <w:r>
+        <w:t>viên</w:t>
+      </w:r>
+      <w:proofErr w:type="spellEnd"/>
+      <w:r>
+        <w:t xml:space="preserve"> </w:t>
+      </w:r>
+      <w:proofErr w:type="spellStart"/>
+      <w:r>
+        <w:t>Đào</w:t>
+      </w:r>
+      <w:proofErr w:type="spellEnd"/>
+      <w:r>
+        <w:t xml:space="preserve"> </w:t>
+      </w:r>
+      <w:proofErr w:type="spellStart"/>
+      <w:r>
+        <w:t>Anh</w:t>
+      </w:r>
+      <w:proofErr w:type="spellEnd"/>
+      <w:r>
+        <w:t xml:space="preserve"> </w:t>
+      </w:r>
+      <w:proofErr w:type="spellStart"/>
+      <w:r>
+        <w:t>Quân</w:t>
+      </w:r>
+      <w:proofErr w:type="spellEnd"/>
+      <w:r>
+        <w:t xml:space="preserve"> </w:t>
+      </w:r>
+      <w:proofErr w:type="spellStart"/>
+      <w:r>
+        <w:t>bị</w:t>
+      </w:r>
+      <w:proofErr w:type="spellEnd"/>
+      <w:r>
+        <w:t xml:space="preserve"> </w:t>
+      </w:r>
+      <w:proofErr w:type="spellStart"/>
+      <w:r>
+        <w:t>mất</w:t>
+      </w:r>
+      <w:proofErr w:type="spellEnd"/>
+    </w:p>
+    <w:p>
+      <w:pPr>
+        <w:pStyle w:val="ListParagraph"/>
+        <w:numPr>
+          <w:ilvl w:val="0"/>
+          <w:numId w:val="46"/>
+        </w:numPr>
+      </w:pPr>
+      <w:proofErr w:type="spellStart"/>
+      <w:r>
+        <w:t>Xác</w:t>
+      </w:r>
+      <w:proofErr w:type="spellEnd"/>
+      <w:r>
+        <w:t xml:space="preserve"> </w:t>
+      </w:r>
+      <w:proofErr w:type="spellStart"/>
+      <w:r>
+        <w:t>suất</w:t>
+      </w:r>
+      <w:proofErr w:type="spellEnd"/>
+      <w:r>
+        <w:t>: 5 %</w:t>
+      </w:r>
+    </w:p>
+    <w:p>
+      <w:pPr>
+        <w:pStyle w:val="ListParagraph"/>
+        <w:numPr>
+          <w:ilvl w:val="0"/>
+          <w:numId w:val="46"/>
+        </w:numPr>
+      </w:pPr>
+      <w:proofErr w:type="spellStart"/>
+      <w:r>
+        <w:t>Mức</w:t>
+      </w:r>
+      <w:proofErr w:type="spellEnd"/>
+      <w:r>
+        <w:t xml:space="preserve"> </w:t>
+      </w:r>
+      <w:proofErr w:type="spellStart"/>
+      <w:r>
+        <w:t>độ</w:t>
+      </w:r>
+      <w:proofErr w:type="spellEnd"/>
+      <w:r>
+        <w:t xml:space="preserve"> </w:t>
+      </w:r>
+      <w:proofErr w:type="spellStart"/>
+      <w:r>
+        <w:t>thiệt</w:t>
+      </w:r>
+      <w:proofErr w:type="spellEnd"/>
+      <w:r>
+        <w:t xml:space="preserve"> </w:t>
+      </w:r>
+      <w:proofErr w:type="spellStart"/>
+      <w:r>
+        <w:t>hại</w:t>
+      </w:r>
+      <w:proofErr w:type="spellEnd"/>
+      <w:r>
+        <w:t xml:space="preserve">: </w:t>
+      </w:r>
+      <w:proofErr w:type="spellStart"/>
+      <w:r>
+        <w:t>Nghiêm</w:t>
+      </w:r>
+      <w:proofErr w:type="spellEnd"/>
+      <w:r>
+        <w:t xml:space="preserve"> </w:t>
+      </w:r>
+      <w:proofErr w:type="spellStart"/>
+      <w:r>
+        <w:t>trọng</w:t>
+      </w:r>
+      <w:proofErr w:type="spellEnd"/>
+      <w:r>
+        <w:t xml:space="preserve"> do </w:t>
+      </w:r>
+      <w:proofErr w:type="spellStart"/>
+      <w:r>
+        <w:t>ứng</w:t>
+      </w:r>
+      <w:proofErr w:type="spellEnd"/>
+      <w:r>
+        <w:t xml:space="preserve"> </w:t>
+      </w:r>
+      <w:proofErr w:type="spellStart"/>
+      <w:r>
+        <w:t>dụng</w:t>
+      </w:r>
+      <w:proofErr w:type="spellEnd"/>
+      <w:r>
+        <w:t xml:space="preserve"> </w:t>
+      </w:r>
+      <w:proofErr w:type="spellStart"/>
+      <w:r>
+        <w:t>đang</w:t>
+      </w:r>
+      <w:proofErr w:type="spellEnd"/>
+      <w:r>
+        <w:t xml:space="preserve"> </w:t>
+      </w:r>
+      <w:proofErr w:type="spellStart"/>
+      <w:r>
+        <w:t>được</w:t>
+      </w:r>
+      <w:proofErr w:type="spellEnd"/>
+      <w:r>
+        <w:t xml:space="preserve"> </w:t>
+      </w:r>
+      <w:proofErr w:type="spellStart"/>
+      <w:r>
+        <w:t>triển</w:t>
+      </w:r>
+      <w:proofErr w:type="spellEnd"/>
+      <w:r>
+        <w:t xml:space="preserve"> </w:t>
+      </w:r>
+      <w:proofErr w:type="spellStart"/>
+      <w:r>
+        <w:t>khai</w:t>
+      </w:r>
+      <w:proofErr w:type="spellEnd"/>
+      <w:r>
+        <w:t xml:space="preserve"> </w:t>
+      </w:r>
+      <w:proofErr w:type="spellStart"/>
+      <w:r>
+        <w:t>thử</w:t>
+      </w:r>
+      <w:proofErr w:type="spellEnd"/>
+      <w:r>
+        <w:t xml:space="preserve"> </w:t>
+      </w:r>
+      <w:proofErr w:type="spellStart"/>
+      <w:r>
+        <w:t>nghiệm</w:t>
+      </w:r>
+      <w:proofErr w:type="spellEnd"/>
+      <w:r>
+        <w:t xml:space="preserve"> </w:t>
+      </w:r>
+      <w:proofErr w:type="spellStart"/>
+      <w:r>
+        <w:t>trên</w:t>
+      </w:r>
+      <w:proofErr w:type="spellEnd"/>
+      <w:r>
+        <w:t xml:space="preserve"> </w:t>
+      </w:r>
+      <w:proofErr w:type="spellStart"/>
+      <w:r>
+        <w:t>tài</w:t>
+      </w:r>
+      <w:proofErr w:type="spellEnd"/>
+      <w:r>
+        <w:t xml:space="preserve"> </w:t>
+      </w:r>
+      <w:proofErr w:type="spellStart"/>
+      <w:r>
+        <w:t>khoản</w:t>
+      </w:r>
+      <w:proofErr w:type="spellEnd"/>
+      <w:r>
+        <w:t xml:space="preserve"> </w:t>
+      </w:r>
+      <w:proofErr w:type="spellStart"/>
+      <w:r>
+        <w:t>này</w:t>
+      </w:r>
+      <w:proofErr w:type="spellEnd"/>
+    </w:p>
+    <w:p>
+      <w:pPr>
+        <w:pStyle w:val="ListParagraph"/>
+        <w:numPr>
+          <w:ilvl w:val="0"/>
+          <w:numId w:val="46"/>
+        </w:numPr>
+      </w:pPr>
+      <w:proofErr w:type="spellStart"/>
+      <w:r>
+        <w:t>Giải</w:t>
+      </w:r>
+      <w:proofErr w:type="spellEnd"/>
+      <w:r>
+        <w:t xml:space="preserve"> </w:t>
+      </w:r>
+      <w:proofErr w:type="spellStart"/>
+      <w:r>
+        <w:t>pháp</w:t>
+      </w:r>
+      <w:proofErr w:type="spellEnd"/>
+      <w:r>
+        <w:t xml:space="preserve">: </w:t>
+      </w:r>
+      <w:proofErr w:type="spellStart"/>
+      <w:r>
+        <w:t>Sử</w:t>
+      </w:r>
+      <w:proofErr w:type="spellEnd"/>
+      <w:r>
+        <w:t xml:space="preserve"> </w:t>
+      </w:r>
+      <w:proofErr w:type="spellStart"/>
+      <w:r>
+        <w:t>dụng</w:t>
+      </w:r>
+      <w:proofErr w:type="spellEnd"/>
+      <w:r>
+        <w:t xml:space="preserve"> </w:t>
+      </w:r>
+      <w:proofErr w:type="spellStart"/>
+      <w:r>
+        <w:t>t</w:t>
+      </w:r>
+      <w:r>
+        <w:t>ài</w:t>
+      </w:r>
+      <w:proofErr w:type="spellEnd"/>
+      <w:r>
+        <w:t xml:space="preserve"> </w:t>
+      </w:r>
+      <w:proofErr w:type="spellStart"/>
+      <w:r>
+        <w:t>khoản</w:t>
+      </w:r>
+      <w:proofErr w:type="spellEnd"/>
+      <w:r>
+        <w:t xml:space="preserve"> </w:t>
+      </w:r>
+      <w:proofErr w:type="spellStart"/>
+      <w:r>
+        <w:t>của</w:t>
+      </w:r>
+      <w:proofErr w:type="spellEnd"/>
+      <w:r>
+        <w:t xml:space="preserve"> </w:t>
+      </w:r>
+      <w:proofErr w:type="spellStart"/>
+      <w:r>
+        <w:t>một</w:t>
+      </w:r>
+      <w:proofErr w:type="spellEnd"/>
+      <w:r>
+        <w:t xml:space="preserve"> </w:t>
+      </w:r>
+      <w:proofErr w:type="spellStart"/>
+      <w:r>
+        <w:t>thành</w:t>
+      </w:r>
+      <w:proofErr w:type="spellEnd"/>
+      <w:r>
+        <w:t xml:space="preserve"> </w:t>
+      </w:r>
+      <w:proofErr w:type="spellStart"/>
+      <w:r>
+        <w:t>viên</w:t>
+      </w:r>
+      <w:proofErr w:type="spellEnd"/>
+      <w:r>
+        <w:t xml:space="preserve"> </w:t>
+      </w:r>
+      <w:proofErr w:type="spellStart"/>
+      <w:r>
+        <w:t>khác</w:t>
+      </w:r>
+      <w:proofErr w:type="spellEnd"/>
+      <w:r>
+        <w:t xml:space="preserve"> </w:t>
+      </w:r>
+      <w:proofErr w:type="spellStart"/>
+      <w:r>
+        <w:t>và</w:t>
+      </w:r>
+      <w:proofErr w:type="spellEnd"/>
+      <w:r>
+        <w:t xml:space="preserve"> deploy </w:t>
+      </w:r>
+      <w:proofErr w:type="spellStart"/>
+      <w:r>
+        <w:t>lại</w:t>
+      </w:r>
+      <w:proofErr w:type="spellEnd"/>
+      <w:r>
+        <w:t xml:space="preserve"> </w:t>
+      </w:r>
+      <w:proofErr w:type="spellStart"/>
+      <w:r>
+        <w:t>từ</w:t>
+      </w:r>
+      <w:proofErr w:type="spellEnd"/>
+      <w:r>
+        <w:t xml:space="preserve"> </w:t>
+      </w:r>
+      <w:proofErr w:type="spellStart"/>
+      <w:r>
+        <w:t>đầu</w:t>
+      </w:r>
+      <w:proofErr w:type="spellEnd"/>
+    </w:p>
+    <w:p>
+      <w:bookmarkStart w:id="16" w:name="_GoBack"/>
+      <w:bookmarkEnd w:id="16"/>
+    </w:p>
     <w:p/>
     <w:p>
       <w:pPr>
@@ -8203,6 +8648,7 @@
       </w:pPr>
       <w:proofErr w:type="spellStart"/>
       <w:r>
+        <w:lastRenderedPageBreak/>
         <w:t>Số</w:t>
       </w:r>
       <w:proofErr w:type="spellEnd"/>
@@ -8276,7 +8722,6 @@
           <w:noProof/>
           <w:lang w:eastAsia="ja-JP" w:bidi="ar-SA"/>
         </w:rPr>
-        <w:lastRenderedPageBreak/>
         <w:drawing>
           <wp:inline distT="0" distB="0" distL="0" distR="0" wp14:anchorId="536046F5" wp14:editId="2F8EF567">
             <wp:extent cx="2552700" cy="4438650"/>
@@ -8323,6 +8768,7 @@
           <w:noProof/>
           <w:lang w:eastAsia="ja-JP" w:bidi="ar-SA"/>
         </w:rPr>
+        <w:lastRenderedPageBreak/>
         <w:drawing>
           <wp:inline distT="0" distB="0" distL="0" distR="0" wp14:anchorId="1A694670" wp14:editId="53BFFE3E">
             <wp:extent cx="4238625" cy="4048125"/>
@@ -8369,7 +8815,6 @@
           <w:noProof/>
           <w:lang w:eastAsia="ja-JP" w:bidi="ar-SA"/>
         </w:rPr>
-        <w:lastRenderedPageBreak/>
         <w:drawing>
           <wp:inline distT="0" distB="0" distL="0" distR="0" wp14:anchorId="07897C46" wp14:editId="4071448C">
             <wp:extent cx="5575300" cy="3158490"/>
@@ -10244,6 +10689,119 @@
     </w:lvl>
   </w:abstractNum>
   <w:abstractNum w:abstractNumId="22">
+    <w:nsid w:val="124471ED"/>
+    <w:multiLevelType w:val="hybridMultilevel"/>
+    <w:tmpl w:val="D4624ED4"/>
+    <w:lvl w:ilvl="0" w:tplc="04090001">
+      <w:start w:val="1"/>
+      <w:numFmt w:val="bullet"/>
+      <w:lvlText w:val=""/>
+      <w:lvlJc w:val="left"/>
+      <w:pPr>
+        <w:ind w:left="990" w:hanging="360"/>
+      </w:pPr>
+      <w:rPr>
+        <w:rFonts w:ascii="Symbol" w:hAnsi="Symbol" w:hint="default"/>
+      </w:rPr>
+    </w:lvl>
+    <w:lvl w:ilvl="1" w:tplc="04090003" w:tentative="1">
+      <w:start w:val="1"/>
+      <w:numFmt w:val="bullet"/>
+      <w:lvlText w:val="o"/>
+      <w:lvlJc w:val="left"/>
+      <w:pPr>
+        <w:ind w:left="1710" w:hanging="360"/>
+      </w:pPr>
+      <w:rPr>
+        <w:rFonts w:ascii="Courier New" w:hAnsi="Courier New" w:cs="Courier New" w:hint="default"/>
+      </w:rPr>
+    </w:lvl>
+    <w:lvl w:ilvl="2" w:tplc="04090005" w:tentative="1">
+      <w:start w:val="1"/>
+      <w:numFmt w:val="bullet"/>
+      <w:lvlText w:val=""/>
+      <w:lvlJc w:val="left"/>
+      <w:pPr>
+        <w:ind w:left="2430" w:hanging="360"/>
+      </w:pPr>
+      <w:rPr>
+        <w:rFonts w:ascii="Wingdings" w:hAnsi="Wingdings" w:hint="default"/>
+      </w:rPr>
+    </w:lvl>
+    <w:lvl w:ilvl="3" w:tplc="04090001" w:tentative="1">
+      <w:start w:val="1"/>
+      <w:numFmt w:val="bullet"/>
+      <w:lvlText w:val=""/>
+      <w:lvlJc w:val="left"/>
+      <w:pPr>
+        <w:ind w:left="3150" w:hanging="360"/>
+      </w:pPr>
+      <w:rPr>
+        <w:rFonts w:ascii="Symbol" w:hAnsi="Symbol" w:hint="default"/>
+      </w:rPr>
+    </w:lvl>
+    <w:lvl w:ilvl="4" w:tplc="04090003" w:tentative="1">
+      <w:start w:val="1"/>
+      <w:numFmt w:val="bullet"/>
+      <w:lvlText w:val="o"/>
+      <w:lvlJc w:val="left"/>
+      <w:pPr>
+        <w:ind w:left="3870" w:hanging="360"/>
+      </w:pPr>
+      <w:rPr>
+        <w:rFonts w:ascii="Courier New" w:hAnsi="Courier New" w:cs="Courier New" w:hint="default"/>
+      </w:rPr>
+    </w:lvl>
+    <w:lvl w:ilvl="5" w:tplc="04090005" w:tentative="1">
+      <w:start w:val="1"/>
+      <w:numFmt w:val="bullet"/>
+      <w:lvlText w:val=""/>
+      <w:lvlJc w:val="left"/>
+      <w:pPr>
+        <w:ind w:left="4590" w:hanging="360"/>
+      </w:pPr>
+      <w:rPr>
+        <w:rFonts w:ascii="Wingdings" w:hAnsi="Wingdings" w:hint="default"/>
+      </w:rPr>
+    </w:lvl>
+    <w:lvl w:ilvl="6" w:tplc="04090001" w:tentative="1">
+      <w:start w:val="1"/>
+      <w:numFmt w:val="bullet"/>
+      <w:lvlText w:val=""/>
+      <w:lvlJc w:val="left"/>
+      <w:pPr>
+        <w:ind w:left="5310" w:hanging="360"/>
+      </w:pPr>
+      <w:rPr>
+        <w:rFonts w:ascii="Symbol" w:hAnsi="Symbol" w:hint="default"/>
+      </w:rPr>
+    </w:lvl>
+    <w:lvl w:ilvl="7" w:tplc="04090003" w:tentative="1">
+      <w:start w:val="1"/>
+      <w:numFmt w:val="bullet"/>
+      <w:lvlText w:val="o"/>
+      <w:lvlJc w:val="left"/>
+      <w:pPr>
+        <w:ind w:left="6030" w:hanging="360"/>
+      </w:pPr>
+      <w:rPr>
+        <w:rFonts w:ascii="Courier New" w:hAnsi="Courier New" w:cs="Courier New" w:hint="default"/>
+      </w:rPr>
+    </w:lvl>
+    <w:lvl w:ilvl="8" w:tplc="04090005" w:tentative="1">
+      <w:start w:val="1"/>
+      <w:numFmt w:val="bullet"/>
+      <w:lvlText w:val=""/>
+      <w:lvlJc w:val="left"/>
+      <w:pPr>
+        <w:ind w:left="6750" w:hanging="360"/>
+      </w:pPr>
+      <w:rPr>
+        <w:rFonts w:ascii="Wingdings" w:hAnsi="Wingdings" w:hint="default"/>
+      </w:rPr>
+    </w:lvl>
+  </w:abstractNum>
+  <w:abstractNum w:abstractNumId="23">
     <w:nsid w:val="145C3B29"/>
     <w:multiLevelType w:val="hybridMultilevel"/>
     <w:tmpl w:val="94261D7E"/>
@@ -10356,7 +10914,7 @@
       </w:rPr>
     </w:lvl>
   </w:abstractNum>
-  <w:abstractNum w:abstractNumId="23">
+  <w:abstractNum w:abstractNumId="24">
     <w:nsid w:val="17E86640"/>
     <w:multiLevelType w:val="hybridMultilevel"/>
     <w:tmpl w:val="E75E9EBC"/>
@@ -10497,7 +11055,7 @@
       </w:rPr>
     </w:lvl>
   </w:abstractNum>
-  <w:abstractNum w:abstractNumId="24">
+  <w:abstractNum w:abstractNumId="25">
     <w:nsid w:val="1904704E"/>
     <w:multiLevelType w:val="multilevel"/>
     <w:tmpl w:val="00000011"/>
@@ -10610,7 +11168,7 @@
       </w:pPr>
     </w:lvl>
   </w:abstractNum>
-  <w:abstractNum w:abstractNumId="25">
+  <w:abstractNum w:abstractNumId="26">
     <w:nsid w:val="1F391341"/>
     <w:multiLevelType w:val="hybridMultilevel"/>
     <w:tmpl w:val="28D01D6A"/>
@@ -10750,7 +11308,7 @@
       </w:rPr>
     </w:lvl>
   </w:abstractNum>
-  <w:abstractNum w:abstractNumId="26">
+  <w:abstractNum w:abstractNumId="27">
     <w:nsid w:val="1FCD39A1"/>
     <w:multiLevelType w:val="multilevel"/>
     <w:tmpl w:val="AC12CE28"/>
@@ -10866,7 +11424,7 @@
       </w:pPr>
     </w:lvl>
   </w:abstractNum>
-  <w:abstractNum w:abstractNumId="27">
+  <w:abstractNum w:abstractNumId="28">
     <w:nsid w:val="1FE2537C"/>
     <w:multiLevelType w:val="hybridMultilevel"/>
     <w:tmpl w:val="DC94D102"/>
@@ -10955,7 +11513,7 @@
       </w:pPr>
     </w:lvl>
   </w:abstractNum>
-  <w:abstractNum w:abstractNumId="28">
+  <w:abstractNum w:abstractNumId="29">
     <w:nsid w:val="22EB47C4"/>
     <w:multiLevelType w:val="hybridMultilevel"/>
     <w:tmpl w:val="58A2CCCA"/>
@@ -11044,7 +11602,7 @@
       </w:pPr>
     </w:lvl>
   </w:abstractNum>
-  <w:abstractNum w:abstractNumId="29">
+  <w:abstractNum w:abstractNumId="30">
     <w:nsid w:val="2A332316"/>
     <w:multiLevelType w:val="hybridMultilevel"/>
     <w:tmpl w:val="8D50A05A"/>
@@ -11156,7 +11714,7 @@
       </w:rPr>
     </w:lvl>
   </w:abstractNum>
-  <w:abstractNum w:abstractNumId="30">
+  <w:abstractNum w:abstractNumId="31">
     <w:nsid w:val="2AD15838"/>
     <w:multiLevelType w:val="hybridMultilevel"/>
     <w:tmpl w:val="9BA23232"/>
@@ -11242,7 +11800,7 @@
       </w:pPr>
     </w:lvl>
   </w:abstractNum>
-  <w:abstractNum w:abstractNumId="31">
+  <w:abstractNum w:abstractNumId="32">
     <w:nsid w:val="2D5B3E5E"/>
     <w:multiLevelType w:val="multilevel"/>
     <w:tmpl w:val="AC12CE28"/>
@@ -11358,7 +11916,7 @@
       </w:pPr>
     </w:lvl>
   </w:abstractNum>
-  <w:abstractNum w:abstractNumId="32">
+  <w:abstractNum w:abstractNumId="33">
     <w:nsid w:val="3A2B4E87"/>
     <w:multiLevelType w:val="multilevel"/>
     <w:tmpl w:val="AC12CE28"/>
@@ -11474,7 +12032,7 @@
       </w:pPr>
     </w:lvl>
   </w:abstractNum>
-  <w:abstractNum w:abstractNumId="33">
+  <w:abstractNum w:abstractNumId="34">
     <w:nsid w:val="3EFA4FB6"/>
     <w:multiLevelType w:val="multilevel"/>
     <w:tmpl w:val="0409001F"/>
@@ -11560,7 +12118,7 @@
       </w:pPr>
     </w:lvl>
   </w:abstractNum>
-  <w:abstractNum w:abstractNumId="34">
+  <w:abstractNum w:abstractNumId="35">
     <w:nsid w:val="434F6183"/>
     <w:multiLevelType w:val="hybridMultilevel"/>
     <w:tmpl w:val="77F43510"/>
@@ -11646,7 +12204,7 @@
       </w:pPr>
     </w:lvl>
   </w:abstractNum>
-  <w:abstractNum w:abstractNumId="35">
+  <w:abstractNum w:abstractNumId="36">
     <w:nsid w:val="48A10028"/>
     <w:multiLevelType w:val="hybridMultilevel"/>
     <w:tmpl w:val="58A2CCCA"/>
@@ -11735,7 +12293,7 @@
       </w:pPr>
     </w:lvl>
   </w:abstractNum>
-  <w:abstractNum w:abstractNumId="36">
+  <w:abstractNum w:abstractNumId="37">
     <w:nsid w:val="4EAF51D8"/>
     <w:multiLevelType w:val="hybridMultilevel"/>
     <w:tmpl w:val="58A2CCCA"/>
@@ -11824,7 +12382,7 @@
       </w:pPr>
     </w:lvl>
   </w:abstractNum>
-  <w:abstractNum w:abstractNumId="37">
+  <w:abstractNum w:abstractNumId="38">
     <w:nsid w:val="4F867D13"/>
     <w:multiLevelType w:val="hybridMultilevel"/>
     <w:tmpl w:val="38D47170"/>
@@ -11937,7 +12495,7 @@
       </w:rPr>
     </w:lvl>
   </w:abstractNum>
-  <w:abstractNum w:abstractNumId="38">
+  <w:abstractNum w:abstractNumId="39">
     <w:nsid w:val="58B72105"/>
     <w:multiLevelType w:val="multilevel"/>
     <w:tmpl w:val="D960FB60"/>
@@ -12086,7 +12644,7 @@
       </w:rPr>
     </w:lvl>
   </w:abstractNum>
-  <w:abstractNum w:abstractNumId="39">
+  <w:abstractNum w:abstractNumId="40">
     <w:nsid w:val="67C1146D"/>
     <w:multiLevelType w:val="hybridMultilevel"/>
     <w:tmpl w:val="7DA8282E"/>
@@ -12226,7 +12784,7 @@
       </w:rPr>
     </w:lvl>
   </w:abstractNum>
-  <w:abstractNum w:abstractNumId="40">
+  <w:abstractNum w:abstractNumId="41">
     <w:nsid w:val="6E6566D4"/>
     <w:multiLevelType w:val="hybridMultilevel"/>
     <w:tmpl w:val="DC94D102"/>
@@ -12315,7 +12873,7 @@
       </w:pPr>
     </w:lvl>
   </w:abstractNum>
-  <w:abstractNum w:abstractNumId="41">
+  <w:abstractNum w:abstractNumId="42">
     <w:nsid w:val="7745669D"/>
     <w:multiLevelType w:val="hybridMultilevel"/>
     <w:tmpl w:val="7C84415A"/>
@@ -12404,7 +12962,7 @@
       </w:pPr>
     </w:lvl>
   </w:abstractNum>
-  <w:abstractNum w:abstractNumId="42">
+  <w:abstractNum w:abstractNumId="43">
     <w:nsid w:val="79405515"/>
     <w:multiLevelType w:val="hybridMultilevel"/>
     <w:tmpl w:val="B588D586"/>
@@ -12520,7 +13078,7 @@
       </w:pPr>
     </w:lvl>
   </w:abstractNum>
-  <w:abstractNum w:abstractNumId="43">
+  <w:abstractNum w:abstractNumId="44">
     <w:nsid w:val="795348F1"/>
     <w:multiLevelType w:val="multilevel"/>
     <w:tmpl w:val="00000011"/>
@@ -12688,34 +13246,34 @@
     <w:abstractNumId w:val="17"/>
   </w:num>
   <w:num w:numId="19">
-    <w:abstractNumId w:val="24"/>
+    <w:abstractNumId w:val="25"/>
   </w:num>
   <w:num w:numId="20">
+    <w:abstractNumId w:val="44"/>
+  </w:num>
+  <w:num w:numId="21">
     <w:abstractNumId w:val="43"/>
   </w:num>
-  <w:num w:numId="21">
-    <w:abstractNumId w:val="42"/>
-  </w:num>
   <w:num w:numId="22">
-    <w:abstractNumId w:val="23"/>
+    <w:abstractNumId w:val="24"/>
   </w:num>
   <w:num w:numId="23">
     <w:abstractNumId w:val="20"/>
   </w:num>
   <w:num w:numId="24">
-    <w:abstractNumId w:val="25"/>
+    <w:abstractNumId w:val="26"/>
   </w:num>
   <w:num w:numId="25">
-    <w:abstractNumId w:val="31"/>
+    <w:abstractNumId w:val="32"/>
   </w:num>
   <w:num w:numId="26">
-    <w:abstractNumId w:val="26"/>
+    <w:abstractNumId w:val="27"/>
   </w:num>
   <w:num w:numId="27">
-    <w:abstractNumId w:val="39"/>
+    <w:abstractNumId w:val="40"/>
   </w:num>
   <w:num w:numId="28">
-    <w:abstractNumId w:val="32"/>
+    <w:abstractNumId w:val="33"/>
   </w:num>
   <w:num w:numId="29">
     <w:abstractNumId w:val="21"/>
@@ -12724,43 +13282,43 @@
     <w:abstractNumId w:val="19"/>
   </w:num>
   <w:num w:numId="31">
-    <w:abstractNumId w:val="38"/>
+    <w:abstractNumId w:val="39"/>
   </w:num>
   <w:num w:numId="32">
+    <w:abstractNumId w:val="30"/>
+  </w:num>
+  <w:num w:numId="33">
+    <w:abstractNumId w:val="35"/>
+  </w:num>
+  <w:num w:numId="34">
     <w:abstractNumId w:val="29"/>
   </w:num>
-  <w:num w:numId="33">
-    <w:abstractNumId w:val="34"/>
+  <w:num w:numId="35">
+    <w:abstractNumId w:val="37"/>
   </w:num>
-  <w:num w:numId="34">
+  <w:num w:numId="36">
+    <w:abstractNumId w:val="36"/>
+  </w:num>
+  <w:num w:numId="37">
+    <w:abstractNumId w:val="41"/>
+  </w:num>
+  <w:num w:numId="38">
     <w:abstractNumId w:val="28"/>
   </w:num>
-  <w:num w:numId="35">
-    <w:abstractNumId w:val="36"/>
-  </w:num>
-  <w:num w:numId="36">
-    <w:abstractNumId w:val="35"/>
-  </w:num>
-  <w:num w:numId="37">
-    <w:abstractNumId w:val="40"/>
-  </w:num>
-  <w:num w:numId="38">
-    <w:abstractNumId w:val="27"/>
-  </w:num>
   <w:num w:numId="39">
-    <w:abstractNumId w:val="41"/>
+    <w:abstractNumId w:val="42"/>
   </w:num>
   <w:num w:numId="40">
     <w:abstractNumId w:val="18"/>
   </w:num>
   <w:num w:numId="41">
-    <w:abstractNumId w:val="37"/>
+    <w:abstractNumId w:val="38"/>
   </w:num>
   <w:num w:numId="42">
-    <w:abstractNumId w:val="33"/>
+    <w:abstractNumId w:val="34"/>
   </w:num>
   <w:num w:numId="43">
-    <w:abstractNumId w:val="30"/>
+    <w:abstractNumId w:val="31"/>
     <w:lvlOverride w:ilvl="0">
       <w:startOverride w:val="1"/>
     </w:lvlOverride>
@@ -12790,16 +13348,13 @@
     </w:lvlOverride>
   </w:num>
   <w:num w:numId="44">
+    <w:abstractNumId w:val="23"/>
+  </w:num>
+  <w:num w:numId="45">
+    <w:abstractNumId w:val="31"/>
+  </w:num>
+  <w:num w:numId="46">
     <w:abstractNumId w:val="22"/>
-    <w:lvlOverride w:ilvl="0"/>
-    <w:lvlOverride w:ilvl="1"/>
-    <w:lvlOverride w:ilvl="2"/>
-    <w:lvlOverride w:ilvl="3"/>
-    <w:lvlOverride w:ilvl="4"/>
-    <w:lvlOverride w:ilvl="5"/>
-    <w:lvlOverride w:ilvl="6"/>
-    <w:lvlOverride w:ilvl="7"/>
-    <w:lvlOverride w:ilvl="8"/>
   </w:num>
 </w:numbering>
 </file>
@@ -15752,7 +16307,7 @@
 </file>
 
 <file path=customXml/itemProps1.xml><?xml version="1.0" encoding="utf-8"?>
-<ds:datastoreItem xmlns:ds="http://schemas.openxmlformats.org/officeDocument/2006/customXml" ds:itemID="{CAE2F5D8-6C91-4A10-909E-03379FC5405D}">
+<ds:datastoreItem xmlns:ds="http://schemas.openxmlformats.org/officeDocument/2006/customXml" ds:itemID="{75184EBE-A981-4D1C-8090-4A74CDEEBD27}">
   <ds:schemaRefs>
     <ds:schemaRef ds:uri="http://schemas.openxmlformats.org/officeDocument/2006/bibliography"/>
   </ds:schemaRefs>

</xml_diff>

<commit_message>
5.2. Uoc luong rui ro (rui ro 3)
</commit_message>
<xml_diff>
--- a/docs/Báo cáo.docx
+++ b/docs/Báo cáo.docx
@@ -7212,6 +7212,358 @@
       <w:proofErr w:type="spellEnd"/>
     </w:p>
     <w:p>
+      <w:pPr>
+        <w:pStyle w:val="ListParagraph"/>
+        <w:numPr>
+          <w:ilvl w:val="0"/>
+          <w:numId w:val="45"/>
+        </w:numPr>
+        <w:ind w:left="270" w:hanging="270"/>
+      </w:pPr>
+      <w:proofErr w:type="spellStart"/>
+      <w:r>
+        <w:t>Rủi</w:t>
+      </w:r>
+      <w:proofErr w:type="spellEnd"/>
+      <w:r>
+        <w:t xml:space="preserve"> </w:t>
+      </w:r>
+      <w:proofErr w:type="spellStart"/>
+      <w:r>
+        <w:t>ro</w:t>
+      </w:r>
+      <w:proofErr w:type="spellEnd"/>
+      <w:r>
+        <w:t xml:space="preserve"> 3</w:t>
+      </w:r>
+    </w:p>
+    <w:p>
+      <w:pPr>
+        <w:pStyle w:val="ListParagraph"/>
+        <w:numPr>
+          <w:ilvl w:val="0"/>
+          <w:numId w:val="47"/>
+        </w:numPr>
+      </w:pPr>
+      <w:proofErr w:type="spellStart"/>
+      <w:r>
+        <w:t>Mô</w:t>
+      </w:r>
+      <w:proofErr w:type="spellEnd"/>
+      <w:r>
+        <w:t xml:space="preserve"> </w:t>
+      </w:r>
+      <w:proofErr w:type="spellStart"/>
+      <w:r>
+        <w:t>tả</w:t>
+      </w:r>
+      <w:proofErr w:type="spellEnd"/>
+      <w:r>
+        <w:t xml:space="preserve">: </w:t>
+      </w:r>
+      <w:proofErr w:type="spellStart"/>
+      <w:r>
+        <w:t>Lập</w:t>
+      </w:r>
+      <w:proofErr w:type="spellEnd"/>
+      <w:r>
+        <w:t xml:space="preserve"> </w:t>
+      </w:r>
+      <w:proofErr w:type="spellStart"/>
+      <w:r>
+        <w:t>trình</w:t>
+      </w:r>
+      <w:proofErr w:type="spellEnd"/>
+      <w:r>
+        <w:t xml:space="preserve"> </w:t>
+      </w:r>
+      <w:proofErr w:type="spellStart"/>
+      <w:r>
+        <w:t>viên</w:t>
+      </w:r>
+      <w:proofErr w:type="spellEnd"/>
+      <w:r>
+        <w:t xml:space="preserve"> </w:t>
+      </w:r>
+      <w:proofErr w:type="spellStart"/>
+      <w:r>
+        <w:t>Lê</w:t>
+      </w:r>
+      <w:proofErr w:type="spellEnd"/>
+      <w:r>
+        <w:t xml:space="preserve"> </w:t>
+      </w:r>
+      <w:proofErr w:type="spellStart"/>
+      <w:r>
+        <w:t>Anh</w:t>
+      </w:r>
+      <w:proofErr w:type="spellEnd"/>
+      <w:r>
+        <w:t xml:space="preserve"> </w:t>
+      </w:r>
+      <w:proofErr w:type="spellStart"/>
+      <w:r>
+        <w:t>Hào</w:t>
+      </w:r>
+      <w:proofErr w:type="spellEnd"/>
+      <w:r>
+        <w:t xml:space="preserve"> </w:t>
+      </w:r>
+      <w:proofErr w:type="spellStart"/>
+      <w:r>
+        <w:t>nghỉ</w:t>
+      </w:r>
+      <w:proofErr w:type="spellEnd"/>
+      <w:r>
+        <w:t xml:space="preserve"> </w:t>
+      </w:r>
+      <w:proofErr w:type="spellStart"/>
+      <w:r>
+        <w:t>lấy</w:t>
+      </w:r>
+      <w:proofErr w:type="spellEnd"/>
+      <w:r>
+        <w:t xml:space="preserve"> </w:t>
+      </w:r>
+      <w:proofErr w:type="spellStart"/>
+      <w:r>
+        <w:t>vợ</w:t>
+      </w:r>
+      <w:proofErr w:type="spellEnd"/>
+      <w:r>
+        <w:t xml:space="preserve"> </w:t>
+      </w:r>
+      <w:proofErr w:type="spellStart"/>
+      <w:r>
+        <w:t>trong</w:t>
+      </w:r>
+      <w:proofErr w:type="spellEnd"/>
+      <w:r>
+        <w:t xml:space="preserve"> </w:t>
+      </w:r>
+      <w:proofErr w:type="spellStart"/>
+      <w:r>
+        <w:t>vòng</w:t>
+      </w:r>
+      <w:proofErr w:type="spellEnd"/>
+      <w:r>
+        <w:t xml:space="preserve"> 1 </w:t>
+      </w:r>
+      <w:proofErr w:type="spellStart"/>
+      <w:r>
+        <w:t>tuần</w:t>
+      </w:r>
+      <w:proofErr w:type="spellEnd"/>
+    </w:p>
+    <w:p>
+      <w:pPr>
+        <w:pStyle w:val="ListParagraph"/>
+        <w:numPr>
+          <w:ilvl w:val="0"/>
+          <w:numId w:val="47"/>
+        </w:numPr>
+      </w:pPr>
+      <w:proofErr w:type="spellStart"/>
+      <w:r>
+        <w:t>Xác</w:t>
+      </w:r>
+      <w:proofErr w:type="spellEnd"/>
+      <w:r>
+        <w:t xml:space="preserve"> </w:t>
+      </w:r>
+      <w:proofErr w:type="spellStart"/>
+      <w:r>
+        <w:t>suất</w:t>
+      </w:r>
+      <w:proofErr w:type="spellEnd"/>
+      <w:r>
+        <w:t>: 20 %</w:t>
+      </w:r>
+    </w:p>
+    <w:p>
+      <w:pPr>
+        <w:pStyle w:val="ListParagraph"/>
+        <w:numPr>
+          <w:ilvl w:val="0"/>
+          <w:numId w:val="47"/>
+        </w:numPr>
+      </w:pPr>
+      <w:proofErr w:type="spellStart"/>
+      <w:r>
+        <w:t>Mức</w:t>
+      </w:r>
+      <w:proofErr w:type="spellEnd"/>
+      <w:r>
+        <w:t xml:space="preserve"> </w:t>
+      </w:r>
+      <w:proofErr w:type="spellStart"/>
+      <w:r>
+        <w:t>độ</w:t>
+      </w:r>
+      <w:proofErr w:type="spellEnd"/>
+      <w:r>
+        <w:t xml:space="preserve"> </w:t>
+      </w:r>
+      <w:proofErr w:type="spellStart"/>
+      <w:r>
+        <w:t>thiệt</w:t>
+      </w:r>
+      <w:proofErr w:type="spellEnd"/>
+      <w:r>
+        <w:t xml:space="preserve"> </w:t>
+      </w:r>
+      <w:proofErr w:type="spellStart"/>
+      <w:r>
+        <w:t>hại</w:t>
+      </w:r>
+      <w:proofErr w:type="spellEnd"/>
+      <w:r>
+        <w:t xml:space="preserve">: </w:t>
+      </w:r>
+      <w:proofErr w:type="spellStart"/>
+      <w:r>
+        <w:t>Trung</w:t>
+      </w:r>
+      <w:proofErr w:type="spellEnd"/>
+      <w:r>
+        <w:t xml:space="preserve"> </w:t>
+      </w:r>
+      <w:proofErr w:type="spellStart"/>
+      <w:r>
+        <w:t>bình</w:t>
+      </w:r>
+      <w:proofErr w:type="spellEnd"/>
+      <w:r>
+        <w:t xml:space="preserve"> do </w:t>
+      </w:r>
+      <w:proofErr w:type="spellStart"/>
+      <w:r>
+        <w:t>thiếu</w:t>
+      </w:r>
+      <w:proofErr w:type="spellEnd"/>
+      <w:r>
+        <w:t xml:space="preserve"> </w:t>
+      </w:r>
+      <w:proofErr w:type="spellStart"/>
+      <w:r>
+        <w:t>thành</w:t>
+      </w:r>
+      <w:proofErr w:type="spellEnd"/>
+      <w:r>
+        <w:t xml:space="preserve"> </w:t>
+      </w:r>
+      <w:proofErr w:type="spellStart"/>
+      <w:r>
+        <w:t>viên</w:t>
+      </w:r>
+      <w:proofErr w:type="spellEnd"/>
+    </w:p>
+    <w:p>
+      <w:pPr>
+        <w:pStyle w:val="ListParagraph"/>
+        <w:numPr>
+          <w:ilvl w:val="0"/>
+          <w:numId w:val="47"/>
+        </w:numPr>
+      </w:pPr>
+      <w:proofErr w:type="spellStart"/>
+      <w:r>
+        <w:t>Giải</w:t>
+      </w:r>
+      <w:proofErr w:type="spellEnd"/>
+      <w:r>
+        <w:t xml:space="preserve"> </w:t>
+      </w:r>
+      <w:proofErr w:type="spellStart"/>
+      <w:r>
+        <w:t>pháp</w:t>
+      </w:r>
+      <w:proofErr w:type="spellEnd"/>
+      <w:r>
+        <w:t xml:space="preserve">: </w:t>
+      </w:r>
+      <w:proofErr w:type="spellStart"/>
+      <w:r>
+        <w:t>Bàn</w:t>
+      </w:r>
+      <w:proofErr w:type="spellEnd"/>
+      <w:r>
+        <w:t xml:space="preserve"> </w:t>
+      </w:r>
+      <w:proofErr w:type="spellStart"/>
+      <w:r>
+        <w:t>giao</w:t>
+      </w:r>
+      <w:proofErr w:type="spellEnd"/>
+      <w:r>
+        <w:t xml:space="preserve"> </w:t>
+      </w:r>
+      <w:proofErr w:type="spellStart"/>
+      <w:r>
+        <w:t>công</w:t>
+      </w:r>
+      <w:proofErr w:type="spellEnd"/>
+      <w:r>
+        <w:t xml:space="preserve"> </w:t>
+      </w:r>
+      <w:proofErr w:type="spellStart"/>
+      <w:r>
+        <w:t>việc</w:t>
+      </w:r>
+      <w:proofErr w:type="spellEnd"/>
+      <w:r>
+        <w:t xml:space="preserve"> </w:t>
+      </w:r>
+      <w:proofErr w:type="spellStart"/>
+      <w:r>
+        <w:t>cho</w:t>
+      </w:r>
+      <w:proofErr w:type="spellEnd"/>
+      <w:r>
+        <w:t xml:space="preserve"> </w:t>
+      </w:r>
+      <w:proofErr w:type="spellStart"/>
+      <w:r>
+        <w:t>lập</w:t>
+      </w:r>
+      <w:proofErr w:type="spellEnd"/>
+      <w:r>
+        <w:t xml:space="preserve"> </w:t>
+      </w:r>
+      <w:proofErr w:type="spellStart"/>
+      <w:r>
+        <w:t>trình</w:t>
+      </w:r>
+      <w:proofErr w:type="spellEnd"/>
+      <w:r>
+        <w:t xml:space="preserve"> </w:t>
+      </w:r>
+      <w:proofErr w:type="spellStart"/>
+      <w:r>
+        <w:t>viên</w:t>
+      </w:r>
+      <w:proofErr w:type="spellEnd"/>
+      <w:r>
+        <w:t xml:space="preserve"> </w:t>
+      </w:r>
+      <w:proofErr w:type="spellStart"/>
+      <w:r>
+        <w:t>Nguyễn</w:t>
+      </w:r>
+      <w:proofErr w:type="spellEnd"/>
+      <w:r>
+        <w:t xml:space="preserve"> </w:t>
+      </w:r>
+      <w:proofErr w:type="spellStart"/>
+      <w:r>
+        <w:t>Ngọc</w:t>
+      </w:r>
+      <w:proofErr w:type="spellEnd"/>
+      <w:r>
+        <w:t xml:space="preserve"> Nam</w:t>
+      </w:r>
+    </w:p>
+    <w:p>
       <w:bookmarkStart w:id="16" w:name="_GoBack"/>
       <w:bookmarkEnd w:id="16"/>
     </w:p>
@@ -8483,6 +8835,7 @@
       </w:pPr>
       <w:proofErr w:type="spellStart"/>
       <w:r>
+        <w:lastRenderedPageBreak/>
         <w:t>Sơ</w:t>
       </w:r>
       <w:proofErr w:type="spellEnd"/>
@@ -8648,7 +9001,6 @@
       </w:pPr>
       <w:proofErr w:type="spellStart"/>
       <w:r>
-        <w:lastRenderedPageBreak/>
         <w:t>Số</w:t>
       </w:r>
       <w:proofErr w:type="spellEnd"/>
@@ -9031,7 +9383,7 @@
         <w:color w:val="C00000"/>
         <w:lang w:eastAsia="ar-SA" w:bidi="ar-SA"/>
       </w:rPr>
-      <w:t>5</w:t>
+      <w:t>7</w:t>
     </w:r>
     <w:r>
       <w:rPr>
@@ -10348,6 +10700,119 @@
     </w:lvl>
   </w:abstractNum>
   <w:abstractNum w:abstractNumId="19">
+    <w:nsid w:val="05083F36"/>
+    <w:multiLevelType w:val="hybridMultilevel"/>
+    <w:tmpl w:val="68E0CD9E"/>
+    <w:lvl w:ilvl="0" w:tplc="04090001">
+      <w:start w:val="1"/>
+      <w:numFmt w:val="bullet"/>
+      <w:lvlText w:val=""/>
+      <w:lvlJc w:val="left"/>
+      <w:pPr>
+        <w:ind w:left="990" w:hanging="360"/>
+      </w:pPr>
+      <w:rPr>
+        <w:rFonts w:ascii="Symbol" w:hAnsi="Symbol" w:hint="default"/>
+      </w:rPr>
+    </w:lvl>
+    <w:lvl w:ilvl="1" w:tplc="04090003" w:tentative="1">
+      <w:start w:val="1"/>
+      <w:numFmt w:val="bullet"/>
+      <w:lvlText w:val="o"/>
+      <w:lvlJc w:val="left"/>
+      <w:pPr>
+        <w:ind w:left="1710" w:hanging="360"/>
+      </w:pPr>
+      <w:rPr>
+        <w:rFonts w:ascii="Courier New" w:hAnsi="Courier New" w:cs="Courier New" w:hint="default"/>
+      </w:rPr>
+    </w:lvl>
+    <w:lvl w:ilvl="2" w:tplc="04090005" w:tentative="1">
+      <w:start w:val="1"/>
+      <w:numFmt w:val="bullet"/>
+      <w:lvlText w:val=""/>
+      <w:lvlJc w:val="left"/>
+      <w:pPr>
+        <w:ind w:left="2430" w:hanging="360"/>
+      </w:pPr>
+      <w:rPr>
+        <w:rFonts w:ascii="Wingdings" w:hAnsi="Wingdings" w:hint="default"/>
+      </w:rPr>
+    </w:lvl>
+    <w:lvl w:ilvl="3" w:tplc="04090001" w:tentative="1">
+      <w:start w:val="1"/>
+      <w:numFmt w:val="bullet"/>
+      <w:lvlText w:val=""/>
+      <w:lvlJc w:val="left"/>
+      <w:pPr>
+        <w:ind w:left="3150" w:hanging="360"/>
+      </w:pPr>
+      <w:rPr>
+        <w:rFonts w:ascii="Symbol" w:hAnsi="Symbol" w:hint="default"/>
+      </w:rPr>
+    </w:lvl>
+    <w:lvl w:ilvl="4" w:tplc="04090003" w:tentative="1">
+      <w:start w:val="1"/>
+      <w:numFmt w:val="bullet"/>
+      <w:lvlText w:val="o"/>
+      <w:lvlJc w:val="left"/>
+      <w:pPr>
+        <w:ind w:left="3870" w:hanging="360"/>
+      </w:pPr>
+      <w:rPr>
+        <w:rFonts w:ascii="Courier New" w:hAnsi="Courier New" w:cs="Courier New" w:hint="default"/>
+      </w:rPr>
+    </w:lvl>
+    <w:lvl w:ilvl="5" w:tplc="04090005" w:tentative="1">
+      <w:start w:val="1"/>
+      <w:numFmt w:val="bullet"/>
+      <w:lvlText w:val=""/>
+      <w:lvlJc w:val="left"/>
+      <w:pPr>
+        <w:ind w:left="4590" w:hanging="360"/>
+      </w:pPr>
+      <w:rPr>
+        <w:rFonts w:ascii="Wingdings" w:hAnsi="Wingdings" w:hint="default"/>
+      </w:rPr>
+    </w:lvl>
+    <w:lvl w:ilvl="6" w:tplc="04090001" w:tentative="1">
+      <w:start w:val="1"/>
+      <w:numFmt w:val="bullet"/>
+      <w:lvlText w:val=""/>
+      <w:lvlJc w:val="left"/>
+      <w:pPr>
+        <w:ind w:left="5310" w:hanging="360"/>
+      </w:pPr>
+      <w:rPr>
+        <w:rFonts w:ascii="Symbol" w:hAnsi="Symbol" w:hint="default"/>
+      </w:rPr>
+    </w:lvl>
+    <w:lvl w:ilvl="7" w:tplc="04090003" w:tentative="1">
+      <w:start w:val="1"/>
+      <w:numFmt w:val="bullet"/>
+      <w:lvlText w:val="o"/>
+      <w:lvlJc w:val="left"/>
+      <w:pPr>
+        <w:ind w:left="6030" w:hanging="360"/>
+      </w:pPr>
+      <w:rPr>
+        <w:rFonts w:ascii="Courier New" w:hAnsi="Courier New" w:cs="Courier New" w:hint="default"/>
+      </w:rPr>
+    </w:lvl>
+    <w:lvl w:ilvl="8" w:tplc="04090005" w:tentative="1">
+      <w:start w:val="1"/>
+      <w:numFmt w:val="bullet"/>
+      <w:lvlText w:val=""/>
+      <w:lvlJc w:val="left"/>
+      <w:pPr>
+        <w:ind w:left="6750" w:hanging="360"/>
+      </w:pPr>
+      <w:rPr>
+        <w:rFonts w:ascii="Wingdings" w:hAnsi="Wingdings" w:hint="default"/>
+      </w:rPr>
+    </w:lvl>
+  </w:abstractNum>
+  <w:abstractNum w:abstractNumId="20">
     <w:nsid w:val="0AC548F3"/>
     <w:multiLevelType w:val="hybridMultilevel"/>
     <w:tmpl w:val="E95ADD7E"/>
@@ -10436,7 +10901,7 @@
       </w:pPr>
     </w:lvl>
   </w:abstractNum>
-  <w:abstractNum w:abstractNumId="20">
+  <w:abstractNum w:abstractNumId="21">
     <w:nsid w:val="0F1C5952"/>
     <w:multiLevelType w:val="hybridMultilevel"/>
     <w:tmpl w:val="C2D8673A"/>
@@ -10576,7 +11041,7 @@
       </w:rPr>
     </w:lvl>
   </w:abstractNum>
-  <w:abstractNum w:abstractNumId="21">
+  <w:abstractNum w:abstractNumId="22">
     <w:nsid w:val="10071F88"/>
     <w:multiLevelType w:val="hybridMultilevel"/>
     <w:tmpl w:val="09AED870"/>
@@ -10688,7 +11153,7 @@
       </w:rPr>
     </w:lvl>
   </w:abstractNum>
-  <w:abstractNum w:abstractNumId="22">
+  <w:abstractNum w:abstractNumId="23">
     <w:nsid w:val="124471ED"/>
     <w:multiLevelType w:val="hybridMultilevel"/>
     <w:tmpl w:val="D4624ED4"/>
@@ -10801,7 +11266,7 @@
       </w:rPr>
     </w:lvl>
   </w:abstractNum>
-  <w:abstractNum w:abstractNumId="23">
+  <w:abstractNum w:abstractNumId="24">
     <w:nsid w:val="145C3B29"/>
     <w:multiLevelType w:val="hybridMultilevel"/>
     <w:tmpl w:val="94261D7E"/>
@@ -10914,7 +11379,7 @@
       </w:rPr>
     </w:lvl>
   </w:abstractNum>
-  <w:abstractNum w:abstractNumId="24">
+  <w:abstractNum w:abstractNumId="25">
     <w:nsid w:val="17E86640"/>
     <w:multiLevelType w:val="hybridMultilevel"/>
     <w:tmpl w:val="E75E9EBC"/>
@@ -11055,7 +11520,7 @@
       </w:rPr>
     </w:lvl>
   </w:abstractNum>
-  <w:abstractNum w:abstractNumId="25">
+  <w:abstractNum w:abstractNumId="26">
     <w:nsid w:val="1904704E"/>
     <w:multiLevelType w:val="multilevel"/>
     <w:tmpl w:val="00000011"/>
@@ -11168,7 +11633,7 @@
       </w:pPr>
     </w:lvl>
   </w:abstractNum>
-  <w:abstractNum w:abstractNumId="26">
+  <w:abstractNum w:abstractNumId="27">
     <w:nsid w:val="1F391341"/>
     <w:multiLevelType w:val="hybridMultilevel"/>
     <w:tmpl w:val="28D01D6A"/>
@@ -11308,7 +11773,7 @@
       </w:rPr>
     </w:lvl>
   </w:abstractNum>
-  <w:abstractNum w:abstractNumId="27">
+  <w:abstractNum w:abstractNumId="28">
     <w:nsid w:val="1FCD39A1"/>
     <w:multiLevelType w:val="multilevel"/>
     <w:tmpl w:val="AC12CE28"/>
@@ -11424,7 +11889,7 @@
       </w:pPr>
     </w:lvl>
   </w:abstractNum>
-  <w:abstractNum w:abstractNumId="28">
+  <w:abstractNum w:abstractNumId="29">
     <w:nsid w:val="1FE2537C"/>
     <w:multiLevelType w:val="hybridMultilevel"/>
     <w:tmpl w:val="DC94D102"/>
@@ -11513,7 +11978,7 @@
       </w:pPr>
     </w:lvl>
   </w:abstractNum>
-  <w:abstractNum w:abstractNumId="29">
+  <w:abstractNum w:abstractNumId="30">
     <w:nsid w:val="22EB47C4"/>
     <w:multiLevelType w:val="hybridMultilevel"/>
     <w:tmpl w:val="58A2CCCA"/>
@@ -11602,7 +12067,7 @@
       </w:pPr>
     </w:lvl>
   </w:abstractNum>
-  <w:abstractNum w:abstractNumId="30">
+  <w:abstractNum w:abstractNumId="31">
     <w:nsid w:val="2A332316"/>
     <w:multiLevelType w:val="hybridMultilevel"/>
     <w:tmpl w:val="8D50A05A"/>
@@ -11714,7 +12179,7 @@
       </w:rPr>
     </w:lvl>
   </w:abstractNum>
-  <w:abstractNum w:abstractNumId="31">
+  <w:abstractNum w:abstractNumId="32">
     <w:nsid w:val="2AD15838"/>
     <w:multiLevelType w:val="hybridMultilevel"/>
     <w:tmpl w:val="9BA23232"/>
@@ -11800,7 +12265,7 @@
       </w:pPr>
     </w:lvl>
   </w:abstractNum>
-  <w:abstractNum w:abstractNumId="32">
+  <w:abstractNum w:abstractNumId="33">
     <w:nsid w:val="2D5B3E5E"/>
     <w:multiLevelType w:val="multilevel"/>
     <w:tmpl w:val="AC12CE28"/>
@@ -11916,7 +12381,7 @@
       </w:pPr>
     </w:lvl>
   </w:abstractNum>
-  <w:abstractNum w:abstractNumId="33">
+  <w:abstractNum w:abstractNumId="34">
     <w:nsid w:val="3A2B4E87"/>
     <w:multiLevelType w:val="multilevel"/>
     <w:tmpl w:val="AC12CE28"/>
@@ -12032,7 +12497,7 @@
       </w:pPr>
     </w:lvl>
   </w:abstractNum>
-  <w:abstractNum w:abstractNumId="34">
+  <w:abstractNum w:abstractNumId="35">
     <w:nsid w:val="3EFA4FB6"/>
     <w:multiLevelType w:val="multilevel"/>
     <w:tmpl w:val="0409001F"/>
@@ -12118,7 +12583,7 @@
       </w:pPr>
     </w:lvl>
   </w:abstractNum>
-  <w:abstractNum w:abstractNumId="35">
+  <w:abstractNum w:abstractNumId="36">
     <w:nsid w:val="434F6183"/>
     <w:multiLevelType w:val="hybridMultilevel"/>
     <w:tmpl w:val="77F43510"/>
@@ -12204,7 +12669,7 @@
       </w:pPr>
     </w:lvl>
   </w:abstractNum>
-  <w:abstractNum w:abstractNumId="36">
+  <w:abstractNum w:abstractNumId="37">
     <w:nsid w:val="48A10028"/>
     <w:multiLevelType w:val="hybridMultilevel"/>
     <w:tmpl w:val="58A2CCCA"/>
@@ -12293,7 +12758,7 @@
       </w:pPr>
     </w:lvl>
   </w:abstractNum>
-  <w:abstractNum w:abstractNumId="37">
+  <w:abstractNum w:abstractNumId="38">
     <w:nsid w:val="4EAF51D8"/>
     <w:multiLevelType w:val="hybridMultilevel"/>
     <w:tmpl w:val="58A2CCCA"/>
@@ -12382,7 +12847,7 @@
       </w:pPr>
     </w:lvl>
   </w:abstractNum>
-  <w:abstractNum w:abstractNumId="38">
+  <w:abstractNum w:abstractNumId="39">
     <w:nsid w:val="4F867D13"/>
     <w:multiLevelType w:val="hybridMultilevel"/>
     <w:tmpl w:val="38D47170"/>
@@ -12495,7 +12960,7 @@
       </w:rPr>
     </w:lvl>
   </w:abstractNum>
-  <w:abstractNum w:abstractNumId="39">
+  <w:abstractNum w:abstractNumId="40">
     <w:nsid w:val="58B72105"/>
     <w:multiLevelType w:val="multilevel"/>
     <w:tmpl w:val="D960FB60"/>
@@ -12644,7 +13109,7 @@
       </w:rPr>
     </w:lvl>
   </w:abstractNum>
-  <w:abstractNum w:abstractNumId="40">
+  <w:abstractNum w:abstractNumId="41">
     <w:nsid w:val="67C1146D"/>
     <w:multiLevelType w:val="hybridMultilevel"/>
     <w:tmpl w:val="7DA8282E"/>
@@ -12784,7 +13249,7 @@
       </w:rPr>
     </w:lvl>
   </w:abstractNum>
-  <w:abstractNum w:abstractNumId="41">
+  <w:abstractNum w:abstractNumId="42">
     <w:nsid w:val="6E6566D4"/>
     <w:multiLevelType w:val="hybridMultilevel"/>
     <w:tmpl w:val="DC94D102"/>
@@ -12873,7 +13338,7 @@
       </w:pPr>
     </w:lvl>
   </w:abstractNum>
-  <w:abstractNum w:abstractNumId="42">
+  <w:abstractNum w:abstractNumId="43">
     <w:nsid w:val="7745669D"/>
     <w:multiLevelType w:val="hybridMultilevel"/>
     <w:tmpl w:val="7C84415A"/>
@@ -12962,7 +13427,7 @@
       </w:pPr>
     </w:lvl>
   </w:abstractNum>
-  <w:abstractNum w:abstractNumId="43">
+  <w:abstractNum w:abstractNumId="44">
     <w:nsid w:val="79405515"/>
     <w:multiLevelType w:val="hybridMultilevel"/>
     <w:tmpl w:val="B588D586"/>
@@ -13078,7 +13543,7 @@
       </w:pPr>
     </w:lvl>
   </w:abstractNum>
-  <w:abstractNum w:abstractNumId="44">
+  <w:abstractNum w:abstractNumId="45">
     <w:nsid w:val="795348F1"/>
     <w:multiLevelType w:val="multilevel"/>
     <w:tmpl w:val="00000011"/>
@@ -13246,79 +13711,79 @@
     <w:abstractNumId w:val="17"/>
   </w:num>
   <w:num w:numId="19">
+    <w:abstractNumId w:val="26"/>
+  </w:num>
+  <w:num w:numId="20">
+    <w:abstractNumId w:val="45"/>
+  </w:num>
+  <w:num w:numId="21">
+    <w:abstractNumId w:val="44"/>
+  </w:num>
+  <w:num w:numId="22">
     <w:abstractNumId w:val="25"/>
   </w:num>
-  <w:num w:numId="20">
-    <w:abstractNumId w:val="44"/>
+  <w:num w:numId="23">
+    <w:abstractNumId w:val="21"/>
   </w:num>
-  <w:num w:numId="21">
-    <w:abstractNumId w:val="43"/>
+  <w:num w:numId="24">
+    <w:abstractNumId w:val="27"/>
   </w:num>
-  <w:num w:numId="22">
-    <w:abstractNumId w:val="24"/>
+  <w:num w:numId="25">
+    <w:abstractNumId w:val="33"/>
   </w:num>
-  <w:num w:numId="23">
+  <w:num w:numId="26">
+    <w:abstractNumId w:val="28"/>
+  </w:num>
+  <w:num w:numId="27">
+    <w:abstractNumId w:val="41"/>
+  </w:num>
+  <w:num w:numId="28">
+    <w:abstractNumId w:val="34"/>
+  </w:num>
+  <w:num w:numId="29">
+    <w:abstractNumId w:val="22"/>
+  </w:num>
+  <w:num w:numId="30">
     <w:abstractNumId w:val="20"/>
   </w:num>
-  <w:num w:numId="24">
-    <w:abstractNumId w:val="26"/>
-  </w:num>
-  <w:num w:numId="25">
-    <w:abstractNumId w:val="32"/>
-  </w:num>
-  <w:num w:numId="26">
-    <w:abstractNumId w:val="27"/>
-  </w:num>
-  <w:num w:numId="27">
+  <w:num w:numId="31">
     <w:abstractNumId w:val="40"/>
   </w:num>
-  <w:num w:numId="28">
-    <w:abstractNumId w:val="33"/>
+  <w:num w:numId="32">
+    <w:abstractNumId w:val="31"/>
   </w:num>
-  <w:num w:numId="29">
-    <w:abstractNumId w:val="21"/>
+  <w:num w:numId="33">
+    <w:abstractNumId w:val="36"/>
   </w:num>
-  <w:num w:numId="30">
-    <w:abstractNumId w:val="19"/>
-  </w:num>
-  <w:num w:numId="31">
-    <w:abstractNumId w:val="39"/>
-  </w:num>
-  <w:num w:numId="32">
+  <w:num w:numId="34">
     <w:abstractNumId w:val="30"/>
   </w:num>
-  <w:num w:numId="33">
-    <w:abstractNumId w:val="35"/>
+  <w:num w:numId="35">
+    <w:abstractNumId w:val="38"/>
   </w:num>
-  <w:num w:numId="34">
+  <w:num w:numId="36">
+    <w:abstractNumId w:val="37"/>
+  </w:num>
+  <w:num w:numId="37">
+    <w:abstractNumId w:val="42"/>
+  </w:num>
+  <w:num w:numId="38">
     <w:abstractNumId w:val="29"/>
   </w:num>
-  <w:num w:numId="35">
-    <w:abstractNumId w:val="37"/>
-  </w:num>
-  <w:num w:numId="36">
-    <w:abstractNumId w:val="36"/>
-  </w:num>
-  <w:num w:numId="37">
-    <w:abstractNumId w:val="41"/>
-  </w:num>
-  <w:num w:numId="38">
-    <w:abstractNumId w:val="28"/>
-  </w:num>
   <w:num w:numId="39">
-    <w:abstractNumId w:val="42"/>
+    <w:abstractNumId w:val="43"/>
   </w:num>
   <w:num w:numId="40">
     <w:abstractNumId w:val="18"/>
   </w:num>
   <w:num w:numId="41">
-    <w:abstractNumId w:val="38"/>
+    <w:abstractNumId w:val="39"/>
   </w:num>
   <w:num w:numId="42">
-    <w:abstractNumId w:val="34"/>
+    <w:abstractNumId w:val="35"/>
   </w:num>
   <w:num w:numId="43">
-    <w:abstractNumId w:val="31"/>
+    <w:abstractNumId w:val="32"/>
     <w:lvlOverride w:ilvl="0">
       <w:startOverride w:val="1"/>
     </w:lvlOverride>
@@ -13348,13 +13813,16 @@
     </w:lvlOverride>
   </w:num>
   <w:num w:numId="44">
+    <w:abstractNumId w:val="24"/>
+  </w:num>
+  <w:num w:numId="45">
+    <w:abstractNumId w:val="32"/>
+  </w:num>
+  <w:num w:numId="46">
     <w:abstractNumId w:val="23"/>
   </w:num>
-  <w:num w:numId="45">
-    <w:abstractNumId w:val="31"/>
-  </w:num>
-  <w:num w:numId="46">
-    <w:abstractNumId w:val="22"/>
+  <w:num w:numId="47">
+    <w:abstractNumId w:val="19"/>
   </w:num>
 </w:numbering>
 </file>
@@ -16307,7 +16775,7 @@
 </file>
 
 <file path=customXml/itemProps1.xml><?xml version="1.0" encoding="utf-8"?>
-<ds:datastoreItem xmlns:ds="http://schemas.openxmlformats.org/officeDocument/2006/customXml" ds:itemID="{75184EBE-A981-4D1C-8090-4A74CDEEBD27}">
+<ds:datastoreItem xmlns:ds="http://schemas.openxmlformats.org/officeDocument/2006/customXml" ds:itemID="{294C290A-B834-4219-AFEB-B9E066A96B5C}">
   <ds:schemaRefs>
     <ds:schemaRef ds:uri="http://schemas.openxmlformats.org/officeDocument/2006/bibliography"/>
   </ds:schemaRefs>

</xml_diff>

<commit_message>
5.2. Uoc luong rui ro (rui ro 4)
</commit_message>
<xml_diff>
--- a/docs/Báo cáo.docx
+++ b/docs/Báo cáo.docx
@@ -7564,6 +7564,489 @@
       </w:r>
     </w:p>
     <w:p>
+      <w:pPr>
+        <w:pStyle w:val="ListParagraph"/>
+        <w:numPr>
+          <w:ilvl w:val="0"/>
+          <w:numId w:val="45"/>
+        </w:numPr>
+        <w:ind w:left="270" w:hanging="270"/>
+      </w:pPr>
+      <w:proofErr w:type="spellStart"/>
+      <w:r>
+        <w:t>Rủi</w:t>
+      </w:r>
+      <w:proofErr w:type="spellEnd"/>
+      <w:r>
+        <w:t xml:space="preserve"> </w:t>
+      </w:r>
+      <w:proofErr w:type="spellStart"/>
+      <w:r>
+        <w:t>ro</w:t>
+      </w:r>
+      <w:proofErr w:type="spellEnd"/>
+      <w:r>
+        <w:t xml:space="preserve"> 4</w:t>
+      </w:r>
+    </w:p>
+    <w:p>
+      <w:pPr>
+        <w:pStyle w:val="ListParagraph"/>
+        <w:numPr>
+          <w:ilvl w:val="0"/>
+          <w:numId w:val="48"/>
+        </w:numPr>
+      </w:pPr>
+      <w:proofErr w:type="spellStart"/>
+      <w:r>
+        <w:t>Mô</w:t>
+      </w:r>
+      <w:proofErr w:type="spellEnd"/>
+      <w:r>
+        <w:t xml:space="preserve"> </w:t>
+      </w:r>
+      <w:proofErr w:type="spellStart"/>
+      <w:r>
+        <w:t>tả</w:t>
+      </w:r>
+      <w:proofErr w:type="spellEnd"/>
+      <w:r>
+        <w:t xml:space="preserve">: </w:t>
+      </w:r>
+      <w:proofErr w:type="spellStart"/>
+      <w:r>
+        <w:t>Máy</w:t>
+      </w:r>
+      <w:proofErr w:type="spellEnd"/>
+      <w:r>
+        <w:t xml:space="preserve"> </w:t>
+      </w:r>
+      <w:proofErr w:type="spellStart"/>
+      <w:r>
+        <w:t>của</w:t>
+      </w:r>
+      <w:proofErr w:type="spellEnd"/>
+      <w:r>
+        <w:t xml:space="preserve"> </w:t>
+      </w:r>
+      <w:proofErr w:type="spellStart"/>
+      <w:r>
+        <w:t>một</w:t>
+      </w:r>
+      <w:proofErr w:type="spellEnd"/>
+      <w:r>
+        <w:t xml:space="preserve"> </w:t>
+      </w:r>
+      <w:proofErr w:type="spellStart"/>
+      <w:r>
+        <w:t>tr</w:t>
+      </w:r>
+      <w:r>
+        <w:t>ong</w:t>
+      </w:r>
+      <w:proofErr w:type="spellEnd"/>
+      <w:r>
+        <w:t xml:space="preserve"> </w:t>
+      </w:r>
+      <w:proofErr w:type="spellStart"/>
+      <w:r>
+        <w:t>các</w:t>
+      </w:r>
+      <w:proofErr w:type="spellEnd"/>
+      <w:r>
+        <w:t xml:space="preserve"> </w:t>
+      </w:r>
+      <w:proofErr w:type="spellStart"/>
+      <w:r>
+        <w:t>thành</w:t>
+      </w:r>
+      <w:proofErr w:type="spellEnd"/>
+      <w:r>
+        <w:t xml:space="preserve"> </w:t>
+      </w:r>
+      <w:proofErr w:type="spellStart"/>
+      <w:r>
+        <w:t>viên</w:t>
+      </w:r>
+      <w:proofErr w:type="spellEnd"/>
+      <w:r>
+        <w:t xml:space="preserve"> </w:t>
+      </w:r>
+      <w:proofErr w:type="spellStart"/>
+      <w:r>
+        <w:t>bị</w:t>
+      </w:r>
+      <w:proofErr w:type="spellEnd"/>
+      <w:r>
+        <w:t xml:space="preserve"> </w:t>
+      </w:r>
+      <w:proofErr w:type="spellStart"/>
+      <w:r>
+        <w:t>hỏng</w:t>
+      </w:r>
+      <w:proofErr w:type="spellEnd"/>
+      <w:r>
+        <w:t xml:space="preserve"> </w:t>
+      </w:r>
+      <w:proofErr w:type="spellStart"/>
+      <w:r>
+        <w:t>không</w:t>
+      </w:r>
+      <w:proofErr w:type="spellEnd"/>
+      <w:r>
+        <w:t xml:space="preserve"> </w:t>
+      </w:r>
+      <w:proofErr w:type="spellStart"/>
+      <w:r>
+        <w:t>thể</w:t>
+      </w:r>
+      <w:proofErr w:type="spellEnd"/>
+      <w:r>
+        <w:t xml:space="preserve"> </w:t>
+      </w:r>
+      <w:proofErr w:type="spellStart"/>
+      <w:r>
+        <w:t>khởi</w:t>
+      </w:r>
+      <w:proofErr w:type="spellEnd"/>
+      <w:r>
+        <w:t xml:space="preserve"> </w:t>
+      </w:r>
+      <w:proofErr w:type="spellStart"/>
+      <w:r>
+        <w:t>động</w:t>
+      </w:r>
+      <w:proofErr w:type="spellEnd"/>
+    </w:p>
+    <w:p>
+      <w:pPr>
+        <w:pStyle w:val="ListParagraph"/>
+        <w:numPr>
+          <w:ilvl w:val="0"/>
+          <w:numId w:val="48"/>
+        </w:numPr>
+      </w:pPr>
+      <w:proofErr w:type="spellStart"/>
+      <w:r>
+        <w:t>Xác</w:t>
+      </w:r>
+      <w:proofErr w:type="spellEnd"/>
+      <w:r>
+        <w:t xml:space="preserve"> </w:t>
+      </w:r>
+      <w:proofErr w:type="spellStart"/>
+      <w:r>
+        <w:t>suất</w:t>
+      </w:r>
+      <w:proofErr w:type="spellEnd"/>
+      <w:r>
+        <w:t>: 20 %</w:t>
+      </w:r>
+    </w:p>
+    <w:p>
+      <w:pPr>
+        <w:pStyle w:val="ListParagraph"/>
+        <w:numPr>
+          <w:ilvl w:val="0"/>
+          <w:numId w:val="48"/>
+        </w:numPr>
+      </w:pPr>
+      <w:proofErr w:type="spellStart"/>
+      <w:r>
+        <w:t>Mức</w:t>
+      </w:r>
+      <w:proofErr w:type="spellEnd"/>
+      <w:r>
+        <w:t xml:space="preserve"> </w:t>
+      </w:r>
+      <w:proofErr w:type="spellStart"/>
+      <w:r>
+        <w:t>độ</w:t>
+      </w:r>
+      <w:proofErr w:type="spellEnd"/>
+      <w:r>
+        <w:t xml:space="preserve"> </w:t>
+      </w:r>
+      <w:proofErr w:type="spellStart"/>
+      <w:r>
+        <w:t>thiệt</w:t>
+      </w:r>
+      <w:proofErr w:type="spellEnd"/>
+      <w:r>
+        <w:t xml:space="preserve"> </w:t>
+      </w:r>
+      <w:proofErr w:type="spellStart"/>
+      <w:r>
+        <w:t>hại</w:t>
+      </w:r>
+      <w:proofErr w:type="spellEnd"/>
+      <w:r>
+        <w:t xml:space="preserve">: </w:t>
+      </w:r>
+      <w:proofErr w:type="spellStart"/>
+      <w:r>
+        <w:t>Trung</w:t>
+      </w:r>
+      <w:proofErr w:type="spellEnd"/>
+      <w:r>
+        <w:t xml:space="preserve"> </w:t>
+      </w:r>
+      <w:proofErr w:type="spellStart"/>
+      <w:r>
+        <w:t>bình</w:t>
+      </w:r>
+      <w:proofErr w:type="spellEnd"/>
+      <w:r>
+        <w:t xml:space="preserve"> do </w:t>
+      </w:r>
+      <w:proofErr w:type="spellStart"/>
+      <w:r>
+        <w:t>một</w:t>
+      </w:r>
+      <w:proofErr w:type="spellEnd"/>
+      <w:r>
+        <w:t xml:space="preserve"> </w:t>
+      </w:r>
+      <w:proofErr w:type="spellStart"/>
+      <w:r>
+        <w:t>phần</w:t>
+      </w:r>
+      <w:proofErr w:type="spellEnd"/>
+      <w:r>
+        <w:t xml:space="preserve"> </w:t>
+      </w:r>
+      <w:proofErr w:type="spellStart"/>
+      <w:r>
+        <w:t>dữ</w:t>
+      </w:r>
+      <w:proofErr w:type="spellEnd"/>
+      <w:r>
+        <w:t xml:space="preserve"> </w:t>
+      </w:r>
+      <w:proofErr w:type="spellStart"/>
+      <w:r>
+        <w:t>liệu</w:t>
+      </w:r>
+      <w:proofErr w:type="spellEnd"/>
+      <w:r>
+        <w:t xml:space="preserve"> </w:t>
+      </w:r>
+      <w:proofErr w:type="spellStart"/>
+      <w:r>
+        <w:t>báo</w:t>
+      </w:r>
+      <w:proofErr w:type="spellEnd"/>
+      <w:r>
+        <w:t xml:space="preserve"> </w:t>
+      </w:r>
+      <w:proofErr w:type="spellStart"/>
+      <w:r>
+        <w:t>cáo</w:t>
+      </w:r>
+      <w:proofErr w:type="spellEnd"/>
+      <w:r>
+        <w:t xml:space="preserve"> </w:t>
+      </w:r>
+      <w:proofErr w:type="spellStart"/>
+      <w:r>
+        <w:t>này</w:t>
+      </w:r>
+      <w:proofErr w:type="spellEnd"/>
+      <w:r>
+        <w:t xml:space="preserve"> </w:t>
+      </w:r>
+      <w:proofErr w:type="spellStart"/>
+      <w:r>
+        <w:t>bị</w:t>
+      </w:r>
+      <w:proofErr w:type="spellEnd"/>
+      <w:r>
+        <w:t xml:space="preserve"> </w:t>
+      </w:r>
+      <w:proofErr w:type="spellStart"/>
+      <w:r>
+        <w:t>mất</w:t>
+      </w:r>
+      <w:proofErr w:type="spellEnd"/>
+      <w:r>
+        <w:t xml:space="preserve"> </w:t>
+      </w:r>
+      <w:proofErr w:type="spellStart"/>
+      <w:r>
+        <w:t>trên</w:t>
+      </w:r>
+      <w:proofErr w:type="spellEnd"/>
+      <w:r>
+        <w:t xml:space="preserve"> </w:t>
+      </w:r>
+      <w:proofErr w:type="spellStart"/>
+      <w:r>
+        <w:t>máy</w:t>
+      </w:r>
+      <w:proofErr w:type="spellEnd"/>
+      <w:r>
+        <w:t xml:space="preserve"> </w:t>
+      </w:r>
+      <w:proofErr w:type="spellStart"/>
+      <w:r>
+        <w:t>của</w:t>
+      </w:r>
+      <w:proofErr w:type="spellEnd"/>
+      <w:r>
+        <w:t xml:space="preserve"> </w:t>
+      </w:r>
+      <w:proofErr w:type="spellStart"/>
+      <w:r>
+        <w:t>thành</w:t>
+      </w:r>
+      <w:proofErr w:type="spellEnd"/>
+      <w:r>
+        <w:t xml:space="preserve"> </w:t>
+      </w:r>
+      <w:proofErr w:type="spellStart"/>
+      <w:r>
+        <w:t>viên</w:t>
+      </w:r>
+      <w:proofErr w:type="spellEnd"/>
+      <w:r>
+        <w:t xml:space="preserve"> </w:t>
+      </w:r>
+      <w:proofErr w:type="spellStart"/>
+      <w:r>
+        <w:t>đó</w:t>
+      </w:r>
+      <w:proofErr w:type="spellEnd"/>
+    </w:p>
+    <w:p>
+      <w:pPr>
+        <w:pStyle w:val="ListParagraph"/>
+        <w:numPr>
+          <w:ilvl w:val="0"/>
+          <w:numId w:val="48"/>
+        </w:numPr>
+      </w:pPr>
+      <w:proofErr w:type="spellStart"/>
+      <w:r>
+        <w:t>Giải</w:t>
+      </w:r>
+      <w:proofErr w:type="spellEnd"/>
+      <w:r>
+        <w:t xml:space="preserve"> </w:t>
+      </w:r>
+      <w:proofErr w:type="spellStart"/>
+      <w:r>
+        <w:t>pháp</w:t>
+      </w:r>
+      <w:proofErr w:type="spellEnd"/>
+      <w:r>
+        <w:t xml:space="preserve">: </w:t>
+      </w:r>
+      <w:proofErr w:type="spellStart"/>
+      <w:r>
+        <w:t>Yêu</w:t>
+      </w:r>
+      <w:proofErr w:type="spellEnd"/>
+      <w:r>
+        <w:t xml:space="preserve"> </w:t>
+      </w:r>
+      <w:proofErr w:type="spellStart"/>
+      <w:r>
+        <w:t>cầu</w:t>
+      </w:r>
+      <w:proofErr w:type="spellEnd"/>
+      <w:r>
+        <w:t xml:space="preserve"> </w:t>
+      </w:r>
+      <w:proofErr w:type="spellStart"/>
+      <w:r>
+        <w:t>t</w:t>
+      </w:r>
+      <w:r>
+        <w:t>ất</w:t>
+      </w:r>
+      <w:proofErr w:type="spellEnd"/>
+      <w:r>
+        <w:t xml:space="preserve"> </w:t>
+      </w:r>
+      <w:proofErr w:type="spellStart"/>
+      <w:r>
+        <w:t>cả</w:t>
+      </w:r>
+      <w:proofErr w:type="spellEnd"/>
+      <w:r>
+        <w:t xml:space="preserve"> </w:t>
+      </w:r>
+      <w:proofErr w:type="spellStart"/>
+      <w:r>
+        <w:t>các</w:t>
+      </w:r>
+      <w:proofErr w:type="spellEnd"/>
+      <w:r>
+        <w:t xml:space="preserve"> </w:t>
+      </w:r>
+      <w:proofErr w:type="spellStart"/>
+      <w:r>
+        <w:t>thành</w:t>
+      </w:r>
+      <w:proofErr w:type="spellEnd"/>
+      <w:r>
+        <w:t xml:space="preserve"> </w:t>
+      </w:r>
+      <w:proofErr w:type="spellStart"/>
+      <w:r>
+        <w:t>viên</w:t>
+      </w:r>
+      <w:proofErr w:type="spellEnd"/>
+      <w:r>
+        <w:t xml:space="preserve"> </w:t>
+      </w:r>
+      <w:proofErr w:type="spellStart"/>
+      <w:r>
+        <w:t>tạo</w:t>
+      </w:r>
+      <w:proofErr w:type="spellEnd"/>
+      <w:r>
+        <w:t xml:space="preserve"> </w:t>
+      </w:r>
+      <w:proofErr w:type="spellStart"/>
+      <w:r>
+        <w:t>một</w:t>
+      </w:r>
+      <w:proofErr w:type="spellEnd"/>
+      <w:r>
+        <w:t xml:space="preserve"> </w:t>
+      </w:r>
+      <w:proofErr w:type="spellStart"/>
+      <w:r>
+        <w:t>bản</w:t>
+      </w:r>
+      <w:proofErr w:type="spellEnd"/>
+      <w:r>
+        <w:t xml:space="preserve"> </w:t>
+      </w:r>
+      <w:proofErr w:type="spellStart"/>
+      <w:r>
+        <w:t>sao</w:t>
+      </w:r>
+      <w:proofErr w:type="spellEnd"/>
+      <w:r>
+        <w:t xml:space="preserve"> </w:t>
+      </w:r>
+      <w:proofErr w:type="spellStart"/>
+      <w:r>
+        <w:t>trực</w:t>
+      </w:r>
+      <w:proofErr w:type="spellEnd"/>
+      <w:r>
+        <w:t xml:space="preserve"> </w:t>
+      </w:r>
+      <w:proofErr w:type="spellStart"/>
+      <w:r>
+        <w:t>tuyến</w:t>
+      </w:r>
+      <w:proofErr w:type="spellEnd"/>
+    </w:p>
+    <w:p>
       <w:bookmarkStart w:id="16" w:name="_GoBack"/>
       <w:bookmarkEnd w:id="16"/>
     </w:p>
@@ -8383,6 +8866,7 @@
       <w:bookmarkStart w:id="19" w:name="_Toc57272156"/>
       <w:proofErr w:type="spellStart"/>
       <w:r>
+        <w:lastRenderedPageBreak/>
         <w:t>Đóng</w:t>
       </w:r>
       <w:proofErr w:type="spellEnd"/>
@@ -8835,7 +9319,6 @@
       </w:pPr>
       <w:proofErr w:type="spellStart"/>
       <w:r>
-        <w:lastRenderedPageBreak/>
         <w:t>Sơ</w:t>
       </w:r>
       <w:proofErr w:type="spellEnd"/>
@@ -12584,6 +13067,119 @@
     </w:lvl>
   </w:abstractNum>
   <w:abstractNum w:abstractNumId="36">
+    <w:nsid w:val="3FBE2540"/>
+    <w:multiLevelType w:val="hybridMultilevel"/>
+    <w:tmpl w:val="94E0F3E8"/>
+    <w:lvl w:ilvl="0" w:tplc="04090001">
+      <w:start w:val="1"/>
+      <w:numFmt w:val="bullet"/>
+      <w:lvlText w:val=""/>
+      <w:lvlJc w:val="left"/>
+      <w:pPr>
+        <w:ind w:left="990" w:hanging="360"/>
+      </w:pPr>
+      <w:rPr>
+        <w:rFonts w:ascii="Symbol" w:hAnsi="Symbol" w:hint="default"/>
+      </w:rPr>
+    </w:lvl>
+    <w:lvl w:ilvl="1" w:tplc="04090003" w:tentative="1">
+      <w:start w:val="1"/>
+      <w:numFmt w:val="bullet"/>
+      <w:lvlText w:val="o"/>
+      <w:lvlJc w:val="left"/>
+      <w:pPr>
+        <w:ind w:left="1710" w:hanging="360"/>
+      </w:pPr>
+      <w:rPr>
+        <w:rFonts w:ascii="Courier New" w:hAnsi="Courier New" w:cs="Courier New" w:hint="default"/>
+      </w:rPr>
+    </w:lvl>
+    <w:lvl w:ilvl="2" w:tplc="04090005" w:tentative="1">
+      <w:start w:val="1"/>
+      <w:numFmt w:val="bullet"/>
+      <w:lvlText w:val=""/>
+      <w:lvlJc w:val="left"/>
+      <w:pPr>
+        <w:ind w:left="2430" w:hanging="360"/>
+      </w:pPr>
+      <w:rPr>
+        <w:rFonts w:ascii="Wingdings" w:hAnsi="Wingdings" w:hint="default"/>
+      </w:rPr>
+    </w:lvl>
+    <w:lvl w:ilvl="3" w:tplc="04090001" w:tentative="1">
+      <w:start w:val="1"/>
+      <w:numFmt w:val="bullet"/>
+      <w:lvlText w:val=""/>
+      <w:lvlJc w:val="left"/>
+      <w:pPr>
+        <w:ind w:left="3150" w:hanging="360"/>
+      </w:pPr>
+      <w:rPr>
+        <w:rFonts w:ascii="Symbol" w:hAnsi="Symbol" w:hint="default"/>
+      </w:rPr>
+    </w:lvl>
+    <w:lvl w:ilvl="4" w:tplc="04090003" w:tentative="1">
+      <w:start w:val="1"/>
+      <w:numFmt w:val="bullet"/>
+      <w:lvlText w:val="o"/>
+      <w:lvlJc w:val="left"/>
+      <w:pPr>
+        <w:ind w:left="3870" w:hanging="360"/>
+      </w:pPr>
+      <w:rPr>
+        <w:rFonts w:ascii="Courier New" w:hAnsi="Courier New" w:cs="Courier New" w:hint="default"/>
+      </w:rPr>
+    </w:lvl>
+    <w:lvl w:ilvl="5" w:tplc="04090005" w:tentative="1">
+      <w:start w:val="1"/>
+      <w:numFmt w:val="bullet"/>
+      <w:lvlText w:val=""/>
+      <w:lvlJc w:val="left"/>
+      <w:pPr>
+        <w:ind w:left="4590" w:hanging="360"/>
+      </w:pPr>
+      <w:rPr>
+        <w:rFonts w:ascii="Wingdings" w:hAnsi="Wingdings" w:hint="default"/>
+      </w:rPr>
+    </w:lvl>
+    <w:lvl w:ilvl="6" w:tplc="04090001" w:tentative="1">
+      <w:start w:val="1"/>
+      <w:numFmt w:val="bullet"/>
+      <w:lvlText w:val=""/>
+      <w:lvlJc w:val="left"/>
+      <w:pPr>
+        <w:ind w:left="5310" w:hanging="360"/>
+      </w:pPr>
+      <w:rPr>
+        <w:rFonts w:ascii="Symbol" w:hAnsi="Symbol" w:hint="default"/>
+      </w:rPr>
+    </w:lvl>
+    <w:lvl w:ilvl="7" w:tplc="04090003" w:tentative="1">
+      <w:start w:val="1"/>
+      <w:numFmt w:val="bullet"/>
+      <w:lvlText w:val="o"/>
+      <w:lvlJc w:val="left"/>
+      <w:pPr>
+        <w:ind w:left="6030" w:hanging="360"/>
+      </w:pPr>
+      <w:rPr>
+        <w:rFonts w:ascii="Courier New" w:hAnsi="Courier New" w:cs="Courier New" w:hint="default"/>
+      </w:rPr>
+    </w:lvl>
+    <w:lvl w:ilvl="8" w:tplc="04090005" w:tentative="1">
+      <w:start w:val="1"/>
+      <w:numFmt w:val="bullet"/>
+      <w:lvlText w:val=""/>
+      <w:lvlJc w:val="left"/>
+      <w:pPr>
+        <w:ind w:left="6750" w:hanging="360"/>
+      </w:pPr>
+      <w:rPr>
+        <w:rFonts w:ascii="Wingdings" w:hAnsi="Wingdings" w:hint="default"/>
+      </w:rPr>
+    </w:lvl>
+  </w:abstractNum>
+  <w:abstractNum w:abstractNumId="37">
     <w:nsid w:val="434F6183"/>
     <w:multiLevelType w:val="hybridMultilevel"/>
     <w:tmpl w:val="77F43510"/>
@@ -12669,7 +13265,7 @@
       </w:pPr>
     </w:lvl>
   </w:abstractNum>
-  <w:abstractNum w:abstractNumId="37">
+  <w:abstractNum w:abstractNumId="38">
     <w:nsid w:val="48A10028"/>
     <w:multiLevelType w:val="hybridMultilevel"/>
     <w:tmpl w:val="58A2CCCA"/>
@@ -12758,7 +13354,7 @@
       </w:pPr>
     </w:lvl>
   </w:abstractNum>
-  <w:abstractNum w:abstractNumId="38">
+  <w:abstractNum w:abstractNumId="39">
     <w:nsid w:val="4EAF51D8"/>
     <w:multiLevelType w:val="hybridMultilevel"/>
     <w:tmpl w:val="58A2CCCA"/>
@@ -12847,7 +13443,7 @@
       </w:pPr>
     </w:lvl>
   </w:abstractNum>
-  <w:abstractNum w:abstractNumId="39">
+  <w:abstractNum w:abstractNumId="40">
     <w:nsid w:val="4F867D13"/>
     <w:multiLevelType w:val="hybridMultilevel"/>
     <w:tmpl w:val="38D47170"/>
@@ -12960,7 +13556,7 @@
       </w:rPr>
     </w:lvl>
   </w:abstractNum>
-  <w:abstractNum w:abstractNumId="40">
+  <w:abstractNum w:abstractNumId="41">
     <w:nsid w:val="58B72105"/>
     <w:multiLevelType w:val="multilevel"/>
     <w:tmpl w:val="D960FB60"/>
@@ -13109,7 +13705,7 @@
       </w:rPr>
     </w:lvl>
   </w:abstractNum>
-  <w:abstractNum w:abstractNumId="41">
+  <w:abstractNum w:abstractNumId="42">
     <w:nsid w:val="67C1146D"/>
     <w:multiLevelType w:val="hybridMultilevel"/>
     <w:tmpl w:val="7DA8282E"/>
@@ -13249,7 +13845,7 @@
       </w:rPr>
     </w:lvl>
   </w:abstractNum>
-  <w:abstractNum w:abstractNumId="42">
+  <w:abstractNum w:abstractNumId="43">
     <w:nsid w:val="6E6566D4"/>
     <w:multiLevelType w:val="hybridMultilevel"/>
     <w:tmpl w:val="DC94D102"/>
@@ -13338,7 +13934,7 @@
       </w:pPr>
     </w:lvl>
   </w:abstractNum>
-  <w:abstractNum w:abstractNumId="43">
+  <w:abstractNum w:abstractNumId="44">
     <w:nsid w:val="7745669D"/>
     <w:multiLevelType w:val="hybridMultilevel"/>
     <w:tmpl w:val="7C84415A"/>
@@ -13427,7 +14023,7 @@
       </w:pPr>
     </w:lvl>
   </w:abstractNum>
-  <w:abstractNum w:abstractNumId="44">
+  <w:abstractNum w:abstractNumId="45">
     <w:nsid w:val="79405515"/>
     <w:multiLevelType w:val="hybridMultilevel"/>
     <w:tmpl w:val="B588D586"/>
@@ -13543,7 +14139,7 @@
       </w:pPr>
     </w:lvl>
   </w:abstractNum>
-  <w:abstractNum w:abstractNumId="45">
+  <w:abstractNum w:abstractNumId="46">
     <w:nsid w:val="795348F1"/>
     <w:multiLevelType w:val="multilevel"/>
     <w:tmpl w:val="00000011"/>
@@ -13714,10 +14310,10 @@
     <w:abstractNumId w:val="26"/>
   </w:num>
   <w:num w:numId="20">
-    <w:abstractNumId w:val="45"/>
+    <w:abstractNumId w:val="46"/>
   </w:num>
   <w:num w:numId="21">
-    <w:abstractNumId w:val="44"/>
+    <w:abstractNumId w:val="45"/>
   </w:num>
   <w:num w:numId="22">
     <w:abstractNumId w:val="25"/>
@@ -13735,7 +14331,7 @@
     <w:abstractNumId w:val="28"/>
   </w:num>
   <w:num w:numId="27">
-    <w:abstractNumId w:val="41"/>
+    <w:abstractNumId w:val="42"/>
   </w:num>
   <w:num w:numId="28">
     <w:abstractNumId w:val="34"/>
@@ -13747,37 +14343,37 @@
     <w:abstractNumId w:val="20"/>
   </w:num>
   <w:num w:numId="31">
-    <w:abstractNumId w:val="40"/>
+    <w:abstractNumId w:val="41"/>
   </w:num>
   <w:num w:numId="32">
     <w:abstractNumId w:val="31"/>
   </w:num>
   <w:num w:numId="33">
-    <w:abstractNumId w:val="36"/>
+    <w:abstractNumId w:val="37"/>
   </w:num>
   <w:num w:numId="34">
     <w:abstractNumId w:val="30"/>
   </w:num>
   <w:num w:numId="35">
+    <w:abstractNumId w:val="39"/>
+  </w:num>
+  <w:num w:numId="36">
     <w:abstractNumId w:val="38"/>
   </w:num>
-  <w:num w:numId="36">
-    <w:abstractNumId w:val="37"/>
-  </w:num>
   <w:num w:numId="37">
-    <w:abstractNumId w:val="42"/>
+    <w:abstractNumId w:val="43"/>
   </w:num>
   <w:num w:numId="38">
     <w:abstractNumId w:val="29"/>
   </w:num>
   <w:num w:numId="39">
-    <w:abstractNumId w:val="43"/>
+    <w:abstractNumId w:val="44"/>
   </w:num>
   <w:num w:numId="40">
     <w:abstractNumId w:val="18"/>
   </w:num>
   <w:num w:numId="41">
-    <w:abstractNumId w:val="39"/>
+    <w:abstractNumId w:val="40"/>
   </w:num>
   <w:num w:numId="42">
     <w:abstractNumId w:val="35"/>
@@ -13823,6 +14419,9 @@
   </w:num>
   <w:num w:numId="47">
     <w:abstractNumId w:val="19"/>
+  </w:num>
+  <w:num w:numId="48">
+    <w:abstractNumId w:val="36"/>
   </w:num>
 </w:numbering>
 </file>
@@ -16775,7 +17374,7 @@
 </file>
 
 <file path=customXml/itemProps1.xml><?xml version="1.0" encoding="utf-8"?>
-<ds:datastoreItem xmlns:ds="http://schemas.openxmlformats.org/officeDocument/2006/customXml" ds:itemID="{294C290A-B834-4219-AFEB-B9E066A96B5C}">
+<ds:datastoreItem xmlns:ds="http://schemas.openxmlformats.org/officeDocument/2006/customXml" ds:itemID="{E66F9D93-213A-44AE-9B5F-59B1033CAD37}">
   <ds:schemaRefs>
     <ds:schemaRef ds:uri="http://schemas.openxmlformats.org/officeDocument/2006/bibliography"/>
   </ds:schemaRefs>

</xml_diff>

<commit_message>
5.2. Uoc luong rui ro (rui ro 5)
</commit_message>
<xml_diff>
--- a/docs/Báo cáo.docx
+++ b/docs/Báo cáo.docx
@@ -8047,6 +8047,326 @@
       <w:proofErr w:type="spellEnd"/>
     </w:p>
     <w:p>
+      <w:pPr>
+        <w:pStyle w:val="ListParagraph"/>
+        <w:numPr>
+          <w:ilvl w:val="0"/>
+          <w:numId w:val="45"/>
+        </w:numPr>
+        <w:ind w:left="270" w:hanging="270"/>
+      </w:pPr>
+      <w:proofErr w:type="spellStart"/>
+      <w:r>
+        <w:t>Rủi</w:t>
+      </w:r>
+      <w:proofErr w:type="spellEnd"/>
+      <w:r>
+        <w:t xml:space="preserve"> </w:t>
+      </w:r>
+      <w:proofErr w:type="spellStart"/>
+      <w:r>
+        <w:t>ro</w:t>
+      </w:r>
+      <w:proofErr w:type="spellEnd"/>
+      <w:r>
+        <w:t xml:space="preserve"> 5</w:t>
+      </w:r>
+    </w:p>
+    <w:p>
+      <w:pPr>
+        <w:pStyle w:val="ListParagraph"/>
+        <w:numPr>
+          <w:ilvl w:val="0"/>
+          <w:numId w:val="49"/>
+        </w:numPr>
+      </w:pPr>
+      <w:proofErr w:type="spellStart"/>
+      <w:r>
+        <w:t>Mô</w:t>
+      </w:r>
+      <w:proofErr w:type="spellEnd"/>
+      <w:r>
+        <w:t xml:space="preserve"> </w:t>
+      </w:r>
+      <w:proofErr w:type="spellStart"/>
+      <w:r>
+        <w:t>tả</w:t>
+      </w:r>
+      <w:proofErr w:type="spellEnd"/>
+      <w:r>
+        <w:t xml:space="preserve">: </w:t>
+      </w:r>
+      <w:proofErr w:type="spellStart"/>
+      <w:r>
+        <w:t>Khách</w:t>
+      </w:r>
+      <w:proofErr w:type="spellEnd"/>
+      <w:r>
+        <w:t xml:space="preserve"> </w:t>
+      </w:r>
+      <w:proofErr w:type="spellStart"/>
+      <w:r>
+        <w:t>hàng</w:t>
+      </w:r>
+      <w:proofErr w:type="spellEnd"/>
+      <w:r>
+        <w:t xml:space="preserve"> </w:t>
+      </w:r>
+      <w:proofErr w:type="spellStart"/>
+      <w:r>
+        <w:t>yêu</w:t>
+      </w:r>
+      <w:proofErr w:type="spellEnd"/>
+      <w:r>
+        <w:t xml:space="preserve"> </w:t>
+      </w:r>
+      <w:proofErr w:type="spellStart"/>
+      <w:r>
+        <w:t>cầu</w:t>
+      </w:r>
+      <w:proofErr w:type="spellEnd"/>
+      <w:r>
+        <w:t xml:space="preserve"> </w:t>
+      </w:r>
+      <w:proofErr w:type="spellStart"/>
+      <w:r>
+        <w:t>gửi</w:t>
+      </w:r>
+      <w:proofErr w:type="spellEnd"/>
+      <w:r>
+        <w:t xml:space="preserve"> </w:t>
+      </w:r>
+      <w:proofErr w:type="spellStart"/>
+      <w:r>
+        <w:t>báo</w:t>
+      </w:r>
+      <w:proofErr w:type="spellEnd"/>
+      <w:r>
+        <w:t xml:space="preserve"> </w:t>
+      </w:r>
+      <w:proofErr w:type="spellStart"/>
+      <w:r>
+        <w:t>cáo</w:t>
+      </w:r>
+      <w:proofErr w:type="spellEnd"/>
+      <w:r>
+        <w:t xml:space="preserve"> </w:t>
+      </w:r>
+      <w:proofErr w:type="spellStart"/>
+      <w:r>
+        <w:t>sớm</w:t>
+      </w:r>
+      <w:proofErr w:type="spellEnd"/>
+      <w:r>
+        <w:t xml:space="preserve"> 1 </w:t>
+      </w:r>
+      <w:proofErr w:type="spellStart"/>
+      <w:r>
+        <w:t>ngày</w:t>
+      </w:r>
+      <w:proofErr w:type="spellEnd"/>
+      <w:r>
+        <w:t xml:space="preserve"> so </w:t>
+      </w:r>
+      <w:proofErr w:type="spellStart"/>
+      <w:r>
+        <w:t>với</w:t>
+      </w:r>
+      <w:proofErr w:type="spellEnd"/>
+      <w:r>
+        <w:t xml:space="preserve"> </w:t>
+      </w:r>
+      <w:proofErr w:type="spellStart"/>
+      <w:r>
+        <w:t>dự</w:t>
+      </w:r>
+      <w:proofErr w:type="spellEnd"/>
+      <w:r>
+        <w:t xml:space="preserve"> </w:t>
+      </w:r>
+      <w:proofErr w:type="spellStart"/>
+      <w:r>
+        <w:t>kiến</w:t>
+      </w:r>
+      <w:proofErr w:type="spellEnd"/>
+      <w:r>
+        <w:t xml:space="preserve"> (10/12) do </w:t>
+      </w:r>
+      <w:proofErr w:type="spellStart"/>
+      <w:r>
+        <w:t>phải</w:t>
+      </w:r>
+      <w:proofErr w:type="spellEnd"/>
+      <w:r>
+        <w:t xml:space="preserve"> </w:t>
+      </w:r>
+      <w:proofErr w:type="spellStart"/>
+      <w:r>
+        <w:t>đi</w:t>
+      </w:r>
+      <w:proofErr w:type="spellEnd"/>
+      <w:r>
+        <w:t xml:space="preserve"> </w:t>
+      </w:r>
+      <w:proofErr w:type="spellStart"/>
+      <w:r>
+        <w:t>công</w:t>
+      </w:r>
+      <w:proofErr w:type="spellEnd"/>
+      <w:r>
+        <w:t xml:space="preserve"> </w:t>
+      </w:r>
+      <w:proofErr w:type="spellStart"/>
+      <w:r>
+        <w:t>tác</w:t>
+      </w:r>
+      <w:proofErr w:type="spellEnd"/>
+      <w:r>
+        <w:t xml:space="preserve"> </w:t>
+      </w:r>
+      <w:proofErr w:type="spellStart"/>
+      <w:r>
+        <w:t>nước</w:t>
+      </w:r>
+      <w:proofErr w:type="spellEnd"/>
+      <w:r>
+        <w:t xml:space="preserve"> </w:t>
+      </w:r>
+      <w:proofErr w:type="spellStart"/>
+      <w:r>
+        <w:t>ngoài</w:t>
+      </w:r>
+      <w:proofErr w:type="spellEnd"/>
+    </w:p>
+    <w:p>
+      <w:pPr>
+        <w:pStyle w:val="ListParagraph"/>
+        <w:numPr>
+          <w:ilvl w:val="0"/>
+          <w:numId w:val="49"/>
+        </w:numPr>
+      </w:pPr>
+      <w:proofErr w:type="spellStart"/>
+      <w:r>
+        <w:t>Xác</w:t>
+      </w:r>
+      <w:proofErr w:type="spellEnd"/>
+      <w:r>
+        <w:t xml:space="preserve"> </w:t>
+      </w:r>
+      <w:proofErr w:type="spellStart"/>
+      <w:r>
+        <w:t>suất</w:t>
+      </w:r>
+      <w:proofErr w:type="spellEnd"/>
+      <w:r>
+        <w:t>: 50 %</w:t>
+      </w:r>
+    </w:p>
+    <w:p>
+      <w:pPr>
+        <w:pStyle w:val="ListParagraph"/>
+        <w:numPr>
+          <w:ilvl w:val="0"/>
+          <w:numId w:val="49"/>
+        </w:numPr>
+      </w:pPr>
+      <w:proofErr w:type="spellStart"/>
+      <w:r>
+        <w:t>Mức</w:t>
+      </w:r>
+      <w:proofErr w:type="spellEnd"/>
+      <w:r>
+        <w:t xml:space="preserve"> </w:t>
+      </w:r>
+      <w:proofErr w:type="spellStart"/>
+      <w:r>
+        <w:t>độ</w:t>
+      </w:r>
+      <w:proofErr w:type="spellEnd"/>
+      <w:r>
+        <w:t xml:space="preserve"> </w:t>
+      </w:r>
+      <w:proofErr w:type="spellStart"/>
+      <w:r>
+        <w:t>thiệt</w:t>
+      </w:r>
+      <w:proofErr w:type="spellEnd"/>
+      <w:r>
+        <w:t xml:space="preserve"> </w:t>
+      </w:r>
+      <w:proofErr w:type="spellStart"/>
+      <w:r>
+        <w:t>hại</w:t>
+      </w:r>
+      <w:proofErr w:type="spellEnd"/>
+      <w:r>
+        <w:t xml:space="preserve">: </w:t>
+      </w:r>
+      <w:proofErr w:type="spellStart"/>
+      <w:r>
+        <w:t>Nhẹ</w:t>
+      </w:r>
+      <w:proofErr w:type="spellEnd"/>
+    </w:p>
+    <w:p>
+      <w:pPr>
+        <w:pStyle w:val="ListParagraph"/>
+        <w:numPr>
+          <w:ilvl w:val="0"/>
+          <w:numId w:val="49"/>
+        </w:numPr>
+      </w:pPr>
+      <w:proofErr w:type="spellStart"/>
+      <w:r>
+        <w:t>Giải</w:t>
+      </w:r>
+      <w:proofErr w:type="spellEnd"/>
+      <w:r>
+        <w:t xml:space="preserve"> </w:t>
+      </w:r>
+      <w:proofErr w:type="spellStart"/>
+      <w:r>
+        <w:t>pháp</w:t>
+      </w:r>
+      <w:proofErr w:type="spellEnd"/>
+      <w:r>
+        <w:t xml:space="preserve">: </w:t>
+      </w:r>
+      <w:proofErr w:type="spellStart"/>
+      <w:r>
+        <w:t>Hoàn</w:t>
+      </w:r>
+      <w:proofErr w:type="spellEnd"/>
+      <w:r>
+        <w:t xml:space="preserve"> </w:t>
+      </w:r>
+      <w:proofErr w:type="spellStart"/>
+      <w:r>
+        <w:t>thành</w:t>
+      </w:r>
+      <w:proofErr w:type="spellEnd"/>
+      <w:r>
+        <w:t xml:space="preserve"> </w:t>
+      </w:r>
+      <w:proofErr w:type="spellStart"/>
+      <w:r>
+        <w:t>vào</w:t>
+      </w:r>
+      <w:proofErr w:type="spellEnd"/>
+      <w:r>
+        <w:t xml:space="preserve"> </w:t>
+      </w:r>
+      <w:proofErr w:type="spellStart"/>
+      <w:r>
+        <w:t>ngày</w:t>
+      </w:r>
+      <w:proofErr w:type="spellEnd"/>
+      <w:r>
+        <w:t xml:space="preserve"> 08/12</w:t>
+      </w:r>
+    </w:p>
+    <w:p>
       <w:bookmarkStart w:id="16" w:name="_GoBack"/>
       <w:bookmarkEnd w:id="16"/>
     </w:p>
@@ -8684,6 +9004,7 @@
       <w:bookmarkStart w:id="18" w:name="_Toc57272155"/>
       <w:proofErr w:type="spellStart"/>
       <w:r>
+        <w:lastRenderedPageBreak/>
         <w:t>Ước</w:t>
       </w:r>
       <w:proofErr w:type="spellEnd"/>
@@ -8866,7 +9187,6 @@
       <w:bookmarkStart w:id="19" w:name="_Toc57272156"/>
       <w:proofErr w:type="spellStart"/>
       <w:r>
-        <w:lastRenderedPageBreak/>
         <w:t>Đóng</w:t>
       </w:r>
       <w:proofErr w:type="spellEnd"/>
@@ -9557,6 +9877,7 @@
           <w:noProof/>
           <w:lang w:eastAsia="ja-JP" w:bidi="ar-SA"/>
         </w:rPr>
+        <w:lastRenderedPageBreak/>
         <w:drawing>
           <wp:inline distT="0" distB="0" distL="0" distR="0" wp14:anchorId="536046F5" wp14:editId="2F8EF567">
             <wp:extent cx="2552700" cy="4438650"/>
@@ -9603,7 +9924,6 @@
           <w:noProof/>
           <w:lang w:eastAsia="ja-JP" w:bidi="ar-SA"/>
         </w:rPr>
-        <w:lastRenderedPageBreak/>
         <w:drawing>
           <wp:inline distT="0" distB="0" distL="0" distR="0" wp14:anchorId="1A694670" wp14:editId="53BFFE3E">
             <wp:extent cx="4238625" cy="4048125"/>
@@ -9650,6 +9970,7 @@
           <w:noProof/>
           <w:lang w:eastAsia="ja-JP" w:bidi="ar-SA"/>
         </w:rPr>
+        <w:lastRenderedPageBreak/>
         <w:drawing>
           <wp:inline distT="0" distB="0" distL="0" distR="0" wp14:anchorId="07897C46" wp14:editId="4071448C">
             <wp:extent cx="5575300" cy="3158490"/>
@@ -9866,7 +10187,7 @@
         <w:color w:val="C00000"/>
         <w:lang w:eastAsia="ar-SA" w:bidi="ar-SA"/>
       </w:rPr>
-      <w:t>7</w:t>
+      <w:t>8</w:t>
     </w:r>
     <w:r>
       <w:rPr>
@@ -9915,7 +10236,7 @@
         <w:color w:val="C00000"/>
         <w:lang w:eastAsia="ar-SA" w:bidi="ar-SA"/>
       </w:rPr>
-      <w:t>7</w:t>
+      <w:t>8</w:t>
     </w:r>
     <w:r>
       <w:rPr>
@@ -13846,6 +14167,119 @@
     </w:lvl>
   </w:abstractNum>
   <w:abstractNum w:abstractNumId="43">
+    <w:nsid w:val="685A22FE"/>
+    <w:multiLevelType w:val="hybridMultilevel"/>
+    <w:tmpl w:val="2A020022"/>
+    <w:lvl w:ilvl="0" w:tplc="04090001">
+      <w:start w:val="1"/>
+      <w:numFmt w:val="bullet"/>
+      <w:lvlText w:val=""/>
+      <w:lvlJc w:val="left"/>
+      <w:pPr>
+        <w:ind w:left="990" w:hanging="360"/>
+      </w:pPr>
+      <w:rPr>
+        <w:rFonts w:ascii="Symbol" w:hAnsi="Symbol" w:hint="default"/>
+      </w:rPr>
+    </w:lvl>
+    <w:lvl w:ilvl="1" w:tplc="04090003" w:tentative="1">
+      <w:start w:val="1"/>
+      <w:numFmt w:val="bullet"/>
+      <w:lvlText w:val="o"/>
+      <w:lvlJc w:val="left"/>
+      <w:pPr>
+        <w:ind w:left="1710" w:hanging="360"/>
+      </w:pPr>
+      <w:rPr>
+        <w:rFonts w:ascii="Courier New" w:hAnsi="Courier New" w:cs="Courier New" w:hint="default"/>
+      </w:rPr>
+    </w:lvl>
+    <w:lvl w:ilvl="2" w:tplc="04090005" w:tentative="1">
+      <w:start w:val="1"/>
+      <w:numFmt w:val="bullet"/>
+      <w:lvlText w:val=""/>
+      <w:lvlJc w:val="left"/>
+      <w:pPr>
+        <w:ind w:left="2430" w:hanging="360"/>
+      </w:pPr>
+      <w:rPr>
+        <w:rFonts w:ascii="Wingdings" w:hAnsi="Wingdings" w:hint="default"/>
+      </w:rPr>
+    </w:lvl>
+    <w:lvl w:ilvl="3" w:tplc="04090001" w:tentative="1">
+      <w:start w:val="1"/>
+      <w:numFmt w:val="bullet"/>
+      <w:lvlText w:val=""/>
+      <w:lvlJc w:val="left"/>
+      <w:pPr>
+        <w:ind w:left="3150" w:hanging="360"/>
+      </w:pPr>
+      <w:rPr>
+        <w:rFonts w:ascii="Symbol" w:hAnsi="Symbol" w:hint="default"/>
+      </w:rPr>
+    </w:lvl>
+    <w:lvl w:ilvl="4" w:tplc="04090003" w:tentative="1">
+      <w:start w:val="1"/>
+      <w:numFmt w:val="bullet"/>
+      <w:lvlText w:val="o"/>
+      <w:lvlJc w:val="left"/>
+      <w:pPr>
+        <w:ind w:left="3870" w:hanging="360"/>
+      </w:pPr>
+      <w:rPr>
+        <w:rFonts w:ascii="Courier New" w:hAnsi="Courier New" w:cs="Courier New" w:hint="default"/>
+      </w:rPr>
+    </w:lvl>
+    <w:lvl w:ilvl="5" w:tplc="04090005" w:tentative="1">
+      <w:start w:val="1"/>
+      <w:numFmt w:val="bullet"/>
+      <w:lvlText w:val=""/>
+      <w:lvlJc w:val="left"/>
+      <w:pPr>
+        <w:ind w:left="4590" w:hanging="360"/>
+      </w:pPr>
+      <w:rPr>
+        <w:rFonts w:ascii="Wingdings" w:hAnsi="Wingdings" w:hint="default"/>
+      </w:rPr>
+    </w:lvl>
+    <w:lvl w:ilvl="6" w:tplc="04090001" w:tentative="1">
+      <w:start w:val="1"/>
+      <w:numFmt w:val="bullet"/>
+      <w:lvlText w:val=""/>
+      <w:lvlJc w:val="left"/>
+      <w:pPr>
+        <w:ind w:left="5310" w:hanging="360"/>
+      </w:pPr>
+      <w:rPr>
+        <w:rFonts w:ascii="Symbol" w:hAnsi="Symbol" w:hint="default"/>
+      </w:rPr>
+    </w:lvl>
+    <w:lvl w:ilvl="7" w:tplc="04090003" w:tentative="1">
+      <w:start w:val="1"/>
+      <w:numFmt w:val="bullet"/>
+      <w:lvlText w:val="o"/>
+      <w:lvlJc w:val="left"/>
+      <w:pPr>
+        <w:ind w:left="6030" w:hanging="360"/>
+      </w:pPr>
+      <w:rPr>
+        <w:rFonts w:ascii="Courier New" w:hAnsi="Courier New" w:cs="Courier New" w:hint="default"/>
+      </w:rPr>
+    </w:lvl>
+    <w:lvl w:ilvl="8" w:tplc="04090005" w:tentative="1">
+      <w:start w:val="1"/>
+      <w:numFmt w:val="bullet"/>
+      <w:lvlText w:val=""/>
+      <w:lvlJc w:val="left"/>
+      <w:pPr>
+        <w:ind w:left="6750" w:hanging="360"/>
+      </w:pPr>
+      <w:rPr>
+        <w:rFonts w:ascii="Wingdings" w:hAnsi="Wingdings" w:hint="default"/>
+      </w:rPr>
+    </w:lvl>
+  </w:abstractNum>
+  <w:abstractNum w:abstractNumId="44">
     <w:nsid w:val="6E6566D4"/>
     <w:multiLevelType w:val="hybridMultilevel"/>
     <w:tmpl w:val="DC94D102"/>
@@ -13934,7 +14368,7 @@
       </w:pPr>
     </w:lvl>
   </w:abstractNum>
-  <w:abstractNum w:abstractNumId="44">
+  <w:abstractNum w:abstractNumId="45">
     <w:nsid w:val="7745669D"/>
     <w:multiLevelType w:val="hybridMultilevel"/>
     <w:tmpl w:val="7C84415A"/>
@@ -14023,7 +14457,7 @@
       </w:pPr>
     </w:lvl>
   </w:abstractNum>
-  <w:abstractNum w:abstractNumId="45">
+  <w:abstractNum w:abstractNumId="46">
     <w:nsid w:val="79405515"/>
     <w:multiLevelType w:val="hybridMultilevel"/>
     <w:tmpl w:val="B588D586"/>
@@ -14139,7 +14573,7 @@
       </w:pPr>
     </w:lvl>
   </w:abstractNum>
-  <w:abstractNum w:abstractNumId="46">
+  <w:abstractNum w:abstractNumId="47">
     <w:nsid w:val="795348F1"/>
     <w:multiLevelType w:val="multilevel"/>
     <w:tmpl w:val="00000011"/>
@@ -14310,10 +14744,10 @@
     <w:abstractNumId w:val="26"/>
   </w:num>
   <w:num w:numId="20">
-    <w:abstractNumId w:val="46"/>
+    <w:abstractNumId w:val="47"/>
   </w:num>
   <w:num w:numId="21">
-    <w:abstractNumId w:val="45"/>
+    <w:abstractNumId w:val="46"/>
   </w:num>
   <w:num w:numId="22">
     <w:abstractNumId w:val="25"/>
@@ -14361,13 +14795,13 @@
     <w:abstractNumId w:val="38"/>
   </w:num>
   <w:num w:numId="37">
-    <w:abstractNumId w:val="43"/>
+    <w:abstractNumId w:val="44"/>
   </w:num>
   <w:num w:numId="38">
     <w:abstractNumId w:val="29"/>
   </w:num>
   <w:num w:numId="39">
-    <w:abstractNumId w:val="44"/>
+    <w:abstractNumId w:val="45"/>
   </w:num>
   <w:num w:numId="40">
     <w:abstractNumId w:val="18"/>
@@ -14422,6 +14856,9 @@
   </w:num>
   <w:num w:numId="48">
     <w:abstractNumId w:val="36"/>
+  </w:num>
+  <w:num w:numId="49">
+    <w:abstractNumId w:val="43"/>
   </w:num>
 </w:numbering>
 </file>
@@ -17374,7 +17811,7 @@
 </file>
 
 <file path=customXml/itemProps1.xml><?xml version="1.0" encoding="utf-8"?>
-<ds:datastoreItem xmlns:ds="http://schemas.openxmlformats.org/officeDocument/2006/customXml" ds:itemID="{E66F9D93-213A-44AE-9B5F-59B1033CAD37}">
+<ds:datastoreItem xmlns:ds="http://schemas.openxmlformats.org/officeDocument/2006/customXml" ds:itemID="{67D4379F-5A62-4BB1-B949-12C6FDEC863A}">
   <ds:schemaRefs>
     <ds:schemaRef ds:uri="http://schemas.openxmlformats.org/officeDocument/2006/bibliography"/>
   </ds:schemaRefs>

</xml_diff>

<commit_message>
6. Uoc luong gia thanh (update chi phi van hanh, quan ly)
</commit_message>
<xml_diff>
--- a/docs/Báo cáo.docx
+++ b/docs/Báo cáo.docx
@@ -8575,115 +8575,121 @@
     <w:p>
       <w:pPr>
         <w:rPr>
-          <w:i/>
-        </w:rPr>
-      </w:pPr>
-      <w:bookmarkStart w:id="17" w:name="_GoBack"/>
-      <w:bookmarkEnd w:id="17"/>
-      <w:r>
-        <w:rPr>
-          <w:i/>
+          <w:iCs/>
+        </w:rPr>
+      </w:pPr>
+      <w:bookmarkStart w:id="17" w:name="_Toc57272155"/>
+      <w:r>
+        <w:rPr>
+          <w:iCs/>
         </w:rPr>
         <w:t xml:space="preserve">Chi </w:t>
       </w:r>
       <w:proofErr w:type="spellStart"/>
       <w:r>
         <w:rPr>
-          <w:i/>
+          <w:iCs/>
         </w:rPr>
         <w:t>phí</w:t>
       </w:r>
       <w:proofErr w:type="spellEnd"/>
       <w:r>
         <w:rPr>
-          <w:i/>
-        </w:rPr>
-        <w:t xml:space="preserve"> </w:t>
-      </w:r>
-      <w:proofErr w:type="spellStart"/>
-      <w:r>
-        <w:rPr>
-          <w:i/>
-        </w:rPr>
-        <w:t>kính</w:t>
-      </w:r>
-      <w:proofErr w:type="spellEnd"/>
-      <w:r>
-        <w:rPr>
-          <w:i/>
-        </w:rPr>
-        <w:t xml:space="preserve"> </w:t>
-      </w:r>
-      <w:proofErr w:type="spellStart"/>
-      <w:r>
-        <w:rPr>
-          <w:i/>
-        </w:rPr>
-        <w:t>doanh</w:t>
-      </w:r>
-      <w:proofErr w:type="spellEnd"/>
-      <w:r>
-        <w:rPr>
-          <w:i/>
+          <w:iCs/>
+        </w:rPr>
+        <w:t xml:space="preserve"> </w:t>
+      </w:r>
+      <w:proofErr w:type="spellStart"/>
+      <w:r>
+        <w:rPr>
+          <w:iCs/>
+        </w:rPr>
+        <w:t>vận</w:t>
+      </w:r>
+      <w:proofErr w:type="spellEnd"/>
+      <w:r>
+        <w:rPr>
+          <w:iCs/>
+        </w:rPr>
+        <w:t xml:space="preserve"> </w:t>
+      </w:r>
+      <w:proofErr w:type="spellStart"/>
+      <w:r>
+        <w:rPr>
+          <w:iCs/>
+        </w:rPr>
+        <w:t>hành</w:t>
+      </w:r>
+      <w:proofErr w:type="spellEnd"/>
+      <w:r>
+        <w:rPr>
+          <w:iCs/>
         </w:rPr>
         <w:t xml:space="preserve">, </w:t>
       </w:r>
       <w:proofErr w:type="spellStart"/>
       <w:r>
         <w:rPr>
-          <w:i/>
-        </w:rPr>
-        <w:t>quảng</w:t>
-      </w:r>
-      <w:proofErr w:type="spellEnd"/>
-      <w:r>
-        <w:rPr>
-          <w:i/>
-        </w:rPr>
-        <w:t xml:space="preserve"> </w:t>
-      </w:r>
-      <w:proofErr w:type="spellStart"/>
-      <w:r>
-        <w:rPr>
-          <w:i/>
-        </w:rPr>
-        <w:t>cáo</w:t>
-      </w:r>
-      <w:proofErr w:type="spellEnd"/>
-      <w:r>
-        <w:rPr>
-          <w:i/>
+          <w:iCs/>
+        </w:rPr>
+        <w:t>quản</w:t>
+      </w:r>
+      <w:proofErr w:type="spellEnd"/>
+      <w:r>
+        <w:rPr>
+          <w:iCs/>
+        </w:rPr>
+        <w:t xml:space="preserve"> </w:t>
+      </w:r>
+      <w:proofErr w:type="spellStart"/>
+      <w:r>
+        <w:rPr>
+          <w:iCs/>
+        </w:rPr>
+        <w:t>lý</w:t>
+      </w:r>
+      <w:proofErr w:type="spellEnd"/>
+      <w:r>
+        <w:rPr>
+          <w:iCs/>
         </w:rPr>
         <w:t xml:space="preserve">, </w:t>
       </w:r>
       <w:proofErr w:type="spellStart"/>
       <w:r>
         <w:rPr>
-          <w:i/>
-        </w:rPr>
-        <w:t>tiếp</w:t>
-      </w:r>
-      <w:proofErr w:type="spellEnd"/>
-      <w:r>
-        <w:rPr>
-          <w:i/>
-        </w:rPr>
-        <w:t xml:space="preserve"> </w:t>
-      </w:r>
-      <w:proofErr w:type="spellStart"/>
-      <w:r>
-        <w:rPr>
-          <w:i/>
-        </w:rPr>
-        <w:t>thị</w:t>
-      </w:r>
-      <w:proofErr w:type="spellEnd"/>
+          <w:iCs/>
+        </w:rPr>
+        <w:t>hành</w:t>
+      </w:r>
+      <w:proofErr w:type="spellEnd"/>
+      <w:r>
+        <w:rPr>
+          <w:iCs/>
+        </w:rPr>
+        <w:t xml:space="preserve"> </w:t>
+      </w:r>
+      <w:proofErr w:type="spellStart"/>
+      <w:r>
+        <w:rPr>
+          <w:iCs/>
+        </w:rPr>
+        <w:t>chính</w:t>
+      </w:r>
+      <w:proofErr w:type="spellEnd"/>
+      <w:r>
+        <w:rPr>
+          <w:iCs/>
+        </w:rPr>
+        <w:t>: 2.000.000 VNĐ</w:t>
+      </w:r>
     </w:p>
     <w:p>
       <w:pPr>
         <w:pStyle w:val="Heading1"/>
       </w:pPr>
-      <w:bookmarkStart w:id="18" w:name="_Toc57272155"/>
+      <w:bookmarkStart w:id="18" w:name="_GoBack"/>
+      <w:bookmarkEnd w:id="18"/>
       <w:proofErr w:type="spellStart"/>
       <w:r>
         <w:lastRenderedPageBreak/>
@@ -8713,7 +8719,7 @@
       <w:r>
         <w:t>lượng</w:t>
       </w:r>
-      <w:bookmarkEnd w:id="18"/>
+      <w:bookmarkEnd w:id="17"/>
       <w:proofErr w:type="spellEnd"/>
     </w:p>
     <w:p>
@@ -17497,7 +17503,7 @@
 </file>
 
 <file path=customXml/itemProps1.xml><?xml version="1.0" encoding="utf-8"?>
-<ds:datastoreItem xmlns:ds="http://schemas.openxmlformats.org/officeDocument/2006/customXml" ds:itemID="{55A20C29-1415-4C3C-9B1B-88F685B3639D}">
+<ds:datastoreItem xmlns:ds="http://schemas.openxmlformats.org/officeDocument/2006/customXml" ds:itemID="{A954EAA0-64C9-41AC-BEE6-DBDA8035405B}">
   <ds:schemaRefs>
     <ds:schemaRef ds:uri="http://schemas.openxmlformats.org/officeDocument/2006/bibliography"/>
   </ds:schemaRefs>

</xml_diff>

<commit_message>
6. Uoc luong gia thanh (update chi phi quang cao, tiep thi)
</commit_message>
<xml_diff>
--- a/docs/Báo cáo.docx
+++ b/docs/Báo cáo.docx
@@ -8604,21 +8604,33 @@
         <w:rPr>
           <w:iCs/>
         </w:rPr>
-        <w:t>vận</w:t>
-      </w:r>
-      <w:proofErr w:type="spellEnd"/>
-      <w:r>
-        <w:rPr>
-          <w:iCs/>
-        </w:rPr>
-        <w:t xml:space="preserve"> </w:t>
-      </w:r>
-      <w:proofErr w:type="spellStart"/>
-      <w:r>
-        <w:rPr>
-          <w:iCs/>
-        </w:rPr>
-        <w:t>hành</w:t>
+        <w:t>k</w:t>
+      </w:r>
+      <w:r>
+        <w:rPr>
+          <w:iCs/>
+        </w:rPr>
+        <w:t>i</w:t>
+      </w:r>
+      <w:r>
+        <w:rPr>
+          <w:iCs/>
+        </w:rPr>
+        <w:t>nh</w:t>
+      </w:r>
+      <w:proofErr w:type="spellEnd"/>
+      <w:r>
+        <w:rPr>
+          <w:iCs/>
+        </w:rPr>
+        <w:t xml:space="preserve"> </w:t>
+      </w:r>
+      <w:proofErr w:type="spellStart"/>
+      <w:r>
+        <w:rPr>
+          <w:iCs/>
+        </w:rPr>
+        <w:t>doanh</w:t>
       </w:r>
       <w:proofErr w:type="spellEnd"/>
       <w:r>
@@ -8632,21 +8644,21 @@
         <w:rPr>
           <w:iCs/>
         </w:rPr>
-        <w:t>quản</w:t>
-      </w:r>
-      <w:proofErr w:type="spellEnd"/>
-      <w:r>
-        <w:rPr>
-          <w:iCs/>
-        </w:rPr>
-        <w:t xml:space="preserve"> </w:t>
-      </w:r>
-      <w:proofErr w:type="spellStart"/>
-      <w:r>
-        <w:rPr>
-          <w:iCs/>
-        </w:rPr>
-        <w:t>lý</w:t>
+        <w:t>quảng</w:t>
+      </w:r>
+      <w:proofErr w:type="spellEnd"/>
+      <w:r>
+        <w:rPr>
+          <w:iCs/>
+        </w:rPr>
+        <w:t xml:space="preserve"> </w:t>
+      </w:r>
+      <w:proofErr w:type="spellStart"/>
+      <w:r>
+        <w:rPr>
+          <w:iCs/>
+        </w:rPr>
+        <w:t>cáo</w:t>
       </w:r>
       <w:proofErr w:type="spellEnd"/>
       <w:r>
@@ -8660,28 +8672,28 @@
         <w:rPr>
           <w:iCs/>
         </w:rPr>
-        <w:t>hành</w:t>
-      </w:r>
-      <w:proofErr w:type="spellEnd"/>
-      <w:r>
-        <w:rPr>
-          <w:iCs/>
-        </w:rPr>
-        <w:t xml:space="preserve"> </w:t>
-      </w:r>
-      <w:proofErr w:type="spellStart"/>
-      <w:r>
-        <w:rPr>
-          <w:iCs/>
-        </w:rPr>
-        <w:t>chính</w:t>
-      </w:r>
-      <w:proofErr w:type="spellEnd"/>
-      <w:r>
-        <w:rPr>
-          <w:iCs/>
-        </w:rPr>
-        <w:t>: 2.000.000 VNĐ</w:t>
+        <w:t>tiếp</w:t>
+      </w:r>
+      <w:proofErr w:type="spellEnd"/>
+      <w:r>
+        <w:rPr>
+          <w:iCs/>
+        </w:rPr>
+        <w:t xml:space="preserve"> </w:t>
+      </w:r>
+      <w:proofErr w:type="spellStart"/>
+      <w:r>
+        <w:rPr>
+          <w:iCs/>
+        </w:rPr>
+        <w:t>thị</w:t>
+      </w:r>
+      <w:proofErr w:type="spellEnd"/>
+      <w:r>
+        <w:rPr>
+          <w:iCs/>
+        </w:rPr>
+        <w:t>: 1.000.000 VNĐ</w:t>
       </w:r>
     </w:p>
     <w:p>
@@ -17503,7 +17515,7 @@
 </file>
 
 <file path=customXml/itemProps1.xml><?xml version="1.0" encoding="utf-8"?>
-<ds:datastoreItem xmlns:ds="http://schemas.openxmlformats.org/officeDocument/2006/customXml" ds:itemID="{A954EAA0-64C9-41AC-BEE6-DBDA8035405B}">
+<ds:datastoreItem xmlns:ds="http://schemas.openxmlformats.org/officeDocument/2006/customXml" ds:itemID="{CD95A1AB-0BD8-4B93-9B91-31AF35D83B60}">
   <ds:schemaRefs>
     <ds:schemaRef ds:uri="http://schemas.openxmlformats.org/officeDocument/2006/bibliography"/>
   </ds:schemaRefs>

</xml_diff>